<commit_message>
Implementation details added in Project documentation
</commit_message>
<xml_diff>
--- a/source/MySEProject/Documentation/ML2223_15 Approve Prediction of Multisequence Learning.docx
+++ b/source/MySEProject/Documentation/ML2223_15 Approve Prediction of Multisequence Learning.docx
@@ -238,7 +238,6 @@
         </w:rPr>
         <w:t>Multisequence learning is the approach used to investigate implicit learning, where the model learns temporal patterns of sequences one by one </w:t>
       </w:r>
-      <w:proofErr w:type="gramStart"/>
       <w:r>
         <w:rPr>
           <w:b w:val="0"/>
@@ -246,9 +245,8 @@
           <w:sz w:val="20"/>
           <w:szCs w:val="20"/>
         </w:rPr>
-        <w:t>during the course of</w:t>
-      </w:r>
-      <w:proofErr w:type="gramEnd"/>
+        <w:t>during</w:t>
+      </w:r>
       <w:r>
         <w:rPr>
           <w:b w:val="0"/>
@@ -256,19 +254,17 @@
           <w:sz w:val="20"/>
           <w:szCs w:val="20"/>
         </w:rPr>
-        <w:t xml:space="preserve"> the experiment and provide the matching sequences as the predicted output. Model also predict the next element of the predicted sequence. List of sequences with double data-type are stored in an excel file, which worked as an input sequence file for model to train itself by storing these values in temporal memory. This experiment demonstrates how to learn sequences using Predictor's own method and save all the sequences as a Dictionary object which is then considered as training data.</w:t>
-      </w:r>
-    </w:p>
-    <w:p>
-      <w:pPr>
-        <w:pStyle w:val="Abstract"/>
+        <w:t xml:space="preserve"> the experiment and provide the matching sequences as the predicted output. Model also predict the next element of the predicted sequence. List of sequences with double data-type are stored in an excel file, which worked as an input sequence file for model to train itself by storing these values in temporal memory. This experiment demonstrates how to learn sequences using Predictor's own method and save all the sequences as a </w:t>
+      </w:r>
+      <w:r>
         <w:rPr>
           <w:b w:val="0"/>
           <w:bCs w:val="0"/>
           <w:sz w:val="20"/>
           <w:szCs w:val="20"/>
         </w:rPr>
-      </w:pPr>
+        <w:t>d</w:t>
+      </w:r>
       <w:r>
         <w:rPr>
           <w:b w:val="0"/>
@@ -276,19 +272,19 @@
           <w:sz w:val="20"/>
           <w:szCs w:val="20"/>
         </w:rPr>
-        <w:t xml:space="preserve">After that temporal memory will quickly learn cells for patterns and memorized the sequences. By using </w:t>
-      </w:r>
-      <w:proofErr w:type="spellStart"/>
-      <w:r>
+        <w:t>ictionary object which is then considered as training data.</w:t>
+      </w:r>
+    </w:p>
+    <w:p>
+      <w:pPr>
+        <w:pStyle w:val="Abstract"/>
         <w:rPr>
           <w:b w:val="0"/>
           <w:bCs w:val="0"/>
           <w:sz w:val="20"/>
           <w:szCs w:val="20"/>
         </w:rPr>
-        <w:t>HtmClassifier's</w:t>
-      </w:r>
-      <w:proofErr w:type="spellEnd"/>
+      </w:pPr>
       <w:r>
         <w:rPr>
           <w:b w:val="0"/>
@@ -296,9 +292,8 @@
           <w:sz w:val="20"/>
           <w:szCs w:val="20"/>
         </w:rPr>
-        <w:t xml:space="preserve"> prediction method, where we </w:t>
-      </w:r>
-      <w:proofErr w:type="gramStart"/>
+        <w:t xml:space="preserve">After that temporal memory will quickly learn cells for patterns and memorized the sequences. By using HtmClassifier's prediction method, where we </w:t>
+      </w:r>
       <w:r>
         <w:rPr>
           <w:b w:val="0"/>
@@ -306,9 +301,8 @@
           <w:sz w:val="20"/>
           <w:szCs w:val="20"/>
         </w:rPr>
-        <w:t>have to</w:t>
-      </w:r>
-      <w:proofErr w:type="gramEnd"/>
+        <w:t>must</w:t>
+      </w:r>
       <w:r>
         <w:rPr>
           <w:b w:val="0"/>
@@ -374,751 +368,1190 @@
           <w:sz w:val="20"/>
           <w:szCs w:val="20"/>
         </w:rPr>
-        <w:t xml:space="preserve">Keywords—: </w:t>
-      </w:r>
-      <w:proofErr w:type="spellStart"/>
-      <w:r>
+        <w:t>Keywords—: HtmClassifier, Temporal Memory, Prediction.</w:t>
+      </w:r>
+    </w:p>
+    <w:p>
+      <w:pPr>
+        <w:pStyle w:val="Heading1"/>
+        <w:rPr>
+          <w:b/>
+          <w:bCs/>
+        </w:rPr>
+      </w:pPr>
+      <w:bookmarkStart w:id="0" w:name="_Hlk98197882"/>
+      <w:r>
+        <w:rPr>
+          <w:b/>
+          <w:bCs/>
+        </w:rPr>
+        <w:t>Introduction</w:t>
+      </w:r>
+    </w:p>
+    <w:p>
+      <w:pPr>
+        <w:jc w:val="both"/>
+      </w:pPr>
+      <w:r>
+        <w:t xml:space="preserve">Hierarchical temporal memory (HTM) is a type of machine learning model inspired by the structure and </w:t>
+      </w:r>
+    </w:p>
+    <w:p>
+      <w:pPr>
+        <w:jc w:val="both"/>
+      </w:pPr>
+      <w:r>
+        <w:t xml:space="preserve">function of the neocortex in the human brain. Its purpose is to learn sequences of information and </w:t>
+      </w:r>
+    </w:p>
+    <w:p>
+      <w:pPr>
+        <w:jc w:val="both"/>
+      </w:pPr>
+      <w:r>
+        <w:t>make predictions based on them. The HTM model consists of several components, including an encoder, a spatial pooler, a temporal memory, and an HTM classifier. Each element in a sequence is represented by a Sparse Distributed Representation (SDR). The temporal memory learns the sequences of these SDRs and makes predictions about future input SDRs.</w:t>
+      </w:r>
+    </w:p>
+    <w:p>
+      <w:pPr>
+        <w:jc w:val="both"/>
+      </w:pPr>
+    </w:p>
+    <w:p>
+      <w:pPr>
+        <w:jc w:val="both"/>
+      </w:pPr>
+      <w:r>
+        <w:t xml:space="preserve">During the learning phase, the temporal memory predicts the next element in the sequence at every step. </w:t>
+      </w:r>
+    </w:p>
+    <w:p>
+      <w:pPr>
+        <w:jc w:val="both"/>
+      </w:pPr>
+      <w:r>
+        <w:t xml:space="preserve">After the last prediction, a learning cycle ends and the temporal memory starts again with the same sequence. </w:t>
+      </w:r>
+    </w:p>
+    <w:p>
+      <w:pPr>
+        <w:jc w:val="both"/>
+      </w:pPr>
+      <w:r>
+        <w:t>The goal is for every cycle to have correct predictions for every element, resulting in an accuracy of 100%.</w:t>
+      </w:r>
+    </w:p>
+    <w:p>
+      <w:pPr>
+        <w:jc w:val="both"/>
+      </w:pPr>
+      <w:r>
+        <w:t xml:space="preserve"> The aim is to achieve 100% accuracy for as many consecutive cycles as possible.</w:t>
+      </w:r>
+    </w:p>
+    <w:p>
+      <w:pPr>
+        <w:jc w:val="both"/>
+      </w:pPr>
+    </w:p>
+    <w:p>
+      <w:pPr>
+        <w:jc w:val="both"/>
+      </w:pPr>
+      <w:r>
+        <w:t xml:space="preserve">Sequence-to-sequence learning is a general framework used for machine translation, where the encoder maps </w:t>
+      </w:r>
+    </w:p>
+    <w:p>
+      <w:pPr>
+        <w:jc w:val="both"/>
+      </w:pPr>
+      <w:r>
+        <w:t>the input sequence to a fixed-length vector.</w:t>
+      </w:r>
+    </w:p>
+    <w:bookmarkEnd w:id="0"/>
+    <w:p>
+      <w:pPr>
+        <w:pStyle w:val="Heading1"/>
+        <w:rPr>
+          <w:b/>
+          <w:bCs/>
+        </w:rPr>
+      </w:pPr>
+      <w:r>
+        <w:rPr>
+          <w:b/>
+          <w:bCs/>
+        </w:rPr>
+        <w:t>Method</w:t>
+      </w:r>
+      <w:r>
+        <w:rPr>
+          <w:b/>
+          <w:bCs/>
+        </w:rPr>
+        <w:t>s</w:t>
+      </w:r>
+    </w:p>
+    <w:p>
+      <w:pPr>
+        <w:ind w:firstLine="288"/>
+        <w:jc w:val="both"/>
+      </w:pPr>
+      <w:r>
+        <w:t>In the existing method inputs were hardcoded so if user wants to change the input, then it’s necessary to change the input sequences from the code. so, to resolve the issue we have tested different methods to take the inputs from the file.</w:t>
+      </w:r>
+    </w:p>
+    <w:p>
+      <w:pPr>
+        <w:pStyle w:val="Heading2"/>
+      </w:pPr>
+      <w:r>
+        <w:t xml:space="preserve">GetInputFromTextFile( ): </w:t>
+      </w:r>
+    </w:p>
+    <w:p>
+      <w:pPr>
+        <w:jc w:val="both"/>
+      </w:pPr>
+      <w:r>
+        <w:t xml:space="preserve">      Team has implemented </w:t>
+      </w:r>
+      <w:r>
+        <w:rPr>
+          <w:i/>
+          <w:iCs/>
+        </w:rPr>
+        <w:t>GetInputFromTextFile()</w:t>
+      </w:r>
+      <w:r>
+        <w:t xml:space="preserve"> method to take the inputs from the Text file. We have tried 2 approaches to split the multiple input sequences </w:t>
+      </w:r>
+      <w:r>
+        <w:t>by</w:t>
+      </w:r>
+      <w:r>
+        <w:t xml:space="preserve"> using comma ‘,’ to separate each digit of the input sequence and using special character at the end of each sequence for splitting it from other input sequences. In this case we used semi-colon ‘;’ to </w:t>
+      </w:r>
+      <w:r>
+        <w:t>split. The</w:t>
+      </w:r>
+      <w:r>
+        <w:t xml:space="preserve"> significant issue we faced by using this approach is we had to add both comma ‘,’ and semi-colon ‘;’ at the end of each input sequence, which is not a feasible solution and by which text file also looks inappropriate.</w:t>
+      </w:r>
+    </w:p>
+    <w:p>
+      <w:pPr>
+        <w:jc w:val="both"/>
+      </w:pPr>
+      <w:r>
+        <w:t xml:space="preserve">     To resolve issue, we faced in the first approach we used regular expression to split multiple sequences based on detecting the enter ‘/r/n’. Using this approach wherever we added enter for next input, is getting detected by our regular expression </w:t>
+      </w:r>
+      <w:r>
+        <w:t>logic. For</w:t>
+      </w:r>
+      <w:r>
+        <w:t xml:space="preserve"> this we had to read all the rows together using </w:t>
+      </w:r>
+      <w:r>
+        <w:rPr>
+          <w:i/>
+          <w:iCs/>
+        </w:rPr>
+        <w:t>reader.ReadToEnd(</w:t>
+      </w:r>
+      <w:r>
+        <w:rPr>
+          <w:i/>
+          <w:iCs/>
+        </w:rPr>
+        <w:t xml:space="preserve"> </w:t>
+      </w:r>
+      <w:r>
+        <w:rPr>
+          <w:i/>
+          <w:iCs/>
+        </w:rPr>
+        <w:t>)</w:t>
+      </w:r>
+      <w:r>
+        <w:t xml:space="preserve"> method and then split it by detecting the enter keyword. This can cause an issue in real time working environment.</w:t>
+      </w:r>
+    </w:p>
+    <w:p>
+      <w:pPr>
+        <w:pStyle w:val="Heading2"/>
+      </w:pPr>
+      <w:r>
+        <w:t>GetInputFromCsvFile( ):</w:t>
+      </w:r>
+    </w:p>
+    <w:p>
+      <w:pPr>
+        <w:ind w:firstLine="288"/>
+        <w:jc w:val="both"/>
+      </w:pPr>
+      <w:r>
+        <w:t xml:space="preserve">Team has implemented </w:t>
+      </w:r>
+      <w:r>
+        <w:rPr>
+          <w:i/>
+          <w:iCs/>
+        </w:rPr>
+        <w:t>GetInputFromCsvFile( )</w:t>
+      </w:r>
+      <w:r>
+        <w:t xml:space="preserve"> method to take the inputs from the CSV file. CSV stands for "Comma-Separated Values". It is a file format used for storing and exchanging tabular data, such as spreadsheets or databases. In a CSV file, each line represents a row of data and each field within a row is separated by a comma. CSV files are simple and widely supported, making them a popular choice for data exchange between different systems and applications.</w:t>
+      </w:r>
+    </w:p>
+    <w:p>
+      <w:pPr>
+        <w:ind w:firstLine="288"/>
+        <w:jc w:val="both"/>
+      </w:pPr>
+      <w:r>
+        <w:t>The problem with CSV file is we need to add one non double character at end of each row to terminate the row/sequence and take the next sequence. This can cause an issue in real time working environment.</w:t>
+      </w:r>
+    </w:p>
+    <w:p>
+      <w:pPr>
+        <w:pStyle w:val="Heading2"/>
+      </w:pPr>
+      <w:r>
+        <w:lastRenderedPageBreak/>
+        <w:t>GetInputFromExcelFile( ):</w:t>
+      </w:r>
+    </w:p>
+    <w:p>
+      <w:pPr>
+        <w:ind w:firstLine="288"/>
+        <w:jc w:val="both"/>
+      </w:pPr>
+      <w:r>
+        <w:t xml:space="preserve">In the </w:t>
+      </w:r>
+      <w:r>
+        <w:rPr>
+          <w:i/>
+          <w:iCs/>
+        </w:rPr>
+        <w:t>GetInputFromExcelFile()</w:t>
+      </w:r>
+      <w:r>
+        <w:t xml:space="preserve"> method we are using .xlsx file type to take the input sequences.</w:t>
+      </w:r>
+      <w:r>
+        <w:t xml:space="preserve"> Which are referred as training data sequences.</w:t>
+      </w:r>
+      <w:r>
+        <w:t xml:space="preserve"> Here we overcame the issues of the previous methods </w:t>
+      </w:r>
+      <w:r>
+        <w:rPr>
+          <w:i/>
+          <w:iCs/>
+        </w:rPr>
+        <w:t>GetInputFromCsvFile()</w:t>
+      </w:r>
+      <w:r>
+        <w:t xml:space="preserve"> and </w:t>
+      </w:r>
+      <w:r>
+        <w:rPr>
+          <w:i/>
+          <w:iCs/>
+        </w:rPr>
+        <w:t>GetInputFromTextFile()</w:t>
+      </w:r>
+      <w:r>
+        <w:t xml:space="preserve"> where we need to add any non-double value to terminate the row/sequence and to jump to the next row/sequence and any special in case of text file to jump over the next input sequence. To implement this feature we used the </w:t>
+      </w:r>
+      <w:r>
+        <w:rPr>
+          <w:i/>
+          <w:iCs/>
+        </w:rPr>
+        <w:t>string.IsNullOrWhiteSpace( )</w:t>
+      </w:r>
+      <w:r>
+        <w:t xml:space="preserve"> property. </w:t>
+      </w:r>
+    </w:p>
+    <w:p>
+      <w:pPr>
+        <w:ind w:firstLine="288"/>
+        <w:jc w:val="both"/>
+      </w:pPr>
+    </w:p>
+    <w:p>
+      <w:pPr>
+        <w:pStyle w:val="Heading2"/>
+      </w:pPr>
+      <w:r>
+        <w:t>GetSubSequencesInputFromExcelFile(</w:t>
+      </w:r>
+      <w:r>
+        <w:t xml:space="preserve"> </w:t>
+      </w:r>
+      <w:r>
+        <w:t>)</w:t>
+      </w:r>
+      <w:r>
+        <w:t>:</w:t>
+      </w:r>
+    </w:p>
+    <w:p>
+      <w:pPr>
+        <w:ind w:firstLine="288"/>
+        <w:jc w:val="both"/>
+      </w:pPr>
+      <w:r>
+        <w:t>We</w:t>
+      </w:r>
+      <w:r>
+        <w:t xml:space="preserve"> </w:t>
+      </w:r>
+      <w:r>
+        <w:t>have implmented the</w:t>
+      </w:r>
+      <w:r>
+        <w:t xml:space="preserve"> </w:t>
+      </w:r>
+      <w:r>
+        <w:rPr>
+          <w:i/>
+          <w:iCs/>
+        </w:rPr>
+        <w:t>GetSubSequencesInputFromExcelFile()</w:t>
+      </w:r>
+      <w:r>
+        <w:t xml:space="preserve"> method to take the subsequence test input from the </w:t>
+      </w:r>
+      <w:r>
+        <w:t>.</w:t>
+      </w:r>
+      <w:r>
+        <w:t xml:space="preserve">xlsx </w:t>
+      </w:r>
+      <w:r>
+        <w:t>file. We</w:t>
+      </w:r>
+      <w:r>
+        <w:t xml:space="preserve"> are passing the TestSubSequences to the SubSequences list of type double. After reading all the TestSubSequences we are returning SubSequences</w:t>
+      </w:r>
+      <w:r>
+        <w:t>.</w:t>
+      </w:r>
+    </w:p>
+    <w:p>
+      <w:pPr>
+        <w:jc w:val="both"/>
+      </w:pPr>
+    </w:p>
+    <w:p>
+      <w:pPr>
+        <w:pStyle w:val="Heading2"/>
+        <w:rPr>
+          <w:i w:val="0"/>
+          <w:iCs w:val="0"/>
+        </w:rPr>
+      </w:pPr>
+      <w:r>
+        <w:rPr>
+          <w:i w:val="0"/>
+          <w:iCs w:val="0"/>
+        </w:rPr>
+        <w:t>Accuracy Logs:</w:t>
+      </w:r>
+    </w:p>
+    <w:p>
+      <w:pPr>
+        <w:jc w:val="both"/>
+        <w:rPr>
+          <w:i/>
+          <w:iCs/>
+        </w:rPr>
+      </w:pPr>
+      <w:r>
+        <w:t xml:space="preserve">We have used </w:t>
+      </w:r>
+      <w:r>
+        <w:rPr>
+          <w:i/>
+          <w:iCs/>
+        </w:rPr>
+        <w:t>StreamWriter</w:t>
+      </w:r>
+      <w:r>
+        <w:t>()</w:t>
+      </w:r>
+      <w:r>
+        <w:t xml:space="preserve"> class to create the file. If the file </w:t>
+      </w:r>
+      <w:r>
+        <w:t>exists</w:t>
+      </w:r>
+      <w:r>
+        <w:t xml:space="preserve">, </w:t>
+      </w:r>
+      <w:r>
+        <w:t>it</w:t>
+      </w:r>
+      <w:r>
+        <w:t xml:space="preserve"> can be overwritten or appended to. If the file does not exist, this constructor creates a new </w:t>
+      </w:r>
+      <w:r>
+        <w:t>file. The</w:t>
+      </w:r>
+      <w:r>
+        <w:t xml:space="preserve"> true flag appends to the file instead of overwriting it. Here we are generating logs for </w:t>
+      </w:r>
+      <w:r>
+        <w:rPr>
+          <w:i/>
+          <w:iCs/>
+        </w:rPr>
+        <w:t>sequenceKeyPair.Key</w:t>
+      </w:r>
+      <w:r>
+        <w:t xml:space="preserve"> and </w:t>
+      </w:r>
+      <w:r>
+        <w:rPr>
+          <w:i/>
+          <w:iCs/>
+        </w:rPr>
+        <w:t>accuracy</w:t>
+      </w:r>
+      <w:r>
+        <w:t>.</w:t>
+      </w:r>
+      <w:r>
+        <w:t xml:space="preserve"> </w:t>
+      </w:r>
+      <w:r>
+        <w:rPr>
+          <w:i/>
+          <w:iCs/>
+        </w:rPr>
+        <w:t>Ex. Sequence: 1 is having accuracy 30%</w:t>
+      </w:r>
+    </w:p>
+    <w:p>
+      <w:pPr>
+        <w:jc w:val="both"/>
+        <w:rPr>
+          <w:i/>
+          <w:iCs/>
+        </w:rPr>
+      </w:pPr>
+    </w:p>
+    <w:p>
+      <w:pPr>
+        <w:pStyle w:val="Heading2"/>
+        <w:rPr>
+          <w:i w:val="0"/>
+          <w:iCs w:val="0"/>
+        </w:rPr>
+      </w:pPr>
+      <w:r>
+        <w:rPr>
+          <w:i w:val="0"/>
+          <w:iCs w:val="0"/>
+        </w:rPr>
+        <w:t>Encoder Settings:</w:t>
+      </w:r>
+    </w:p>
+    <w:p>
+      <w:pPr>
+        <w:jc w:val="both"/>
+      </w:pPr>
+      <w:r>
+        <w:t xml:space="preserve">For encoder settings we have modified the value from 0-99. We have added input validation for the same in our </w:t>
+      </w:r>
+      <w:r>
+        <w:rPr>
+          <w:i/>
+          <w:iCs/>
+        </w:rPr>
+        <w:t>program.cs</w:t>
+      </w:r>
+      <w:r>
+        <w:t xml:space="preserve"> file.</w:t>
+      </w:r>
+    </w:p>
+    <w:p>
+      <w:pPr>
+        <w:jc w:val="both"/>
+      </w:pPr>
+    </w:p>
+    <w:p>
+      <w:pPr>
+        <w:jc w:val="both"/>
+      </w:pPr>
+    </w:p>
+    <w:p>
+      <w:pPr>
+        <w:jc w:val="both"/>
+      </w:pPr>
+    </w:p>
+    <w:p>
+      <w:pPr>
+        <w:pStyle w:val="Heading1"/>
+        <w:numPr>
+          <w:ilvl w:val="0"/>
+          <w:numId w:val="25"/>
+        </w:numPr>
+        <w:rPr>
+          <w:b/>
+          <w:bCs/>
+        </w:rPr>
+      </w:pPr>
+      <w:r>
+        <w:rPr>
+          <w:b/>
+          <w:bCs/>
+        </w:rPr>
+        <w:t>Implementation</w:t>
+      </w:r>
+    </w:p>
+    <w:p>
+      <w:pPr>
+        <w:ind w:left="216"/>
+        <w:jc w:val="both"/>
+      </w:pPr>
+      <w:r>
+        <w:t xml:space="preserve">This part of the report explains stages of the experiment. This experiment broadly carried out into two stages. </w:t>
+      </w:r>
+    </w:p>
+    <w:p>
+      <w:pPr>
+        <w:numPr>
+          <w:ilvl w:val="0"/>
+          <w:numId w:val="26"/>
+        </w:numPr>
+        <w:jc w:val="both"/>
+      </w:pPr>
+      <w:r>
+        <w:t>Learning/Training phase</w:t>
+      </w:r>
+    </w:p>
+    <w:p>
+      <w:pPr>
+        <w:numPr>
+          <w:ilvl w:val="0"/>
+          <w:numId w:val="26"/>
+        </w:numPr>
+        <w:jc w:val="both"/>
+      </w:pPr>
+      <w:r>
+        <w:t>Prediction and Accuracy calculation phase</w:t>
+      </w:r>
+      <w:r>
+        <w:t>.</w:t>
+      </w:r>
+    </w:p>
+    <w:p>
+      <w:pPr>
+        <w:ind w:left="576"/>
+        <w:jc w:val="both"/>
+      </w:pPr>
+    </w:p>
+    <w:p>
+      <w:pPr>
+        <w:ind w:left="216"/>
+        <w:jc w:val="both"/>
+      </w:pPr>
+      <w:r>
+        <w:rPr>
+          <w:b/>
+          <w:bCs/>
+        </w:rPr>
+        <w:t>Learning phase:</w:t>
+      </w:r>
+      <w:r>
+        <w:t xml:space="preserve"> </w:t>
+      </w:r>
+      <w:r>
+        <w:t xml:space="preserve">In learning phase input data sequences are getting passed to </w:t>
+      </w:r>
+      <w:r>
+        <w:rPr>
+          <w:i/>
+          <w:iCs/>
+        </w:rPr>
+        <w:t>RunExperiment()</w:t>
+      </w:r>
+      <w:r>
+        <w:t xml:space="preserve"> method. In </w:t>
+      </w:r>
+      <w:r>
+        <w:rPr>
+          <w:i/>
+          <w:iCs/>
+        </w:rPr>
+        <w:t>RunExperiment()</w:t>
+      </w:r>
+      <w:r>
+        <w:t xml:space="preserve"> method training of input sequences is done using </w:t>
+      </w:r>
+      <w:r>
+        <w:t>Cortex Layer</w:t>
+      </w:r>
+      <w:r>
+        <w:t>, Spatial Pooler</w:t>
+      </w:r>
+      <w:r>
+        <w:t xml:space="preserve">, </w:t>
+      </w:r>
+      <w:r>
+        <w:t xml:space="preserve">Homeostatic Plasticity Controller </w:t>
+      </w:r>
+      <w:r>
+        <w:t>which checks the</w:t>
+      </w:r>
+      <w:r>
+        <w:t xml:space="preserve"> stability</w:t>
+      </w:r>
+      <w:r>
+        <w:t xml:space="preserve"> of spatial pooler</w:t>
+      </w:r>
+      <w:r>
+        <w:t>.</w:t>
+      </w:r>
+      <w:r>
+        <w:t xml:space="preserve"> </w:t>
+      </w:r>
+      <w:r>
+        <w:t xml:space="preserve">Training of input sequences is required to get the stable state of </w:t>
+      </w:r>
+      <w:r>
+        <w:t>Spatial pooler</w:t>
+      </w:r>
+      <w:r>
+        <w:t xml:space="preserve">. Newborn cycles are generated for each input sequence till the time </w:t>
+      </w:r>
+      <w:r>
+        <w:t>Spatial pooler</w:t>
+      </w:r>
+      <w:r>
+        <w:t xml:space="preserve"> reach the stable state.</w:t>
+      </w:r>
+      <w:r>
+        <w:t xml:space="preserve"> </w:t>
+      </w:r>
+      <w:r>
+        <w:t xml:space="preserve">In newborn cycle, compute method of Cortex Layer is getting </w:t>
+      </w:r>
+      <w:r>
+        <w:t>executed</w:t>
+      </w:r>
+      <w:r>
+        <w:t xml:space="preserve">. Once </w:t>
+      </w:r>
+      <w:r>
+        <w:t>Spatial pooler</w:t>
+      </w:r>
+      <w:r>
+        <w:t xml:space="preserve"> reaches to stable state the Temporal Memory algorithm is getting activated.</w:t>
+      </w:r>
+      <w:r>
+        <w:t xml:space="preserve"> </w:t>
+      </w:r>
+      <w:r>
+        <w:t>At this stage, Spatial Pooler is trained completely. With pretrained SP and HPC, the TM learn cells for patterns.</w:t>
+      </w:r>
+    </w:p>
+    <w:p>
+      <w:pPr>
+        <w:jc w:val="both"/>
+        <w:rPr>
+          <w:i/>
+          <w:iCs/>
+        </w:rPr>
+      </w:pPr>
+    </w:p>
+    <w:p>
+      <w:pPr>
+        <w:ind w:left="216"/>
+        <w:jc w:val="both"/>
+      </w:pPr>
+      <w:r>
+        <w:t xml:space="preserve">The </w:t>
+      </w:r>
+      <w:r>
+        <w:t>figure 1.1</w:t>
+      </w:r>
+      <w:r>
+        <w:t xml:space="preserve"> </w:t>
+      </w:r>
+      <w:r>
+        <w:t>explains</w:t>
+      </w:r>
+      <w:r>
+        <w:t xml:space="preserve"> how training </w:t>
+      </w:r>
+      <w:r>
+        <w:t>phase is carried out:</w:t>
+      </w:r>
+    </w:p>
+    <w:p>
+      <w:pPr>
+        <w:ind w:left="216"/>
+        <w:jc w:val="both"/>
+      </w:pPr>
+    </w:p>
+    <w:p>
+      <w:pPr>
+        <w:ind w:left="216"/>
+        <w:jc w:val="both"/>
+      </w:pPr>
+    </w:p>
+    <w:p>
+      <w:pPr>
+        <w:ind w:left="216"/>
+        <w:jc w:val="both"/>
+      </w:pPr>
+    </w:p>
+    <w:p>
+      <w:pPr>
+        <w:keepNext/>
+        <w:ind w:left="216"/>
+        <w:jc w:val="both"/>
+      </w:pPr>
+      <w:r>
+        <w:pict w14:anchorId="622E9EC0">
+          <v:shapetype id="_x0000_t75" coordsize="21600,21600" o:spt="75" o:preferrelative="t" path="m@4@5l@4@11@9@11@9@5xe" filled="f" stroked="f">
+            <v:stroke joinstyle="miter"/>
+            <v:formulas>
+              <v:f eqn="if lineDrawn pixelLineWidth 0"/>
+              <v:f eqn="sum @0 1 0"/>
+              <v:f eqn="sum 0 0 @1"/>
+              <v:f eqn="prod @2 1 2"/>
+              <v:f eqn="prod @3 21600 pixelWidth"/>
+              <v:f eqn="prod @3 21600 pixelHeight"/>
+              <v:f eqn="sum @0 0 1"/>
+              <v:f eqn="prod @6 1 2"/>
+              <v:f eqn="prod @7 21600 pixelWidth"/>
+              <v:f eqn="sum @8 21600 0"/>
+              <v:f eqn="prod @7 21600 pixelHeight"/>
+              <v:f eqn="sum @10 21600 0"/>
+            </v:formulas>
+            <v:path o:extrusionok="f" gradientshapeok="t" o:connecttype="rect"/>
+            <o:lock v:ext="edit" aspectratio="t"/>
+          </v:shapetype>
+          <v:shape id="_x0000_i1029" type="#_x0000_t75" style="width:210.75pt;height:266.25pt">
+            <v:imagedata r:id="rId10" o:title=""/>
+          </v:shape>
+        </w:pict>
+      </w:r>
+    </w:p>
+    <w:p>
+      <w:pPr>
+        <w:pStyle w:val="Caption"/>
+        <w:ind w:left="720"/>
+        <w:jc w:val="both"/>
+      </w:pPr>
+    </w:p>
+    <w:p>
+      <w:pPr>
+        <w:pStyle w:val="Caption"/>
+        <w:ind w:left="720" w:firstLine="720"/>
+        <w:jc w:val="both"/>
         <w:rPr>
           <w:b w:val="0"/>
           <w:bCs w:val="0"/>
-          <w:sz w:val="20"/>
-          <w:szCs w:val="20"/>
-        </w:rPr>
-        <w:t>HtmClassifier</w:t>
-      </w:r>
-      <w:proofErr w:type="spellEnd"/>
+          <w:i/>
+          <w:iCs/>
+        </w:rPr>
+      </w:pPr>
       <w:r>
         <w:rPr>
           <w:b w:val="0"/>
           <w:bCs w:val="0"/>
-          <w:sz w:val="20"/>
-          <w:szCs w:val="20"/>
-        </w:rPr>
-        <w:t xml:space="preserve">, Temporal Memory, </w:t>
-      </w:r>
-      <w:proofErr w:type="spellStart"/>
+          <w:i/>
+          <w:iCs/>
+        </w:rPr>
+        <w:t xml:space="preserve">Figure </w:t>
+      </w:r>
       <w:r>
         <w:rPr>
           <w:b w:val="0"/>
           <w:bCs w:val="0"/>
-          <w:sz w:val="20"/>
-          <w:szCs w:val="20"/>
-        </w:rPr>
-        <w:t>Prediction.</w:t>
+          <w:i/>
+          <w:iCs/>
+        </w:rPr>
+        <w:fldChar w:fldCharType="begin"/>
       </w:r>
       <w:r>
         <w:rPr>
           <w:b w:val="0"/>
           <w:bCs w:val="0"/>
-          <w:sz w:val="20"/>
-          <w:szCs w:val="20"/>
-        </w:rPr>
-        <w:t>Intro</w:t>
+          <w:i/>
+          <w:iCs/>
+        </w:rPr>
+        <w:instrText xml:space="preserve"> SEQ Figure \* ARABIC </w:instrText>
       </w:r>
       <w:r>
         <w:rPr>
           <w:b w:val="0"/>
           <w:bCs w:val="0"/>
-          <w:sz w:val="20"/>
-          <w:szCs w:val="20"/>
-        </w:rPr>
-        <w:t>duction</w:t>
-      </w:r>
-      <w:proofErr w:type="spellEnd"/>
+          <w:i/>
+          <w:iCs/>
+        </w:rPr>
+        <w:fldChar w:fldCharType="separate"/>
+      </w:r>
       <w:r>
         <w:rPr>
           <w:b w:val="0"/>
           <w:bCs w:val="0"/>
-          <w:sz w:val="20"/>
-          <w:szCs w:val="20"/>
-        </w:rPr>
-        <w:t>.</w:t>
-      </w:r>
-    </w:p>
-    <w:p>
-      <w:pPr>
-        <w:pStyle w:val="Heading1"/>
-      </w:pPr>
-      <w:bookmarkStart w:id="0" w:name="_Hlk98197882"/>
-      <w:r>
-        <w:t>Introduction</w:t>
-      </w:r>
-    </w:p>
-    <w:p>
-      <w:pPr>
-        <w:jc w:val="both"/>
-      </w:pPr>
-      <w:r>
-        <w:t xml:space="preserve">Hierarchical temporal memory (HTM) is a type of machine learning model inspired by the structure and </w:t>
-      </w:r>
-    </w:p>
-    <w:p>
-      <w:pPr>
-        <w:jc w:val="both"/>
-      </w:pPr>
-      <w:r>
-        <w:t xml:space="preserve">function of the neocortex in the human brain. Its purpose is to learn sequences of information and </w:t>
-      </w:r>
-    </w:p>
-    <w:p>
-      <w:pPr>
-        <w:jc w:val="both"/>
-      </w:pPr>
-      <w:r>
-        <w:t xml:space="preserve">make predictions based on them. The HTM model consists of several components, including an encoder, </w:t>
-      </w:r>
-    </w:p>
-    <w:p>
-      <w:pPr>
-        <w:jc w:val="both"/>
-      </w:pPr>
-    </w:p>
-    <w:p>
-      <w:pPr>
-        <w:jc w:val="both"/>
-      </w:pPr>
-      <w:r>
-        <w:t xml:space="preserve">a spatial pooler, a temporal memory, and an HTM classifier. Each element in a sequence is represented </w:t>
-      </w:r>
-    </w:p>
-    <w:p>
-      <w:pPr>
-        <w:jc w:val="both"/>
-      </w:pPr>
-      <w:r>
-        <w:t xml:space="preserve">by a Sparse Distributed Representation (SDR). The temporal memory learns the sequences of these SDRs </w:t>
-      </w:r>
-    </w:p>
-    <w:p>
-      <w:pPr>
-        <w:jc w:val="both"/>
-      </w:pPr>
-      <w:r>
-        <w:t>and makes predictions about future input SDRs.</w:t>
-      </w:r>
-    </w:p>
-    <w:p>
-      <w:pPr>
-        <w:jc w:val="both"/>
-      </w:pPr>
-    </w:p>
-    <w:p>
-      <w:pPr>
-        <w:jc w:val="both"/>
-      </w:pPr>
-      <w:r>
-        <w:t xml:space="preserve">During the learning phase, the temporal memory predicts the next element in the sequence at every step. </w:t>
-      </w:r>
-    </w:p>
-    <w:p>
-      <w:pPr>
-        <w:jc w:val="both"/>
-      </w:pPr>
-      <w:r>
-        <w:t xml:space="preserve">After the last prediction, a learning cycle ends and the temporal memory starts again with the same sequence. </w:t>
-      </w:r>
-    </w:p>
-    <w:p>
-      <w:pPr>
-        <w:jc w:val="both"/>
-      </w:pPr>
-      <w:r>
-        <w:t>The goal is for every cycle to have correct predictions for every element, resulting in an accuracy of 100%.</w:t>
-      </w:r>
-    </w:p>
-    <w:p>
-      <w:pPr>
-        <w:jc w:val="both"/>
-      </w:pPr>
-      <w:r>
-        <w:t xml:space="preserve"> The aim is to achieve 100% accuracy for as many consecutive cycles as possible.</w:t>
-      </w:r>
-    </w:p>
-    <w:p>
-      <w:pPr>
-        <w:jc w:val="both"/>
-      </w:pPr>
-    </w:p>
-    <w:p>
-      <w:pPr>
-        <w:jc w:val="both"/>
-      </w:pPr>
-      <w:r>
-        <w:t xml:space="preserve">Sequence-to-sequence learning is a general framework used for machine translation, where the encoder maps </w:t>
-      </w:r>
-    </w:p>
-    <w:p>
-      <w:pPr>
-        <w:jc w:val="both"/>
-      </w:pPr>
-      <w:r>
-        <w:t>the input sequence to a fixed-length vector.</w:t>
-      </w:r>
-    </w:p>
-    <w:bookmarkEnd w:id="0"/>
-    <w:p>
-      <w:pPr>
-        <w:pStyle w:val="Heading1"/>
-      </w:pPr>
-      <w:r>
-        <w:t>Method</w:t>
-      </w:r>
-      <w:r>
-        <w:t>s</w:t>
-      </w:r>
-    </w:p>
-    <w:p>
-      <w:pPr>
-        <w:ind w:firstLine="288"/>
-        <w:jc w:val="both"/>
-      </w:pPr>
-      <w:r>
-        <w:t xml:space="preserve">In the existing method inputs were hardcoded so if user wants to change the input, then </w:t>
-      </w:r>
-      <w:proofErr w:type="gramStart"/>
-      <w:r>
-        <w:t>it’s</w:t>
-      </w:r>
-      <w:proofErr w:type="gramEnd"/>
-      <w:r>
-        <w:t xml:space="preserve"> necessary to change the input sequences from the code. so, to resolve the issue we have tested different methods to take the inputs from the file.</w:t>
-      </w:r>
-    </w:p>
-    <w:p>
-      <w:pPr>
-        <w:pStyle w:val="Heading2"/>
-      </w:pPr>
-      <w:r>
-        <w:t xml:space="preserve">GetInputFromTextFile( ): </w:t>
-      </w:r>
-    </w:p>
-    <w:p>
-      <w:pPr>
-        <w:jc w:val="both"/>
-      </w:pPr>
-      <w:r>
-        <w:t xml:space="preserve">      Team has implemented </w:t>
-      </w:r>
-      <w:proofErr w:type="spellStart"/>
-      <w:proofErr w:type="gramStart"/>
-      <w:r>
-        <w:rPr>
           <w:i/>
           <w:iCs/>
-        </w:rPr>
-        <w:t>GetInputFromTextFile</w:t>
-      </w:r>
-      <w:proofErr w:type="spellEnd"/>
-      <w:r>
-        <w:rPr>
+          <w:noProof/>
+        </w:rPr>
+        <w:t>1</w:t>
+      </w:r>
+      <w:r>
+        <w:rPr>
+          <w:b w:val="0"/>
+          <w:bCs w:val="0"/>
           <w:i/>
           <w:iCs/>
         </w:rPr>
-        <w:t>(</w:t>
-      </w:r>
-      <w:proofErr w:type="gramEnd"/>
-      <w:r>
-        <w:rPr>
+        <w:fldChar w:fldCharType="end"/>
+      </w:r>
+      <w:r>
+        <w:rPr>
+          <w:b w:val="0"/>
+          <w:bCs w:val="0"/>
           <w:i/>
           <w:iCs/>
         </w:rPr>
-        <w:t>)</w:t>
-      </w:r>
-      <w:r>
-        <w:t xml:space="preserve"> method to take the inputs from the Text file. We have tried 2 approaches to split the multiple input sequences </w:t>
-      </w:r>
-      <w:r>
-        <w:t>by</w:t>
-      </w:r>
-      <w:r>
-        <w:t xml:space="preserve"> using comma ‘,’ to separate each digit of the input sequence and using special character at the end of each sequence for splitting it from other input sequences. In this case we used semi-colon ‘;’ to </w:t>
-      </w:r>
-      <w:r>
-        <w:t>split. The</w:t>
-      </w:r>
-      <w:r>
-        <w:t xml:space="preserve"> significant issue we faced by using this approach is we had to add both comma ‘,’ and semi-colon ‘;’ at the end of each input sequence, which is not a feasible solution and by which text file also looks inappropriate.</w:t>
-      </w:r>
-    </w:p>
-    <w:p>
-      <w:pPr>
+        <w:t>.1 Training Phase</w:t>
+      </w:r>
+    </w:p>
+    <w:p>
+      <w:pPr>
+        <w:ind w:left="216"/>
         <w:jc w:val="both"/>
       </w:pPr>
-      <w:r>
-        <w:t xml:space="preserve">     To resolve issue, we faced in the first approach we used regular expression to split multiple sequences based on detecting the enter ‘/r/n</w:t>
-      </w:r>
-      <w:proofErr w:type="gramStart"/>
-      <w:r>
-        <w:t>’.</w:t>
-      </w:r>
-      <w:proofErr w:type="gramEnd"/>
-      <w:r>
-        <w:t xml:space="preserve"> Using this approach wherever we added enter for next input, is getting detected by our regular expression </w:t>
-      </w:r>
-      <w:r>
-        <w:t>logic. For</w:t>
-      </w:r>
-      <w:r>
-        <w:t xml:space="preserve"> this we had to read all the rows together using </w:t>
-      </w:r>
-      <w:proofErr w:type="spellStart"/>
-      <w:proofErr w:type="gramStart"/>
+    </w:p>
+    <w:p>
+      <w:pPr>
+        <w:ind w:left="216"/>
+        <w:jc w:val="both"/>
+      </w:pPr>
+      <w:r>
+        <w:tab/>
+      </w:r>
+      <w:r>
+        <w:tab/>
+      </w:r>
+    </w:p>
+    <w:p>
+      <w:pPr>
+        <w:ind w:left="216"/>
+        <w:jc w:val="both"/>
+        <w:rPr>
+          <w:b/>
+          <w:bCs/>
+        </w:rPr>
+      </w:pPr>
+    </w:p>
+    <w:p>
+      <w:pPr>
+        <w:ind w:left="216"/>
+        <w:jc w:val="both"/>
+      </w:pPr>
+      <w:r>
+        <w:rPr>
+          <w:b/>
+          <w:bCs/>
+        </w:rPr>
+        <w:t>Prediction and Accuracy calculation phase:</w:t>
+      </w:r>
+      <w:r>
+        <w:rPr>
+          <w:b/>
+          <w:bCs/>
+        </w:rPr>
+        <w:t xml:space="preserve"> </w:t>
+      </w:r>
+      <w:r>
+        <w:rPr>
+          <w:b/>
+          <w:bCs/>
+        </w:rPr>
+        <w:t xml:space="preserve"> </w:t>
+      </w:r>
       <w:r>
         <w:rPr>
           <w:i/>
           <w:iCs/>
         </w:rPr>
-        <w:t>reader.ReadToEnd</w:t>
-      </w:r>
-      <w:proofErr w:type="spellEnd"/>
-      <w:proofErr w:type="gramEnd"/>
+        <w:t>PredictNextElement()</w:t>
+      </w:r>
+      <w:r>
+        <w:t xml:space="preserve"> method and Predictor class is used for prediction.</w:t>
+      </w:r>
+    </w:p>
+    <w:p>
+      <w:pPr>
+        <w:ind w:left="216"/>
+        <w:jc w:val="both"/>
+      </w:pPr>
+      <w:r>
+        <w:t xml:space="preserve">After the learning process, the algorithm returns the instance of Predictor class. This class provides </w:t>
+      </w:r>
       <w:r>
         <w:rPr>
           <w:i/>
           <w:iCs/>
         </w:rPr>
-        <w:t>(</w:t>
-      </w:r>
-      <w:r>
-        <w:rPr>
+        <w:t>Predict()</w:t>
+      </w:r>
+      <w:r>
+        <w:t xml:space="preserve"> method with a list of input elements.</w:t>
+      </w:r>
+    </w:p>
+    <w:p>
+      <w:pPr>
+        <w:ind w:left="216"/>
+        <w:jc w:val="both"/>
+      </w:pPr>
+      <w:r>
+        <w:t xml:space="preserve">For every presented input </w:t>
+      </w:r>
+      <w:r>
+        <w:t>element,</w:t>
+      </w:r>
+      <w:r>
+        <w:t xml:space="preserve"> the predictor tries to predict the next element. </w:t>
+      </w:r>
+    </w:p>
+    <w:p>
+      <w:pPr>
+        <w:ind w:left="216"/>
+        <w:jc w:val="both"/>
+      </w:pPr>
+      <w:r>
+        <w:t>The more element provided in a sequence the predictor returns with the higher score then model produces a similarity matrix for all the classes.</w:t>
+      </w:r>
+    </w:p>
+    <w:p>
+      <w:pPr>
+        <w:ind w:left="216"/>
+        <w:jc w:val="both"/>
+      </w:pPr>
+      <w:r>
+        <w:t xml:space="preserve">After </w:t>
+      </w:r>
+      <w:r>
+        <w:t>prediction</w:t>
+      </w:r>
+      <w:r>
+        <w:t xml:space="preserve"> of test sequence and next element, accuracy </w:t>
+      </w:r>
+      <w:r>
+        <w:t>calculation</w:t>
+      </w:r>
+      <w:r>
+        <w:t xml:space="preserve"> is done.</w:t>
+      </w:r>
+    </w:p>
+    <w:p>
+      <w:pPr>
+        <w:ind w:left="216"/>
+        <w:jc w:val="both"/>
+      </w:pPr>
+    </w:p>
+    <w:p>
+      <w:pPr>
+        <w:ind w:left="216"/>
+        <w:jc w:val="both"/>
+      </w:pPr>
+      <w:r>
+        <w:t>The figure 1.</w:t>
+      </w:r>
+      <w:r>
+        <w:t>2</w:t>
+      </w:r>
+      <w:r>
+        <w:t xml:space="preserve"> explains how </w:t>
+      </w:r>
+      <w:r>
+        <w:t>prediction</w:t>
+      </w:r>
+      <w:r>
+        <w:t xml:space="preserve"> phase is carried out:</w:t>
+      </w:r>
+    </w:p>
+    <w:p>
+      <w:pPr>
+        <w:ind w:left="216"/>
+        <w:jc w:val="both"/>
+      </w:pPr>
+      <w:r>
+        <w:lastRenderedPageBreak/>
+        <w:pict w14:anchorId="5B46D5F8">
+          <v:shape id="_x0000_i1035" type="#_x0000_t75" style="width:210.75pt;height:266.25pt">
+            <v:imagedata r:id="rId10" o:title=""/>
+          </v:shape>
+        </w:pict>
+      </w:r>
+    </w:p>
+    <w:p>
+      <w:pPr>
+        <w:ind w:left="216"/>
+        <w:jc w:val="both"/>
+      </w:pPr>
+    </w:p>
+    <w:p>
+      <w:pPr>
+        <w:pStyle w:val="Caption"/>
+        <w:ind w:left="720" w:firstLine="720"/>
+        <w:jc w:val="both"/>
+        <w:rPr>
+          <w:b w:val="0"/>
+          <w:bCs w:val="0"/>
           <w:i/>
           <w:iCs/>
         </w:rPr>
-        <w:t xml:space="preserve"> </w:t>
-      </w:r>
-      <w:r>
-        <w:rPr>
+      </w:pPr>
+      <w:r>
+        <w:rPr>
+          <w:b w:val="0"/>
+          <w:bCs w:val="0"/>
           <w:i/>
           <w:iCs/>
         </w:rPr>
-        <w:t>)</w:t>
-      </w:r>
-      <w:r>
-        <w:t xml:space="preserve"> method and then split it by detecting the enter keyword. This can cause an issue in real time working environment.</w:t>
-      </w:r>
-    </w:p>
-    <w:p>
-      <w:pPr>
-        <w:pStyle w:val="Heading2"/>
-      </w:pPr>
-      <w:r>
-        <w:t>GetInputFromCsvFile( ):</w:t>
-      </w:r>
-    </w:p>
-    <w:p>
-      <w:pPr>
-        <w:ind w:firstLine="288"/>
-        <w:jc w:val="both"/>
-      </w:pPr>
-      <w:r>
-        <w:t xml:space="preserve">Team has implemented </w:t>
-      </w:r>
-      <w:proofErr w:type="spellStart"/>
-      <w:proofErr w:type="gramStart"/>
-      <w:r>
-        <w:rPr>
+        <w:t xml:space="preserve">Figure </w:t>
+      </w:r>
+      <w:r>
+        <w:rPr>
+          <w:b w:val="0"/>
+          <w:bCs w:val="0"/>
           <w:i/>
           <w:iCs/>
         </w:rPr>
-        <w:t>GetInputFromCsvFile</w:t>
-      </w:r>
-      <w:proofErr w:type="spellEnd"/>
-      <w:r>
-        <w:rPr>
+        <w:fldChar w:fldCharType="begin"/>
+      </w:r>
+      <w:r>
+        <w:rPr>
+          <w:b w:val="0"/>
+          <w:bCs w:val="0"/>
           <w:i/>
           <w:iCs/>
         </w:rPr>
-        <w:t>( )</w:t>
-      </w:r>
-      <w:proofErr w:type="gramEnd"/>
-      <w:r>
-        <w:t xml:space="preserve"> method to take the inputs from the CSV file. CSV stands for "Comma-Separated Values". It is a file format used for storing and exchanging tabular data, such as spreadsheets or databases. In a CSV file, each line represents a row of data and each field within a row is separated by a comma. CSV files are simple and widely supported, making them a popular choice for data exchange between different systems and applications.</w:t>
-      </w:r>
-    </w:p>
-    <w:p>
-      <w:pPr>
-        <w:ind w:firstLine="288"/>
-        <w:jc w:val="both"/>
-      </w:pPr>
-      <w:r>
-        <w:t>The problem with CSV file is we need to add one non double character at end of each row to terminate the row/sequence and take the next sequence. This can cause an issue in real time working environment.</w:t>
-      </w:r>
-    </w:p>
-    <w:p>
-      <w:pPr>
-        <w:pStyle w:val="Heading2"/>
-      </w:pPr>
-      <w:r>
-        <w:lastRenderedPageBreak/>
-        <w:t>GetInputFromExcelFile( ):</w:t>
-      </w:r>
-    </w:p>
-    <w:p>
-      <w:pPr>
-        <w:ind w:firstLine="288"/>
-        <w:jc w:val="both"/>
-      </w:pPr>
-      <w:r>
-        <w:t xml:space="preserve">In the </w:t>
-      </w:r>
-      <w:proofErr w:type="spellStart"/>
-      <w:proofErr w:type="gramStart"/>
-      <w:r>
-        <w:rPr>
+        <w:instrText xml:space="preserve"> SEQ Figure \* ARABIC </w:instrText>
+      </w:r>
+      <w:r>
+        <w:rPr>
+          <w:b w:val="0"/>
+          <w:bCs w:val="0"/>
           <w:i/>
           <w:iCs/>
         </w:rPr>
-        <w:t>GetInputFromExcelFile</w:t>
-      </w:r>
-      <w:proofErr w:type="spellEnd"/>
-      <w:r>
-        <w:rPr>
+        <w:fldChar w:fldCharType="separate"/>
+      </w:r>
+      <w:r>
+        <w:rPr>
+          <w:b w:val="0"/>
+          <w:bCs w:val="0"/>
           <w:i/>
           <w:iCs/>
-        </w:rPr>
-        <w:t>( )</w:t>
-      </w:r>
-      <w:proofErr w:type="gramEnd"/>
-      <w:r>
-        <w:t xml:space="preserve"> method we are using .xlsx file type to take the input sequences.</w:t>
-      </w:r>
-      <w:r>
-        <w:t xml:space="preserve"> Which are referred as training data sequences.</w:t>
-      </w:r>
-      <w:r>
-        <w:t xml:space="preserve"> Here we overcame the issues of the previous methods </w:t>
-      </w:r>
-      <w:proofErr w:type="spellStart"/>
-      <w:proofErr w:type="gramStart"/>
-      <w:r>
-        <w:rPr>
+          <w:noProof/>
+        </w:rPr>
+        <w:t>1</w:t>
+      </w:r>
+      <w:r>
+        <w:rPr>
+          <w:b w:val="0"/>
+          <w:bCs w:val="0"/>
           <w:i/>
           <w:iCs/>
         </w:rPr>
-        <w:t>GetInputFromCsvFile</w:t>
-      </w:r>
-      <w:proofErr w:type="spellEnd"/>
-      <w:r>
-        <w:rPr>
+        <w:fldChar w:fldCharType="end"/>
+      </w:r>
+      <w:r>
+        <w:rPr>
+          <w:b w:val="0"/>
+          <w:bCs w:val="0"/>
           <w:i/>
           <w:iCs/>
         </w:rPr>
-        <w:t>(</w:t>
-      </w:r>
-      <w:proofErr w:type="gramEnd"/>
-      <w:r>
-        <w:rPr>
+        <w:t>.</w:t>
+      </w:r>
+      <w:r>
+        <w:rPr>
+          <w:b w:val="0"/>
+          <w:bCs w:val="0"/>
           <w:i/>
           <w:iCs/>
         </w:rPr>
-        <w:t>)</w:t>
-      </w:r>
-      <w:r>
-        <w:t xml:space="preserve"> and </w:t>
-      </w:r>
-      <w:proofErr w:type="spellStart"/>
-      <w:r>
-        <w:rPr>
+        <w:t>2</w:t>
+      </w:r>
+      <w:r>
+        <w:rPr>
+          <w:b w:val="0"/>
+          <w:bCs w:val="0"/>
           <w:i/>
           <w:iCs/>
         </w:rPr>
-        <w:t>GetInputFromTextFile</w:t>
-      </w:r>
-      <w:proofErr w:type="spellEnd"/>
-      <w:r>
-        <w:rPr>
+        <w:t xml:space="preserve"> </w:t>
+      </w:r>
+      <w:r>
+        <w:rPr>
+          <w:b w:val="0"/>
+          <w:bCs w:val="0"/>
           <w:i/>
           <w:iCs/>
         </w:rPr>
-        <w:t>()</w:t>
-      </w:r>
-      <w:r>
-        <w:t xml:space="preserve"> where we need to add any non-double value to terminate the row/sequence and to jump to the next row/sequence and any special in case of text file to jump over the next input sequence. To implement this feature we used the </w:t>
-      </w:r>
-      <w:proofErr w:type="spellStart"/>
-      <w:proofErr w:type="gramStart"/>
-      <w:r>
-        <w:rPr>
+        <w:t>Prediction</w:t>
+      </w:r>
+      <w:r>
+        <w:rPr>
+          <w:b w:val="0"/>
+          <w:bCs w:val="0"/>
           <w:i/>
           <w:iCs/>
         </w:rPr>
-        <w:t>string.IsNullOrWhiteSpace</w:t>
-      </w:r>
-      <w:proofErr w:type="spellEnd"/>
-      <w:proofErr w:type="gramEnd"/>
-      <w:r>
+        <w:t xml:space="preserve"> Phase</w:t>
+      </w:r>
+    </w:p>
+    <w:p>
+      <w:pPr>
+        <w:jc w:val="both"/>
         <w:rPr>
           <w:i/>
           <w:iCs/>
         </w:rPr>
-        <w:t>( )</w:t>
-      </w:r>
-      <w:r>
-        <w:t xml:space="preserve"> property. </w:t>
-      </w:r>
-    </w:p>
-    <w:p>
-      <w:pPr>
-        <w:ind w:firstLine="288"/>
+      </w:pPr>
+    </w:p>
+    <w:p>
+      <w:pPr>
         <w:jc w:val="both"/>
-      </w:pPr>
-    </w:p>
-    <w:p>
-      <w:pPr>
-        <w:pStyle w:val="Heading2"/>
-      </w:pPr>
-      <w:r>
-        <w:t>GetSubSequencesInputFromExcelFile(</w:t>
-      </w:r>
-      <w:r>
-        <w:t xml:space="preserve"> </w:t>
-      </w:r>
-      <w:r>
-        <w:t>)</w:t>
-      </w:r>
-      <w:r>
-        <w:t>:</w:t>
-      </w:r>
-    </w:p>
-    <w:p>
-      <w:pPr>
-        <w:ind w:firstLine="288"/>
-        <w:jc w:val="both"/>
-      </w:pPr>
-      <w:r>
-        <w:t>We</w:t>
-      </w:r>
-      <w:r>
-        <w:t xml:space="preserve"> </w:t>
-      </w:r>
-      <w:r>
-        <w:t xml:space="preserve">have </w:t>
-      </w:r>
-      <w:proofErr w:type="spellStart"/>
-      <w:r>
-        <w:t>implmented</w:t>
-      </w:r>
-      <w:proofErr w:type="spellEnd"/>
-      <w:r>
-        <w:t xml:space="preserve"> the</w:t>
-      </w:r>
-      <w:r>
-        <w:t xml:space="preserve"> </w:t>
-      </w:r>
-      <w:proofErr w:type="spellStart"/>
-      <w:r>
         <w:rPr>
           <w:i/>
           <w:iCs/>
         </w:rPr>
-        <w:t>GetSubSequencesInputFromExcelFile</w:t>
-      </w:r>
-      <w:proofErr w:type="spellEnd"/>
-      <w:r>
-        <w:rPr>
-          <w:i/>
-          <w:iCs/>
-        </w:rPr>
-        <w:t>()</w:t>
-      </w:r>
-      <w:r>
-        <w:t xml:space="preserve"> method to take the subsequence test input from the </w:t>
-      </w:r>
-      <w:r>
-        <w:t>.</w:t>
-      </w:r>
-      <w:r>
-        <w:t xml:space="preserve">xlsx </w:t>
-      </w:r>
-      <w:r>
-        <w:t>file. We</w:t>
-      </w:r>
-      <w:r>
-        <w:t xml:space="preserve"> are passing the </w:t>
-      </w:r>
-      <w:proofErr w:type="spellStart"/>
-      <w:r>
-        <w:t>TestSubSequences</w:t>
-      </w:r>
-      <w:proofErr w:type="spellEnd"/>
-      <w:r>
-        <w:t xml:space="preserve"> to the </w:t>
-      </w:r>
-      <w:proofErr w:type="spellStart"/>
-      <w:r>
-        <w:t>SubSequences</w:t>
-      </w:r>
-      <w:proofErr w:type="spellEnd"/>
-      <w:r>
-        <w:t xml:space="preserve"> list of type double. After reading all the </w:t>
-      </w:r>
-      <w:proofErr w:type="spellStart"/>
-      <w:r>
-        <w:t>TestSubSequences</w:t>
-      </w:r>
-      <w:proofErr w:type="spellEnd"/>
-      <w:r>
-        <w:t xml:space="preserve"> we are returning </w:t>
-      </w:r>
-      <w:proofErr w:type="spellStart"/>
-      <w:r>
-        <w:t>SubSequences</w:t>
-      </w:r>
-      <w:proofErr w:type="spellEnd"/>
-      <w:r>
-        <w:t>.</w:t>
-      </w:r>
-    </w:p>
-    <w:p>
-      <w:pPr>
-        <w:jc w:val="both"/>
-      </w:pPr>
-    </w:p>
-    <w:p>
-      <w:pPr>
-        <w:pStyle w:val="Heading2"/>
-      </w:pPr>
-      <w:r>
-        <w:t>Accuracy Logs:</w:t>
-      </w:r>
-    </w:p>
-    <w:p>
-      <w:pPr>
-        <w:jc w:val="both"/>
-        <w:rPr>
-          <w:i/>
-          <w:iCs/>
-        </w:rPr>
-      </w:pPr>
-      <w:r>
-        <w:t xml:space="preserve">We have used </w:t>
-      </w:r>
-      <w:proofErr w:type="spellStart"/>
-      <w:proofErr w:type="gramStart"/>
-      <w:r>
-        <w:rPr>
-          <w:i/>
-          <w:iCs/>
-        </w:rPr>
-        <w:t>StreamWriter</w:t>
-      </w:r>
-      <w:proofErr w:type="spellEnd"/>
-      <w:r>
-        <w:t>( )</w:t>
-      </w:r>
-      <w:proofErr w:type="gramEnd"/>
-      <w:r>
-        <w:t xml:space="preserve"> class to create the file. If the file </w:t>
-      </w:r>
-      <w:r>
-        <w:t>exists</w:t>
-      </w:r>
-      <w:r>
-        <w:t xml:space="preserve">, </w:t>
-      </w:r>
-      <w:proofErr w:type="gramStart"/>
-      <w:r>
-        <w:t>It</w:t>
-      </w:r>
-      <w:proofErr w:type="gramEnd"/>
-      <w:r>
-        <w:t xml:space="preserve"> can be overwritten or appended to. If the file does not exist, this constructor creates a new </w:t>
-      </w:r>
-      <w:r>
-        <w:t>file. The</w:t>
-      </w:r>
-      <w:r>
-        <w:t xml:space="preserve"> true flag appends to the file instead of overwriting it. Here we are generating logs for </w:t>
-      </w:r>
-      <w:proofErr w:type="spellStart"/>
-      <w:r>
-        <w:rPr>
-          <w:i/>
-          <w:iCs/>
-        </w:rPr>
-        <w:t>sequenceKeyPair.Key</w:t>
-      </w:r>
-      <w:proofErr w:type="spellEnd"/>
-      <w:r>
-        <w:t xml:space="preserve"> and </w:t>
-      </w:r>
-      <w:r>
-        <w:rPr>
-          <w:i/>
-          <w:iCs/>
-        </w:rPr>
-        <w:t>accuracy</w:t>
-      </w:r>
-      <w:r>
-        <w:t>.</w:t>
-      </w:r>
-      <w:r>
-        <w:t xml:space="preserve"> </w:t>
-      </w:r>
-      <w:r>
-        <w:rPr>
-          <w:i/>
-          <w:iCs/>
-        </w:rPr>
-        <w:t>Ex. Sequence: 1 is having accuracy 30%</w:t>
-      </w:r>
-    </w:p>
-    <w:p>
-      <w:pPr>
-        <w:jc w:val="both"/>
-        <w:rPr>
-          <w:i/>
-          <w:iCs/>
-        </w:rPr>
-      </w:pPr>
-    </w:p>
-    <w:p>
-      <w:pPr>
-        <w:pStyle w:val="Heading2"/>
-      </w:pPr>
-      <w:r>
-        <w:t>Encoder Settings:</w:t>
-      </w:r>
-    </w:p>
-    <w:p>
-      <w:pPr>
-        <w:jc w:val="both"/>
-      </w:pPr>
-      <w:r>
-        <w:t xml:space="preserve">For encoder settings we have modified the value from 0-99. We have added input validation for the same in our </w:t>
-      </w:r>
-      <w:proofErr w:type="spellStart"/>
-      <w:r>
-        <w:rPr>
-          <w:i/>
-          <w:iCs/>
-        </w:rPr>
-        <w:t>program.cs</w:t>
-      </w:r>
-      <w:proofErr w:type="spellEnd"/>
-      <w:r>
-        <w:t xml:space="preserve"> file.</w:t>
-      </w:r>
-    </w:p>
-    <w:p>
-      <w:pPr>
-        <w:jc w:val="both"/>
-      </w:pPr>
-    </w:p>
-    <w:p>
-      <w:pPr>
-        <w:jc w:val="both"/>
-        <w:rPr>
-          <w:i/>
-          <w:iCs/>
-        </w:rPr>
       </w:pPr>
     </w:p>
     <w:p>
       <w:pPr>
         <w:pStyle w:val="Heading1"/>
-      </w:pPr>
-      <w:r>
+        <w:rPr>
+          <w:b/>
+          <w:bCs/>
+        </w:rPr>
+      </w:pPr>
+      <w:r>
+        <w:rPr>
+          <w:b/>
+          <w:bCs/>
+        </w:rPr>
         <w:t>Results</w:t>
       </w:r>
     </w:p>
@@ -1320,6 +1753,9 @@
     <w:p>
       <w:pPr>
         <w:pStyle w:val="BodyText"/>
+        <w:rPr>
+          <w:lang w:val="en-US"/>
+        </w:rPr>
       </w:pPr>
       <w:r>
         <w:t>The template is used to format your paper and style the text. All margins, column widths, line spaces, and text fonts are prescribed; please do not alter them. You may note peculiarities. For example, the head margin in this template measures proportionately more than is customary. This measurement and others are deliberate, using specifications that anticipate your paper as one part of the entire proceedings, and not as an independent document. Please do not revise any of the current designations.</w:t>
@@ -1383,15 +1819,7 @@
         <w:pStyle w:val="BodyText"/>
       </w:pPr>
       <w:r>
-        <w:t xml:space="preserve">Define abbreviations and acronyms the first time they are used in the text, even after they have been defined in the abstract. Abbreviations such as IEEE, SI, MKS, CGS, </w:t>
-      </w:r>
-      <w:proofErr w:type="spellStart"/>
-      <w:r>
-        <w:t>sc</w:t>
-      </w:r>
-      <w:proofErr w:type="spellEnd"/>
-      <w:r>
-        <w:t>, dc, and rms do not have to be defined. Do not use abbreviations in the title or heads unless they are unavoidable.</w:t>
+        <w:t>Define abbreviations and acronyms the first time they are used in the text, even after they have been defined in the abstract. Abbreviations such as IEEE, SI, MKS, CGS, sc, dc, and rms do not have to be defined. Do not use abbreviations in the title or heads unless they are unavoidable.</w:t>
       </w:r>
     </w:p>
     <w:p>
@@ -1421,15 +1849,7 @@
         <w:pStyle w:val="bulletlist"/>
       </w:pPr>
       <w:r>
-        <w:t xml:space="preserve">Avoid combining SI and CGS units, such as current in amperes and magnetic field in </w:t>
-      </w:r>
-      <w:proofErr w:type="spellStart"/>
-      <w:r>
-        <w:t>oersteds</w:t>
-      </w:r>
-      <w:proofErr w:type="spellEnd"/>
-      <w:r>
-        <w:t>. This often leads to confusion because equations do not balance dimensionally. If you must use mixed units, clearly state the units for each quantity that you use in an equation.</w:t>
+        <w:t>Avoid combining SI and CGS units, such as current in amperes and magnetic field in oersteds. This often leads to confusion because equations do not balance dimensionally. If you must use mixed units, clearly state the units for each quantity that you use in an equation.</w:t>
       </w:r>
     </w:p>
     <w:p>
@@ -1437,15 +1857,7 @@
         <w:pStyle w:val="bulletlist"/>
       </w:pPr>
       <w:r>
-        <w:t xml:space="preserve">Do not mix complete spellings and abbreviations of units: “Wb/m2” or “webers per square meter”, not “webers/m2”.  Spell out units when they appear in text: “. . . a few </w:t>
-      </w:r>
-      <w:proofErr w:type="spellStart"/>
-      <w:r>
-        <w:t>henries</w:t>
-      </w:r>
-      <w:proofErr w:type="spellEnd"/>
-      <w:r>
-        <w:t>”, not “. . . a few H”.</w:t>
+        <w:t>Do not mix complete spellings and abbreviations of units: “Wb/m2” or “webers per square meter”, not “webers/m2”.  Spell out units when they appear in text: “. . . a few henries”, not “. . . a few H”.</w:t>
       </w:r>
     </w:p>
     <w:p>
@@ -1531,23 +1943,7 @@
         <w:pStyle w:val="BodyText"/>
       </w:pPr>
       <w:r>
-        <w:t xml:space="preserve">Note that the equation is </w:t>
-      </w:r>
-      <w:proofErr w:type="spellStart"/>
-      <w:r>
-        <w:t>centered</w:t>
-      </w:r>
-      <w:proofErr w:type="spellEnd"/>
-      <w:r>
-        <w:t xml:space="preserve"> using a </w:t>
-      </w:r>
-      <w:proofErr w:type="spellStart"/>
-      <w:r>
-        <w:t>center</w:t>
-      </w:r>
-      <w:proofErr w:type="spellEnd"/>
-      <w:r>
-        <w:t xml:space="preserve"> tab stop. Be sure that the symbols in your equation have been defined before or immediately following the equation. Use “(1)”, not “Eq. (1)” or “equation (1)”, except at the beginning of a sentence: “Equation (1) is . . .”</w:t>
+        <w:t>Note that the equation is centered using a center tab stop. Be sure that the symbols in your equation have been defined before or immediately following the equation. Use “(1)”, not “Eq. (1)” or “equation (1)”, except at the beginning of a sentence: “Equation (1) is . . .”</w:t>
       </w:r>
     </w:p>
     <w:p>
@@ -1555,7 +1951,6 @@
         <w:pStyle w:val="Heading2"/>
       </w:pPr>
       <w:r>
-        <w:lastRenderedPageBreak/>
         <w:t>Some Common Mistakes</w:t>
       </w:r>
     </w:p>
@@ -1604,7 +1999,11 @@
         <w:t>English, commas, semi</w:t>
       </w:r>
       <w:r>
-        <w:t>colons, periods, question and exclamation marks are located within quotation marks only when a complete thought or name is cited, such as a title or full quotation. When quotation marks are used, instead of a bold or italic typeface, to highlight a word or phrase, punctuation should appear outside of the quotation marks. A parenthetical phrase or statement at the end of a sentence is punctuated outside of the closing parenthesis (like this). (A parenthetical sentence is punctuated within the parentheses.)</w:t>
+        <w:t xml:space="preserve">colons, periods, question and exclamation marks are located within quotation marks only when a complete thought or name is cited, such as a title or full quotation. When </w:t>
+      </w:r>
+      <w:r>
+        <w:lastRenderedPageBreak/>
+        <w:t>quotation marks are used, instead of a bold or italic typeface, to highlight a word or phrase, punctuation should appear outside of the quotation marks. A parenthetical phrase or statement at the end of a sentence is punctuated outside of the closing parenthesis (like this). (A parenthetical sentence is punctuated within the parentheses.)</w:t>
       </w:r>
     </w:p>
     <w:p>
@@ -1806,10 +2205,7 @@
         <w:t xml:space="preserve"> </w:t>
       </w:r>
       <w:r>
-        <w:t xml:space="preserve">Please keep your affiliations as succinct </w:t>
-      </w:r>
-      <w:r>
-        <w:t>as possible (for example, do not differentiate among departments of the same organization).</w:t>
+        <w:t>Please keep your affiliations as succinct as possible (for example, do not differentiate among departments of the same organization).</w:t>
       </w:r>
     </w:p>
     <w:p>
@@ -2345,29 +2741,9 @@
         <w:jc w:val="left"/>
       </w:pPr>
       <w:r>
-        <w:lastRenderedPageBreak/>
         <w:pict w14:anchorId="4C2ECEC5">
-          <v:shapetype id="_x0000_t75" coordsize="21600,21600" o:spt="75" o:preferrelative="t" path="m@4@5l@4@11@9@11@9@5xe" filled="f" stroked="f">
-            <v:stroke joinstyle="miter"/>
-            <v:formulas>
-              <v:f eqn="if lineDrawn pixelLineWidth 0"/>
-              <v:f eqn="sum @0 1 0"/>
-              <v:f eqn="sum 0 0 @1"/>
-              <v:f eqn="prod @2 1 2"/>
-              <v:f eqn="prod @3 21600 pixelWidth"/>
-              <v:f eqn="prod @3 21600 pixelHeight"/>
-              <v:f eqn="sum @0 0 1"/>
-              <v:f eqn="prod @6 1 2"/>
-              <v:f eqn="prod @7 21600 pixelWidth"/>
-              <v:f eqn="sum @8 21600 0"/>
-              <v:f eqn="prod @7 21600 pixelHeight"/>
-              <v:f eqn="sum @10 21600 0"/>
-            </v:formulas>
-            <v:path o:extrusionok="f" gradientshapeok="t" o:connecttype="rect"/>
-            <o:lock v:ext="edit" aspectratio="t"/>
-          </v:shapetype>
-          <v:shape id="_x0000_i1026" type="#_x0000_t75" style="width:228.6pt;height:31.8pt" o:bordertopcolor="this" o:borderleftcolor="this" o:borderbottomcolor="this" o:borderrightcolor="this">
-            <v:imagedata r:id="rId10" o:title=""/>
+          <v:shape id="_x0000_i1026" type="#_x0000_t75" style="width:228.75pt;height:31.5pt" o:bordertopcolor="this" o:borderleftcolor="this" o:borderbottomcolor="this" o:borderrightcolor="this">
+            <v:imagedata r:id="rId11" o:title=""/>
             <w10:bordertop type="single" width="8"/>
             <w10:borderleft type="single" width="8"/>
             <w10:borderbottom type="single" width="8"/>
@@ -2385,24 +2761,14 @@
       <w:r>
         <w:t xml:space="preserve">Figure </w:t>
       </w:r>
-      <w:r>
-        <w:fldChar w:fldCharType="begin"/>
-      </w:r>
-      <w:r>
-        <w:instrText xml:space="preserve"> SEQ Figure \* ARABIC </w:instrText>
-      </w:r>
-      <w:r>
-        <w:fldChar w:fldCharType="separate"/>
-      </w:r>
-      <w:r>
-        <w:rPr>
-          <w:noProof/>
-        </w:rPr>
-        <w:t>1</w:t>
-      </w:r>
-      <w:r>
-        <w:fldChar w:fldCharType="end"/>
-      </w:r>
+      <w:fldSimple w:instr=" SEQ Figure \* ARABIC ">
+        <w:r>
+          <w:rPr>
+            <w:noProof/>
+          </w:rPr>
+          <w:t>2</w:t>
+        </w:r>
+      </w:fldSimple>
       <w:bookmarkEnd w:id="1"/>
       <w:r>
         <w:t xml:space="preserve"> Example Figure Caption</w:t>
@@ -2414,7 +2780,11 @@
         <w:pStyle w:val="BodyText"/>
       </w:pPr>
       <w:r>
-        <w:t>Figure Labels: Use 8 point Times New Roman for Figure labels. Use words rather than symbols or abbreviations when writing Figure axis labels to avoid confusing the reader. As an example, write the quantity “Magnetization”, or “Magnetization, M”, not just “M”. If including units in the label, present them within parentheses. Do not label axes only with units. In the example, write “Magnetization (A/m)” or “Magnetization {A[m(1)]}”, not just “A/m”. Do not label axes</w:t>
+        <w:t xml:space="preserve">Figure Labels: Use 8 point Times New Roman for Figure labels. Use words rather than symbols or abbreviations when writing Figure axis labels to avoid confusing the reader. As an example, write the quantity “Magnetization”, or “Magnetization, M”, not just “M”. If including units in the label, present them within parentheses. Do not label axes only with units. In the example, write “Magnetization (A/m)” or “Magnetization {A[m(1)]}”, not just “A/m”. Do not label </w:t>
+      </w:r>
+      <w:r>
+        <w:lastRenderedPageBreak/>
+        <w:t>axes</w:t>
       </w:r>
       <w:r>
         <w:t xml:space="preserve"> </w:t>
@@ -2489,24 +2859,14 @@
       <w:r>
         <w:t xml:space="preserve">Listing </w:t>
       </w:r>
-      <w:r>
-        <w:fldChar w:fldCharType="begin"/>
-      </w:r>
-      <w:r>
-        <w:instrText xml:space="preserve"> SEQ Listing \* ARABIC </w:instrText>
-      </w:r>
-      <w:r>
-        <w:fldChar w:fldCharType="separate"/>
-      </w:r>
-      <w:r>
-        <w:rPr>
-          <w:noProof/>
-        </w:rPr>
-        <w:t>1</w:t>
-      </w:r>
-      <w:r>
-        <w:fldChar w:fldCharType="end"/>
-      </w:r>
+      <w:fldSimple w:instr=" SEQ Listing \* ARABIC ">
+        <w:r>
+          <w:rPr>
+            <w:noProof/>
+          </w:rPr>
+          <w:t>1</w:t>
+        </w:r>
+      </w:fldSimple>
       <w:r>
         <w:t xml:space="preserve"> Code Reference Example</w:t>
       </w:r>
@@ -2636,24 +2996,14 @@
       <w:r>
         <w:t xml:space="preserve">Listing </w:t>
       </w:r>
-      <w:r>
-        <w:fldChar w:fldCharType="begin"/>
-      </w:r>
-      <w:r>
-        <w:instrText xml:space="preserve"> SEQ Listing \* ARABIC </w:instrText>
-      </w:r>
-      <w:r>
-        <w:fldChar w:fldCharType="separate"/>
-      </w:r>
-      <w:r>
-        <w:rPr>
-          <w:noProof/>
-        </w:rPr>
-        <w:t>2</w:t>
-      </w:r>
-      <w:r>
-        <w:fldChar w:fldCharType="end"/>
-      </w:r>
+      <w:fldSimple w:instr=" SEQ Listing \* ARABIC ">
+        <w:r>
+          <w:rPr>
+            <w:noProof/>
+          </w:rPr>
+          <w:t>2</w:t>
+        </w:r>
+      </w:fldSimple>
       <w:bookmarkEnd w:id="3"/>
       <w:r>
         <w:t xml:space="preserve"> </w:t>
@@ -2661,8 +3011,7 @@
       <w:r>
         <w:t xml:space="preserve">Unit Test </w:t>
       </w:r>
-      <w:hyperlink r:id="rId11" w:anchor="L34-L49" w:history="1">
-        <w:proofErr w:type="spellStart"/>
+      <w:hyperlink r:id="rId12" w:anchor="L34-L49" w:history="1">
         <w:r>
           <w:rPr>
             <w:rStyle w:val="Hyperlink"/>
@@ -2670,7 +3019,6 @@
           </w:rPr>
           <w:t>EncodeDateTimeTest</w:t>
         </w:r>
-        <w:proofErr w:type="spellEnd"/>
       </w:hyperlink>
       <w:bookmarkEnd w:id="4"/>
     </w:p>
@@ -2850,7 +3198,10 @@
         <w:pStyle w:val="BodyText"/>
       </w:pPr>
       <w:r>
-        <w:t>The template will number citations consecutively within brackets [1]. The sentence punctuation follows the bracket [2]. Refer simply to the reference number, as in [3]—do not use “Ref. [3]” or “reference [3]” except at the beginning of a sentence: “Reference [3] was the first</w:t>
+        <w:t xml:space="preserve">The template will number citations consecutively within brackets [1]. The sentence punctuation follows the bracket [2]. Refer simply to the reference number, as in [3]—do not </w:t>
+      </w:r>
+      <w:r>
+        <w:t>use “Ref. [3]” or “reference [3]” except at the beginning of a sentence: “Reference [3] was the first</w:t>
       </w:r>
       <w:r>
         <w:rPr>
@@ -3421,7 +3772,7 @@
                 <v:path o:extrusionok="f" gradientshapeok="t" o:connecttype="rect"/>
                 <o:lock v:ext="edit" aspectratio="t"/>
               </v:shapetype>
-              <v:shape id="Grafik 4" o:spid="_x0000_i1025" type="#_x0000_t75" style="width:96pt;height:49.2pt;visibility:visible">
+              <v:shape id="Grafik 4" o:spid="_x0000_i1025" type="#_x0000_t75" style="width:96pt;height:49.5pt;visibility:visible">
                 <v:imagedata r:id="rId1" o:title=""/>
               </v:shape>
             </w:pict>
@@ -3773,6 +4124,95 @@
     </w:lvl>
   </w:abstractNum>
   <w:abstractNum w:abstractNumId="11" w15:restartNumberingAfterBreak="0">
+    <w:nsid w:val="068248FD"/>
+    <w:multiLevelType w:val="hybridMultilevel"/>
+    <w:tmpl w:val="CB286C74"/>
+    <w:lvl w:ilvl="0" w:tplc="06FE96FC">
+      <w:start w:val="1"/>
+      <w:numFmt w:val="decimal"/>
+      <w:lvlText w:val="%1."/>
+      <w:lvlJc w:val="left"/>
+      <w:pPr>
+        <w:ind w:left="576" w:hanging="360"/>
+      </w:pPr>
+      <w:rPr>
+        <w:rFonts w:hint="default"/>
+      </w:rPr>
+    </w:lvl>
+    <w:lvl w:ilvl="1" w:tplc="04090019" w:tentative="1">
+      <w:start w:val="1"/>
+      <w:numFmt w:val="lowerLetter"/>
+      <w:lvlText w:val="%2."/>
+      <w:lvlJc w:val="left"/>
+      <w:pPr>
+        <w:ind w:left="1296" w:hanging="360"/>
+      </w:pPr>
+    </w:lvl>
+    <w:lvl w:ilvl="2" w:tplc="0409001B" w:tentative="1">
+      <w:start w:val="1"/>
+      <w:numFmt w:val="lowerRoman"/>
+      <w:lvlText w:val="%3."/>
+      <w:lvlJc w:val="right"/>
+      <w:pPr>
+        <w:ind w:left="2016" w:hanging="180"/>
+      </w:pPr>
+    </w:lvl>
+    <w:lvl w:ilvl="3" w:tplc="0409000F" w:tentative="1">
+      <w:start w:val="1"/>
+      <w:numFmt w:val="decimal"/>
+      <w:lvlText w:val="%4."/>
+      <w:lvlJc w:val="left"/>
+      <w:pPr>
+        <w:ind w:left="2736" w:hanging="360"/>
+      </w:pPr>
+    </w:lvl>
+    <w:lvl w:ilvl="4" w:tplc="04090019" w:tentative="1">
+      <w:start w:val="1"/>
+      <w:numFmt w:val="lowerLetter"/>
+      <w:lvlText w:val="%5."/>
+      <w:lvlJc w:val="left"/>
+      <w:pPr>
+        <w:ind w:left="3456" w:hanging="360"/>
+      </w:pPr>
+    </w:lvl>
+    <w:lvl w:ilvl="5" w:tplc="0409001B" w:tentative="1">
+      <w:start w:val="1"/>
+      <w:numFmt w:val="lowerRoman"/>
+      <w:lvlText w:val="%6."/>
+      <w:lvlJc w:val="right"/>
+      <w:pPr>
+        <w:ind w:left="4176" w:hanging="180"/>
+      </w:pPr>
+    </w:lvl>
+    <w:lvl w:ilvl="6" w:tplc="0409000F" w:tentative="1">
+      <w:start w:val="1"/>
+      <w:numFmt w:val="decimal"/>
+      <w:lvlText w:val="%7."/>
+      <w:lvlJc w:val="left"/>
+      <w:pPr>
+        <w:ind w:left="4896" w:hanging="360"/>
+      </w:pPr>
+    </w:lvl>
+    <w:lvl w:ilvl="7" w:tplc="04090019" w:tentative="1">
+      <w:start w:val="1"/>
+      <w:numFmt w:val="lowerLetter"/>
+      <w:lvlText w:val="%8."/>
+      <w:lvlJc w:val="left"/>
+      <w:pPr>
+        <w:ind w:left="5616" w:hanging="360"/>
+      </w:pPr>
+    </w:lvl>
+    <w:lvl w:ilvl="8" w:tplc="0409001B" w:tentative="1">
+      <w:start w:val="1"/>
+      <w:numFmt w:val="lowerRoman"/>
+      <w:lvlText w:val="%9."/>
+      <w:lvlJc w:val="right"/>
+      <w:pPr>
+        <w:ind w:left="6336" w:hanging="180"/>
+      </w:pPr>
+    </w:lvl>
+  </w:abstractNum>
+  <w:abstractNum w:abstractNumId="12" w15:restartNumberingAfterBreak="0">
     <w:nsid w:val="1E177E97"/>
     <w:multiLevelType w:val="hybridMultilevel"/>
     <w:tmpl w:val="A6463BCE"/>
@@ -3858,7 +4298,7 @@
       </w:pPr>
     </w:lvl>
   </w:abstractNum>
-  <w:abstractNum w:abstractNumId="12" w15:restartNumberingAfterBreak="0">
+  <w:abstractNum w:abstractNumId="13" w15:restartNumberingAfterBreak="0">
     <w:nsid w:val="20AF0333"/>
     <w:multiLevelType w:val="hybridMultilevel"/>
     <w:tmpl w:val="CB0E7F4E"/>
@@ -4000,7 +4440,96 @@
       </w:rPr>
     </w:lvl>
   </w:abstractNum>
-  <w:abstractNum w:abstractNumId="13" w15:restartNumberingAfterBreak="0">
+  <w:abstractNum w:abstractNumId="14" w15:restartNumberingAfterBreak="0">
+    <w:nsid w:val="217D0169"/>
+    <w:multiLevelType w:val="hybridMultilevel"/>
+    <w:tmpl w:val="B40CD408"/>
+    <w:lvl w:ilvl="0" w:tplc="0D9C7B4C">
+      <w:start w:val="1"/>
+      <w:numFmt w:val="decimal"/>
+      <w:lvlText w:val="%1."/>
+      <w:lvlJc w:val="left"/>
+      <w:pPr>
+        <w:ind w:left="936" w:hanging="360"/>
+      </w:pPr>
+      <w:rPr>
+        <w:rFonts w:hint="default"/>
+      </w:rPr>
+    </w:lvl>
+    <w:lvl w:ilvl="1" w:tplc="04090019" w:tentative="1">
+      <w:start w:val="1"/>
+      <w:numFmt w:val="lowerLetter"/>
+      <w:lvlText w:val="%2."/>
+      <w:lvlJc w:val="left"/>
+      <w:pPr>
+        <w:ind w:left="1656" w:hanging="360"/>
+      </w:pPr>
+    </w:lvl>
+    <w:lvl w:ilvl="2" w:tplc="0409001B" w:tentative="1">
+      <w:start w:val="1"/>
+      <w:numFmt w:val="lowerRoman"/>
+      <w:lvlText w:val="%3."/>
+      <w:lvlJc w:val="right"/>
+      <w:pPr>
+        <w:ind w:left="2376" w:hanging="180"/>
+      </w:pPr>
+    </w:lvl>
+    <w:lvl w:ilvl="3" w:tplc="0409000F" w:tentative="1">
+      <w:start w:val="1"/>
+      <w:numFmt w:val="decimal"/>
+      <w:lvlText w:val="%4."/>
+      <w:lvlJc w:val="left"/>
+      <w:pPr>
+        <w:ind w:left="3096" w:hanging="360"/>
+      </w:pPr>
+    </w:lvl>
+    <w:lvl w:ilvl="4" w:tplc="04090019" w:tentative="1">
+      <w:start w:val="1"/>
+      <w:numFmt w:val="lowerLetter"/>
+      <w:lvlText w:val="%5."/>
+      <w:lvlJc w:val="left"/>
+      <w:pPr>
+        <w:ind w:left="3816" w:hanging="360"/>
+      </w:pPr>
+    </w:lvl>
+    <w:lvl w:ilvl="5" w:tplc="0409001B" w:tentative="1">
+      <w:start w:val="1"/>
+      <w:numFmt w:val="lowerRoman"/>
+      <w:lvlText w:val="%6."/>
+      <w:lvlJc w:val="right"/>
+      <w:pPr>
+        <w:ind w:left="4536" w:hanging="180"/>
+      </w:pPr>
+    </w:lvl>
+    <w:lvl w:ilvl="6" w:tplc="0409000F" w:tentative="1">
+      <w:start w:val="1"/>
+      <w:numFmt w:val="decimal"/>
+      <w:lvlText w:val="%7."/>
+      <w:lvlJc w:val="left"/>
+      <w:pPr>
+        <w:ind w:left="5256" w:hanging="360"/>
+      </w:pPr>
+    </w:lvl>
+    <w:lvl w:ilvl="7" w:tplc="04090019" w:tentative="1">
+      <w:start w:val="1"/>
+      <w:numFmt w:val="lowerLetter"/>
+      <w:lvlText w:val="%8."/>
+      <w:lvlJc w:val="left"/>
+      <w:pPr>
+        <w:ind w:left="5976" w:hanging="360"/>
+      </w:pPr>
+    </w:lvl>
+    <w:lvl w:ilvl="8" w:tplc="0409001B" w:tentative="1">
+      <w:start w:val="1"/>
+      <w:numFmt w:val="lowerRoman"/>
+      <w:lvlText w:val="%9."/>
+      <w:lvlJc w:val="right"/>
+      <w:pPr>
+        <w:ind w:left="6696" w:hanging="180"/>
+      </w:pPr>
+    </w:lvl>
+  </w:abstractNum>
+  <w:abstractNum w:abstractNumId="15" w15:restartNumberingAfterBreak="0">
     <w:nsid w:val="26FE1FCF"/>
     <w:multiLevelType w:val="hybridMultilevel"/>
     <w:tmpl w:val="33826962"/>
@@ -4156,7 +4685,7 @@
       </w:rPr>
     </w:lvl>
   </w:abstractNum>
-  <w:abstractNum w:abstractNumId="14" w15:restartNumberingAfterBreak="0">
+  <w:abstractNum w:abstractNumId="16" w15:restartNumberingAfterBreak="0">
     <w:nsid w:val="37660336"/>
     <w:multiLevelType w:val="hybridMultilevel"/>
     <w:tmpl w:val="754EAC84"/>
@@ -4297,7 +4826,7 @@
       </w:rPr>
     </w:lvl>
   </w:abstractNum>
-  <w:abstractNum w:abstractNumId="15" w15:restartNumberingAfterBreak="0">
+  <w:abstractNum w:abstractNumId="17" w15:restartNumberingAfterBreak="0">
     <w:nsid w:val="39E54FC6"/>
     <w:multiLevelType w:val="singleLevel"/>
     <w:tmpl w:val="5B7288D4"/>
@@ -4317,10 +4846,10 @@
       </w:rPr>
     </w:lvl>
   </w:abstractNum>
-  <w:abstractNum w:abstractNumId="16" w15:restartNumberingAfterBreak="0">
+  <w:abstractNum w:abstractNumId="18" w15:restartNumberingAfterBreak="0">
     <w:nsid w:val="4189603E"/>
     <w:multiLevelType w:val="multilevel"/>
-    <w:tmpl w:val="0AB06E12"/>
+    <w:tmpl w:val="E3027A18"/>
     <w:lvl w:ilvl="0">
       <w:start w:val="1"/>
       <w:numFmt w:val="upperRoman"/>
@@ -4360,6 +4889,38 @@
           <w:tab w:val="num" w:pos="360"/>
         </w:tabs>
         <w:ind w:left="288" w:hanging="288"/>
+      </w:pPr>
+      <w:rPr>
+        <w:rFonts w:ascii="Times New Roman" w:hAnsi="Times New Roman" w:cs="Times New Roman" w:hint="default"/>
+        <w:b w:val="0"/>
+        <w:bCs w:val="0"/>
+        <w:i w:val="0"/>
+        <w:iCs w:val="0"/>
+        <w:caps w:val="0"/>
+        <w:strike w:val="0"/>
+        <w:dstrike w:val="0"/>
+        <w:outline w:val="0"/>
+        <w:shadow w:val="0"/>
+        <w:emboss w:val="0"/>
+        <w:imprint w:val="0"/>
+        <w:vanish w:val="0"/>
+        <w:color w:val="auto"/>
+        <w:sz w:val="20"/>
+        <w:szCs w:val="20"/>
+        <w:vertAlign w:val="baseline"/>
+      </w:rPr>
+    </w:lvl>
+    <w:lvl w:ilvl="2">
+      <w:start w:val="1"/>
+      <w:numFmt w:val="decimal"/>
+      <w:pStyle w:val="Heading3"/>
+      <w:lvlText w:val="%3)"/>
+      <w:lvlJc w:val="left"/>
+      <w:pPr>
+        <w:tabs>
+          <w:tab w:val="num" w:pos="540"/>
+        </w:tabs>
+        <w:ind w:firstLine="180"/>
       </w:pPr>
       <w:rPr>
         <w:rFonts w:ascii="Times New Roman" w:hAnsi="Times New Roman" w:cs="Times New Roman" w:hint="default"/>
@@ -4381,38 +4942,6 @@
         <w:vertAlign w:val="baseline"/>
       </w:rPr>
     </w:lvl>
-    <w:lvl w:ilvl="2">
-      <w:start w:val="1"/>
-      <w:numFmt w:val="decimal"/>
-      <w:pStyle w:val="Heading3"/>
-      <w:lvlText w:val="%3)"/>
-      <w:lvlJc w:val="left"/>
-      <w:pPr>
-        <w:tabs>
-          <w:tab w:val="num" w:pos="540"/>
-        </w:tabs>
-        <w:ind w:firstLine="180"/>
-      </w:pPr>
-      <w:rPr>
-        <w:rFonts w:ascii="Times New Roman" w:hAnsi="Times New Roman" w:cs="Times New Roman" w:hint="default"/>
-        <w:b w:val="0"/>
-        <w:bCs w:val="0"/>
-        <w:i/>
-        <w:iCs/>
-        <w:caps w:val="0"/>
-        <w:strike w:val="0"/>
-        <w:dstrike w:val="0"/>
-        <w:outline w:val="0"/>
-        <w:shadow w:val="0"/>
-        <w:emboss w:val="0"/>
-        <w:imprint w:val="0"/>
-        <w:vanish w:val="0"/>
-        <w:color w:val="auto"/>
-        <w:sz w:val="20"/>
-        <w:szCs w:val="20"/>
-        <w:vertAlign w:val="baseline"/>
-      </w:rPr>
-    </w:lvl>
     <w:lvl w:ilvl="3">
       <w:start w:val="1"/>
       <w:numFmt w:val="lowerLetter"/>
@@ -4512,7 +5041,7 @@
       </w:rPr>
     </w:lvl>
   </w:abstractNum>
-  <w:abstractNum w:abstractNumId="17" w15:restartNumberingAfterBreak="0">
+  <w:abstractNum w:abstractNumId="19" w15:restartNumberingAfterBreak="0">
     <w:nsid w:val="493C3F76"/>
     <w:multiLevelType w:val="hybridMultilevel"/>
     <w:tmpl w:val="9A9E418C"/>
@@ -4619,7 +5148,7 @@
       </w:pPr>
     </w:lvl>
   </w:abstractNum>
-  <w:abstractNum w:abstractNumId="18" w15:restartNumberingAfterBreak="0">
+  <w:abstractNum w:abstractNumId="20" w15:restartNumberingAfterBreak="0">
     <w:nsid w:val="52CA544A"/>
     <w:multiLevelType w:val="singleLevel"/>
     <w:tmpl w:val="AED6D67E"/>
@@ -4646,7 +5175,7 @@
       </w:rPr>
     </w:lvl>
   </w:abstractNum>
-  <w:abstractNum w:abstractNumId="19" w15:restartNumberingAfterBreak="0">
+  <w:abstractNum w:abstractNumId="21" w15:restartNumberingAfterBreak="0">
     <w:nsid w:val="6C402C58"/>
     <w:multiLevelType w:val="hybridMultilevel"/>
     <w:tmpl w:val="9A1CA078"/>
@@ -4791,7 +5320,7 @@
       </w:rPr>
     </w:lvl>
   </w:abstractNum>
-  <w:abstractNum w:abstractNumId="20" w15:restartNumberingAfterBreak="0">
+  <w:abstractNum w:abstractNumId="22" w15:restartNumberingAfterBreak="0">
     <w:nsid w:val="6CD32DA8"/>
     <w:multiLevelType w:val="singleLevel"/>
     <w:tmpl w:val="166470C2"/>
@@ -4818,40 +5347,40 @@
     </w:lvl>
   </w:abstractNum>
   <w:num w:numId="1" w16cid:durableId="1912547068">
-    <w:abstractNumId w:val="14"/>
+    <w:abstractNumId w:val="16"/>
   </w:num>
   <w:num w:numId="2" w16cid:durableId="1976568514">
-    <w:abstractNumId w:val="19"/>
+    <w:abstractNumId w:val="21"/>
   </w:num>
   <w:num w:numId="3" w16cid:durableId="258217218">
+    <w:abstractNumId w:val="15"/>
+  </w:num>
+  <w:num w:numId="4" w16cid:durableId="1139684420">
+    <w:abstractNumId w:val="18"/>
+  </w:num>
+  <w:num w:numId="5" w16cid:durableId="469906356">
+    <w:abstractNumId w:val="18"/>
+  </w:num>
+  <w:num w:numId="6" w16cid:durableId="1334457288">
+    <w:abstractNumId w:val="18"/>
+  </w:num>
+  <w:num w:numId="7" w16cid:durableId="674303157">
+    <w:abstractNumId w:val="18"/>
+  </w:num>
+  <w:num w:numId="8" w16cid:durableId="1638026364">
+    <w:abstractNumId w:val="20"/>
+  </w:num>
+  <w:num w:numId="9" w16cid:durableId="86117543">
+    <w:abstractNumId w:val="22"/>
+  </w:num>
+  <w:num w:numId="10" w16cid:durableId="134374470">
+    <w:abstractNumId w:val="17"/>
+  </w:num>
+  <w:num w:numId="11" w16cid:durableId="350496444">
     <w:abstractNumId w:val="13"/>
   </w:num>
-  <w:num w:numId="4" w16cid:durableId="1139684420">
-    <w:abstractNumId w:val="16"/>
-  </w:num>
-  <w:num w:numId="5" w16cid:durableId="469906356">
-    <w:abstractNumId w:val="16"/>
-  </w:num>
-  <w:num w:numId="6" w16cid:durableId="1334457288">
-    <w:abstractNumId w:val="16"/>
-  </w:num>
-  <w:num w:numId="7" w16cid:durableId="674303157">
-    <w:abstractNumId w:val="16"/>
-  </w:num>
-  <w:num w:numId="8" w16cid:durableId="1638026364">
-    <w:abstractNumId w:val="18"/>
-  </w:num>
-  <w:num w:numId="9" w16cid:durableId="86117543">
-    <w:abstractNumId w:val="20"/>
-  </w:num>
-  <w:num w:numId="10" w16cid:durableId="134374470">
-    <w:abstractNumId w:val="15"/>
-  </w:num>
-  <w:num w:numId="11" w16cid:durableId="350496444">
+  <w:num w:numId="12" w16cid:durableId="26565942">
     <w:abstractNumId w:val="12"/>
-  </w:num>
-  <w:num w:numId="12" w16cid:durableId="26565942">
-    <w:abstractNumId w:val="11"/>
   </w:num>
   <w:num w:numId="13" w16cid:durableId="693305509">
     <w:abstractNumId w:val="0"/>
@@ -4887,7 +5416,19 @@
     <w:abstractNumId w:val="1"/>
   </w:num>
   <w:num w:numId="24" w16cid:durableId="1085035782">
-    <w:abstractNumId w:val="17"/>
+    <w:abstractNumId w:val="19"/>
+  </w:num>
+  <w:num w:numId="25" w16cid:durableId="595478248">
+    <w:abstractNumId w:val="18"/>
+    <w:lvlOverride w:ilvl="0">
+      <w:startOverride w:val="4"/>
+    </w:lvlOverride>
+  </w:num>
+  <w:num w:numId="26" w16cid:durableId="1696496047">
+    <w:abstractNumId w:val="11"/>
+  </w:num>
+  <w:num w:numId="27" w16cid:durableId="508835449">
+    <w:abstractNumId w:val="14"/>
   </w:num>
 </w:numbering>
 </file>
@@ -4898,7 +5439,7 @@
     <w:rPrDefault>
       <w:rPr>
         <w:rFonts w:ascii="Times New Roman" w:eastAsia="SimSun" w:hAnsi="Times New Roman" w:cs="Times New Roman"/>
-        <w:lang w:val="en-IN" w:eastAsia="en-IN" w:bidi="ar-SA"/>
+        <w:lang w:val="en-US" w:eastAsia="en-US" w:bidi="ar-SA"/>
       </w:rPr>
     </w:rPrDefault>
     <w:pPrDefault/>
@@ -5194,9 +5735,6 @@
     <w:pPr>
       <w:jc w:val="center"/>
     </w:pPr>
-    <w:rPr>
-      <w:lang w:val="en-US" w:eastAsia="en-US"/>
-    </w:rPr>
   </w:style>
   <w:style w:type="paragraph" w:styleId="Heading1">
     <w:name w:val="heading 1"/>
@@ -5354,7 +5892,6 @@
       <w:bCs/>
       <w:sz w:val="18"/>
       <w:szCs w:val="18"/>
-      <w:lang w:val="en-US" w:eastAsia="en-US"/>
     </w:rPr>
   </w:style>
   <w:style w:type="paragraph" w:customStyle="1" w:styleId="Affiliation">
@@ -5362,9 +5899,6 @@
     <w:pPr>
       <w:jc w:val="center"/>
     </w:pPr>
-    <w:rPr>
-      <w:lang w:val="en-US" w:eastAsia="en-US"/>
-    </w:rPr>
   </w:style>
   <w:style w:type="paragraph" w:customStyle="1" w:styleId="Author">
     <w:name w:val="Author"/>
@@ -5376,7 +5910,6 @@
       <w:noProof/>
       <w:sz w:val="22"/>
       <w:szCs w:val="22"/>
-      <w:lang w:val="en-US" w:eastAsia="en-US"/>
     </w:rPr>
   </w:style>
   <w:style w:type="paragraph" w:styleId="BodyText">
@@ -5453,7 +5986,6 @@
       <w:noProof/>
       <w:sz w:val="16"/>
       <w:szCs w:val="16"/>
-      <w:lang w:val="en-US" w:eastAsia="en-US"/>
     </w:rPr>
   </w:style>
   <w:style w:type="paragraph" w:customStyle="1" w:styleId="footnote">
@@ -5468,7 +6000,6 @@
     <w:rPr>
       <w:sz w:val="16"/>
       <w:szCs w:val="16"/>
-      <w:lang w:val="en-US" w:eastAsia="en-US"/>
     </w:rPr>
   </w:style>
   <w:style w:type="paragraph" w:customStyle="1" w:styleId="papersubtitle">
@@ -5482,7 +6013,6 @@
       <w:noProof/>
       <w:sz w:val="28"/>
       <w:szCs w:val="28"/>
-      <w:lang w:val="en-US" w:eastAsia="en-US"/>
     </w:rPr>
   </w:style>
   <w:style w:type="paragraph" w:customStyle="1" w:styleId="papertitle">
@@ -5496,7 +6026,6 @@
       <w:noProof/>
       <w:sz w:val="48"/>
       <w:szCs w:val="48"/>
-      <w:lang w:val="en-US" w:eastAsia="en-US"/>
     </w:rPr>
   </w:style>
   <w:style w:type="paragraph" w:customStyle="1" w:styleId="references">
@@ -5513,7 +6042,6 @@
       <w:noProof/>
       <w:sz w:val="16"/>
       <w:szCs w:val="16"/>
-      <w:lang w:val="en-US" w:eastAsia="en-US"/>
     </w:rPr>
   </w:style>
   <w:style w:type="paragraph" w:customStyle="1" w:styleId="sponsors">
@@ -5528,7 +6056,6 @@
     <w:rPr>
       <w:sz w:val="16"/>
       <w:szCs w:val="16"/>
-      <w:lang w:val="en-US" w:eastAsia="en-US"/>
     </w:rPr>
   </w:style>
   <w:style w:type="paragraph" w:customStyle="1" w:styleId="tablecolhead">
@@ -5560,7 +6087,6 @@
       <w:noProof/>
       <w:sz w:val="16"/>
       <w:szCs w:val="16"/>
-      <w:lang w:val="en-US" w:eastAsia="en-US"/>
     </w:rPr>
   </w:style>
   <w:style w:type="paragraph" w:customStyle="1" w:styleId="tablefootnote">
@@ -5577,7 +6103,6 @@
     <w:rPr>
       <w:sz w:val="12"/>
       <w:szCs w:val="12"/>
-      <w:lang w:val="en-US" w:eastAsia="en-US"/>
     </w:rPr>
   </w:style>
   <w:style w:type="paragraph" w:customStyle="1" w:styleId="tablehead">
@@ -5594,7 +6119,6 @@
       <w:noProof/>
       <w:sz w:val="16"/>
       <w:szCs w:val="16"/>
-      <w:lang w:val="en-US" w:eastAsia="en-US"/>
     </w:rPr>
   </w:style>
   <w:style w:type="paragraph" w:customStyle="1" w:styleId="Keywords">
@@ -5750,6 +6274,17 @@
       <w:bCs/>
       <w:lang w:val="en-US" w:eastAsia="en-US"/>
     </w:rPr>
+  </w:style>
+  <w:style w:type="paragraph" w:styleId="ListParagraph">
+    <w:name w:val="List Paragraph"/>
+    <w:basedOn w:val="Normal"/>
+    <w:uiPriority w:val="34"/>
+    <w:qFormat/>
+    <w:rsid w:val="007C3F26"/>
+    <w:pPr>
+      <w:ind w:left="720"/>
+      <w:contextualSpacing/>
+    </w:pPr>
   </w:style>
 </w:styles>
 </file>

</xml_diff>

<commit_message>
Project document updated with components used in the project
</commit_message>
<xml_diff>
--- a/source/MySEProject/Documentation/ML2223_15 Approve Prediction of Multisequence Learning.docx
+++ b/source/MySEProject/Documentation/ML2223_15 Approve Prediction of Multisequence Learning.docx
@@ -209,6 +209,7 @@
     <w:p>
       <w:pPr>
         <w:pStyle w:val="Abstract"/>
+        <w:jc w:val="left"/>
         <w:rPr>
           <w:b w:val="0"/>
           <w:bCs w:val="0"/>
@@ -254,7 +255,7 @@
           <w:sz w:val="20"/>
           <w:szCs w:val="20"/>
         </w:rPr>
-        <w:t xml:space="preserve"> the experiment and provide the matching sequences as the predicted output. Model also predict the next element of the predicted sequence. List of sequences with double data-type are stored in an excel file, which worked as an input sequence file for model to train itself by storing these values in temporal memory. This experiment demonstrates how to learn sequences using Predictor's own method and save all the sequences as a </w:t>
+        <w:t xml:space="preserve"> the experiment and provide the matching sequences as the predicted output. Model also predict the next element of the predicted sequence. List of sequences with double data-type are stored in an excel file, which worked as an input sequence file for model to train itself by storing these values in temporal memory. This experiment demonstrates how to learn</w:t>
       </w:r>
       <w:r>
         <w:rPr>
@@ -263,7 +264,7 @@
           <w:sz w:val="20"/>
           <w:szCs w:val="20"/>
         </w:rPr>
-        <w:t>d</w:t>
+        <w:t xml:space="preserve"> </w:t>
       </w:r>
       <w:r>
         <w:rPr>
@@ -272,19 +273,39 @@
           <w:sz w:val="20"/>
           <w:szCs w:val="20"/>
         </w:rPr>
-        <w:t>ictionary object which is then considered as training data.</w:t>
-      </w:r>
-    </w:p>
-    <w:p>
-      <w:pPr>
-        <w:pStyle w:val="Abstract"/>
+        <w:t xml:space="preserve">sequences using </w:t>
+      </w:r>
+      <w:r>
+        <w:rPr>
+          <w:b w:val="0"/>
+          <w:bCs w:val="0"/>
+          <w:i/>
+          <w:iCs/>
+          <w:sz w:val="20"/>
+          <w:szCs w:val="20"/>
+        </w:rPr>
+        <w:t>RunPredictionMultiSequenceExperiment</w:t>
+      </w:r>
+      <w:r>
+        <w:rPr>
+          <w:b w:val="0"/>
+          <w:bCs w:val="0"/>
+          <w:i/>
+          <w:iCs/>
+          <w:sz w:val="20"/>
+          <w:szCs w:val="20"/>
+        </w:rPr>
+        <w:t>()</w:t>
+      </w:r>
+      <w:r>
         <w:rPr>
           <w:b w:val="0"/>
           <w:bCs w:val="0"/>
           <w:sz w:val="20"/>
           <w:szCs w:val="20"/>
         </w:rPr>
-      </w:pPr>
+        <w:t xml:space="preserve"> </w:t>
+      </w:r>
       <w:r>
         <w:rPr>
           <w:b w:val="0"/>
@@ -292,7 +313,7 @@
           <w:sz w:val="20"/>
           <w:szCs w:val="20"/>
         </w:rPr>
-        <w:t xml:space="preserve">After that temporal memory will quickly learn cells for patterns and memorized the sequences. By using HtmClassifier's prediction method, where we </w:t>
+        <w:t xml:space="preserve">method and save all the sequences as a </w:t>
       </w:r>
       <w:r>
         <w:rPr>
@@ -301,7 +322,7 @@
           <w:sz w:val="20"/>
           <w:szCs w:val="20"/>
         </w:rPr>
-        <w:t>must</w:t>
+        <w:t>d</w:t>
       </w:r>
       <w:r>
         <w:rPr>
@@ -310,17 +331,19 @@
           <w:sz w:val="20"/>
           <w:szCs w:val="20"/>
         </w:rPr>
-        <w:t xml:space="preserve"> pass one test data sequence, by comparing each value of test data sequence with the trained data, model will predict the which sequence data is matching with test data, it also </w:t>
-      </w:r>
-      <w:r>
+        <w:t>ictionary object which is then considered as training data.</w:t>
+      </w:r>
+    </w:p>
+    <w:p>
+      <w:pPr>
+        <w:pStyle w:val="Abstract"/>
         <w:rPr>
           <w:b w:val="0"/>
           <w:bCs w:val="0"/>
           <w:sz w:val="20"/>
           <w:szCs w:val="20"/>
         </w:rPr>
-        <w:t>predicts</w:t>
-      </w:r>
+      </w:pPr>
       <w:r>
         <w:rPr>
           <w:b w:val="0"/>
@@ -328,19 +351,17 @@
           <w:sz w:val="20"/>
           <w:szCs w:val="20"/>
         </w:rPr>
-        <w:t xml:space="preserve"> the next element of that sequence. This experiment also focuses on calculating the accuracy of matched sequences and writing the resulted accuracy into CSV file.</w:t>
-      </w:r>
-    </w:p>
-    <w:p>
-      <w:pPr>
-        <w:pStyle w:val="Abstract"/>
+        <w:t xml:space="preserve">After that temporal memory will quickly learn cells for patterns and memorized the sequences. By using HtmClassifier's prediction method, where we </w:t>
+      </w:r>
+      <w:r>
         <w:rPr>
           <w:b w:val="0"/>
           <w:bCs w:val="0"/>
           <w:sz w:val="20"/>
           <w:szCs w:val="20"/>
         </w:rPr>
-      </w:pPr>
+        <w:t>must</w:t>
+      </w:r>
       <w:r>
         <w:rPr>
           <w:b w:val="0"/>
@@ -348,19 +369,17 @@
           <w:sz w:val="20"/>
           <w:szCs w:val="20"/>
         </w:rPr>
-        <w:t>In this experiment the additional implemented functionality helps user to pass both input sequences and test data sequences through excel file, which helps user to modify the sequence values directly through an external file instead of adding code changes</w:t>
-      </w:r>
-    </w:p>
-    <w:p>
-      <w:pPr>
-        <w:pStyle w:val="Abstract"/>
+        <w:t xml:space="preserve"> pass one test data sequence, by comparing each value of test data sequence with the trained data, model will predict the which sequence data is matching with test data, it also </w:t>
+      </w:r>
+      <w:r>
         <w:rPr>
           <w:b w:val="0"/>
           <w:bCs w:val="0"/>
           <w:sz w:val="20"/>
           <w:szCs w:val="20"/>
         </w:rPr>
-      </w:pPr>
+        <w:t>predicts</w:t>
+      </w:r>
       <w:r>
         <w:rPr>
           <w:b w:val="0"/>
@@ -368,7 +387,64 @@
           <w:sz w:val="20"/>
           <w:szCs w:val="20"/>
         </w:rPr>
-        <w:t>Keywords—: HtmClassifier, Temporal Memory, Prediction.</w:t>
+        <w:t xml:space="preserve"> the next element of that sequence. This experiment also focuses on calculating the accuracy of matched sequences and writing the resulted accuracy into CSV file.</w:t>
+      </w:r>
+      <w:r>
+        <w:rPr>
+          <w:b w:val="0"/>
+          <w:bCs w:val="0"/>
+          <w:sz w:val="20"/>
+          <w:szCs w:val="20"/>
+        </w:rPr>
+        <w:t xml:space="preserve"> </w:t>
+      </w:r>
+      <w:r>
+        <w:rPr>
+          <w:b w:val="0"/>
+          <w:bCs w:val="0"/>
+          <w:sz w:val="20"/>
+          <w:szCs w:val="20"/>
+        </w:rPr>
+        <w:t>In this experiment the additional implemented functionality helps user to pass both input sequences and test data sequences through excel file, which helps user to modify the sequence values directly through an external file instead of adding code changes</w:t>
+      </w:r>
+    </w:p>
+    <w:p>
+      <w:pPr>
+        <w:pStyle w:val="Abstract"/>
+        <w:jc w:val="left"/>
+        <w:rPr>
+          <w:b w:val="0"/>
+          <w:bCs w:val="0"/>
+          <w:sz w:val="20"/>
+          <w:szCs w:val="20"/>
+        </w:rPr>
+      </w:pPr>
+      <w:r>
+        <w:rPr>
+          <w:b w:val="0"/>
+          <w:bCs w:val="0"/>
+          <w:sz w:val="20"/>
+          <w:szCs w:val="20"/>
+        </w:rPr>
+        <w:t>Keywords—:</w:t>
+      </w:r>
+      <w:r>
+        <w:rPr>
+          <w:b w:val="0"/>
+          <w:bCs w:val="0"/>
+          <w:sz w:val="20"/>
+          <w:szCs w:val="20"/>
+        </w:rPr>
+        <w:t xml:space="preserve"> Multisequence,</w:t>
+      </w:r>
+      <w:r>
+        <w:rPr>
+          <w:b w:val="0"/>
+          <w:bCs w:val="0"/>
+          <w:sz w:val="20"/>
+          <w:szCs w:val="20"/>
+        </w:rPr>
+        <w:t xml:space="preserve"> Temporal Memory, Prediction.</w:t>
       </w:r>
     </w:p>
     <w:p>
@@ -494,635 +570,217 @@
         <w:t>s</w:t>
       </w:r>
     </w:p>
-    <w:p>
-      <w:pPr>
-        <w:ind w:firstLine="288"/>
-        <w:jc w:val="both"/>
-      </w:pPr>
-      <w:r>
-        <w:t>In the existing method inputs were hardcoded so if user wants to change the input, then it’s necessary to change the input sequences from the code. so, to resolve the issue we have tested different methods to take the inputs from the file.</w:t>
-      </w:r>
+    <w:p/>
+    <w:p>
+      <w:pPr>
+        <w:jc w:val="both"/>
+      </w:pPr>
+      <w:r>
+        <w:t>The components we are using to caried out this experiment are:</w:t>
+      </w:r>
+    </w:p>
+    <w:p>
+      <w:pPr>
+        <w:numPr>
+          <w:ilvl w:val="0"/>
+          <w:numId w:val="28"/>
+        </w:numPr>
+        <w:jc w:val="both"/>
+      </w:pPr>
+      <w:r>
+        <w:t>SDRs</w:t>
+      </w:r>
+    </w:p>
+    <w:p>
+      <w:pPr>
+        <w:numPr>
+          <w:ilvl w:val="0"/>
+          <w:numId w:val="28"/>
+        </w:numPr>
+        <w:jc w:val="both"/>
+      </w:pPr>
+      <w:r>
+        <w:t>HTM (</w:t>
+      </w:r>
+      <w:r>
+        <w:t>Hierarchical Temporal Memory</w:t>
+      </w:r>
+      <w:r>
+        <w:t>)</w:t>
+      </w:r>
+    </w:p>
+    <w:p>
+      <w:pPr>
+        <w:numPr>
+          <w:ilvl w:val="0"/>
+          <w:numId w:val="28"/>
+        </w:numPr>
+        <w:jc w:val="both"/>
+      </w:pPr>
+      <w:r>
+        <w:t>Spatial Pooler</w:t>
+      </w:r>
+    </w:p>
+    <w:p>
+      <w:pPr>
+        <w:numPr>
+          <w:ilvl w:val="0"/>
+          <w:numId w:val="28"/>
+        </w:numPr>
+        <w:jc w:val="both"/>
+      </w:pPr>
+      <w:r>
+        <w:t>Encoders</w:t>
+      </w:r>
+    </w:p>
+    <w:p>
+      <w:pPr>
+        <w:ind w:left="720"/>
+        <w:jc w:val="both"/>
+      </w:pPr>
     </w:p>
     <w:p>
       <w:pPr>
         <w:pStyle w:val="Heading2"/>
       </w:pPr>
       <w:r>
-        <w:t xml:space="preserve">GetInputFromTextFile( ): </w:t>
-      </w:r>
-    </w:p>
-    <w:p>
-      <w:pPr>
-        <w:jc w:val="both"/>
-      </w:pPr>
-      <w:r>
-        <w:t xml:space="preserve">      Team has implemented </w:t>
-      </w:r>
-      <w:r>
-        <w:rPr>
-          <w:i/>
-          <w:iCs/>
-        </w:rPr>
-        <w:t>GetInputFromTextFile()</w:t>
-      </w:r>
-      <w:r>
-        <w:t xml:space="preserve"> method to take the inputs from the Text file. We have tried 2 approaches to split the multiple input sequences </w:t>
-      </w:r>
-      <w:r>
-        <w:t>by</w:t>
-      </w:r>
-      <w:r>
-        <w:t xml:space="preserve"> using comma ‘,’ to separate each digit of the input sequence and using special character at the end of each sequence for splitting it from other input sequences. In this case we used semi-colon ‘;’ to </w:t>
-      </w:r>
-      <w:r>
-        <w:t>split. The</w:t>
-      </w:r>
-      <w:r>
-        <w:t xml:space="preserve"> significant issue we faced by using this approach is we had to add both comma ‘,’ and semi-colon ‘;’ at the end of each input sequence, which is not a feasible solution and by which text file also looks inappropriate.</w:t>
-      </w:r>
-    </w:p>
-    <w:p>
-      <w:pPr>
-        <w:jc w:val="both"/>
-      </w:pPr>
-      <w:r>
-        <w:t xml:space="preserve">     To resolve issue, we faced in the first approach we used regular expression to split multiple sequences based on detecting the enter ‘/r/n’. Using this approach wherever we added enter for next input, is getting detected by our regular expression </w:t>
-      </w:r>
-      <w:r>
-        <w:t>logic. For</w:t>
-      </w:r>
-      <w:r>
-        <w:t xml:space="preserve"> this we had to read all the rows together using </w:t>
-      </w:r>
-      <w:r>
-        <w:rPr>
-          <w:i/>
-          <w:iCs/>
-        </w:rPr>
-        <w:t>reader.ReadToEnd(</w:t>
-      </w:r>
-      <w:r>
-        <w:rPr>
-          <w:i/>
-          <w:iCs/>
-        </w:rPr>
-        <w:t xml:space="preserve"> </w:t>
-      </w:r>
-      <w:r>
-        <w:rPr>
-          <w:i/>
-          <w:iCs/>
-        </w:rPr>
-        <w:t>)</w:t>
-      </w:r>
-      <w:r>
-        <w:t xml:space="preserve"> method and then split it by detecting the enter keyword. This can cause an issue in real time working environment.</w:t>
-      </w:r>
-    </w:p>
-    <w:p>
-      <w:pPr>
-        <w:pStyle w:val="Heading2"/>
-      </w:pPr>
-      <w:r>
-        <w:t>GetInputFromCsvFile( ):</w:t>
-      </w:r>
-    </w:p>
-    <w:p>
-      <w:pPr>
-        <w:ind w:firstLine="288"/>
-        <w:jc w:val="both"/>
-      </w:pPr>
-      <w:r>
-        <w:t xml:space="preserve">Team has implemented </w:t>
-      </w:r>
-      <w:r>
-        <w:rPr>
-          <w:i/>
-          <w:iCs/>
-        </w:rPr>
-        <w:t>GetInputFromCsvFile( )</w:t>
-      </w:r>
-      <w:r>
-        <w:t xml:space="preserve"> method to take the inputs from the CSV file. CSV stands for "Comma-Separated Values". It is a file format used for storing and exchanging tabular data, such as spreadsheets or databases. In a CSV file, each line represents a row of data and each field within a row is separated by a comma. CSV files are simple and widely supported, making them a popular choice for data exchange between different systems and applications.</w:t>
-      </w:r>
-    </w:p>
-    <w:p>
-      <w:pPr>
-        <w:ind w:firstLine="288"/>
-        <w:jc w:val="both"/>
-      </w:pPr>
-      <w:r>
-        <w:t>The problem with CSV file is we need to add one non double character at end of each row to terminate the row/sequence and take the next sequence. This can cause an issue in real time working environment.</w:t>
-      </w:r>
-    </w:p>
-    <w:p>
-      <w:pPr>
-        <w:pStyle w:val="Heading2"/>
-      </w:pPr>
-      <w:r>
-        <w:lastRenderedPageBreak/>
-        <w:t>GetInputFromExcelFile( ):</w:t>
-      </w:r>
-    </w:p>
-    <w:p>
-      <w:pPr>
-        <w:ind w:firstLine="288"/>
-        <w:jc w:val="both"/>
-      </w:pPr>
-      <w:r>
-        <w:t xml:space="preserve">In the </w:t>
-      </w:r>
-      <w:r>
-        <w:rPr>
-          <w:i/>
-          <w:iCs/>
-        </w:rPr>
-        <w:t>GetInputFromExcelFile()</w:t>
-      </w:r>
-      <w:r>
-        <w:t xml:space="preserve"> method we are using .xlsx file type to take the input sequences.</w:t>
-      </w:r>
-      <w:r>
-        <w:t xml:space="preserve"> Which are referred as training data sequences.</w:t>
-      </w:r>
-      <w:r>
-        <w:t xml:space="preserve"> Here we overcame the issues of the previous methods </w:t>
-      </w:r>
-      <w:r>
-        <w:rPr>
-          <w:i/>
-          <w:iCs/>
-        </w:rPr>
-        <w:t>GetInputFromCsvFile()</w:t>
-      </w:r>
-      <w:r>
-        <w:t xml:space="preserve"> and </w:t>
-      </w:r>
-      <w:r>
-        <w:rPr>
-          <w:i/>
-          <w:iCs/>
-        </w:rPr>
-        <w:t>GetInputFromTextFile()</w:t>
-      </w:r>
-      <w:r>
-        <w:t xml:space="preserve"> where we need to add any non-double value to terminate the row/sequence and to jump to the next row/sequence and any special in case of text file to jump over the next input sequence. To implement this feature we used the </w:t>
-      </w:r>
-      <w:r>
-        <w:rPr>
-          <w:i/>
-          <w:iCs/>
-        </w:rPr>
-        <w:t>string.IsNullOrWhiteSpace( )</w:t>
-      </w:r>
-      <w:r>
-        <w:t xml:space="preserve"> property. </w:t>
-      </w:r>
-    </w:p>
-    <w:p>
-      <w:pPr>
-        <w:ind w:firstLine="288"/>
-        <w:jc w:val="both"/>
-      </w:pPr>
-    </w:p>
-    <w:p>
-      <w:pPr>
-        <w:pStyle w:val="Heading2"/>
-      </w:pPr>
-      <w:r>
-        <w:t>GetSubSequencesInputFromExcelFile(</w:t>
-      </w:r>
-      <w:r>
-        <w:t xml:space="preserve"> </w:t>
-      </w:r>
-      <w:r>
-        <w:t>)</w:t>
-      </w:r>
-      <w:r>
-        <w:t>:</w:t>
-      </w:r>
-    </w:p>
-    <w:p>
-      <w:pPr>
-        <w:ind w:firstLine="288"/>
-        <w:jc w:val="both"/>
-      </w:pPr>
-      <w:r>
-        <w:t>We</w:t>
-      </w:r>
-      <w:r>
-        <w:t xml:space="preserve"> </w:t>
-      </w:r>
-      <w:r>
-        <w:t>have implmented the</w:t>
-      </w:r>
-      <w:r>
-        <w:t xml:space="preserve"> </w:t>
-      </w:r>
-      <w:r>
-        <w:rPr>
-          <w:i/>
-          <w:iCs/>
-        </w:rPr>
-        <w:t>GetSubSequencesInputFromExcelFile()</w:t>
-      </w:r>
-      <w:r>
-        <w:t xml:space="preserve"> method to take the subsequence test input from the </w:t>
-      </w:r>
-      <w:r>
-        <w:t>.</w:t>
-      </w:r>
-      <w:r>
-        <w:t xml:space="preserve">xlsx </w:t>
-      </w:r>
-      <w:r>
-        <w:t>file. We</w:t>
-      </w:r>
-      <w:r>
-        <w:t xml:space="preserve"> are passing the TestSubSequences to the SubSequences list of type double. After reading all the TestSubSequences we are returning SubSequences</w:t>
-      </w:r>
-      <w:r>
-        <w:t>.</w:t>
-      </w:r>
-    </w:p>
-    <w:p>
-      <w:pPr>
-        <w:jc w:val="both"/>
-      </w:pPr>
-    </w:p>
-    <w:p>
-      <w:pPr>
-        <w:pStyle w:val="Heading2"/>
+        <w:t xml:space="preserve">SDRs: </w:t>
+      </w:r>
+      <w:r>
         <w:rPr>
           <w:i w:val="0"/>
           <w:iCs w:val="0"/>
         </w:rPr>
-      </w:pPr>
-      <w:r>
+        <w:t>Sparse Distributed Representation (SDR), a system for information organization in HTM, is effective. A small portion of the big, interconnected cells are only partially active at any given time, which is referred to as "sparse" in this context. The word "distributed" means that the active cells, which are used to represent the activity of the region, are dispersed throughout the territory. HTM employs a binary SDR, which comes from a particular encoder and is more computationally and biologically reasonable. Because to the binary SDR's crucial properties, functional information is not lost even though the number of possible inputs surpasses the number of possible representations.</w:t>
+      </w:r>
+      <w:r>
+        <w:t xml:space="preserve"> </w:t>
+      </w:r>
+      <w:r>
+        <w:t>[1]</w:t>
+      </w:r>
+    </w:p>
+    <w:p>
+      <w:pPr>
+        <w:pStyle w:val="Heading2"/>
         <w:rPr>
           <w:i w:val="0"/>
           <w:iCs w:val="0"/>
         </w:rPr>
-        <w:t>Accuracy Logs:</w:t>
-      </w:r>
-    </w:p>
-    <w:p>
-      <w:pPr>
-        <w:jc w:val="both"/>
-        <w:rPr>
-          <w:i/>
-          <w:iCs/>
-        </w:rPr>
-      </w:pPr>
-      <w:r>
-        <w:t xml:space="preserve">We have used </w:t>
-      </w:r>
-      <w:r>
-        <w:rPr>
-          <w:i/>
-          <w:iCs/>
-        </w:rPr>
-        <w:t>StreamWriter</w:t>
-      </w:r>
-      <w:r>
-        <w:t>()</w:t>
-      </w:r>
-      <w:r>
-        <w:t xml:space="preserve"> class to create the file. If the file </w:t>
-      </w:r>
-      <w:r>
-        <w:t>exists</w:t>
-      </w:r>
-      <w:r>
-        <w:t xml:space="preserve">, </w:t>
-      </w:r>
-      <w:r>
-        <w:t>it</w:t>
-      </w:r>
-      <w:r>
-        <w:t xml:space="preserve"> can be overwritten or appended to. If the file does not exist, this constructor creates a new </w:t>
-      </w:r>
-      <w:r>
-        <w:t>file. The</w:t>
-      </w:r>
-      <w:r>
-        <w:t xml:space="preserve"> true flag appends to the file instead of overwriting it. Here we are generating logs for </w:t>
-      </w:r>
-      <w:r>
-        <w:rPr>
-          <w:i/>
-          <w:iCs/>
-        </w:rPr>
-        <w:t>sequenceKeyPair.Key</w:t>
-      </w:r>
-      <w:r>
-        <w:t xml:space="preserve"> and </w:t>
-      </w:r>
-      <w:r>
-        <w:rPr>
-          <w:i/>
-          <w:iCs/>
-        </w:rPr>
-        <w:t>accuracy</w:t>
-      </w:r>
-      <w:r>
-        <w:t>.</w:t>
-      </w:r>
-      <w:r>
-        <w:t xml:space="preserve"> </w:t>
-      </w:r>
-      <w:r>
-        <w:rPr>
-          <w:i/>
-          <w:iCs/>
-        </w:rPr>
-        <w:t>Ex. Sequence: 1 is having accuracy 30%</w:t>
-      </w:r>
-    </w:p>
-    <w:p>
-      <w:pPr>
-        <w:jc w:val="both"/>
-        <w:rPr>
-          <w:i/>
-          <w:iCs/>
-        </w:rPr>
-      </w:pPr>
-    </w:p>
-    <w:p>
-      <w:pPr>
-        <w:pStyle w:val="Heading2"/>
+      </w:pPr>
+      <w:r>
+        <w:t xml:space="preserve">HTM: </w:t>
+      </w:r>
+      <w:r>
         <w:rPr>
           <w:i w:val="0"/>
           <w:iCs w:val="0"/>
         </w:rPr>
-      </w:pPr>
+        <w:t>Hierarchical temporal memory (HTM) provides a theoretical framework that models several key computational principles of the neocortex.</w:t>
+      </w:r>
       <w:r>
         <w:rPr>
           <w:i w:val="0"/>
           <w:iCs w:val="0"/>
         </w:rPr>
-        <w:t>Encoder Settings:</w:t>
-      </w:r>
-    </w:p>
-    <w:p>
-      <w:pPr>
-        <w:jc w:val="both"/>
-      </w:pPr>
-      <w:r>
-        <w:t xml:space="preserve">For encoder settings we have modified the value from 0-99. We have added input validation for the same in our </w:t>
-      </w:r>
-      <w:r>
-        <w:rPr>
-          <w:i/>
-          <w:iCs/>
-        </w:rPr>
-        <w:t>program.cs</w:t>
-      </w:r>
-      <w:r>
-        <w:t xml:space="preserve"> file.</w:t>
-      </w:r>
-    </w:p>
-    <w:p>
-      <w:pPr>
-        <w:jc w:val="both"/>
-      </w:pPr>
-    </w:p>
-    <w:p>
-      <w:pPr>
-        <w:jc w:val="both"/>
-      </w:pPr>
-    </w:p>
-    <w:p>
-      <w:pPr>
-        <w:jc w:val="both"/>
-      </w:pPr>
-    </w:p>
-    <w:p>
-      <w:pPr>
-        <w:pStyle w:val="Heading1"/>
-        <w:numPr>
-          <w:ilvl w:val="0"/>
-          <w:numId w:val="25"/>
-        </w:numPr>
-        <w:rPr>
-          <w:b/>
-          <w:bCs/>
-        </w:rPr>
-      </w:pPr>
-      <w:r>
-        <w:rPr>
-          <w:b/>
-          <w:bCs/>
-        </w:rPr>
-        <w:t>Implementation</w:t>
-      </w:r>
-    </w:p>
-    <w:p>
-      <w:pPr>
-        <w:ind w:left="216"/>
-        <w:jc w:val="both"/>
-      </w:pPr>
-      <w:r>
-        <w:t xml:space="preserve">This part of the report explains stages of the experiment. This experiment broadly carried out into two stages. </w:t>
-      </w:r>
-    </w:p>
-    <w:p>
-      <w:pPr>
-        <w:numPr>
-          <w:ilvl w:val="0"/>
-          <w:numId w:val="26"/>
-        </w:numPr>
-        <w:jc w:val="both"/>
-      </w:pPr>
-      <w:r>
-        <w:t>Learning/Training phase</w:t>
-      </w:r>
-    </w:p>
-    <w:p>
-      <w:pPr>
-        <w:numPr>
-          <w:ilvl w:val="0"/>
-          <w:numId w:val="26"/>
-        </w:numPr>
-        <w:jc w:val="both"/>
-      </w:pPr>
-      <w:r>
-        <w:t>Prediction and Accuracy calculation phase</w:t>
-      </w:r>
-      <w:r>
-        <w:t>.</w:t>
-      </w:r>
-    </w:p>
-    <w:p>
-      <w:pPr>
-        <w:ind w:left="576"/>
-        <w:jc w:val="both"/>
-      </w:pPr>
-    </w:p>
-    <w:p>
-      <w:pPr>
-        <w:ind w:left="216"/>
-        <w:jc w:val="both"/>
-      </w:pPr>
-      <w:r>
-        <w:rPr>
-          <w:b/>
-          <w:bCs/>
-        </w:rPr>
-        <w:t>Learning phase:</w:t>
-      </w:r>
-      <w:r>
         <w:t xml:space="preserve"> </w:t>
       </w:r>
       <w:r>
-        <w:t xml:space="preserve">In learning phase input data sequences are getting passed to </w:t>
-      </w:r>
-      <w:r>
-        <w:rPr>
-          <w:i/>
-          <w:iCs/>
-        </w:rPr>
-        <w:t>RunExperiment()</w:t>
-      </w:r>
-      <w:r>
-        <w:t xml:space="preserve"> method. In </w:t>
-      </w:r>
-      <w:r>
-        <w:rPr>
-          <w:i/>
-          <w:iCs/>
-        </w:rPr>
-        <w:t>RunExperiment()</w:t>
-      </w:r>
-      <w:r>
-        <w:t xml:space="preserve"> method training of input sequences is done using </w:t>
-      </w:r>
-      <w:r>
-        <w:t>Cortex Layer</w:t>
-      </w:r>
-      <w:r>
-        <w:t>, Spatial Pooler</w:t>
-      </w:r>
-      <w:r>
-        <w:t xml:space="preserve">, </w:t>
-      </w:r>
-      <w:r>
-        <w:t xml:space="preserve">Homeostatic Plasticity Controller </w:t>
-      </w:r>
-      <w:r>
-        <w:t>which checks the</w:t>
-      </w:r>
-      <w:r>
-        <w:t xml:space="preserve"> stability</w:t>
-      </w:r>
-      <w:r>
-        <w:t xml:space="preserve"> of spatial pooler</w:t>
-      </w:r>
-      <w:r>
-        <w:t>.</w:t>
-      </w:r>
-      <w:r>
+        <w:rPr>
+          <w:i w:val="0"/>
+          <w:iCs w:val="0"/>
+        </w:rPr>
+        <w:t>The HTM architecture is made up of layers of hierarchically stacked processing nodes, also referred to as neurons. Each neuron interacts with other neurons in a dispersed, sparse network to process the input it receives. The HTM architecture is designed to perform pattern identification, anomaly detection, and prediction tasks using time-series data. It accomplishes this by using a memory approach called temporal pooling, which gives it the ability to learn and recognize patterns over time even in the presence of noise and variance.</w:t>
+      </w:r>
+      <w:r>
+        <w:rPr>
+          <w:i w:val="0"/>
+          <w:iCs w:val="0"/>
+        </w:rPr>
         <w:t xml:space="preserve"> </w:t>
       </w:r>
       <w:r>
-        <w:t xml:space="preserve">Training of input sequences is required to get the stable state of </w:t>
-      </w:r>
-      <w:r>
-        <w:t>Spatial pooler</w:t>
-      </w:r>
-      <w:r>
-        <w:t xml:space="preserve">. Newborn cycles are generated for each input sequence till the time </w:t>
-      </w:r>
-      <w:r>
-        <w:t>Spatial pooler</w:t>
-      </w:r>
-      <w:r>
-        <w:t xml:space="preserve"> reach the stable state.</w:t>
-      </w:r>
-      <w:r>
         <w:t xml:space="preserve"> </w:t>
       </w:r>
       <w:r>
-        <w:t xml:space="preserve">In newborn cycle, compute method of Cortex Layer is getting </w:t>
-      </w:r>
-      <w:r>
-        <w:t>executed</w:t>
-      </w:r>
-      <w:r>
-        <w:t xml:space="preserve">. Once </w:t>
-      </w:r>
-      <w:r>
-        <w:t>Spatial pooler</w:t>
-      </w:r>
-      <w:r>
-        <w:t xml:space="preserve"> reaches to stable state the Temporal Memory algorithm is getting activated.</w:t>
-      </w:r>
-      <w:r>
+        <w:t>[</w:t>
+      </w:r>
+      <w:r>
+        <w:t>2</w:t>
+      </w:r>
+      <w:r>
+        <w:t>]</w:t>
+      </w:r>
+    </w:p>
+    <w:p>
+      <w:pPr>
+        <w:ind w:left="288"/>
+        <w:jc w:val="left"/>
+        <w:rPr>
+          <w:noProof/>
+        </w:rPr>
+      </w:pPr>
+      <w:r>
+        <w:t xml:space="preserve">Information is transferred up the hierarchy in layers in the HTM design, with each layer producing progressively more intricate representations of the input. An HTM system typically receives its input as a stream </w:t>
+      </w:r>
+      <w:r>
+        <w:lastRenderedPageBreak/>
+        <w:t xml:space="preserve">of high-dimensional sensory data, such audio or video. Depending on the input, the output consists of </w:t>
+      </w:r>
+      <w:r>
+        <w:t>several</w:t>
+      </w:r>
+      <w:r>
+        <w:t xml:space="preserve"> predictions or actions. Overall, the HTM architecture provides a solid and flexible framework for building intelligent systems that can adapt to and learn from new data over time.</w:t>
+      </w:r>
+      <w:r>
+        <w:rPr>
+          <w:noProof/>
+        </w:rPr>
         <w:t xml:space="preserve"> </w:t>
       </w:r>
       <w:r>
-        <w:t>At this stage, Spatial Pooler is trained completely. With pretrained SP and HPC, the TM learn cells for patterns.</w:t>
-      </w:r>
-    </w:p>
-    <w:p>
-      <w:pPr>
-        <w:jc w:val="both"/>
-        <w:rPr>
-          <w:i/>
-          <w:iCs/>
-        </w:rPr>
-      </w:pPr>
-    </w:p>
-    <w:p>
-      <w:pPr>
-        <w:ind w:left="216"/>
-        <w:jc w:val="both"/>
-      </w:pPr>
-      <w:r>
-        <w:t xml:space="preserve">The </w:t>
-      </w:r>
-      <w:r>
-        <w:t>figure 1.1</w:t>
+        <w:rPr>
+          <w:noProof/>
+        </w:rPr>
+        <w:t>[</w:t>
+      </w:r>
+      <w:r>
+        <w:rPr>
+          <w:noProof/>
+        </w:rPr>
+        <w:t>2</w:t>
+      </w:r>
+      <w:r>
+        <w:rPr>
+          <w:noProof/>
+        </w:rPr>
+        <w:t>]</w:t>
+      </w:r>
+      <w:r>
+        <w:t xml:space="preserve"> This makes it suited for a wide range of applications, including robotics, computer vision, and natural language processing. A sample of the HTM architecture is shown in Figure 1</w:t>
+      </w:r>
+      <w:r>
+        <w:t>.1</w:t>
       </w:r>
       <w:r>
         <w:t xml:space="preserve"> </w:t>
       </w:r>
-      <w:r>
-        <w:t>explains</w:t>
-      </w:r>
-      <w:r>
-        <w:t xml:space="preserve"> how training </w:t>
-      </w:r>
-      <w:r>
-        <w:t>phase is carried out:</w:t>
-      </w:r>
-    </w:p>
-    <w:p>
-      <w:pPr>
-        <w:ind w:left="216"/>
-        <w:jc w:val="both"/>
-      </w:pPr>
-    </w:p>
-    <w:p>
-      <w:pPr>
-        <w:ind w:left="216"/>
-        <w:jc w:val="both"/>
-      </w:pPr>
-    </w:p>
-    <w:p>
-      <w:pPr>
-        <w:ind w:left="216"/>
-        <w:jc w:val="both"/>
+    </w:p>
+    <w:p>
+      <w:pPr>
+        <w:ind w:left="288"/>
+        <w:jc w:val="left"/>
       </w:pPr>
     </w:p>
     <w:p>
       <w:pPr>
         <w:keepNext/>
-        <w:ind w:left="216"/>
-        <w:jc w:val="both"/>
-      </w:pPr>
-      <w:r>
-        <w:pict w14:anchorId="622E9EC0">
+        <w:ind w:left="288"/>
+        <w:jc w:val="left"/>
+      </w:pPr>
+      <w:r>
+        <w:pict w14:anchorId="7227F350">
           <v:shapetype id="_x0000_t75" coordsize="21600,21600" o:spt="75" o:preferrelative="t" path="m@4@5l@4@11@9@11@9@5xe" filled="f" stroked="f">
             <v:stroke joinstyle="miter"/>
             <v:formulas>
@@ -1142,7 +800,7 @@
             <v:path o:extrusionok="f" gradientshapeok="t" o:connecttype="rect"/>
             <o:lock v:ext="edit" aspectratio="t"/>
           </v:shapetype>
-          <v:shape id="_x0000_i1029" type="#_x0000_t75" style="width:210.75pt;height:266.25pt">
+          <v:shape id="_x0000_i1031" type="#_x0000_t75" style="width:222pt;height:133.5pt">
             <v:imagedata r:id="rId10" o:title=""/>
           </v:shape>
         </w:pict>
@@ -1151,15 +809,8 @@
     <w:p>
       <w:pPr>
         <w:pStyle w:val="Caption"/>
-        <w:ind w:left="720"/>
-        <w:jc w:val="both"/>
-      </w:pPr>
-    </w:p>
-    <w:p>
-      <w:pPr>
-        <w:pStyle w:val="Caption"/>
         <w:ind w:left="720" w:firstLine="720"/>
-        <w:jc w:val="both"/>
+        <w:jc w:val="left"/>
         <w:rPr>
           <w:b w:val="0"/>
           <w:bCs w:val="0"/>
@@ -1229,92 +880,604 @@
           <w:i/>
           <w:iCs/>
         </w:rPr>
-        <w:t>.1 Training Phase</w:t>
-      </w:r>
-    </w:p>
-    <w:p>
-      <w:pPr>
-        <w:ind w:left="216"/>
-        <w:jc w:val="both"/>
-      </w:pPr>
-    </w:p>
-    <w:p>
-      <w:pPr>
-        <w:ind w:left="216"/>
-        <w:jc w:val="both"/>
-      </w:pPr>
-      <w:r>
-        <w:tab/>
-      </w:r>
-      <w:r>
-        <w:tab/>
-      </w:r>
-    </w:p>
-    <w:p>
-      <w:pPr>
-        <w:ind w:left="216"/>
-        <w:jc w:val="both"/>
+        <w:t>.1. HTM</w:t>
+      </w:r>
+    </w:p>
+    <w:p/>
+    <w:p>
+      <w:pPr>
+        <w:pStyle w:val="Heading2"/>
+      </w:pPr>
+      <w:r>
+        <w:t xml:space="preserve">Spatial Pooler: </w:t>
+      </w:r>
+      <w:r>
+        <w:rPr>
+          <w:i w:val="0"/>
+          <w:iCs w:val="0"/>
+        </w:rPr>
+        <w:t>By assigning active cells to columns, the Spatial Pooler creates a Sparse Distributed Representation (SDR) input. Synapses connect each column to the next region of input bits; despite the fact that multiple columns may look same, they are all distinct from one another. Various patterns generate different levels of activation, and in the columns, stronger activation suppresses weaker activation levels. The size of the columns can be changed to accommodate little or huge areas. In order to restrict the representation of input, an inhibitory mechanism is put in place. The HTM develops connections between cells based on the input. Synapse permanence updating is a type of learning. Whereas inactive columns have a lower persistence value, active columns have a higher one</w:t>
+      </w:r>
+      <w:r>
+        <w:t>.</w:t>
+      </w:r>
+      <w:r>
+        <w:t xml:space="preserve"> </w:t>
+      </w:r>
+      <w:r>
+        <w:t>[</w:t>
+      </w:r>
+      <w:r>
+        <w:t>3</w:t>
+      </w:r>
+      <w:r>
+        <w:t>]</w:t>
+      </w:r>
+    </w:p>
+    <w:p/>
+    <w:p>
+      <w:pPr>
+        <w:ind w:firstLine="288"/>
+        <w:jc w:val="both"/>
+      </w:pPr>
+      <w:r>
+        <w:t xml:space="preserve">In the existing </w:t>
+      </w:r>
+      <w:r>
+        <w:t xml:space="preserve">implementation of Multisequence learning project, in all the </w:t>
+      </w:r>
+      <w:r>
+        <w:t>method</w:t>
+      </w:r>
+      <w:r>
+        <w:t>s</w:t>
+      </w:r>
+      <w:r>
+        <w:t xml:space="preserve"> inputs were hardcoded so if user wants to change the input, then it’s necessary to change the input sequences from the code. so, to resolve the issue we have tested different methods to take the inputs from the file.</w:t>
+      </w:r>
+    </w:p>
+    <w:p>
+      <w:pPr>
+        <w:pStyle w:val="Heading2"/>
+      </w:pPr>
+      <w:r>
+        <w:t xml:space="preserve">GetInputFromTextFile( ): </w:t>
+      </w:r>
+    </w:p>
+    <w:p>
+      <w:pPr>
+        <w:jc w:val="both"/>
+      </w:pPr>
+      <w:r>
+        <w:t xml:space="preserve">      Team has implemented </w:t>
+      </w:r>
+      <w:r>
+        <w:rPr>
+          <w:i/>
+          <w:iCs/>
+        </w:rPr>
+        <w:t>GetInputFromTextFile()</w:t>
+      </w:r>
+      <w:r>
+        <w:t xml:space="preserve"> method to take the inputs from the Text file. We have tried 2 approaches to split the multiple input sequences </w:t>
+      </w:r>
+      <w:r>
+        <w:t>by</w:t>
+      </w:r>
+      <w:r>
+        <w:t xml:space="preserve"> using comma ‘,’ to separate each digit of the input sequence and using special character at the end of each sequence for splitting it from other input sequences. In this case we used semi-colon ‘;’ to </w:t>
+      </w:r>
+      <w:r>
+        <w:t>split. The</w:t>
+      </w:r>
+      <w:r>
+        <w:t xml:space="preserve"> significant issue we faced by using this approach is we had to add both comma ‘,’ and semi-colon ‘;’ at the end of each input sequence, which is not a feasible solution and by which text file also looks inappropriate.</w:t>
+      </w:r>
+    </w:p>
+    <w:p>
+      <w:pPr>
+        <w:jc w:val="both"/>
+      </w:pPr>
+      <w:r>
+        <w:t xml:space="preserve">     To resolve issue, we faced in the first approach we used regular expression to split multiple sequences based on detecting the enter ‘/r/n’. Using this approach wherever we </w:t>
+      </w:r>
+      <w:r>
+        <w:t xml:space="preserve">added enter for next input, is getting detected by our regular expression </w:t>
+      </w:r>
+      <w:r>
+        <w:t>logic. For</w:t>
+      </w:r>
+      <w:r>
+        <w:t xml:space="preserve"> this we had to read all the rows together using </w:t>
+      </w:r>
+      <w:r>
+        <w:rPr>
+          <w:i/>
+          <w:iCs/>
+        </w:rPr>
+        <w:t>reader.ReadToEnd(</w:t>
+      </w:r>
+      <w:r>
+        <w:rPr>
+          <w:i/>
+          <w:iCs/>
+        </w:rPr>
+        <w:t xml:space="preserve"> </w:t>
+      </w:r>
+      <w:r>
+        <w:rPr>
+          <w:i/>
+          <w:iCs/>
+        </w:rPr>
+        <w:t>)</w:t>
+      </w:r>
+      <w:r>
+        <w:t xml:space="preserve"> method and then split it by detecting the enter keyword. This can cause an issue in real time working environment.</w:t>
+      </w:r>
+    </w:p>
+    <w:p>
+      <w:pPr>
+        <w:pStyle w:val="Heading2"/>
+      </w:pPr>
+      <w:r>
+        <w:t>GetInputFromCsvFile( ):</w:t>
+      </w:r>
+    </w:p>
+    <w:p>
+      <w:pPr>
+        <w:ind w:firstLine="288"/>
+        <w:jc w:val="both"/>
+      </w:pPr>
+      <w:r>
+        <w:t xml:space="preserve">Team has implemented </w:t>
+      </w:r>
+      <w:r>
+        <w:rPr>
+          <w:i/>
+          <w:iCs/>
+        </w:rPr>
+        <w:t>GetInputFromCsvFile( )</w:t>
+      </w:r>
+      <w:r>
+        <w:t xml:space="preserve"> method to take the inputs from the CSV file. CSV stands for "Comma-Separated Values". It is a file format used for storing and exchanging tabular data, such as spreadsheets or databases. In a CSV file, each line represents a row of data and each field within a row is separated by a comma. CSV files are simple and widely supported, making them a popular choice for data exchange between different systems and applications.</w:t>
+      </w:r>
+    </w:p>
+    <w:p>
+      <w:pPr>
+        <w:ind w:firstLine="288"/>
+        <w:jc w:val="both"/>
+      </w:pPr>
+      <w:r>
+        <w:t>The problem with CSV file is we need to add one non double character at end of each row to terminate the row/sequence and take the next sequence. This can cause an issue in real time working environment.</w:t>
+      </w:r>
+    </w:p>
+    <w:p>
+      <w:pPr>
+        <w:pStyle w:val="Heading2"/>
+      </w:pPr>
+      <w:r>
+        <w:t>GetInputFromExcelFile( ):</w:t>
+      </w:r>
+    </w:p>
+    <w:p>
+      <w:pPr>
+        <w:ind w:firstLine="288"/>
+        <w:jc w:val="both"/>
+      </w:pPr>
+      <w:r>
+        <w:t xml:space="preserve">In the </w:t>
+      </w:r>
+      <w:r>
+        <w:rPr>
+          <w:i/>
+          <w:iCs/>
+        </w:rPr>
+        <w:t>GetInputFromExcelFile()</w:t>
+      </w:r>
+      <w:r>
+        <w:t xml:space="preserve"> method we are using .xlsx file type to take the input sequences.</w:t>
+      </w:r>
+      <w:r>
+        <w:t xml:space="preserve"> Which are referred as training data sequences.</w:t>
+      </w:r>
+      <w:r>
+        <w:t xml:space="preserve"> Here we overcame the issues of the previous methods </w:t>
+      </w:r>
+      <w:r>
+        <w:rPr>
+          <w:i/>
+          <w:iCs/>
+        </w:rPr>
+        <w:t>GetInputFromCsvFile()</w:t>
+      </w:r>
+      <w:r>
+        <w:t xml:space="preserve"> and </w:t>
+      </w:r>
+      <w:r>
+        <w:rPr>
+          <w:i/>
+          <w:iCs/>
+        </w:rPr>
+        <w:t>GetInputFromTextFile()</w:t>
+      </w:r>
+      <w:r>
+        <w:t xml:space="preserve"> where we need to add any non-double value to terminate the row/sequence and to jump to the next row/sequence and any special in case of text file to jump over the next input sequence. To implement this feature we used the </w:t>
+      </w:r>
+      <w:r>
+        <w:rPr>
+          <w:i/>
+          <w:iCs/>
+        </w:rPr>
+        <w:t>string.IsNullOrWhiteSpace( )</w:t>
+      </w:r>
+      <w:r>
+        <w:t xml:space="preserve"> property. </w:t>
+      </w:r>
+    </w:p>
+    <w:p>
+      <w:pPr>
+        <w:ind w:firstLine="288"/>
+        <w:jc w:val="both"/>
+      </w:pPr>
+    </w:p>
+    <w:p>
+      <w:pPr>
+        <w:pStyle w:val="Heading2"/>
+      </w:pPr>
+      <w:r>
+        <w:t>GetSubSequencesInputFromExcelFile(</w:t>
+      </w:r>
+      <w:r>
+        <w:t xml:space="preserve"> </w:t>
+      </w:r>
+      <w:r>
+        <w:t>)</w:t>
+      </w:r>
+      <w:r>
+        <w:t>:</w:t>
+      </w:r>
+    </w:p>
+    <w:p>
+      <w:pPr>
+        <w:ind w:firstLine="288"/>
+        <w:jc w:val="both"/>
+      </w:pPr>
+      <w:r>
+        <w:t>We</w:t>
+      </w:r>
+      <w:r>
+        <w:t xml:space="preserve"> </w:t>
+      </w:r>
+      <w:r>
+        <w:t>have implmented the</w:t>
+      </w:r>
+      <w:r>
+        <w:t xml:space="preserve"> </w:t>
+      </w:r>
+      <w:r>
+        <w:rPr>
+          <w:i/>
+          <w:iCs/>
+        </w:rPr>
+        <w:t>GetSubSequencesInputFromExcelFile()</w:t>
+      </w:r>
+      <w:r>
+        <w:t xml:space="preserve"> method to take the subsequence test input from the </w:t>
+      </w:r>
+      <w:r>
+        <w:t>.</w:t>
+      </w:r>
+      <w:r>
+        <w:t xml:space="preserve">xlsx </w:t>
+      </w:r>
+      <w:r>
+        <w:t>file. We</w:t>
+      </w:r>
+      <w:r>
+        <w:t xml:space="preserve"> are passing the TestSubSequences to the SubSequences list of type double. After reading all the TestSubSequences we are returning SubSequences</w:t>
+      </w:r>
+      <w:r>
+        <w:t>.</w:t>
+      </w:r>
+    </w:p>
+    <w:p>
+      <w:pPr>
+        <w:jc w:val="both"/>
+      </w:pPr>
+    </w:p>
+    <w:p>
+      <w:pPr>
+        <w:pStyle w:val="Heading2"/>
+        <w:rPr>
+          <w:i w:val="0"/>
+          <w:iCs w:val="0"/>
+        </w:rPr>
+      </w:pPr>
+      <w:r>
+        <w:rPr>
+          <w:i w:val="0"/>
+          <w:iCs w:val="0"/>
+        </w:rPr>
+        <w:t>Accuracy Logs:</w:t>
+      </w:r>
+    </w:p>
+    <w:p>
+      <w:pPr>
+        <w:jc w:val="both"/>
+        <w:rPr>
+          <w:i/>
+          <w:iCs/>
+        </w:rPr>
+      </w:pPr>
+      <w:r>
+        <w:t xml:space="preserve">We have used </w:t>
+      </w:r>
+      <w:r>
+        <w:rPr>
+          <w:i/>
+          <w:iCs/>
+        </w:rPr>
+        <w:t>StreamWriter</w:t>
+      </w:r>
+      <w:r>
+        <w:t>()</w:t>
+      </w:r>
+      <w:r>
+        <w:t xml:space="preserve"> class to create the file. If the file </w:t>
+      </w:r>
+      <w:r>
+        <w:t>exists</w:t>
+      </w:r>
+      <w:r>
+        <w:t xml:space="preserve">, </w:t>
+      </w:r>
+      <w:r>
+        <w:t>it</w:t>
+      </w:r>
+      <w:r>
+        <w:t xml:space="preserve"> can be overwritten or appended to. If the file does not exist, this constructor creates a new </w:t>
+      </w:r>
+      <w:r>
+        <w:t>file. The</w:t>
+      </w:r>
+      <w:r>
+        <w:t xml:space="preserve"> true flag appends to the file instead of overwriting it. Here we are generating logs for </w:t>
+      </w:r>
+      <w:r>
+        <w:rPr>
+          <w:i/>
+          <w:iCs/>
+        </w:rPr>
+        <w:t>sequenceKeyPair.Key</w:t>
+      </w:r>
+      <w:r>
+        <w:t xml:space="preserve"> and </w:t>
+      </w:r>
+      <w:r>
+        <w:rPr>
+          <w:i/>
+          <w:iCs/>
+        </w:rPr>
+        <w:t>accuracy</w:t>
+      </w:r>
+      <w:r>
+        <w:t>.</w:t>
+      </w:r>
+      <w:r>
+        <w:t xml:space="preserve"> </w:t>
+      </w:r>
+      <w:r>
+        <w:rPr>
+          <w:i/>
+          <w:iCs/>
+        </w:rPr>
+        <w:t>Ex. Sequence: 1 is having accuracy 30%</w:t>
+      </w:r>
+    </w:p>
+    <w:p>
+      <w:pPr>
+        <w:jc w:val="both"/>
+        <w:rPr>
+          <w:i/>
+          <w:iCs/>
+        </w:rPr>
+      </w:pPr>
+    </w:p>
+    <w:p>
+      <w:pPr>
+        <w:pStyle w:val="Heading2"/>
+        <w:rPr>
+          <w:i w:val="0"/>
+          <w:iCs w:val="0"/>
+        </w:rPr>
+      </w:pPr>
+      <w:r>
+        <w:rPr>
+          <w:i w:val="0"/>
+          <w:iCs w:val="0"/>
+        </w:rPr>
+        <w:t>Encoder Settings:</w:t>
+      </w:r>
+    </w:p>
+    <w:p>
+      <w:pPr>
+        <w:jc w:val="both"/>
+      </w:pPr>
+      <w:r>
+        <w:t xml:space="preserve">For encoder settings we have modified the value from 0-99. We have added input validation for the same in our </w:t>
+      </w:r>
+      <w:r>
+        <w:rPr>
+          <w:i/>
+          <w:iCs/>
+        </w:rPr>
+        <w:t>program.cs</w:t>
+      </w:r>
+      <w:r>
+        <w:t xml:space="preserve"> file.</w:t>
+      </w:r>
+    </w:p>
+    <w:p>
+      <w:pPr>
+        <w:jc w:val="both"/>
+      </w:pPr>
+    </w:p>
+    <w:p>
+      <w:pPr>
+        <w:jc w:val="both"/>
+      </w:pPr>
+    </w:p>
+    <w:p>
+      <w:pPr>
+        <w:jc w:val="both"/>
+      </w:pPr>
+    </w:p>
+    <w:p>
+      <w:pPr>
+        <w:pStyle w:val="Heading1"/>
+        <w:numPr>
+          <w:ilvl w:val="0"/>
+          <w:numId w:val="25"/>
+        </w:numPr>
         <w:rPr>
           <w:b/>
           <w:bCs/>
         </w:rPr>
       </w:pPr>
-    </w:p>
-    <w:p>
-      <w:pPr>
-        <w:ind w:left="216"/>
-        <w:jc w:val="both"/>
-      </w:pPr>
       <w:r>
         <w:rPr>
           <w:b/>
           <w:bCs/>
         </w:rPr>
-        <w:t>Prediction and Accuracy calculation phase:</w:t>
-      </w:r>
+        <w:t>Implementation</w:t>
+      </w:r>
+    </w:p>
+    <w:p>
+      <w:pPr>
+        <w:ind w:left="216"/>
+        <w:jc w:val="both"/>
+      </w:pPr>
+      <w:r>
+        <w:t xml:space="preserve">This part of the report explains stages of the experiment. This experiment broadly carried out into two stages. </w:t>
+      </w:r>
+    </w:p>
+    <w:p>
+      <w:pPr>
+        <w:numPr>
+          <w:ilvl w:val="0"/>
+          <w:numId w:val="26"/>
+        </w:numPr>
+        <w:jc w:val="both"/>
+      </w:pPr>
+      <w:r>
+        <w:t>Learning/Training phase</w:t>
+      </w:r>
+    </w:p>
+    <w:p>
+      <w:pPr>
+        <w:numPr>
+          <w:ilvl w:val="0"/>
+          <w:numId w:val="26"/>
+        </w:numPr>
+        <w:jc w:val="both"/>
+      </w:pPr>
+      <w:r>
+        <w:lastRenderedPageBreak/>
+        <w:t>Prediction and Accuracy calculation phase</w:t>
+      </w:r>
+      <w:r>
+        <w:t>.</w:t>
+      </w:r>
+    </w:p>
+    <w:p>
+      <w:pPr>
+        <w:ind w:left="576"/>
+        <w:jc w:val="both"/>
+      </w:pPr>
+    </w:p>
+    <w:p>
+      <w:pPr>
+        <w:ind w:left="216"/>
+        <w:jc w:val="both"/>
+      </w:pPr>
       <w:r>
         <w:rPr>
           <w:b/>
           <w:bCs/>
         </w:rPr>
+        <w:t>Learning phase:</w:t>
+      </w:r>
+      <w:r>
         <w:t xml:space="preserve"> </w:t>
       </w:r>
       <w:r>
-        <w:rPr>
-          <w:b/>
-          <w:bCs/>
-        </w:rPr>
-        <w:t xml:space="preserve"> </w:t>
+        <w:t xml:space="preserve">In learning phase input data sequences are getting passed to </w:t>
       </w:r>
       <w:r>
         <w:rPr>
           <w:i/>
           <w:iCs/>
         </w:rPr>
-        <w:t>PredictNextElement()</w:t>
-      </w:r>
-      <w:r>
-        <w:t xml:space="preserve"> method and Predictor class is used for prediction.</w:t>
-      </w:r>
-    </w:p>
-    <w:p>
-      <w:pPr>
-        <w:ind w:left="216"/>
-        <w:jc w:val="both"/>
-      </w:pPr>
-      <w:r>
-        <w:t xml:space="preserve">After the learning process, the algorithm returns the instance of Predictor class. This class provides </w:t>
+        <w:t>RunExperiment()</w:t>
+      </w:r>
+      <w:r>
+        <w:t xml:space="preserve"> method. In </w:t>
       </w:r>
       <w:r>
         <w:rPr>
           <w:i/>
           <w:iCs/>
         </w:rPr>
-        <w:t>Predict()</w:t>
-      </w:r>
-      <w:r>
-        <w:t xml:space="preserve"> method with a list of input elements.</w:t>
-      </w:r>
+        <w:t>RunExperiment()</w:t>
+      </w:r>
+      <w:r>
+        <w:t xml:space="preserve"> method training of input sequences is done using </w:t>
+      </w:r>
+      <w:r>
+        <w:t>Cortex Layer, Spatial Pooler</w:t>
+      </w:r>
+      <w:r>
+        <w:t xml:space="preserve">, Homeostatic Plasticity Controller </w:t>
+      </w:r>
+      <w:r>
+        <w:t>which checks the</w:t>
+      </w:r>
+      <w:r>
+        <w:t xml:space="preserve"> stability</w:t>
+      </w:r>
+      <w:r>
+        <w:t xml:space="preserve"> of spatial pooler</w:t>
+      </w:r>
+      <w:r>
+        <w:t xml:space="preserve">. Training of input sequences is required to get the stable state of </w:t>
+      </w:r>
+      <w:r>
+        <w:t>Spatial pooler</w:t>
+      </w:r>
+      <w:r>
+        <w:t xml:space="preserve">. Newborn cycles are generated for each input sequence till the time </w:t>
+      </w:r>
+      <w:r>
+        <w:t>Spatial pooler</w:t>
+      </w:r>
+      <w:r>
+        <w:t xml:space="preserve"> reach the stable state. In newborn cycle, compute method of Cortex Layer is getting executed. Once </w:t>
+      </w:r>
+      <w:r>
+        <w:t>Spatial pooler</w:t>
+      </w:r>
+      <w:r>
+        <w:t xml:space="preserve"> reaches to stable state the Temporal Memory algorithm is getting activated. At this stage, Spatial Pooler is trained completely. With pretrained SP and HPC, the TM learn cells for patterns.</w:t>
+      </w:r>
+    </w:p>
+    <w:p>
+      <w:pPr>
+        <w:jc w:val="both"/>
+        <w:rPr>
+          <w:i/>
+          <w:iCs/>
+        </w:rPr>
+      </w:pPr>
     </w:p>
     <w:p>
       <w:pPr>
@@ -1322,13 +1485,7 @@
         <w:jc w:val="both"/>
       </w:pPr>
       <w:r>
-        <w:t xml:space="preserve">For every presented input </w:t>
-      </w:r>
-      <w:r>
-        <w:t>element,</w:t>
-      </w:r>
-      <w:r>
-        <w:t xml:space="preserve"> the predictor tries to predict the next element. </w:t>
+        <w:t>The figure 1.1 explains how training phase is carried out:</w:t>
       </w:r>
     </w:p>
     <w:p>
@@ -1336,30 +1493,12 @@
         <w:ind w:left="216"/>
         <w:jc w:val="both"/>
       </w:pPr>
-      <w:r>
-        <w:t>The more element provided in a sequence the predictor returns with the higher score then model produces a similarity matrix for all the classes.</w:t>
-      </w:r>
     </w:p>
     <w:p>
       <w:pPr>
         <w:ind w:left="216"/>
         <w:jc w:val="both"/>
       </w:pPr>
-      <w:r>
-        <w:t xml:space="preserve">After </w:t>
-      </w:r>
-      <w:r>
-        <w:t>prediction</w:t>
-      </w:r>
-      <w:r>
-        <w:t xml:space="preserve"> of test sequence and next element, accuracy </w:t>
-      </w:r>
-      <w:r>
-        <w:t>calculation</w:t>
-      </w:r>
-      <w:r>
-        <w:t xml:space="preserve"> is done.</w:t>
-      </w:r>
     </w:p>
     <w:p>
       <w:pPr>
@@ -1369,42 +1508,22 @@
     </w:p>
     <w:p>
       <w:pPr>
+        <w:keepNext/>
         <w:ind w:left="216"/>
         <w:jc w:val="both"/>
       </w:pPr>
       <w:r>
-        <w:t>The figure 1.</w:t>
-      </w:r>
-      <w:r>
-        <w:t>2</w:t>
-      </w:r>
-      <w:r>
-        <w:t xml:space="preserve"> explains how </w:t>
-      </w:r>
-      <w:r>
-        <w:t>prediction</w:t>
-      </w:r>
-      <w:r>
-        <w:t xml:space="preserve"> phase is carried out:</w:t>
-      </w:r>
-    </w:p>
-    <w:p>
-      <w:pPr>
-        <w:ind w:left="216"/>
-        <w:jc w:val="both"/>
-      </w:pPr>
-      <w:r>
-        <w:lastRenderedPageBreak/>
-        <w:pict w14:anchorId="5B46D5F8">
-          <v:shape id="_x0000_i1035" type="#_x0000_t75" style="width:210.75pt;height:266.25pt">
-            <v:imagedata r:id="rId10" o:title=""/>
+        <w:pict w14:anchorId="622E9EC0">
+          <v:shape id="_x0000_i1026" type="#_x0000_t75" style="width:210.75pt;height:266.25pt">
+            <v:imagedata r:id="rId11" o:title=""/>
           </v:shape>
         </w:pict>
       </w:r>
     </w:p>
     <w:p>
       <w:pPr>
-        <w:ind w:left="216"/>
+        <w:pStyle w:val="Caption"/>
+        <w:ind w:left="720"/>
         <w:jc w:val="both"/>
       </w:pPr>
     </w:p>
@@ -1464,7 +1583,7 @@
           <w:iCs/>
           <w:noProof/>
         </w:rPr>
-        <w:t>1</w:t>
+        <w:t>2</w:t>
       </w:r>
       <w:r>
         <w:rPr>
@@ -1482,17 +1601,166 @@
           <w:i/>
           <w:iCs/>
         </w:rPr>
-        <w:t>.</w:t>
-      </w:r>
-      <w:r>
+        <w:t>.1 Training Phase</w:t>
+      </w:r>
+    </w:p>
+    <w:p>
+      <w:pPr>
+        <w:ind w:left="216"/>
+        <w:jc w:val="both"/>
+      </w:pPr>
+    </w:p>
+    <w:p>
+      <w:pPr>
+        <w:ind w:left="216"/>
+        <w:jc w:val="both"/>
+      </w:pPr>
+      <w:r>
+        <w:tab/>
+      </w:r>
+      <w:r>
+        <w:tab/>
+      </w:r>
+    </w:p>
+    <w:p>
+      <w:pPr>
+        <w:ind w:left="216"/>
+        <w:jc w:val="both"/>
+        <w:rPr>
+          <w:b/>
+          <w:bCs/>
+        </w:rPr>
+      </w:pPr>
+    </w:p>
+    <w:p>
+      <w:pPr>
+        <w:ind w:left="216"/>
+        <w:jc w:val="both"/>
+      </w:pPr>
+      <w:r>
+        <w:rPr>
+          <w:b/>
+          <w:bCs/>
+        </w:rPr>
+        <w:t>Prediction and Accuracy calculation phase:</w:t>
+      </w:r>
+      <w:r>
+        <w:rPr>
+          <w:b/>
+          <w:bCs/>
+        </w:rPr>
+        <w:t xml:space="preserve"> </w:t>
+      </w:r>
+      <w:r>
+        <w:rPr>
+          <w:b/>
+          <w:bCs/>
+        </w:rPr>
+        <w:t xml:space="preserve"> </w:t>
+      </w:r>
+      <w:r>
+        <w:rPr>
+          <w:i/>
+          <w:iCs/>
+        </w:rPr>
+        <w:t>PredictNextElement()</w:t>
+      </w:r>
+      <w:r>
+        <w:t xml:space="preserve"> method and Predictor class is used for prediction.</w:t>
+      </w:r>
+    </w:p>
+    <w:p>
+      <w:pPr>
+        <w:ind w:left="216"/>
+        <w:jc w:val="both"/>
+      </w:pPr>
+      <w:r>
+        <w:t xml:space="preserve">After the learning process, the algorithm returns the instance of Predictor class. This class provides </w:t>
+      </w:r>
+      <w:r>
+        <w:rPr>
+          <w:i/>
+          <w:iCs/>
+        </w:rPr>
+        <w:t>Predict()</w:t>
+      </w:r>
+      <w:r>
+        <w:t xml:space="preserve"> method with a list of input elements.</w:t>
+      </w:r>
+    </w:p>
+    <w:p>
+      <w:pPr>
+        <w:ind w:left="216"/>
+        <w:jc w:val="both"/>
+      </w:pPr>
+      <w:r>
+        <w:t xml:space="preserve">For every presented input element, the predictor tries to predict the next element. </w:t>
+      </w:r>
+    </w:p>
+    <w:p>
+      <w:pPr>
+        <w:ind w:left="216"/>
+        <w:jc w:val="both"/>
+      </w:pPr>
+      <w:r>
+        <w:t>The more element provided in a sequence the predictor returns with the higher score then model produces a similarity matrix for all the classes.</w:t>
+      </w:r>
+    </w:p>
+    <w:p>
+      <w:pPr>
+        <w:ind w:left="216"/>
+        <w:jc w:val="both"/>
+      </w:pPr>
+      <w:r>
+        <w:t>After prediction of test sequence and next element, accuracy calculation is done.</w:t>
+      </w:r>
+    </w:p>
+    <w:p>
+      <w:pPr>
+        <w:ind w:left="216"/>
+        <w:jc w:val="both"/>
+      </w:pPr>
+    </w:p>
+    <w:p>
+      <w:pPr>
+        <w:ind w:left="216"/>
+        <w:jc w:val="both"/>
+      </w:pPr>
+      <w:r>
+        <w:t>The figure 1.2 explains how prediction phase is carried out:</w:t>
+      </w:r>
+    </w:p>
+    <w:p>
+      <w:pPr>
+        <w:ind w:left="216"/>
+        <w:jc w:val="both"/>
+      </w:pPr>
+      <w:r>
+        <w:pict w14:anchorId="5B46D5F8">
+          <v:shape id="_x0000_i1027" type="#_x0000_t75" style="width:210.75pt;height:266.25pt">
+            <v:imagedata r:id="rId11" o:title=""/>
+          </v:shape>
+        </w:pict>
+      </w:r>
+    </w:p>
+    <w:p>
+      <w:pPr>
+        <w:ind w:left="216"/>
+        <w:jc w:val="both"/>
+      </w:pPr>
+    </w:p>
+    <w:p>
+      <w:pPr>
+        <w:pStyle w:val="Caption"/>
+        <w:ind w:left="720" w:firstLine="720"/>
+        <w:jc w:val="both"/>
         <w:rPr>
           <w:b w:val="0"/>
           <w:bCs w:val="0"/>
           <w:i/>
           <w:iCs/>
         </w:rPr>
-        <w:t>2</w:t>
-      </w:r>
+      </w:pPr>
       <w:r>
         <w:rPr>
           <w:b w:val="0"/>
@@ -1500,7 +1768,7 @@
           <w:i/>
           <w:iCs/>
         </w:rPr>
-        <w:t xml:space="preserve"> </w:t>
+        <w:t xml:space="preserve">Figure </w:t>
       </w:r>
       <w:r>
         <w:rPr>
@@ -1509,7 +1777,7 @@
           <w:i/>
           <w:iCs/>
         </w:rPr>
-        <w:t>Prediction</w:t>
+        <w:t>2.</w:t>
       </w:r>
       <w:r>
         <w:rPr>
@@ -1518,25 +1786,52 @@
           <w:i/>
           <w:iCs/>
         </w:rPr>
-        <w:t xml:space="preserve"> Phase</w:t>
-      </w:r>
-    </w:p>
-    <w:p>
-      <w:pPr>
-        <w:jc w:val="both"/>
-        <w:rPr>
+        <w:t>2</w:t>
+      </w:r>
+      <w:r>
+        <w:rPr>
+          <w:b w:val="0"/>
+          <w:bCs w:val="0"/>
           <w:i/>
           <w:iCs/>
         </w:rPr>
-      </w:pPr>
-    </w:p>
-    <w:p>
-      <w:pPr>
-        <w:jc w:val="both"/>
-        <w:rPr>
+        <w:t xml:space="preserve"> </w:t>
+      </w:r>
+      <w:r>
+        <w:rPr>
+          <w:b w:val="0"/>
+          <w:bCs w:val="0"/>
           <w:i/>
           <w:iCs/>
         </w:rPr>
+        <w:t>Prediction</w:t>
+      </w:r>
+      <w:r>
+        <w:rPr>
+          <w:b w:val="0"/>
+          <w:bCs w:val="0"/>
+          <w:i/>
+          <w:iCs/>
+        </w:rPr>
+        <w:t xml:space="preserve"> Phase</w:t>
+      </w:r>
+    </w:p>
+    <w:p>
+      <w:pPr>
+        <w:jc w:val="both"/>
+        <w:rPr>
+          <w:i/>
+          <w:iCs/>
+        </w:rPr>
+      </w:pPr>
+    </w:p>
+    <w:p>
+      <w:pPr>
+        <w:jc w:val="both"/>
+        <w:rPr>
+          <w:i/>
+          <w:iCs/>
+        </w:rPr>
       </w:pPr>
     </w:p>
     <w:p>
@@ -1681,1936 +1976,309 @@
     </w:p>
     <w:p>
       <w:pPr>
+        <w:pStyle w:val="BodyText"/>
+        <w:rPr>
+          <w:lang w:val="en-US"/>
+        </w:rPr>
+      </w:pPr>
+    </w:p>
+    <w:p>
+      <w:pPr>
+        <w:pStyle w:val="BodyText"/>
+        <w:rPr>
+          <w:lang w:val="en-US"/>
+        </w:rPr>
+      </w:pPr>
+    </w:p>
+    <w:p>
+      <w:pPr>
         <w:pStyle w:val="Heading1"/>
       </w:pPr>
       <w:r>
-        <w:t>Ease of Use</w:t>
-      </w:r>
-    </w:p>
-    <w:p>
-      <w:pPr>
-        <w:pStyle w:val="Heading2"/>
-      </w:pPr>
-      <w:r>
-        <w:t xml:space="preserve">Selecting a </w:t>
-      </w:r>
-      <w:r>
-        <w:t>Template</w:t>
-      </w:r>
-      <w:r>
-        <w:t xml:space="preserve"> (Heading 2)</w:t>
-      </w:r>
-    </w:p>
-    <w:p>
-      <w:pPr>
-        <w:pStyle w:val="BodyText"/>
-      </w:pPr>
-      <w:r>
-        <w:t xml:space="preserve">First, confirm that you have the correct template for your paper size. This template has been tailored for output on the </w:t>
-      </w:r>
-      <w:r>
-        <w:rPr>
-          <w:lang w:val="en-US"/>
-        </w:rPr>
-        <w:t>A4</w:t>
-      </w:r>
-      <w:r>
-        <w:t xml:space="preserve"> paper size. If you are using </w:t>
-      </w:r>
-      <w:r>
-        <w:rPr>
-          <w:lang w:val="en-US"/>
-        </w:rPr>
-        <w:t>US letter</w:t>
-      </w:r>
-      <w:r>
-        <w:t>-sized paper, please close this</w:t>
-      </w:r>
-      <w:r>
-        <w:t xml:space="preserve"> file and download the </w:t>
-      </w:r>
-      <w:r>
-        <w:rPr>
-          <w:lang w:val="en-US"/>
-        </w:rPr>
-        <w:t xml:space="preserve">Microsoft Word, Letter </w:t>
-      </w:r>
-      <w:r>
-        <w:t>file</w:t>
-      </w:r>
-      <w:r>
-        <w:t>.</w:t>
-      </w:r>
-    </w:p>
-    <w:p>
-      <w:pPr>
-        <w:pStyle w:val="Heading2"/>
-      </w:pPr>
-      <w:r>
-        <w:t>Maintaining the Integrity of the Specifications</w:t>
-      </w:r>
-    </w:p>
-    <w:p>
-      <w:pPr>
-        <w:pStyle w:val="BodyText"/>
-        <w:rPr>
-          <w:lang w:val="en-US"/>
-        </w:rPr>
-      </w:pPr>
-      <w:r>
-        <w:t>The template is used to format your paper and style the text. All margins, column widths, line spaces, and text fonts are prescribed; please do not alter them. You may note peculiarities. For example, the head margin in this template measures proportionately more than is customary. This measurement and others are deliberate, using specifications that anticipate your paper as one part of the entire proceedings, and not as an independent document. Please do not revise any of the current designations.</w:t>
-      </w:r>
-    </w:p>
-    <w:p>
-      <w:pPr>
-        <w:pStyle w:val="Heading1"/>
-      </w:pPr>
-      <w:r>
-        <w:t xml:space="preserve">Prepare Your Paper </w:t>
-      </w:r>
-      <w:r>
-        <w:t>Before</w:t>
-      </w:r>
-      <w:r>
-        <w:t xml:space="preserve"> Styling</w:t>
-      </w:r>
-    </w:p>
-    <w:p>
-      <w:pPr>
-        <w:pStyle w:val="BodyText"/>
-        <w:rPr>
-          <w:lang w:val="en-US"/>
-        </w:rPr>
-      </w:pPr>
-      <w:r>
-        <w:t>Before</w:t>
-      </w:r>
-      <w:r>
-        <w:t xml:space="preserve"> you begin to format your paper, first write and save the content as a separate text file. </w:t>
-      </w:r>
-      <w:r>
-        <w:rPr>
-          <w:lang w:val="en-US"/>
-        </w:rPr>
-        <w:t>Complete all content and organizational editing before formatting. Please note sections A-D below for more information on proofreading, spelling and grammar.</w:t>
-      </w:r>
-    </w:p>
-    <w:p>
-      <w:pPr>
-        <w:pStyle w:val="BodyText"/>
-      </w:pPr>
-      <w:r>
-        <w:t>Keep your text and graphic files separate until after the text has been formatted and styled. Do not use hard tabs, and limit use of hard returns to only one return at the end of a paragraph. Do not add any kind of pagination anywhere in the paper. Do not number text heads-the template will do that for you.</w:t>
-      </w:r>
-    </w:p>
-    <w:p>
-      <w:pPr>
-        <w:pStyle w:val="Heading2"/>
-      </w:pPr>
-      <w:r>
-        <w:t>Abbreviations</w:t>
-      </w:r>
-      <w:r>
-        <w:t xml:space="preserve"> and Acronyms</w:t>
-      </w:r>
-    </w:p>
-    <w:p>
-      <w:pPr>
-        <w:pStyle w:val="BodyText"/>
-      </w:pPr>
-      <w:r>
-        <w:t>Define abbreviations and acronyms the first time they are used in the text, even after they have been defined in the abstract. Abbreviations such as IEEE, SI, MKS, CGS, sc, dc, and rms do not have to be defined. Do not use abbreviations in the title or heads unless they are unavoidable.</w:t>
-      </w:r>
-    </w:p>
-    <w:p>
-      <w:pPr>
-        <w:pStyle w:val="Heading2"/>
-      </w:pPr>
-      <w:r>
-        <w:t>Units</w:t>
-      </w:r>
-    </w:p>
-    <w:p>
-      <w:pPr>
-        <w:pStyle w:val="bulletlist"/>
-      </w:pPr>
-      <w:r>
-        <w:t xml:space="preserve">Use </w:t>
-      </w:r>
-      <w:r>
-        <w:t>either</w:t>
-      </w:r>
-      <w:r>
-        <w:t xml:space="preserve"> SI (MKS) or CGS as primary units. (SI units are encouraged.) English units may be used as secondary units (in parentheses). An exception would be the use of English units as identifiers in trade, such as “3.5-inch disk drive”.</w:t>
-      </w:r>
-    </w:p>
-    <w:p>
-      <w:pPr>
-        <w:pStyle w:val="bulletlist"/>
-      </w:pPr>
-      <w:r>
-        <w:t>Avoid combining SI and CGS units, such as current in amperes and magnetic field in oersteds. This often leads to confusion because equations do not balance dimensionally. If you must use mixed units, clearly state the units for each quantity that you use in an equation.</w:t>
-      </w:r>
-    </w:p>
-    <w:p>
-      <w:pPr>
-        <w:pStyle w:val="bulletlist"/>
-      </w:pPr>
-      <w:r>
-        <w:t>Do not mix complete spellings and abbreviations of units: “Wb/m2” or “webers per square meter”, not “webers/m2”.  Spell out units when they appear in text: “. . . a few henries”, not “. . . a few H”.</w:t>
-      </w:r>
-    </w:p>
-    <w:p>
-      <w:pPr>
-        <w:pStyle w:val="BodyText"/>
-        <w:rPr>
-          <w:lang w:val="en-US"/>
-        </w:rPr>
-      </w:pPr>
-      <w:r>
-        <w:t>may use the solidus ( / ), the exp function, or appropriate exponents. Italicize Roman symbols for quantities and variables, but not Greek symbols. Use a long dash rather than a hyphen for a minus sign. Punctuate equations with commas or periods when they are part of a sentence, as in</w:t>
-      </w:r>
-      <w:r>
-        <w:rPr>
-          <w:lang w:val="en-US"/>
-        </w:rPr>
-        <w:t>:</w:t>
-      </w:r>
-    </w:p>
-    <w:p>
-      <w:pPr>
-        <w:pStyle w:val="equation"/>
-        <w:rPr>
-          <w:rFonts w:hint="eastAsia"/>
-        </w:rPr>
-      </w:pPr>
-      <w:r>
-        <w:tab/>
-      </w:r>
-      <w:r>
-        <w:rPr>
-          <w:rFonts w:ascii="Times New Roman" w:hAnsi="Times New Roman" w:cs="Times New Roman"/>
-          <w:i/>
-        </w:rPr>
-        <w:t>a</w:t>
-      </w:r>
-      <w:r>
-        <w:t></w:t>
-      </w:r>
-      <w:r>
-        <w:t></w:t>
-      </w:r>
-      <w:r>
-        <w:t></w:t>
-      </w:r>
-      <w:r>
-        <w:rPr>
-          <w:rFonts w:ascii="Times New Roman" w:hAnsi="Times New Roman" w:cs="Times New Roman"/>
-          <w:i/>
-        </w:rPr>
-        <w:t>b</w:t>
-      </w:r>
-      <w:r>
-        <w:t></w:t>
-      </w:r>
-      <w:r>
-        <w:t></w:t>
-      </w:r>
-      <w:r>
-        <w:t></w:t>
-      </w:r>
-      <w:r>
-        <w:t></w:t>
-      </w:r>
-      <w:r>
-        <w:t></w:t>
-      </w:r>
-      <w:r>
-        <w:tab/>
-      </w:r>
-      <w:r>
-        <w:t></w:t>
-      </w:r>
-      <w:r>
-        <w:t></w:t>
-      </w:r>
-      <w:r>
-        <w:t></w:t>
-      </w:r>
-    </w:p>
-    <w:p>
-      <w:pPr>
-        <w:pStyle w:val="BodyText"/>
-      </w:pPr>
-      <w:r>
-        <w:t>Note that the equation is centered using a center tab stop. Be sure that the symbols in your equation have been defined before or immediately following the equation. Use “(1)”, not “Eq. (1)” or “equation (1)”, except at the beginning of a sentence: “Equation (1) is . . .”</w:t>
-      </w:r>
-    </w:p>
-    <w:p>
-      <w:pPr>
-        <w:pStyle w:val="Heading2"/>
-      </w:pPr>
-      <w:r>
-        <w:t>Some Common Mistakes</w:t>
-      </w:r>
-    </w:p>
-    <w:p>
-      <w:pPr>
-        <w:pStyle w:val="bulletlist"/>
-      </w:pPr>
-      <w:r>
-        <w:t>The word “data” is plural, not singular.</w:t>
-      </w:r>
-    </w:p>
-    <w:p>
-      <w:pPr>
-        <w:pStyle w:val="bulletlist"/>
-      </w:pPr>
-      <w:r>
-        <w:t xml:space="preserve">The subscript for the permeability of vacuum </w:t>
-      </w:r>
-      <w:r>
-        <w:rPr>
-          <w:rFonts w:ascii="Symbol" w:hAnsi="Symbol" w:cs="Symbol"/>
-          <w:i/>
-          <w:iCs/>
-          <w:snapToGrid w:val="0"/>
-        </w:rPr>
-        <w:t></w:t>
-      </w:r>
-      <w:r>
-        <w:rPr>
-          <w:vertAlign w:val="subscript"/>
-        </w:rPr>
-        <w:t>0</w:t>
-      </w:r>
-      <w:r>
-        <w:t>, and other common scientific constants, is zero with subscript formatting, not a lowercase letter “o”.</w:t>
-      </w:r>
-    </w:p>
-    <w:p>
-      <w:pPr>
-        <w:pStyle w:val="bulletlist"/>
-      </w:pPr>
-      <w:r>
-        <w:t xml:space="preserve">In American </w:t>
-      </w:r>
-      <w:r>
-        <w:t>English, commas, semi</w:t>
-      </w:r>
-      <w:r>
-        <w:t xml:space="preserve">colons, periods, question and exclamation marks are located within quotation marks only when a complete thought or name is cited, such as a title or full quotation. When </w:t>
-      </w:r>
-      <w:r>
-        <w:lastRenderedPageBreak/>
-        <w:t>quotation marks are used, instead of a bold or italic typeface, to highlight a word or phrase, punctuation should appear outside of the quotation marks. A parenthetical phrase or statement at the end of a sentence is punctuated outside of the closing parenthesis (like this). (A parenthetical sentence is punctuated within the parentheses.)</w:t>
-      </w:r>
-    </w:p>
-    <w:p>
-      <w:pPr>
-        <w:pStyle w:val="bulletlist"/>
-      </w:pPr>
-      <w:r>
-        <w:t>A graph within a graph is an “inset”, not an “insert”. The word alternatively is preferred to the word “alternately” (unless you really mean something that alternates).</w:t>
-      </w:r>
-    </w:p>
-    <w:p>
-      <w:pPr>
-        <w:pStyle w:val="bulletlist"/>
-      </w:pPr>
-      <w:r>
-        <w:t>Do not use the word “essentially” to mean “approximately” or “effectively”.</w:t>
-      </w:r>
-    </w:p>
-    <w:p>
-      <w:pPr>
-        <w:pStyle w:val="bulletlist"/>
-      </w:pPr>
-      <w:r>
-        <w:t>In your paper title, if the words “that uses” can accurately replace the word “using”, capitalize the “u”; if not, keep using lower-cased.</w:t>
-      </w:r>
-    </w:p>
-    <w:p>
-      <w:pPr>
-        <w:pStyle w:val="bulletlist"/>
-      </w:pPr>
-      <w:r>
-        <w:t>Be aware of the different meanings of the homophones “affect” and “effect”, “complement” and “compliment”, “discreet” and “discrete”, “principal” and “principle”.</w:t>
-      </w:r>
-    </w:p>
-    <w:p>
-      <w:pPr>
-        <w:pStyle w:val="bulletlist"/>
-      </w:pPr>
-      <w:r>
-        <w:t>Do not confuse “imply” and “infer”.</w:t>
-      </w:r>
-    </w:p>
-    <w:p>
-      <w:pPr>
-        <w:pStyle w:val="bulletlist"/>
-      </w:pPr>
-      <w:r>
-        <w:t>The prefix “non” is not a word; it should be joined to the word it modifies, usually without a hyphen.</w:t>
-      </w:r>
-    </w:p>
-    <w:p>
-      <w:pPr>
-        <w:pStyle w:val="bulletlist"/>
-      </w:pPr>
-      <w:r>
-        <w:t>There is no period after the “et” in the Latin abbreviation “et al.”.</w:t>
-      </w:r>
-    </w:p>
-    <w:p>
-      <w:pPr>
-        <w:pStyle w:val="bulletlist"/>
-      </w:pPr>
-      <w:r>
-        <w:t>The abbreviation “i.e.” means “that is”, and the abbreviation “e.g.” means “for example”.</w:t>
-      </w:r>
-    </w:p>
-    <w:p>
-      <w:pPr>
-        <w:pStyle w:val="BodyText"/>
-      </w:pPr>
-      <w:r>
-        <w:t>An excellent style manual for science writers is [7].</w:t>
-      </w:r>
-    </w:p>
-    <w:p>
-      <w:pPr>
-        <w:pStyle w:val="Heading1"/>
-      </w:pPr>
-      <w:r>
-        <w:t xml:space="preserve">Using the </w:t>
-      </w:r>
-      <w:r>
-        <w:t>Template</w:t>
-      </w:r>
-    </w:p>
-    <w:p>
-      <w:pPr>
-        <w:pStyle w:val="BodyText"/>
-      </w:pPr>
-      <w:r>
-        <w:t>After the text edit has been completed, the paper is ready for the template. Duplicate the template file by using the Save As command, and use the naming convention prescribed by your conference for the name of your paper. In this newly created file, highlight all of the contents and import your prepared text file. You are now ready to style your paper; use the scroll down window on the left of the MS Word Formatting toolbar.</w:t>
-      </w:r>
-    </w:p>
-    <w:p>
-      <w:pPr>
-        <w:pStyle w:val="Heading2"/>
-      </w:pPr>
-      <w:r>
-        <w:t>Authors</w:t>
-      </w:r>
-      <w:r>
-        <w:t xml:space="preserve"> and Affiliations</w:t>
-      </w:r>
-    </w:p>
-    <w:p>
-      <w:pPr>
-        <w:pStyle w:val="BodyText"/>
-      </w:pPr>
-      <w:r>
-        <w:rPr>
-          <w:b/>
-        </w:rPr>
-        <w:t xml:space="preserve">The template is </w:t>
-      </w:r>
-      <w:r>
-        <w:rPr>
-          <w:b/>
-        </w:rPr>
-        <w:t>designed</w:t>
-      </w:r>
-      <w:r>
-        <w:rPr>
-          <w:b/>
-          <w:lang w:val="en-US"/>
-        </w:rPr>
-        <w:t xml:space="preserve"> for,</w:t>
-      </w:r>
-      <w:r>
-        <w:rPr>
-          <w:b/>
-        </w:rPr>
-        <w:t xml:space="preserve"> but not limited to</w:t>
-      </w:r>
-      <w:r>
-        <w:rPr>
-          <w:b/>
-          <w:lang w:val="en-US"/>
-        </w:rPr>
-        <w:t>,</w:t>
-      </w:r>
-      <w:r>
-        <w:rPr>
-          <w:b/>
-          <w:lang w:val="en-US"/>
-        </w:rPr>
-        <w:t xml:space="preserve"> </w:t>
-      </w:r>
-      <w:r>
-        <w:rPr>
-          <w:b/>
-          <w:lang w:val="en-US"/>
-        </w:rPr>
-        <w:t>three</w:t>
-      </w:r>
-      <w:r>
-        <w:rPr>
-          <w:b/>
-          <w:lang w:val="en-US"/>
-        </w:rPr>
-        <w:t xml:space="preserve"> authors.</w:t>
-      </w:r>
-      <w:r>
-        <w:rPr>
-          <w:lang w:val="en-US"/>
-        </w:rPr>
-        <w:t xml:space="preserve"> </w:t>
-      </w:r>
-      <w:r>
-        <w:rPr>
-          <w:lang w:val="en-US"/>
-        </w:rPr>
-        <w:t>A minimum of one autho</w:t>
-      </w:r>
-      <w:r>
-        <w:rPr>
-          <w:lang w:val="en-US"/>
-        </w:rPr>
-        <w:t>r is required for all report</w:t>
-      </w:r>
-      <w:r>
-        <w:rPr>
-          <w:lang w:val="en-US"/>
-        </w:rPr>
-        <w:t xml:space="preserve"> articles. </w:t>
-      </w:r>
-      <w:r>
-        <w:t>Author names should be listed starting from left to right and then moving down to the next line. This is the author sequence that will be used in future citations and by indexing services.</w:t>
-      </w:r>
-      <w:r>
-        <w:t xml:space="preserve"> </w:t>
-      </w:r>
-      <w:r>
-        <w:t>Names should not be listed in columns nor group by affiliation.</w:t>
-      </w:r>
-      <w:r>
-        <w:rPr>
-          <w:lang w:val="en-US"/>
-        </w:rPr>
-        <w:t xml:space="preserve"> </w:t>
-      </w:r>
-      <w:r>
-        <w:t>Please keep your affiliations as succinct as possible (for example, do not differentiate among departments of the same organization).</w:t>
-      </w:r>
-    </w:p>
-    <w:p>
-      <w:pPr>
-        <w:pStyle w:val="Heading3"/>
-      </w:pPr>
-      <w:r>
-        <w:t>For papers with more than three</w:t>
-      </w:r>
-      <w:r>
-        <w:t xml:space="preserve"> authors: </w:t>
-      </w:r>
-      <w:r>
-        <w:rPr>
-          <w:i w:val="0"/>
-        </w:rPr>
-        <w:t>Add author names horizontally, moving to a third row if needed for more than 8 authors.</w:t>
-      </w:r>
-    </w:p>
-    <w:p>
-      <w:pPr>
-        <w:pStyle w:val="Heading3"/>
-      </w:pPr>
-      <w:r>
-        <w:t xml:space="preserve">For </w:t>
-      </w:r>
-      <w:r>
-        <w:t xml:space="preserve">papers with less than </w:t>
-      </w:r>
-      <w:r>
-        <w:t>three</w:t>
-      </w:r>
-      <w:r>
-        <w:t xml:space="preserve"> authors</w:t>
-      </w:r>
-      <w:r>
-        <w:t xml:space="preserve">: </w:t>
-      </w:r>
-      <w:r>
-        <w:rPr>
-          <w:i w:val="0"/>
-        </w:rPr>
-        <w:t>To change the default, adjust the template as follows.</w:t>
-      </w:r>
-    </w:p>
-    <w:p>
-      <w:pPr>
-        <w:pStyle w:val="Heading4"/>
-      </w:pPr>
-      <w:r>
-        <w:t>Selection</w:t>
-      </w:r>
-      <w:r>
-        <w:t xml:space="preserve">: </w:t>
-      </w:r>
-      <w:r>
-        <w:rPr>
-          <w:i w:val="0"/>
-        </w:rPr>
-        <w:t>Highlight all author and affiliation lines.</w:t>
-      </w:r>
-    </w:p>
-    <w:p>
-      <w:pPr>
-        <w:pStyle w:val="Heading4"/>
-      </w:pPr>
-      <w:r>
-        <w:t>Change number of columns:</w:t>
-      </w:r>
-      <w:r>
-        <w:t xml:space="preserve"> </w:t>
-      </w:r>
-      <w:r>
-        <w:rPr>
-          <w:i w:val="0"/>
-        </w:rPr>
-        <w:t xml:space="preserve">Select the Columns icon from the MS Word Standard toolbar and then select </w:t>
-      </w:r>
-      <w:r>
-        <w:rPr>
-          <w:i w:val="0"/>
-        </w:rPr>
-        <w:t>the correct number of columns</w:t>
-      </w:r>
-      <w:r>
-        <w:rPr>
-          <w:i w:val="0"/>
-        </w:rPr>
-        <w:t xml:space="preserve"> from the selection palette.</w:t>
-      </w:r>
-    </w:p>
-    <w:p>
-      <w:pPr>
-        <w:pStyle w:val="Heading4"/>
-        <w:rPr>
-          <w:i w:val="0"/>
-        </w:rPr>
-      </w:pPr>
-      <w:r>
-        <w:t xml:space="preserve">Deletion: </w:t>
-      </w:r>
-      <w:r>
-        <w:rPr>
-          <w:i w:val="0"/>
-        </w:rPr>
-        <w:t xml:space="preserve">Delete the author and affiliation lines for the </w:t>
-      </w:r>
-      <w:r>
-        <w:rPr>
-          <w:i w:val="0"/>
-        </w:rPr>
-        <w:t>extra authors.</w:t>
-      </w:r>
-    </w:p>
-    <w:p>
-      <w:pPr>
-        <w:jc w:val="left"/>
-        <w:rPr>
-          <w:i/>
-          <w:iCs/>
+        <w:t>References</w:t>
+      </w:r>
+    </w:p>
+    <w:p>
+      <w:pPr>
+        <w:rPr>
           <w:noProof/>
         </w:rPr>
       </w:pPr>
-    </w:p>
-    <w:p>
-      <w:pPr>
-        <w:pStyle w:val="Heading2"/>
-      </w:pPr>
-      <w:r>
-        <w:t>Identify</w:t>
-      </w:r>
-      <w:r>
-        <w:t xml:space="preserve"> the Headings</w:t>
-      </w:r>
-    </w:p>
-    <w:p>
-      <w:pPr>
-        <w:pStyle w:val="BodyText"/>
-      </w:pPr>
-      <w:r>
-        <w:t>Headings, or heads, are organizational devices that guide the reader through your paper. There are two types: component heads and text heads.</w:t>
-      </w:r>
-    </w:p>
-    <w:p>
-      <w:pPr>
-        <w:pStyle w:val="BodyText"/>
-      </w:pPr>
-      <w:r>
-        <w:t>Component heads identify the different components of your paper and are not topically subordinate to each other. Examples include Acknowledgments and References and, for these, the correct style to use is “Heading 5”. Use “figure caption” for your Figure captions, and “table head” for your table title. Run-in heads, such as “Abstract”, will require you to apply a style (in this case, italic) in addition to the style provided by the drop down menu to differentiate the head from the text.</w:t>
-      </w:r>
-    </w:p>
-    <w:p>
-      <w:pPr>
-        <w:pStyle w:val="BodyText"/>
-      </w:pPr>
-      <w:r>
-        <w:t>Text heads organize the topics on a relational, hierarchical basis. For example, the paper title is the primary text head because all subsequent material relates and elaborates on this one topic. If there are two or more sub-topics, the next level head (uppercase Roman numerals) should be used and, conversely, if there are not at least two sub-topics, then no subheads should be introduced. Styles named “Heading 1”, “Heading 2”, “Heading 3”, and “Heading 4” are prescribed.</w:t>
-      </w:r>
-    </w:p>
-    <w:p>
-      <w:pPr>
-        <w:pStyle w:val="Heading2"/>
-      </w:pPr>
-      <w:r>
-        <w:t>Figures and Tables</w:t>
-      </w:r>
-    </w:p>
-    <w:p>
-      <w:pPr>
-        <w:pStyle w:val="BodyText"/>
-        <w:rPr>
-          <w:lang w:val="en-US"/>
-        </w:rPr>
-      </w:pPr>
-      <w:r>
-        <w:rPr>
-          <w:lang w:val="en-US"/>
-        </w:rPr>
-        <w:t xml:space="preserve">For adding object other than text (tables, equations, graphs, figures, code…), </w:t>
-      </w:r>
-      <w:r>
-        <w:rPr>
-          <w:b/>
-          <w:bCs/>
-          <w:lang w:val="en-US"/>
-        </w:rPr>
-        <w:t>there must be at least one cross reference</w:t>
-      </w:r>
-      <w:r>
-        <w:rPr>
-          <w:lang w:val="en-US"/>
-        </w:rPr>
-        <w:t xml:space="preserve"> to it.</w:t>
-      </w:r>
-      <w:r>
-        <w:rPr>
-          <w:lang w:val="en-US"/>
-        </w:rPr>
-        <w:t xml:space="preserve"> </w:t>
-      </w:r>
-      <w:r>
-        <w:rPr>
-          <w:lang w:val="en-US"/>
-        </w:rPr>
-        <w:t xml:space="preserve"> </w:t>
-      </w:r>
-      <w:r>
-        <w:rPr>
-          <w:lang w:val="en-US"/>
-        </w:rPr>
-        <w:fldChar w:fldCharType="begin"/>
-      </w:r>
-      <w:r>
-        <w:rPr>
-          <w:lang w:val="en-US"/>
-        </w:rPr>
-        <w:instrText xml:space="preserve"> REF _Ref98199099 \h </w:instrText>
-      </w:r>
-      <w:r>
-        <w:rPr>
-          <w:lang w:val="en-US"/>
-        </w:rPr>
-      </w:r>
-      <w:r>
-        <w:rPr>
-          <w:lang w:val="en-US"/>
-        </w:rPr>
-        <w:fldChar w:fldCharType="separate"/>
-      </w:r>
-      <w:r>
-        <w:t xml:space="preserve">Figure </w:t>
-      </w:r>
-      <w:r>
-        <w:rPr>
-          <w:noProof/>
-        </w:rPr>
-        <w:t>1</w:t>
-      </w:r>
-      <w:r>
-        <w:rPr>
-          <w:lang w:val="en-US"/>
-        </w:rPr>
-        <w:fldChar w:fldCharType="end"/>
-      </w:r>
-      <w:r>
-        <w:rPr>
-          <w:lang w:val="en-US"/>
-        </w:rPr>
-        <w:t xml:space="preserve"> is an example</w:t>
-      </w:r>
-    </w:p>
-    <w:p>
-      <w:pPr>
-        <w:pStyle w:val="Heading4"/>
-      </w:pPr>
-      <w:r>
-        <w:t xml:space="preserve"> </w:t>
-      </w:r>
-      <w:r>
-        <w:t xml:space="preserve">Positioning Figures and Tables: </w:t>
-      </w:r>
-      <w:r>
-        <w:rPr>
-          <w:i w:val="0"/>
-        </w:rPr>
-        <w:t>Place figures and tables at the top and bottom of columns. Avoid placing them in the middle of columns. Large figures and tables may span across both columns. Figure captions should be below the figures; table heads should appear above the tables. Insert figures and tables after they are cited in the text. Use the abbreviation “Fig. 1”, even at the beginning of a sentence.</w:t>
-      </w:r>
-    </w:p>
-    <w:p>
-      <w:pPr>
-        <w:pStyle w:val="tablehead"/>
-      </w:pPr>
-      <w:r>
-        <w:t>Table Type Styles</w:t>
-      </w:r>
     </w:p>
     <w:tbl>
       <w:tblPr>
-        <w:tblW w:w="0" w:type="auto"/>
-        <w:jc w:val="center"/>
-        <w:tblBorders>
-          <w:top w:val="single" w:sz="2" w:space="0" w:color="auto"/>
-          <w:left w:val="single" w:sz="2" w:space="0" w:color="auto"/>
-          <w:bottom w:val="single" w:sz="2" w:space="0" w:color="auto"/>
-          <w:right w:val="single" w:sz="2" w:space="0" w:color="auto"/>
-          <w:insideH w:val="single" w:sz="2" w:space="0" w:color="auto"/>
-          <w:insideV w:val="single" w:sz="2" w:space="0" w:color="auto"/>
-        </w:tblBorders>
-        <w:tblLayout w:type="fixed"/>
-        <w:tblLook w:val="0000" w:firstRow="0" w:lastRow="0" w:firstColumn="0" w:lastColumn="0" w:noHBand="0" w:noVBand="0"/>
+        <w:tblW w:w="5000" w:type="pct"/>
+        <w:tblCellSpacing w:w="15" w:type="dxa"/>
+        <w:tblCellMar>
+          <w:top w:w="15" w:type="dxa"/>
+          <w:left w:w="15" w:type="dxa"/>
+          <w:bottom w:w="15" w:type="dxa"/>
+          <w:right w:w="15" w:type="dxa"/>
+        </w:tblCellMar>
+        <w:tblLook w:val="04A0" w:firstRow="1" w:lastRow="0" w:firstColumn="1" w:lastColumn="0" w:noHBand="0" w:noVBand="1"/>
       </w:tblPr>
       <w:tblGrid>
-        <w:gridCol w:w="720"/>
-        <w:gridCol w:w="2340"/>
-        <w:gridCol w:w="900"/>
-        <w:gridCol w:w="900"/>
+        <w:gridCol w:w="309"/>
+        <w:gridCol w:w="4669"/>
       </w:tblGrid>
       <w:tr>
         <w:trPr>
-          <w:cantSplit/>
-          <w:trHeight w:val="240"/>
-          <w:tblHeader/>
-          <w:jc w:val="center"/>
+          <w:divId w:val="631130810"/>
+          <w:tblCellSpacing w:w="15" w:type="dxa"/>
         </w:trPr>
         <w:tc>
           <w:tcPr>
-            <w:tcW w:w="720" w:type="dxa"/>
-            <w:vMerge w:val="restart"/>
-            <w:vAlign w:val="center"/>
+            <w:tcW w:w="50" w:type="pct"/>
+            <w:hideMark/>
           </w:tcPr>
           <w:p>
             <w:pPr>
-              <w:pStyle w:val="tablecolhead"/>
+              <w:pStyle w:val="Bibliography"/>
+              <w:jc w:val="left"/>
             </w:pPr>
             <w:r>
-              <w:t>Table Head</w:t>
+              <w:t xml:space="preserve">[1] </w:t>
             </w:r>
           </w:p>
         </w:tc>
         <w:tc>
           <w:tcPr>
-            <w:tcW w:w="4140" w:type="dxa"/>
-            <w:gridSpan w:val="3"/>
-            <w:vAlign w:val="center"/>
+            <w:tcW w:w="0" w:type="auto"/>
+            <w:hideMark/>
           </w:tcPr>
           <w:p>
             <w:pPr>
-              <w:pStyle w:val="tablecolhead"/>
+              <w:pStyle w:val="Bibliography"/>
+              <w:jc w:val="left"/>
             </w:pPr>
             <w:r>
-              <w:t>Table Column Head</w:t>
+              <w:t>Cortical.io. [Online]. Available: https://www.cortical.io/science/sparse-distributed-representations/.</w:t>
             </w:r>
           </w:p>
         </w:tc>
       </w:tr>
       <w:tr>
         <w:trPr>
-          <w:cantSplit/>
-          <w:trHeight w:val="240"/>
-          <w:tblHeader/>
-          <w:jc w:val="center"/>
+          <w:divId w:val="631130810"/>
+          <w:tblCellSpacing w:w="15" w:type="dxa"/>
         </w:trPr>
         <w:tc>
           <w:tcPr>
-            <w:tcW w:w="720" w:type="dxa"/>
-            <w:vMerge/>
+            <w:tcW w:w="50" w:type="pct"/>
+            <w:hideMark/>
           </w:tcPr>
           <w:p>
             <w:pPr>
-              <w:rPr>
-                <w:sz w:val="16"/>
-                <w:szCs w:val="16"/>
-              </w:rPr>
-            </w:pPr>
-          </w:p>
-        </w:tc>
-        <w:tc>
-          <w:tcPr>
-            <w:tcW w:w="2340" w:type="dxa"/>
-            <w:vAlign w:val="center"/>
-          </w:tcPr>
-          <w:p>
-            <w:pPr>
-              <w:pStyle w:val="tablecolsubhead"/>
+              <w:pStyle w:val="Bibliography"/>
+              <w:jc w:val="left"/>
             </w:pPr>
             <w:r>
-              <w:t>Table column subhead</w:t>
+              <w:t xml:space="preserve">[2] </w:t>
             </w:r>
           </w:p>
         </w:tc>
         <w:tc>
           <w:tcPr>
-            <w:tcW w:w="900" w:type="dxa"/>
-            <w:vAlign w:val="center"/>
+            <w:tcW w:w="0" w:type="auto"/>
+            <w:hideMark/>
           </w:tcPr>
           <w:p>
             <w:pPr>
-              <w:pStyle w:val="tablecolsubhead"/>
+              <w:pStyle w:val="Bibliography"/>
+              <w:jc w:val="left"/>
             </w:pPr>
             <w:r>
-              <w:t>Subhead</w:t>
+              <w:t xml:space="preserve">S. A. a. J. H. Y. Cui, "The HTM Spatial Pooler—A Neocortical Algorithm for Online Sparse Distributed Coding," </w:t>
             </w:r>
           </w:p>
-        </w:tc>
-        <w:tc>
-          <w:tcPr>
-            <w:tcW w:w="900" w:type="dxa"/>
-            <w:vAlign w:val="center"/>
-          </w:tcPr>
           <w:p>
             <w:pPr>
-              <w:pStyle w:val="tablecolsubhead"/>
+              <w:pStyle w:val="Bibliography"/>
+              <w:jc w:val="left"/>
             </w:pPr>
             <w:r>
-              <w:t>Subhead</w:t>
+              <w:t xml:space="preserve">Vols. 11-2017, November </w:t>
+            </w:r>
+            <w:r>
+              <w:t>2017.</w:t>
+            </w:r>
+            <w:r>
+              <w:t xml:space="preserve"> </w:t>
             </w:r>
           </w:p>
         </w:tc>
       </w:tr>
       <w:tr>
         <w:trPr>
-          <w:trHeight w:val="320"/>
-          <w:jc w:val="center"/>
+          <w:divId w:val="631130810"/>
+          <w:tblCellSpacing w:w="15" w:type="dxa"/>
         </w:trPr>
         <w:tc>
           <w:tcPr>
-            <w:tcW w:w="720" w:type="dxa"/>
-            <w:vAlign w:val="center"/>
+            <w:tcW w:w="50" w:type="pct"/>
+            <w:hideMark/>
           </w:tcPr>
           <w:p>
             <w:pPr>
-              <w:pStyle w:val="tablecopy"/>
-              <w:rPr>
-                <w:sz w:val="8"/>
-                <w:szCs w:val="8"/>
-              </w:rPr>
+              <w:pStyle w:val="Bibliography"/>
+              <w:jc w:val="left"/>
             </w:pPr>
             <w:r>
-              <w:t>copy</w:t>
+              <w:t xml:space="preserve">[3] </w:t>
             </w:r>
           </w:p>
         </w:tc>
         <w:tc>
           <w:tcPr>
-            <w:tcW w:w="2340" w:type="dxa"/>
-            <w:vAlign w:val="center"/>
+            <w:tcW w:w="0" w:type="auto"/>
+            <w:hideMark/>
           </w:tcPr>
           <w:p>
             <w:pPr>
-              <w:pStyle w:val="tablecopy"/>
+              <w:pStyle w:val="Bibliography"/>
+              <w:jc w:val="left"/>
             </w:pPr>
             <w:r>
-              <w:t>More table copy</w:t>
+              <w:t>S. A. a. J. H. Yuwei Cui, "The HTM Spatial Pooler—</w:t>
             </w:r>
+          </w:p>
+          <w:p>
+            <w:pPr>
+              <w:pStyle w:val="Bibliography"/>
+              <w:jc w:val="left"/>
+            </w:pPr>
+            <w:r>
+              <w:t>A Neocortical Algorithm for Online Sparse Distributed</w:t>
+            </w:r>
+          </w:p>
+          <w:p>
+            <w:pPr>
+              <w:pStyle w:val="Bibliography"/>
+              <w:jc w:val="left"/>
+            </w:pPr>
+            <w:r>
+              <w:lastRenderedPageBreak/>
+              <w:t xml:space="preserve"> Coding," 29 November 2017. [Online]. </w:t>
+            </w:r>
+          </w:p>
+          <w:p>
+            <w:pPr>
+              <w:pStyle w:val="Bibliography"/>
+              <w:jc w:val="left"/>
+            </w:pPr>
+            <w:r>
+              <w:t xml:space="preserve">Available: </w:t>
+            </w:r>
+            <w:hyperlink r:id="rId12" w:history="1">
+              <w:r>
+                <w:rPr>
+                  <w:rStyle w:val="Hyperlink"/>
+                </w:rPr>
+                <w:t>https://www.frontiersin.org/articles/10.3389/fncom.2017</w:t>
+              </w:r>
+            </w:hyperlink>
+            <w:r>
+              <w:t>.</w:t>
+            </w:r>
+          </w:p>
+          <w:p>
+            <w:pPr>
+              <w:pStyle w:val="Bibliography"/>
+              <w:jc w:val="left"/>
+            </w:pPr>
+            <w:r>
+              <w:t>00111/full.</w:t>
+            </w:r>
+          </w:p>
+        </w:tc>
+      </w:tr>
+      <w:tr>
+        <w:trPr>
+          <w:divId w:val="631130810"/>
+          <w:tblCellSpacing w:w="15" w:type="dxa"/>
+        </w:trPr>
+        <w:tc>
+          <w:tcPr>
+            <w:tcW w:w="50" w:type="pct"/>
+            <w:hideMark/>
+          </w:tcPr>
+          <w:p>
+            <w:pPr>
+              <w:pStyle w:val="Bibliography"/>
+              <w:jc w:val="left"/>
+              <w:rPr>
+                <w:noProof/>
+              </w:rPr>
+            </w:pPr>
             <w:r>
               <w:rPr>
-                <w:vertAlign w:val="superscript"/>
+                <w:noProof/>
               </w:rPr>
-              <w:t>a</w:t>
+              <w:lastRenderedPageBreak/>
+              <w:t xml:space="preserve">[4] </w:t>
             </w:r>
           </w:p>
         </w:tc>
         <w:tc>
           <w:tcPr>
-            <w:tcW w:w="900" w:type="dxa"/>
-            <w:vAlign w:val="center"/>
+            <w:tcW w:w="0" w:type="auto"/>
+            <w:hideMark/>
           </w:tcPr>
           <w:p>
             <w:pPr>
+              <w:pStyle w:val="Bibliography"/>
+              <w:jc w:val="left"/>
               <w:rPr>
-                <w:sz w:val="16"/>
-                <w:szCs w:val="16"/>
+                <w:noProof/>
               </w:rPr>
             </w:pPr>
-          </w:p>
-        </w:tc>
-        <w:tc>
-          <w:tcPr>
-            <w:tcW w:w="900" w:type="dxa"/>
-            <w:vAlign w:val="center"/>
-          </w:tcPr>
-          <w:p>
-            <w:pPr>
+            <w:r>
               <w:rPr>
-                <w:sz w:val="16"/>
-                <w:szCs w:val="16"/>
+                <w:noProof/>
               </w:rPr>
-            </w:pPr>
+              <w:t xml:space="preserve">A. G. B. W. T. D. D. Pech, "Scaling the HTM Spatial Pooler," </w:t>
+            </w:r>
+            <w:r>
+              <w:rPr>
+                <w:i/>
+                <w:iCs/>
+                <w:noProof/>
+              </w:rPr>
+              <w:t xml:space="preserve">International Journal of Artificial Intelligence &amp; Applications, </w:t>
+            </w:r>
+            <w:r>
+              <w:rPr>
+                <w:noProof/>
+              </w:rPr>
+              <w:t xml:space="preserve">vol. 11, 2020. </w:t>
+            </w:r>
           </w:p>
         </w:tc>
       </w:tr>
     </w:tbl>
     <w:p>
       <w:pPr>
-        <w:pStyle w:val="tablefootnote"/>
-      </w:pPr>
-      <w:r>
-        <w:t xml:space="preserve">Sample </w:t>
-      </w:r>
-      <w:r>
-        <w:t>of</w:t>
-      </w:r>
-      <w:r>
-        <w:t xml:space="preserve"> a </w:t>
-      </w:r>
-      <w:r>
-        <w:t>Table</w:t>
-      </w:r>
-      <w:r>
-        <w:t xml:space="preserve"> </w:t>
-      </w:r>
-      <w:r>
-        <w:t>footnote</w:t>
-      </w:r>
-      <w:r>
-        <w:t xml:space="preserve">. </w:t>
-      </w:r>
-      <w:r>
-        <w:t>(</w:t>
-      </w:r>
-      <w:r>
-        <w:rPr>
-          <w:i/>
-        </w:rPr>
-        <w:t>Table footnote</w:t>
-      </w:r>
-      <w:r>
-        <w:t>)</w:t>
-      </w:r>
-      <w:r>
-        <w:t xml:space="preserve"> </w:t>
-      </w:r>
-    </w:p>
-    <w:p>
-      <w:pPr>
-        <w:pStyle w:val="tablefootnote"/>
-        <w:numPr>
-          <w:ilvl w:val="0"/>
-          <w:numId w:val="0"/>
-        </w:numPr>
-        <w:ind w:left="58" w:hanging="29"/>
-      </w:pPr>
-    </w:p>
-    <w:p>
-      <w:pPr>
-        <w:pStyle w:val="tablefootnote"/>
-        <w:keepNext/>
-        <w:numPr>
-          <w:ilvl w:val="0"/>
-          <w:numId w:val="0"/>
-        </w:numPr>
-        <w:ind w:left="29" w:right="240"/>
-        <w:jc w:val="left"/>
-      </w:pPr>
-      <w:r>
-        <w:pict w14:anchorId="4C2ECEC5">
-          <v:shape id="_x0000_i1026" type="#_x0000_t75" style="width:228.75pt;height:31.5pt" o:bordertopcolor="this" o:borderleftcolor="this" o:borderbottomcolor="this" o:borderrightcolor="this">
-            <v:imagedata r:id="rId11" o:title=""/>
-            <w10:bordertop type="single" width="8"/>
-            <w10:borderleft type="single" width="8"/>
-            <w10:borderbottom type="single" width="8"/>
-            <w10:borderright type="single" width="8"/>
-          </v:shape>
-        </w:pict>
-      </w:r>
-    </w:p>
-    <w:p>
-      <w:pPr>
-        <w:pStyle w:val="Figure"/>
-      </w:pPr>
-      <w:bookmarkStart w:id="1" w:name="_Ref98199099"/>
-      <w:bookmarkStart w:id="2" w:name="_Ref98199090"/>
-      <w:r>
-        <w:t xml:space="preserve">Figure </w:t>
-      </w:r>
-      <w:fldSimple w:instr=" SEQ Figure \* ARABIC ">
-        <w:r>
-          <w:rPr>
-            <w:noProof/>
-          </w:rPr>
-          <w:t>2</w:t>
-        </w:r>
-      </w:fldSimple>
-      <w:bookmarkEnd w:id="1"/>
-      <w:r>
-        <w:t xml:space="preserve"> Example Figure Caption</w:t>
-      </w:r>
-      <w:bookmarkEnd w:id="2"/>
-    </w:p>
+        <w:divId w:val="631130810"/>
+        <w:rPr>
+          <w:rFonts w:eastAsia="Times New Roman"/>
+          <w:noProof/>
+        </w:rPr>
+      </w:pPr>
+    </w:p>
+    <w:p/>
     <w:p>
       <w:pPr>
         <w:pStyle w:val="BodyText"/>
-      </w:pPr>
-      <w:r>
-        <w:t xml:space="preserve">Figure Labels: Use 8 point Times New Roman for Figure labels. Use words rather than symbols or abbreviations when writing Figure axis labels to avoid confusing the reader. As an example, write the quantity “Magnetization”, or “Magnetization, M”, not just “M”. If including units in the label, present them within parentheses. Do not label axes only with units. In the example, write “Magnetization (A/m)” or “Magnetization {A[m(1)]}”, not just “A/m”. Do not label </w:t>
-      </w:r>
-      <w:r>
-        <w:lastRenderedPageBreak/>
-        <w:t>axes</w:t>
-      </w:r>
-      <w:r>
-        <w:t xml:space="preserve"> </w:t>
-      </w:r>
-      <w:r>
-        <w:t>with a ratio of quantities and units. For example, write “Temperature (K)”, not “Temperature/K”.</w:t>
-      </w:r>
-    </w:p>
-    <w:p>
-      <w:pPr>
-        <w:pStyle w:val="Heading2"/>
-      </w:pPr>
-      <w:r>
-        <w:t xml:space="preserve"> Code Reference</w:t>
-      </w:r>
-      <w:r>
-        <w:t>s</w:t>
-      </w:r>
-      <w:r>
-        <w:t>:</w:t>
-      </w:r>
-    </w:p>
-    <w:p>
-      <w:pPr>
-        <w:jc w:val="both"/>
-      </w:pPr>
-      <w:r>
-        <w:t xml:space="preserve">      Referencing Code in your text should be avoid</w:t>
-      </w:r>
-      <w:r>
-        <w:t>ed</w:t>
-      </w:r>
-      <w:r>
-        <w:t xml:space="preserve"> unless necessary. In such case</w:t>
-      </w:r>
-      <w:r>
-        <w:t>s</w:t>
-      </w:r>
-      <w:r>
-        <w:t xml:space="preserve"> it can be inserted as</w:t>
-      </w:r>
-      <w:r>
-        <w:t xml:space="preserve"> a listing as shown in </w:t>
-      </w:r>
-      <w:r>
-        <w:fldChar w:fldCharType="begin"/>
-      </w:r>
-      <w:r>
-        <w:instrText xml:space="preserve"> REF _Ref97556749 \h </w:instrText>
-      </w:r>
-      <w:r>
-        <w:fldChar w:fldCharType="separate"/>
-      </w:r>
-      <w:r>
-        <w:rPr>
-          <w:b/>
-          <w:bCs/>
-        </w:rPr>
-        <w:t>Error! Reference source not found.</w:t>
-      </w:r>
-      <w:r>
-        <w:fldChar w:fldCharType="end"/>
-      </w:r>
-      <w:r>
-        <w:t xml:space="preserve"> </w:t>
-      </w:r>
-    </w:p>
-    <w:p>
-      <w:pPr>
-        <w:pStyle w:val="Code"/>
-      </w:pPr>
-      <w:r>
-        <w:t xml:space="preserve">Listing </w:t>
-      </w:r>
-      <w:fldSimple w:instr=" SEQ Listing \* ARABIC ">
-        <w:r>
-          <w:rPr>
-            <w:noProof/>
-          </w:rPr>
-          <w:t>1</w:t>
-        </w:r>
-      </w:fldSimple>
-      <w:r>
-        <w:t xml:space="preserve"> Code Reference Example</w:t>
-      </w:r>
-    </w:p>
-    <w:p>
-      <w:pPr>
-        <w:pStyle w:val="Figure"/>
-      </w:pPr>
-      <w:r>
-        <w:pict w14:anchorId="60D73155">
-          <v:shapetype id="_x0000_t202" coordsize="21600,21600" o:spt="202" path="m,l,21600r21600,l21600,xe">
-            <v:stroke joinstyle="miter"/>
-            <v:path gradientshapeok="t" o:connecttype="rect"/>
-          </v:shapetype>
-          <v:shape id="Text Box 2" o:spid="_x0000_s2058" type="#_x0000_t202" style="width:241.4pt;height:30.95pt;visibility:visible;mso-height-percent:200;mso-left-percent:-10001;mso-top-percent:-10001;mso-wrap-distance-left:9pt;mso-wrap-distance-top:3.6pt;mso-wrap-distance-right:9pt;mso-wrap-distance-bottom:3.6pt;mso-position-horizontal:absolute;mso-position-horizontal-relative:char;mso-position-vertical:absolute;mso-position-vertical-relative:line;mso-height-percent:200;mso-left-percent:-10001;mso-top-percent:-10001;mso-width-relative:margin;mso-height-relative:margin;v-text-anchor:top" filled="f">
-            <v:textbox style="mso-next-textbox:#Text Box 2;mso-fit-shape-to-text:t">
-              <w:txbxContent>
-                <w:p>
-                  <w:pPr>
-                    <w:jc w:val="left"/>
-                  </w:pPr>
-                  <w:r>
-                    <w:t>Console.WriteLine(“Referencing code”, var);</w:t>
-                  </w:r>
-                </w:p>
-                <w:p>
-                  <w:pPr>
-                    <w:jc w:val="left"/>
-                  </w:pPr>
-                  <w:r>
-                    <w:t xml:space="preserve">    // using tab can be replaced with 4 spaces</w:t>
-                  </w:r>
-                </w:p>
-              </w:txbxContent>
-            </v:textbox>
-            <w10:anchorlock/>
-          </v:shape>
-        </w:pict>
-      </w:r>
-    </w:p>
-    <w:p>
-      <w:pPr>
-        <w:pStyle w:val="Figure"/>
-      </w:pPr>
-    </w:p>
-    <w:p>
-      <w:pPr>
-        <w:jc w:val="both"/>
-      </w:pPr>
-      <w:r>
-        <w:t xml:space="preserve">Do not pass code as image. When referring to variable in </w:t>
-      </w:r>
-      <w:r>
-        <w:fldChar w:fldCharType="begin"/>
-      </w:r>
-      <w:r>
-        <w:instrText xml:space="preserve"> REF _Ref97556749 \h  \* MERGEFORMAT </w:instrText>
-      </w:r>
-      <w:r>
-        <w:fldChar w:fldCharType="separate"/>
-      </w:r>
-      <w:r>
-        <w:rPr>
-          <w:b/>
-          <w:bCs/>
-        </w:rPr>
-        <w:t>Error! Reference source not found.</w:t>
-      </w:r>
-      <w:r>
-        <w:fldChar w:fldCharType="end"/>
-      </w:r>
-      <w:r>
-        <w:t xml:space="preserve">, italics should be used </w:t>
-      </w:r>
-      <w:r>
-        <w:t xml:space="preserve">for example </w:t>
-      </w:r>
-      <w:r>
-        <w:rPr>
-          <w:i/>
-          <w:iCs/>
-        </w:rPr>
-        <w:t xml:space="preserve">var. </w:t>
-      </w:r>
-      <w:r>
-        <w:t>Code flows and logic should be presented better as Graph or Diagram instead of words.</w:t>
-      </w:r>
-    </w:p>
-    <w:p>
-      <w:pPr>
-        <w:jc w:val="both"/>
-      </w:pPr>
-      <w:r>
-        <w:t xml:space="preserve">Code Block which is too big to put in the textbox can be reference as </w:t>
-      </w:r>
-      <w:r>
-        <w:fldChar w:fldCharType="begin"/>
-      </w:r>
-      <w:r>
-        <w:instrText xml:space="preserve"> REF _Ref98200691 \h </w:instrText>
-      </w:r>
-      <w:r>
-        <w:fldChar w:fldCharType="separate"/>
-      </w:r>
-      <w:r>
-        <w:t xml:space="preserve">Listing </w:t>
-      </w:r>
-      <w:r>
-        <w:rPr>
-          <w:noProof/>
-        </w:rPr>
-        <w:t>2</w:t>
-      </w:r>
-      <w:r>
-        <w:fldChar w:fldCharType="end"/>
-      </w:r>
-      <w:r>
-        <w:t>.</w:t>
-      </w:r>
-    </w:p>
-    <w:p>
-      <w:pPr>
-        <w:pStyle w:val="Code"/>
-      </w:pPr>
-      <w:bookmarkStart w:id="3" w:name="_Ref98200691"/>
-      <w:bookmarkStart w:id="4" w:name="_Ref98200677"/>
-      <w:r>
-        <w:t xml:space="preserve">Listing </w:t>
-      </w:r>
-      <w:fldSimple w:instr=" SEQ Listing \* ARABIC ">
-        <w:r>
-          <w:rPr>
-            <w:noProof/>
-          </w:rPr>
-          <w:t>2</w:t>
-        </w:r>
-      </w:fldSimple>
-      <w:bookmarkEnd w:id="3"/>
-      <w:r>
-        <w:t xml:space="preserve"> </w:t>
-      </w:r>
-      <w:r>
-        <w:t xml:space="preserve">Unit Test </w:t>
-      </w:r>
-      <w:hyperlink r:id="rId12" w:anchor="L34-L49" w:history="1">
-        <w:r>
-          <w:rPr>
-            <w:rStyle w:val="Hyperlink"/>
-            <w:bCs w:val="0"/>
-          </w:rPr>
-          <w:t>EncodeDateTimeTest</w:t>
-        </w:r>
-      </w:hyperlink>
-      <w:bookmarkEnd w:id="4"/>
-    </w:p>
-    <w:p>
-      <w:r>
-        <w:pict w14:anchorId="43633294">
-          <v:shape id="_x0000_s2057" type="#_x0000_t202" style="width:235.85pt;height:318.4pt;visibility:visible;mso-height-percent:200;mso-left-percent:-10001;mso-top-percent:-10001;mso-wrap-distance-left:9pt;mso-wrap-distance-top:3.6pt;mso-wrap-distance-right:9pt;mso-wrap-distance-bottom:3.6pt;mso-position-horizontal:absolute;mso-position-horizontal-relative:char;mso-position-vertical:absolute;mso-position-vertical-relative:line;mso-height-percent:200;mso-left-percent:-10001;mso-top-percent:-10001;mso-width-relative:margin;mso-height-relative:margin;v-text-anchor:top">
-            <v:textbox style="mso-fit-shape-to-text:t">
-              <w:txbxContent>
-                <w:p>
-                  <w:pPr>
-                    <w:jc w:val="left"/>
-                  </w:pPr>
-                  <w:r>
-                    <w:t>public void EncodeDateTimeTest(int w, double r, …)</w:t>
-                  </w:r>
-                </w:p>
-                <w:p>
-                  <w:pPr>
-                    <w:jc w:val="left"/>
-                  </w:pPr>
-                  <w:r>
-                    <w:t xml:space="preserve">    {</w:t>
-                  </w:r>
-                </w:p>
-                <w:p>
-                  <w:pPr>
-                    <w:jc w:val="left"/>
-                  </w:pPr>
-                  <w:r>
-                    <w:t xml:space="preserve">        …</w:t>
-                  </w:r>
-                </w:p>
-                <w:p>
-                  <w:pPr>
-                    <w:jc w:val="left"/>
-                  </w:pPr>
-                  <w:r>
-                    <w:t xml:space="preserve">        DateTimeEncoderExperimental encoder = new…</w:t>
-                  </w:r>
-                </w:p>
-                <w:p>
-                  <w:pPr>
-                    <w:jc w:val="left"/>
-                  </w:pPr>
-                  <w:r>
-                    <w:t xml:space="preserve">        var result = encoder.Encode(input);</w:t>
-                  </w:r>
-                </w:p>
-                <w:p>
-                  <w:pPr>
-                    <w:jc w:val="left"/>
-                  </w:pPr>
-                  <w:r>
-                    <w:t xml:space="preserve">        …</w:t>
-                  </w:r>
-                </w:p>
-                <w:p>
-                  <w:pPr>
-                    <w:jc w:val="left"/>
-                  </w:pPr>
-                  <w:r>
-                    <w:t xml:space="preserve">        Assert.IsTrue(result.SequenceEqual(expected…</w:t>
-                  </w:r>
-                </w:p>
-                <w:p>
-                  <w:pPr>
-                    <w:jc w:val="left"/>
-                  </w:pPr>
-                  <w:r>
-                    <w:t xml:space="preserve">        }</w:t>
-                  </w:r>
-                </w:p>
-              </w:txbxContent>
-            </v:textbox>
-            <w10:anchorlock/>
-          </v:shape>
-        </w:pict>
-      </w:r>
-    </w:p>
-    <w:p>
-      <w:pPr>
-        <w:pStyle w:val="Heading5"/>
-      </w:pPr>
-      <w:r>
-        <w:t>Acknowledgment</w:t>
-      </w:r>
-      <w:r>
-        <w:t xml:space="preserve"> </w:t>
-      </w:r>
-      <w:r>
-        <w:rPr>
-          <w:i/>
-          <w:iCs/>
-        </w:rPr>
-        <w:t>(</w:t>
-      </w:r>
-      <w:r>
-        <w:rPr>
-          <w:i/>
-          <w:iCs/>
-          <w:smallCaps w:val="0"/>
-        </w:rPr>
-        <w:t>Heading 5</w:t>
-      </w:r>
-      <w:r>
-        <w:rPr>
-          <w:i/>
-          <w:iCs/>
-        </w:rPr>
-        <w:t>)</w:t>
-      </w:r>
-    </w:p>
-    <w:p>
-      <w:pPr>
-        <w:pStyle w:val="BodyText"/>
-      </w:pPr>
-      <w:r>
-        <w:t>The preferred spelling of the word “acknowledgment” in America is without an “e” after the “g</w:t>
-      </w:r>
-      <w:r>
-        <w:t>”. Avoid the stilted expression “</w:t>
-      </w:r>
-      <w:r>
         <w:rPr>
           <w:lang w:val="en-US"/>
         </w:rPr>
-        <w:t>o</w:t>
-      </w:r>
-      <w:r>
-        <w:t xml:space="preserve">ne of us (R. B. G.) thanks </w:t>
-      </w:r>
-      <w:r>
-        <w:t>...</w:t>
-      </w:r>
-      <w:r>
-        <w:rPr>
-          <w:lang w:val="en-US"/>
-        </w:rPr>
-        <w:t xml:space="preserve">”.  </w:t>
-      </w:r>
-      <w:r>
-        <w:t>Instead, try “R. B. G. thanks</w:t>
-      </w:r>
-      <w:r>
-        <w:t>...</w:t>
-      </w:r>
-      <w:r>
-        <w:t>”.</w:t>
-      </w:r>
-      <w:r>
-        <w:rPr>
-          <w:lang w:val="en-US"/>
-        </w:rPr>
-        <w:t xml:space="preserve"> </w:t>
-      </w:r>
-      <w:r>
-        <w:t>Put spons</w:t>
-      </w:r>
-      <w:r>
-        <w:t>or acknowledgments in the unnum</w:t>
-      </w:r>
-      <w:r>
-        <w:t>bered footnote on the first page.</w:t>
-      </w:r>
-    </w:p>
-    <w:p>
-      <w:pPr>
-        <w:pStyle w:val="Heading5"/>
-      </w:pPr>
-      <w:r>
-        <w:t>References</w:t>
-      </w:r>
-    </w:p>
-    <w:p>
-      <w:pPr>
-        <w:pStyle w:val="BodyText"/>
-      </w:pPr>
-      <w:r>
-        <w:t xml:space="preserve">The template will number citations consecutively within brackets [1]. The sentence punctuation follows the bracket [2]. Refer simply to the reference number, as in [3]—do not </w:t>
-      </w:r>
-      <w:r>
-        <w:t>use “Ref. [3]” or “reference [3]” except at the beginning of a sentence: “Reference [3] was the first</w:t>
-      </w:r>
-      <w:r>
-        <w:rPr>
-          <w:lang w:val="en-US"/>
-        </w:rPr>
-        <w:t xml:space="preserve"> </w:t>
-      </w:r>
-      <w:r>
-        <w:t>...</w:t>
-      </w:r>
-      <w:r>
-        <w:t>”</w:t>
-      </w:r>
-    </w:p>
-    <w:p>
-      <w:pPr>
-        <w:pStyle w:val="BodyText"/>
-      </w:pPr>
-      <w:r>
-        <w:t>Number footnotes separately in superscripts. Place the actual footnote at the bottom of the column in which it was cited. Do not put footnotes in the</w:t>
-      </w:r>
-      <w:r>
-        <w:rPr>
-          <w:lang w:val="en-US"/>
-        </w:rPr>
-        <w:t xml:space="preserve"> abstract or</w:t>
-      </w:r>
-      <w:r>
-        <w:t xml:space="preserve"> reference list. Use letters for table footnotes.</w:t>
-      </w:r>
-    </w:p>
-    <w:p>
-      <w:pPr>
-        <w:pStyle w:val="BodyText"/>
-      </w:pPr>
-      <w:r>
-        <w:t>Unless there are six au</w:t>
-      </w:r>
-      <w:r>
-        <w:t>thors or more give all authors</w:t>
-      </w:r>
-      <w:r>
-        <w:rPr>
-          <w:lang w:val="en-US"/>
-        </w:rPr>
-        <w:t xml:space="preserve">’ </w:t>
-      </w:r>
-      <w:r>
-        <w:t>names; do not use “et al.”. Papers that have not been published, even if they have been submitted for publication, should be cited as “unpublished” [4]. Papers that have been accepted for publication should be cited as “in press” [5]. Capitalize only the first word in a paper title, except for proper nouns and element symbols.</w:t>
-      </w:r>
-    </w:p>
-    <w:p>
-      <w:pPr>
-        <w:pStyle w:val="BodyText"/>
-      </w:pPr>
-      <w:r>
-        <w:t xml:space="preserve">For </w:t>
-      </w:r>
-      <w:r>
-        <w:t>papers</w:t>
-      </w:r>
-      <w:r>
-        <w:t xml:space="preserve"> published in translation journals, please give the English citation first, followed by the original foreign-language citation [6].</w:t>
-      </w:r>
-    </w:p>
-    <w:p/>
-    <w:p>
-      <w:pPr>
-        <w:pStyle w:val="references"/>
-        <w:ind w:left="354" w:hanging="354"/>
-      </w:pPr>
-      <w:r>
-        <w:t xml:space="preserve">G. Eason, B. Noble, and I. N. Sneddon, “On certain integrals of Lipschitz-Hankel type involving products of Bessel functions,” Phil. Trans. Roy. Soc. London, vol. A247, pp. 529–551, April 1955. </w:t>
-      </w:r>
-      <w:r>
-        <w:rPr>
-          <w:i/>
-          <w:iCs/>
-        </w:rPr>
-        <w:t>(references)</w:t>
-      </w:r>
-    </w:p>
-    <w:p>
-      <w:pPr>
-        <w:pStyle w:val="references"/>
-        <w:ind w:left="354" w:hanging="354"/>
-      </w:pPr>
-      <w:r>
-        <w:t>J. Clerk Maxwell, A Treatise on Electricity and Magnetism, 3rd ed., vol. 2. Oxford: Clarendon, 1892, pp.68–73.</w:t>
-      </w:r>
-    </w:p>
-    <w:p>
-      <w:pPr>
-        <w:pStyle w:val="references"/>
-        <w:ind w:left="354" w:hanging="354"/>
-      </w:pPr>
-      <w:r>
-        <w:t>I. S. Jacobs and C. P. Bean, “Fine particles, thin films and exchange anisotropy,” in Magnetism, vol. III, G. T. Rado and H. Suhl, Eds. New York: Academic, 1963, pp. 271–350.</w:t>
-      </w:r>
-    </w:p>
-    <w:p>
-      <w:pPr>
-        <w:pStyle w:val="references"/>
-        <w:ind w:left="354" w:hanging="354"/>
-      </w:pPr>
-      <w:r>
-        <w:t>K. Elissa, “Title of paper if known,” unpublished.</w:t>
-      </w:r>
-    </w:p>
-    <w:p>
-      <w:pPr>
-        <w:pStyle w:val="references"/>
-        <w:ind w:left="354" w:hanging="354"/>
-      </w:pPr>
-      <w:r>
-        <w:t>R. Nicole, “Title of paper with only first word capitalized,” J. Name Stand. Abbrev., in press.</w:t>
-      </w:r>
-    </w:p>
-    <w:p>
-      <w:pPr>
-        <w:pStyle w:val="references"/>
-        <w:ind w:left="354" w:hanging="354"/>
-      </w:pPr>
-      <w:r>
-        <w:t>Y. Yorozu, M. Hirano, K. Oka, and Y. Tagawa, “Electron spectroscopy studies on magneto-optical media and plastic substrate interface,” IEEE Transl. J. Magn. Japan, vol. 2, pp. 740–741, August 1987 [Digests 9th Annual Conf. Magnetics Japan, p. 301, 1982].</w:t>
-      </w:r>
-    </w:p>
-    <w:p>
-      <w:pPr>
-        <w:pStyle w:val="references"/>
-        <w:ind w:left="354" w:hanging="354"/>
-      </w:pPr>
-      <w:r>
-        <w:t>M. Young, The Technical Writer</w:t>
-      </w:r>
-      <w:r>
-        <w:t>’</w:t>
-      </w:r>
-      <w:r>
-        <w:t>s Handbook. Mill Valley, CA: University Science, 1989.</w:t>
-      </w:r>
-    </w:p>
-    <w:p>
-      <w:pPr>
-        <w:pStyle w:val="references"/>
-        <w:numPr>
-          <w:ilvl w:val="0"/>
-          <w:numId w:val="0"/>
-        </w:numPr>
-        <w:ind w:left="360" w:hanging="360"/>
-      </w:pPr>
-    </w:p>
-    <w:p>
-      <w:pPr>
-        <w:pStyle w:val="references"/>
-        <w:numPr>
-          <w:ilvl w:val="0"/>
-          <w:numId w:val="0"/>
-        </w:numPr>
-        <w:ind w:left="360" w:hanging="360"/>
-        <w:jc w:val="center"/>
-        <w:rPr>
-          <w:rFonts w:eastAsia="SimSun"/>
-          <w:b/>
-          <w:noProof w:val="0"/>
-          <w:color w:val="FF0000"/>
-          <w:spacing w:val="-1"/>
-          <w:sz w:val="20"/>
-          <w:szCs w:val="20"/>
-          <w:lang w:val="x-none" w:eastAsia="x-none"/>
-        </w:rPr>
-        <w:sectPr>
-          <w:type w:val="continuous"/>
-          <w:pgSz w:w="11906" w:h="16838" w:code="9"/>
-          <w:pgMar w:top="1080" w:right="907" w:bottom="1440" w:left="907" w:header="720" w:footer="720" w:gutter="0"/>
-          <w:cols w:num="2" w:space="360"/>
-          <w:docGrid w:linePitch="360"/>
-        </w:sectPr>
-      </w:pPr>
-      <w:r>
-        <w:rPr>
-          <w:rFonts w:eastAsia="SimSun"/>
-          <w:b/>
-          <w:noProof w:val="0"/>
-          <w:color w:val="FF0000"/>
-          <w:spacing w:val="-1"/>
-          <w:sz w:val="20"/>
-          <w:szCs w:val="20"/>
-          <w:lang w:eastAsia="x-none"/>
-        </w:rPr>
-        <w:t>This report</w:t>
-      </w:r>
-      <w:r>
-        <w:rPr>
-          <w:rFonts w:eastAsia="SimSun"/>
-          <w:b/>
-          <w:noProof w:val="0"/>
-          <w:color w:val="FF0000"/>
-          <w:spacing w:val="-1"/>
-          <w:sz w:val="20"/>
-          <w:szCs w:val="20"/>
-          <w:lang w:val="x-none" w:eastAsia="x-none"/>
-        </w:rPr>
-        <w:t xml:space="preserve"> template</w:t>
-      </w:r>
-      <w:r>
-        <w:rPr>
-          <w:rFonts w:eastAsia="SimSun"/>
-          <w:b/>
-          <w:noProof w:val="0"/>
-          <w:color w:val="FF0000"/>
-          <w:spacing w:val="-1"/>
-          <w:sz w:val="20"/>
-          <w:szCs w:val="20"/>
-          <w:lang w:val="x-none" w:eastAsia="x-none"/>
-        </w:rPr>
-        <w:t xml:space="preserve"> contain</w:t>
-      </w:r>
-      <w:r>
-        <w:rPr>
-          <w:rFonts w:eastAsia="SimSun"/>
-          <w:b/>
-          <w:noProof w:val="0"/>
-          <w:color w:val="FF0000"/>
-          <w:spacing w:val="-1"/>
-          <w:sz w:val="20"/>
-          <w:szCs w:val="20"/>
-          <w:lang w:eastAsia="x-none"/>
-        </w:rPr>
-        <w:t>s</w:t>
-      </w:r>
-      <w:r>
-        <w:rPr>
-          <w:rFonts w:eastAsia="SimSun"/>
-          <w:b/>
-          <w:noProof w:val="0"/>
-          <w:color w:val="FF0000"/>
-          <w:spacing w:val="-1"/>
-          <w:sz w:val="20"/>
-          <w:szCs w:val="20"/>
-          <w:lang w:val="x-none" w:eastAsia="x-none"/>
-        </w:rPr>
-        <w:t xml:space="preserve"> guidance text for comp</w:t>
-      </w:r>
-      <w:r>
-        <w:rPr>
-          <w:rFonts w:eastAsia="SimSun"/>
-          <w:b/>
-          <w:noProof w:val="0"/>
-          <w:color w:val="FF0000"/>
-          <w:spacing w:val="-1"/>
-          <w:sz w:val="20"/>
-          <w:szCs w:val="20"/>
-          <w:lang w:val="x-none" w:eastAsia="x-none"/>
-        </w:rPr>
-        <w:t>osing and formatting technical reports</w:t>
-      </w:r>
-      <w:r>
-        <w:rPr>
-          <w:rFonts w:eastAsia="SimSun"/>
-          <w:b/>
-          <w:noProof w:val="0"/>
-          <w:color w:val="FF0000"/>
-          <w:spacing w:val="-1"/>
-          <w:sz w:val="20"/>
-          <w:szCs w:val="20"/>
-          <w:lang w:val="x-none" w:eastAsia="x-none"/>
-        </w:rPr>
-        <w:t>. Please ensure that all template text is re</w:t>
-      </w:r>
-      <w:r>
-        <w:rPr>
-          <w:rFonts w:eastAsia="SimSun"/>
-          <w:b/>
-          <w:noProof w:val="0"/>
-          <w:color w:val="FF0000"/>
-          <w:spacing w:val="-1"/>
-          <w:sz w:val="20"/>
-          <w:szCs w:val="20"/>
-          <w:lang w:val="x-none" w:eastAsia="x-none"/>
-        </w:rPr>
-        <w:t>moved from your report</w:t>
-      </w:r>
-      <w:r>
-        <w:rPr>
-          <w:rFonts w:eastAsia="SimSun"/>
-          <w:b/>
-          <w:noProof w:val="0"/>
-          <w:color w:val="FF0000"/>
-          <w:spacing w:val="-1"/>
-          <w:sz w:val="20"/>
-          <w:szCs w:val="20"/>
-          <w:lang w:val="x-none" w:eastAsia="x-none"/>
-        </w:rPr>
-        <w:t xml:space="preserve"> prior to submission to the </w:t>
-      </w:r>
-      <w:r>
-        <w:rPr>
-          <w:rFonts w:eastAsia="SimSun"/>
-          <w:b/>
-          <w:noProof w:val="0"/>
-          <w:color w:val="FF0000"/>
-          <w:spacing w:val="-1"/>
-          <w:sz w:val="20"/>
-          <w:szCs w:val="20"/>
-          <w:lang w:eastAsia="x-none"/>
-        </w:rPr>
-        <w:t>examination office</w:t>
-      </w:r>
-      <w:r>
-        <w:rPr>
-          <w:rFonts w:eastAsia="SimSun"/>
-          <w:b/>
-          <w:noProof w:val="0"/>
-          <w:color w:val="FF0000"/>
-          <w:spacing w:val="-1"/>
-          <w:sz w:val="20"/>
-          <w:szCs w:val="20"/>
-          <w:lang w:val="x-none" w:eastAsia="x-none"/>
-        </w:rPr>
-        <w:t xml:space="preserve">. Failure to remove template text from your paper </w:t>
-      </w:r>
-      <w:r>
-        <w:rPr>
-          <w:rFonts w:eastAsia="SimSun"/>
-          <w:b/>
-          <w:noProof w:val="0"/>
-          <w:color w:val="FF0000"/>
-          <w:spacing w:val="-1"/>
-          <w:sz w:val="20"/>
-          <w:szCs w:val="20"/>
-          <w:lang w:eastAsia="x-none"/>
-        </w:rPr>
-        <w:t>may</w:t>
-      </w:r>
-      <w:r>
-        <w:rPr>
-          <w:rFonts w:eastAsia="SimSun"/>
-          <w:b/>
-          <w:noProof w:val="0"/>
-          <w:color w:val="FF0000"/>
-          <w:spacing w:val="-1"/>
-          <w:sz w:val="20"/>
-          <w:szCs w:val="20"/>
-          <w:lang w:val="x-none" w:eastAsia="x-none"/>
-        </w:rPr>
-        <w:t xml:space="preserve"> result i</w:t>
-      </w:r>
-      <w:r>
-        <w:rPr>
-          <w:rFonts w:eastAsia="SimSun"/>
-          <w:b/>
-          <w:noProof w:val="0"/>
-          <w:color w:val="FF0000"/>
-          <w:spacing w:val="-1"/>
-          <w:sz w:val="20"/>
-          <w:szCs w:val="20"/>
-          <w:lang w:val="x-none" w:eastAsia="x-none"/>
-        </w:rPr>
-        <w:t>n your paper being degraded</w:t>
-      </w:r>
-      <w:r>
-        <w:rPr>
-          <w:rFonts w:eastAsia="SimSun"/>
-          <w:b/>
-          <w:noProof w:val="0"/>
-          <w:color w:val="FF0000"/>
-          <w:spacing w:val="-1"/>
-          <w:sz w:val="20"/>
-          <w:szCs w:val="20"/>
-          <w:lang w:val="x-none" w:eastAsia="x-none"/>
-        </w:rPr>
-        <w:t>.</w:t>
-      </w:r>
-    </w:p>
-    <w:p>
-      <w:r>
-        <w:pict w14:anchorId="4A67007D">
-          <v:shape id="_x0000_s2056" type="#_x0000_t202" style="position:absolute;left:0;text-align:left;margin-left:0;margin-top:19.8pt;width:252pt;height:90pt;z-index:-1;mso-wrap-edited:f;mso-position-horizontal:left;mso-position-horizontal-relative:margin" wrapcoords="-64 0 -64 21600 21664 21600 21664 0 -64 0">
-            <v:textbox style="mso-next-textbox:#_x0000_s2056">
-              <w:txbxContent>
-                <w:p>
-                  <w:pPr>
-                    <w:pStyle w:val="BodyText"/>
-                  </w:pPr>
-                  <w:r>
-                    <w:t>We suggest that you use a text box to insert a graphic (which is ideally a 300 dpi TIFF or EPS file, with all fonts embedded) because, in an MSW document, this method is somewhat more stable than directly inserting a picture.</w:t>
-                  </w:r>
-                </w:p>
-                <w:p>
-                  <w:pPr>
-                    <w:pStyle w:val="BodyText"/>
-                  </w:pPr>
-                  <w:r>
-                    <w:t>To have non-visible rules on your frame, use the MSWord “Format” pull-down menu, select Text Box &gt; Colors and Lines to choose No Fill and No Line.</w:t>
-                  </w:r>
-                </w:p>
-              </w:txbxContent>
-            </v:textbox>
-            <w10:wrap type="tight" anchorx="margin"/>
-          </v:shape>
-        </w:pict>
-      </w:r>
+      </w:pPr>
     </w:p>
     <w:sectPr>
       <w:type w:val="continuous"/>
       <w:pgSz w:w="11906" w:h="16838" w:code="9"/>
-      <w:pgMar w:top="1080" w:right="893" w:bottom="1440" w:left="893" w:header="720" w:footer="720" w:gutter="0"/>
-      <w:cols w:space="720"/>
+      <w:pgMar w:top="1080" w:right="907" w:bottom="1440" w:left="907" w:header="720" w:footer="720" w:gutter="0"/>
+      <w:cols w:num="2" w:space="360"/>
       <w:docGrid w:linePitch="360"/>
     </w:sectPr>
   </w:body>
@@ -4686,6 +3354,95 @@
     </w:lvl>
   </w:abstractNum>
   <w:abstractNum w:abstractNumId="16" w15:restartNumberingAfterBreak="0">
+    <w:nsid w:val="357B610D"/>
+    <w:multiLevelType w:val="hybridMultilevel"/>
+    <w:tmpl w:val="AAF4BF6A"/>
+    <w:lvl w:ilvl="0" w:tplc="FFFFFFFF">
+      <w:start w:val="1"/>
+      <w:numFmt w:val="decimal"/>
+      <w:lvlText w:val="%1."/>
+      <w:lvlJc w:val="left"/>
+      <w:pPr>
+        <w:ind w:left="720" w:hanging="360"/>
+      </w:pPr>
+      <w:rPr>
+        <w:rFonts w:hint="default"/>
+      </w:rPr>
+    </w:lvl>
+    <w:lvl w:ilvl="1" w:tplc="FFFFFFFF" w:tentative="1">
+      <w:start w:val="1"/>
+      <w:numFmt w:val="lowerLetter"/>
+      <w:lvlText w:val="%2."/>
+      <w:lvlJc w:val="left"/>
+      <w:pPr>
+        <w:ind w:left="1440" w:hanging="360"/>
+      </w:pPr>
+    </w:lvl>
+    <w:lvl w:ilvl="2" w:tplc="FFFFFFFF" w:tentative="1">
+      <w:start w:val="1"/>
+      <w:numFmt w:val="lowerRoman"/>
+      <w:lvlText w:val="%3."/>
+      <w:lvlJc w:val="right"/>
+      <w:pPr>
+        <w:ind w:left="2160" w:hanging="180"/>
+      </w:pPr>
+    </w:lvl>
+    <w:lvl w:ilvl="3" w:tplc="FFFFFFFF" w:tentative="1">
+      <w:start w:val="1"/>
+      <w:numFmt w:val="decimal"/>
+      <w:lvlText w:val="%4."/>
+      <w:lvlJc w:val="left"/>
+      <w:pPr>
+        <w:ind w:left="2880" w:hanging="360"/>
+      </w:pPr>
+    </w:lvl>
+    <w:lvl w:ilvl="4" w:tplc="FFFFFFFF" w:tentative="1">
+      <w:start w:val="1"/>
+      <w:numFmt w:val="lowerLetter"/>
+      <w:lvlText w:val="%5."/>
+      <w:lvlJc w:val="left"/>
+      <w:pPr>
+        <w:ind w:left="3600" w:hanging="360"/>
+      </w:pPr>
+    </w:lvl>
+    <w:lvl w:ilvl="5" w:tplc="FFFFFFFF" w:tentative="1">
+      <w:start w:val="1"/>
+      <w:numFmt w:val="lowerRoman"/>
+      <w:lvlText w:val="%6."/>
+      <w:lvlJc w:val="right"/>
+      <w:pPr>
+        <w:ind w:left="4320" w:hanging="180"/>
+      </w:pPr>
+    </w:lvl>
+    <w:lvl w:ilvl="6" w:tplc="FFFFFFFF" w:tentative="1">
+      <w:start w:val="1"/>
+      <w:numFmt w:val="decimal"/>
+      <w:lvlText w:val="%7."/>
+      <w:lvlJc w:val="left"/>
+      <w:pPr>
+        <w:ind w:left="5040" w:hanging="360"/>
+      </w:pPr>
+    </w:lvl>
+    <w:lvl w:ilvl="7" w:tplc="FFFFFFFF" w:tentative="1">
+      <w:start w:val="1"/>
+      <w:numFmt w:val="lowerLetter"/>
+      <w:lvlText w:val="%8."/>
+      <w:lvlJc w:val="left"/>
+      <w:pPr>
+        <w:ind w:left="5760" w:hanging="360"/>
+      </w:pPr>
+    </w:lvl>
+    <w:lvl w:ilvl="8" w:tplc="FFFFFFFF" w:tentative="1">
+      <w:start w:val="1"/>
+      <w:numFmt w:val="lowerRoman"/>
+      <w:lvlText w:val="%9."/>
+      <w:lvlJc w:val="right"/>
+      <w:pPr>
+        <w:ind w:left="6480" w:hanging="180"/>
+      </w:pPr>
+    </w:lvl>
+  </w:abstractNum>
+  <w:abstractNum w:abstractNumId="17" w15:restartNumberingAfterBreak="0">
     <w:nsid w:val="37660336"/>
     <w:multiLevelType w:val="hybridMultilevel"/>
     <w:tmpl w:val="754EAC84"/>
@@ -4826,7 +3583,7 @@
       </w:rPr>
     </w:lvl>
   </w:abstractNum>
-  <w:abstractNum w:abstractNumId="17" w15:restartNumberingAfterBreak="0">
+  <w:abstractNum w:abstractNumId="18" w15:restartNumberingAfterBreak="0">
     <w:nsid w:val="39E54FC6"/>
     <w:multiLevelType w:val="singleLevel"/>
     <w:tmpl w:val="5B7288D4"/>
@@ -4846,7 +3603,96 @@
       </w:rPr>
     </w:lvl>
   </w:abstractNum>
-  <w:abstractNum w:abstractNumId="18" w15:restartNumberingAfterBreak="0">
+  <w:abstractNum w:abstractNumId="19" w15:restartNumberingAfterBreak="0">
+    <w:nsid w:val="41117DA3"/>
+    <w:multiLevelType w:val="hybridMultilevel"/>
+    <w:tmpl w:val="AAF4BF6A"/>
+    <w:lvl w:ilvl="0" w:tplc="0409000F">
+      <w:start w:val="1"/>
+      <w:numFmt w:val="decimal"/>
+      <w:lvlText w:val="%1."/>
+      <w:lvlJc w:val="left"/>
+      <w:pPr>
+        <w:ind w:left="720" w:hanging="360"/>
+      </w:pPr>
+      <w:rPr>
+        <w:rFonts w:hint="default"/>
+      </w:rPr>
+    </w:lvl>
+    <w:lvl w:ilvl="1" w:tplc="04090019" w:tentative="1">
+      <w:start w:val="1"/>
+      <w:numFmt w:val="lowerLetter"/>
+      <w:lvlText w:val="%2."/>
+      <w:lvlJc w:val="left"/>
+      <w:pPr>
+        <w:ind w:left="1440" w:hanging="360"/>
+      </w:pPr>
+    </w:lvl>
+    <w:lvl w:ilvl="2" w:tplc="0409001B" w:tentative="1">
+      <w:start w:val="1"/>
+      <w:numFmt w:val="lowerRoman"/>
+      <w:lvlText w:val="%3."/>
+      <w:lvlJc w:val="right"/>
+      <w:pPr>
+        <w:ind w:left="2160" w:hanging="180"/>
+      </w:pPr>
+    </w:lvl>
+    <w:lvl w:ilvl="3" w:tplc="0409000F" w:tentative="1">
+      <w:start w:val="1"/>
+      <w:numFmt w:val="decimal"/>
+      <w:lvlText w:val="%4."/>
+      <w:lvlJc w:val="left"/>
+      <w:pPr>
+        <w:ind w:left="2880" w:hanging="360"/>
+      </w:pPr>
+    </w:lvl>
+    <w:lvl w:ilvl="4" w:tplc="04090019" w:tentative="1">
+      <w:start w:val="1"/>
+      <w:numFmt w:val="lowerLetter"/>
+      <w:lvlText w:val="%5."/>
+      <w:lvlJc w:val="left"/>
+      <w:pPr>
+        <w:ind w:left="3600" w:hanging="360"/>
+      </w:pPr>
+    </w:lvl>
+    <w:lvl w:ilvl="5" w:tplc="0409001B" w:tentative="1">
+      <w:start w:val="1"/>
+      <w:numFmt w:val="lowerRoman"/>
+      <w:lvlText w:val="%6."/>
+      <w:lvlJc w:val="right"/>
+      <w:pPr>
+        <w:ind w:left="4320" w:hanging="180"/>
+      </w:pPr>
+    </w:lvl>
+    <w:lvl w:ilvl="6" w:tplc="0409000F" w:tentative="1">
+      <w:start w:val="1"/>
+      <w:numFmt w:val="decimal"/>
+      <w:lvlText w:val="%7."/>
+      <w:lvlJc w:val="left"/>
+      <w:pPr>
+        <w:ind w:left="5040" w:hanging="360"/>
+      </w:pPr>
+    </w:lvl>
+    <w:lvl w:ilvl="7" w:tplc="04090019" w:tentative="1">
+      <w:start w:val="1"/>
+      <w:numFmt w:val="lowerLetter"/>
+      <w:lvlText w:val="%8."/>
+      <w:lvlJc w:val="left"/>
+      <w:pPr>
+        <w:ind w:left="5760" w:hanging="360"/>
+      </w:pPr>
+    </w:lvl>
+    <w:lvl w:ilvl="8" w:tplc="0409001B" w:tentative="1">
+      <w:start w:val="1"/>
+      <w:numFmt w:val="lowerRoman"/>
+      <w:lvlText w:val="%9."/>
+      <w:lvlJc w:val="right"/>
+      <w:pPr>
+        <w:ind w:left="6480" w:hanging="180"/>
+      </w:pPr>
+    </w:lvl>
+  </w:abstractNum>
+  <w:abstractNum w:abstractNumId="20" w15:restartNumberingAfterBreak="0">
     <w:nsid w:val="4189603E"/>
     <w:multiLevelType w:val="multilevel"/>
     <w:tmpl w:val="E3027A18"/>
@@ -5041,7 +3887,7 @@
       </w:rPr>
     </w:lvl>
   </w:abstractNum>
-  <w:abstractNum w:abstractNumId="19" w15:restartNumberingAfterBreak="0">
+  <w:abstractNum w:abstractNumId="21" w15:restartNumberingAfterBreak="0">
     <w:nsid w:val="493C3F76"/>
     <w:multiLevelType w:val="hybridMultilevel"/>
     <w:tmpl w:val="9A9E418C"/>
@@ -5148,7 +3994,7 @@
       </w:pPr>
     </w:lvl>
   </w:abstractNum>
-  <w:abstractNum w:abstractNumId="20" w15:restartNumberingAfterBreak="0">
+  <w:abstractNum w:abstractNumId="22" w15:restartNumberingAfterBreak="0">
     <w:nsid w:val="52CA544A"/>
     <w:multiLevelType w:val="singleLevel"/>
     <w:tmpl w:val="AED6D67E"/>
@@ -5175,7 +4021,7 @@
       </w:rPr>
     </w:lvl>
   </w:abstractNum>
-  <w:abstractNum w:abstractNumId="21" w15:restartNumberingAfterBreak="0">
+  <w:abstractNum w:abstractNumId="23" w15:restartNumberingAfterBreak="0">
     <w:nsid w:val="6C402C58"/>
     <w:multiLevelType w:val="hybridMultilevel"/>
     <w:tmpl w:val="9A1CA078"/>
@@ -5320,7 +4166,7 @@
       </w:rPr>
     </w:lvl>
   </w:abstractNum>
-  <w:abstractNum w:abstractNumId="22" w15:restartNumberingAfterBreak="0">
+  <w:abstractNum w:abstractNumId="24" w15:restartNumberingAfterBreak="0">
     <w:nsid w:val="6CD32DA8"/>
     <w:multiLevelType w:val="singleLevel"/>
     <w:tmpl w:val="166470C2"/>
@@ -5347,34 +4193,34 @@
     </w:lvl>
   </w:abstractNum>
   <w:num w:numId="1" w16cid:durableId="1912547068">
-    <w:abstractNumId w:val="16"/>
+    <w:abstractNumId w:val="17"/>
   </w:num>
   <w:num w:numId="2" w16cid:durableId="1976568514">
-    <w:abstractNumId w:val="21"/>
+    <w:abstractNumId w:val="23"/>
   </w:num>
   <w:num w:numId="3" w16cid:durableId="258217218">
     <w:abstractNumId w:val="15"/>
   </w:num>
   <w:num w:numId="4" w16cid:durableId="1139684420">
-    <w:abstractNumId w:val="18"/>
+    <w:abstractNumId w:val="20"/>
   </w:num>
   <w:num w:numId="5" w16cid:durableId="469906356">
-    <w:abstractNumId w:val="18"/>
+    <w:abstractNumId w:val="20"/>
   </w:num>
   <w:num w:numId="6" w16cid:durableId="1334457288">
-    <w:abstractNumId w:val="18"/>
+    <w:abstractNumId w:val="20"/>
   </w:num>
   <w:num w:numId="7" w16cid:durableId="674303157">
-    <w:abstractNumId w:val="18"/>
+    <w:abstractNumId w:val="20"/>
   </w:num>
   <w:num w:numId="8" w16cid:durableId="1638026364">
-    <w:abstractNumId w:val="20"/>
+    <w:abstractNumId w:val="22"/>
   </w:num>
   <w:num w:numId="9" w16cid:durableId="86117543">
-    <w:abstractNumId w:val="22"/>
+    <w:abstractNumId w:val="24"/>
   </w:num>
   <w:num w:numId="10" w16cid:durableId="134374470">
-    <w:abstractNumId w:val="17"/>
+    <w:abstractNumId w:val="18"/>
   </w:num>
   <w:num w:numId="11" w16cid:durableId="350496444">
     <w:abstractNumId w:val="13"/>
@@ -5416,10 +4262,10 @@
     <w:abstractNumId w:val="1"/>
   </w:num>
   <w:num w:numId="24" w16cid:durableId="1085035782">
-    <w:abstractNumId w:val="19"/>
+    <w:abstractNumId w:val="21"/>
   </w:num>
   <w:num w:numId="25" w16cid:durableId="595478248">
-    <w:abstractNumId w:val="18"/>
+    <w:abstractNumId w:val="20"/>
     <w:lvlOverride w:ilvl="0">
       <w:startOverride w:val="4"/>
     </w:lvlOverride>
@@ -5430,6 +4276,12 @@
   <w:num w:numId="27" w16cid:durableId="508835449">
     <w:abstractNumId w:val="14"/>
   </w:num>
+  <w:num w:numId="28" w16cid:durableId="1337919650">
+    <w:abstractNumId w:val="19"/>
+  </w:num>
+  <w:num w:numId="29" w16cid:durableId="2072728957">
+    <w:abstractNumId w:val="16"/>
+  </w:num>
 </w:numbering>
 </file>
 
@@ -5446,7 +4298,7 @@
   </w:docDefaults>
   <w:latentStyles w:defLockedState="0" w:defUIPriority="0" w:defSemiHidden="0" w:defUnhideWhenUsed="0" w:defQFormat="0" w:count="376">
     <w:lsdException w:name="Normal" w:qFormat="1"/>
-    <w:lsdException w:name="heading 1" w:qFormat="1"/>
+    <w:lsdException w:name="heading 1" w:uiPriority="9" w:qFormat="1"/>
     <w:lsdException w:name="heading 2" w:qFormat="1"/>
     <w:lsdException w:name="heading 3" w:qFormat="1"/>
     <w:lsdException w:name="heading 4" w:qFormat="1"/>
@@ -5740,6 +4592,8 @@
     <w:name w:val="heading 1"/>
     <w:basedOn w:val="Normal"/>
     <w:next w:val="Normal"/>
+    <w:link w:val="Heading1Char"/>
+    <w:uiPriority w:val="9"/>
     <w:qFormat/>
     <w:rsid w:val="006B6B66"/>
     <w:pPr>
@@ -6286,6 +5140,38 @@
       <w:contextualSpacing/>
     </w:pPr>
   </w:style>
+  <w:style w:type="paragraph" w:customStyle="1" w:styleId="Default">
+    <w:name w:val="Default"/>
+    <w:rsid w:val="00FF4363"/>
+    <w:pPr>
+      <w:autoSpaceDE w:val="0"/>
+      <w:autoSpaceDN w:val="0"/>
+      <w:adjustRightInd w:val="0"/>
+    </w:pPr>
+    <w:rPr>
+      <w:color w:val="000000"/>
+      <w:sz w:val="24"/>
+      <w:szCs w:val="24"/>
+    </w:rPr>
+  </w:style>
+  <w:style w:type="character" w:customStyle="1" w:styleId="Heading1Char">
+    <w:name w:val="Heading 1 Char"/>
+    <w:link w:val="Heading1"/>
+    <w:uiPriority w:val="9"/>
+    <w:rsid w:val="00C44B0D"/>
+    <w:rPr>
+      <w:smallCaps/>
+      <w:noProof/>
+    </w:rPr>
+  </w:style>
+  <w:style w:type="paragraph" w:styleId="Bibliography">
+    <w:name w:val="Bibliography"/>
+    <w:basedOn w:val="Normal"/>
+    <w:next w:val="Normal"/>
+    <w:uiPriority w:val="37"/>
+    <w:unhideWhenUsed/>
+    <w:rsid w:val="00C44B0D"/>
+  </w:style>
 </w:styles>
 </file>
 
@@ -6585,11 +5471,91 @@
 </file>
 
 <file path=customXml/item1.xml><?xml version="1.0" encoding="utf-8"?>
-<b:Sources xmlns:b="http://schemas.openxmlformats.org/officeDocument/2006/bibliography" xmlns="http://schemas.openxmlformats.org/officeDocument/2006/bibliography" SelectedStyle="\IEEE2006OfficeOnline.xsl" StyleName="IEEE" Version="2006"/>
+<b:Sources xmlns:b="http://schemas.openxmlformats.org/officeDocument/2006/bibliography" xmlns="http://schemas.openxmlformats.org/officeDocument/2006/bibliography" SelectedStyle="\IEEE2006OfficeOnline.xsl" StyleName="IEEE" Version="2006">
+  <b:Source>
+    <b:Tag>Cor</b:Tag>
+    <b:SourceType>InternetSite</b:SourceType>
+    <b:Guid>{65D96C7B-F326-4F45-94D1-886317753AF1}</b:Guid>
+    <b:Author>
+      <b:Author>
+        <b:NameList>
+          <b:Person>
+            <b:Last>Cortical.io</b:Last>
+          </b:Person>
+        </b:NameList>
+      </b:Author>
+    </b:Author>
+    <b:URL>https://www.cortical.io/science/sparse-distributed-representations/</b:URL>
+    <b:RefOrder>1</b:RefOrder>
+  </b:Source>
+  <b:Source>
+    <b:Tag>YCu17</b:Tag>
+    <b:SourceType>JournalArticle</b:SourceType>
+    <b:Guid>{3005C5D2-12AB-4515-B371-013050A80BAA}</b:Guid>
+    <b:Author>
+      <b:Author>
+        <b:NameList>
+          <b:Person>
+            <b:Last>Y. Cui</b:Last>
+            <b:First>S.</b:First>
+            <b:Middle>Ahmed, and J. Hawkins</b:Middle>
+          </b:Person>
+        </b:NameList>
+      </b:Author>
+    </b:Author>
+    <b:Title>The HTM Spatial Pooler—A Neocortical Algorithm for Online Sparse Distributed Coding</b:Title>
+    <b:Year>November 2017,</b:Year>
+    <b:Volume>11-2017</b:Volume>
+    <b:RefOrder>2</b:RefOrder>
+  </b:Source>
+  <b:Source>
+    <b:Tag>Yuw17</b:Tag>
+    <b:SourceType>DocumentFromInternetSite</b:SourceType>
+    <b:Guid>{7AFEC65F-B1A2-4354-8EDC-1BB056BEFB44}</b:Guid>
+    <b:Title>The HTM Spatial Pooler—A Neocortical Algorithm for Online Sparse Distributed Coding</b:Title>
+    <b:Year>2017</b:Year>
+    <b:Author>
+      <b:Author>
+        <b:NameList>
+          <b:Person>
+            <b:Last>Yuwei Cui</b:Last>
+            <b:First>Subutai</b:First>
+            <b:Middle>Ahmad* and Jeff Hawkins</b:Middle>
+          </b:Person>
+        </b:NameList>
+      </b:Author>
+    </b:Author>
+    <b:Month>November </b:Month>
+    <b:Day>29</b:Day>
+    <b:URL>https://www.frontiersin.org/articles/10.3389/fncom.2017.00111/full</b:URL>
+    <b:RefOrder>3</b:RefOrder>
+  </b:Source>
+  <b:Source>
+    <b:Tag>Pec20</b:Tag>
+    <b:SourceType>JournalArticle</b:SourceType>
+    <b:Guid>{27652E22-6900-4112-9977-88219F379F1A}</b:Guid>
+    <b:Title>Scaling the HTM Spatial Pooler</b:Title>
+    <b:Year>2020</b:Year>
+    <b:Author>
+      <b:Author>
+        <b:NameList>
+          <b:Person>
+            <b:Last>Pech</b:Last>
+            <b:First>Andreas,</b:First>
+            <b:Middle>Ghita, B.V., Wennekers, Thomas, Damir Dobric</b:Middle>
+          </b:Person>
+        </b:NameList>
+      </b:Author>
+    </b:Author>
+    <b:JournalName>International Journal of Artificial Intelligence &amp; Applications</b:JournalName>
+    <b:Volume>11</b:Volume>
+    <b:RefOrder>4</b:RefOrder>
+  </b:Source>
+</b:Sources>
 </file>
 
 <file path=customXml/itemProps1.xml><?xml version="1.0" encoding="utf-8"?>
-<ds:datastoreItem xmlns:ds="http://schemas.openxmlformats.org/officeDocument/2006/customXml" ds:itemID="{2D8F02DC-FD4C-46EE-A118-D621E577DB2D}">
+<ds:datastoreItem xmlns:ds="http://schemas.openxmlformats.org/officeDocument/2006/customXml" ds:itemID="{09A5FE36-203F-4505-96A3-4E1A79677B97}">
   <ds:schemaRefs>
     <ds:schemaRef ds:uri="http://schemas.openxmlformats.org/officeDocument/2006/bibliography"/>
   </ds:schemaRefs>

</xml_diff>

<commit_message>
Documentation updated - changes in docx file
</commit_message>
<xml_diff>
--- a/source/MySEProject/Documentation/ML2223_15 Approve Prediction of Multisequence Learning.docx
+++ b/source/MySEProject/Documentation/ML2223_15 Approve Prediction of Multisequence Learning.docx
@@ -175,7 +175,21 @@
           <w:sz w:val="18"/>
           <w:szCs w:val="18"/>
         </w:rPr>
-        <w:t>Ankita Talande</w:t>
+        <w:t xml:space="preserve">Ankita </w:t>
+      </w:r>
+      <w:r>
+        <w:rPr>
+          <w:sz w:val="18"/>
+          <w:szCs w:val="18"/>
+        </w:rPr>
+        <w:t xml:space="preserve"> Pratik </w:t>
+      </w:r>
+      <w:r>
+        <w:rPr>
+          <w:sz w:val="18"/>
+          <w:szCs w:val="18"/>
+        </w:rPr>
+        <w:t>Talande</w:t>
       </w:r>
       <w:r>
         <w:rPr>
@@ -458,23 +472,7 @@
         <w:jc w:val="both"/>
       </w:pPr>
       <w:r>
-        <w:t xml:space="preserve">Hierarchical temporal memory (HTM) is a type of machine learning model inspired by the structure and </w:t>
-      </w:r>
-    </w:p>
-    <w:p>
-      <w:pPr>
-        <w:jc w:val="both"/>
-      </w:pPr>
-      <w:r>
-        <w:t xml:space="preserve">function of the neocortex in the human brain. Its purpose is to learn sequences of information and </w:t>
-      </w:r>
-    </w:p>
-    <w:p>
-      <w:pPr>
-        <w:jc w:val="both"/>
-      </w:pPr>
-      <w:r>
-        <w:t>make predictions based on them. The HTM model consists of several components, including an encoder, a spatial pooler, a temporal memory, and an HTM classifier. Each element in a sequence is represented by a Sparse Distributed Representation (SDR). The temporal memory learns the sequences of these SDRs and makes predictions about future input SDRs.</w:t>
+        <w:t>Hierarchical temporal memory (HTM) is a type of machine learning model inspired by the structure and function of the neocortex in the human brain. Its purpose is to learn sequences of information and make predictions based on them. The HTM model consists of several components, including an encoder, a spatial pooler, a temporal memory, and an HTM classifier. Each element in a sequence is represented by a Sparse Distributed Representation (SDR). The temporal memory learns the sequences of these SDRs and makes predictions about future input SDRs.</w:t>
       </w:r>
     </w:p>
     <w:p>
@@ -722,17 +720,17 @@
         </w:rPr>
       </w:pPr>
       <w:r>
-        <w:t xml:space="preserve">Information is transferred up the hierarchy in layers in the HTM design, with each layer producing progressively more intricate representations of the input. An HTM system typically receives its input as a stream </w:t>
+        <w:t xml:space="preserve">Information is transferred up the hierarchy in layers in the HTM design, with each layer producing progressively more intricate representations of the input. An HTM system typically receives its input as a stream of high-dimensional sensory data, such audio or video. Depending on the input, the output consists of </w:t>
+      </w:r>
+      <w:r>
+        <w:t>several</w:t>
+      </w:r>
+      <w:r>
+        <w:t xml:space="preserve"> </w:t>
       </w:r>
       <w:r>
         <w:lastRenderedPageBreak/>
-        <w:t xml:space="preserve">of high-dimensional sensory data, such audio or video. Depending on the input, the output consists of </w:t>
-      </w:r>
-      <w:r>
-        <w:t>several</w:t>
-      </w:r>
-      <w:r>
-        <w:t xml:space="preserve"> predictions or actions. Overall, the HTM architecture provides a solid and flexible framework for building intelligent systems that can adapt to and learn from new data over time.</w:t>
+        <w:t>predictions or actions. Overall, the HTM architecture provides a solid and flexible framework for building intelligent systems that can adapt to and learn from new data over time.</w:t>
       </w:r>
       <w:r>
         <w:rPr>
@@ -978,27 +976,19 @@
         <w:t>logic. For</w:t>
       </w:r>
       <w:r>
-        <w:t xml:space="preserve"> this we had to read all the rows together using </w:t>
-      </w:r>
-      <w:proofErr w:type="gramStart"/>
-      <w:r>
-        <w:t>reader.ReadToEnd</w:t>
-      </w:r>
-      <w:proofErr w:type="gramEnd"/>
-      <w:r>
-        <w:t>(</w:t>
+        <w:t xml:space="preserve"> this we had to read all the rows together using reader.ReadToEnd(</w:t>
       </w:r>
       <w:r>
         <w:t xml:space="preserve"> </w:t>
       </w:r>
       <w:r>
-        <w:t xml:space="preserve">) method </w:t>
-      </w:r>
-      <w:r>
-        <w:t>and then split it</w:t>
-      </w:r>
-      <w:r>
-        <w:t xml:space="preserve"> by detecting the enter keyword. This can cause an issue in real time working environment.</w:t>
+        <w:t>) method and then split it</w:t>
+      </w:r>
+      <w:r>
+        <w:t xml:space="preserve"> by detecting the enter keyword. </w:t>
+      </w:r>
+      <w:r>
+        <w:t>This can cause an issue in real time working environment.</w:t>
       </w:r>
     </w:p>
     <w:p>
@@ -1329,7 +1319,6 @@
           <w:b/>
           <w:bCs/>
         </w:rPr>
-        <w:lastRenderedPageBreak/>
         <w:t>Implementation</w:t>
       </w:r>
     </w:p>
@@ -1351,6 +1340,7 @@
         <w:jc w:val="both"/>
       </w:pPr>
       <w:r>
+        <w:lastRenderedPageBreak/>
         <w:t>Learning/Training phase</w:t>
       </w:r>
     </w:p>
@@ -1519,7 +1509,7 @@
             <v:path o:extrusionok="f" gradientshapeok="t" o:connecttype="rect"/>
             <o:lock v:ext="edit" aspectratio="t"/>
           </v:shapetype>
-          <v:shape id="_x0000_i1027" type="#_x0000_t75" style="width:210.75pt;height:266.25pt">
+          <v:shape id="_x0000_i1026" type="#_x0000_t75" style="width:210.6pt;height:266.4pt">
             <v:imagedata r:id="rId10" o:title=""/>
           </v:shape>
         </w:pict>
@@ -1748,7 +1738,7 @@
       </w:pPr>
       <w:r>
         <w:pict w14:anchorId="0D63FB62">
-          <v:shape id="_x0000_i1031" type="#_x0000_t75" style="width:210.75pt;height:398.25pt">
+          <v:shape id="_x0000_i1027" type="#_x0000_t75" style="width:210.6pt;height:398.4pt">
             <v:imagedata r:id="rId11" o:title="Prediction Flow Chart"/>
           </v:shape>
         </w:pict>
@@ -1972,7 +1962,14 @@
         <w:ind w:firstLine="0"/>
       </w:pPr>
       <w:r>
-        <w:t>Discussion</w:t>
+        <w:rPr>
+          <w:b/>
+          <w:bCs/>
+        </w:rPr>
+        <w:t>C</w:t>
+      </w:r>
+      <w:r>
+        <w:t>onclusion</w:t>
       </w:r>
     </w:p>
     <w:p>
@@ -2021,6 +2018,7 @@
         <w:ind w:firstLine="0"/>
       </w:pPr>
       <w:r>
+        <w:lastRenderedPageBreak/>
         <w:t>References</w:t>
       </w:r>
     </w:p>
@@ -2428,21 +2426,8 @@
             <w:pStyle w:val="Header"/>
           </w:pPr>
           <w:r>
-            <w:t xml:space="preserve">by Damir </w:t>
+            <w:t>by Damir Dobric / Andreas Pech</w:t>
           </w:r>
-          <w:proofErr w:type="spellStart"/>
-          <w:r>
-            <w:t>Dobric</w:t>
-          </w:r>
-          <w:proofErr w:type="spellEnd"/>
-          <w:r>
-            <w:t xml:space="preserve"> / Andreas </w:t>
-          </w:r>
-          <w:proofErr w:type="spellStart"/>
-          <w:r>
-            <w:t>Pech</w:t>
-          </w:r>
-          <w:proofErr w:type="spellEnd"/>
         </w:p>
         <w:p>
           <w:pPr>
@@ -2484,7 +2469,7 @@
                 <v:path o:extrusionok="f" gradientshapeok="t" o:connecttype="rect"/>
                 <o:lock v:ext="edit" aspectratio="t"/>
               </v:shapetype>
-              <v:shape id="Grafik 4" o:spid="_x0000_i1025" type="#_x0000_t75" style="width:96pt;height:49.5pt;visibility:visible">
+              <v:shape id="Grafik 4" o:spid="_x0000_i1025" type="#_x0000_t75" style="width:96pt;height:49.2pt;visibility:visible">
                 <v:imagedata r:id="rId1" o:title=""/>
               </v:shape>
             </w:pict>
@@ -4519,7 +4504,7 @@
     <w:rPrDefault>
       <w:rPr>
         <w:rFonts w:ascii="Times New Roman" w:eastAsia="SimSun" w:hAnsi="Times New Roman" w:cs="Times New Roman"/>
-        <w:lang w:val="en-US" w:eastAsia="en-US" w:bidi="ar-SA"/>
+        <w:lang w:val="en-IN" w:eastAsia="en-IN" w:bidi="ar-SA"/>
       </w:rPr>
     </w:rPrDefault>
     <w:pPrDefault/>
@@ -4815,6 +4800,9 @@
     <w:pPr>
       <w:jc w:val="center"/>
     </w:pPr>
+    <w:rPr>
+      <w:lang w:val="en-US" w:eastAsia="en-US"/>
+    </w:rPr>
   </w:style>
   <w:style w:type="paragraph" w:styleId="Heading1">
     <w:name w:val="heading 1"/>
@@ -4974,6 +4962,7 @@
       <w:bCs/>
       <w:sz w:val="18"/>
       <w:szCs w:val="18"/>
+      <w:lang w:val="en-US" w:eastAsia="en-US"/>
     </w:rPr>
   </w:style>
   <w:style w:type="paragraph" w:customStyle="1" w:styleId="Affiliation">
@@ -4981,6 +4970,9 @@
     <w:pPr>
       <w:jc w:val="center"/>
     </w:pPr>
+    <w:rPr>
+      <w:lang w:val="en-US" w:eastAsia="en-US"/>
+    </w:rPr>
   </w:style>
   <w:style w:type="paragraph" w:customStyle="1" w:styleId="Author">
     <w:name w:val="Author"/>
@@ -4992,6 +4984,7 @@
       <w:noProof/>
       <w:sz w:val="22"/>
       <w:szCs w:val="22"/>
+      <w:lang w:val="en-US" w:eastAsia="en-US"/>
     </w:rPr>
   </w:style>
   <w:style w:type="paragraph" w:styleId="BodyText">
@@ -5068,6 +5061,7 @@
       <w:noProof/>
       <w:sz w:val="16"/>
       <w:szCs w:val="16"/>
+      <w:lang w:val="en-US" w:eastAsia="en-US"/>
     </w:rPr>
   </w:style>
   <w:style w:type="paragraph" w:customStyle="1" w:styleId="footnote">
@@ -5082,6 +5076,7 @@
     <w:rPr>
       <w:sz w:val="16"/>
       <w:szCs w:val="16"/>
+      <w:lang w:val="en-US" w:eastAsia="en-US"/>
     </w:rPr>
   </w:style>
   <w:style w:type="paragraph" w:customStyle="1" w:styleId="papersubtitle">
@@ -5095,6 +5090,7 @@
       <w:noProof/>
       <w:sz w:val="28"/>
       <w:szCs w:val="28"/>
+      <w:lang w:val="en-US" w:eastAsia="en-US"/>
     </w:rPr>
   </w:style>
   <w:style w:type="paragraph" w:customStyle="1" w:styleId="papertitle">
@@ -5108,6 +5104,7 @@
       <w:noProof/>
       <w:sz w:val="48"/>
       <w:szCs w:val="48"/>
+      <w:lang w:val="en-US" w:eastAsia="en-US"/>
     </w:rPr>
   </w:style>
   <w:style w:type="paragraph" w:customStyle="1" w:styleId="references">
@@ -5124,6 +5121,7 @@
       <w:noProof/>
       <w:sz w:val="16"/>
       <w:szCs w:val="16"/>
+      <w:lang w:val="en-US" w:eastAsia="en-US"/>
     </w:rPr>
   </w:style>
   <w:style w:type="paragraph" w:customStyle="1" w:styleId="sponsors">
@@ -5138,6 +5136,7 @@
     <w:rPr>
       <w:sz w:val="16"/>
       <w:szCs w:val="16"/>
+      <w:lang w:val="en-US" w:eastAsia="en-US"/>
     </w:rPr>
   </w:style>
   <w:style w:type="paragraph" w:customStyle="1" w:styleId="tablecolhead">
@@ -5169,6 +5168,7 @@
       <w:noProof/>
       <w:sz w:val="16"/>
       <w:szCs w:val="16"/>
+      <w:lang w:val="en-US" w:eastAsia="en-US"/>
     </w:rPr>
   </w:style>
   <w:style w:type="paragraph" w:customStyle="1" w:styleId="tablefootnote">
@@ -5185,6 +5185,7 @@
     <w:rPr>
       <w:sz w:val="12"/>
       <w:szCs w:val="12"/>
+      <w:lang w:val="en-US" w:eastAsia="en-US"/>
     </w:rPr>
   </w:style>
   <w:style w:type="paragraph" w:customStyle="1" w:styleId="tablehead">
@@ -5201,6 +5202,7 @@
       <w:noProof/>
       <w:sz w:val="16"/>
       <w:szCs w:val="16"/>
+      <w:lang w:val="en-US" w:eastAsia="en-US"/>
     </w:rPr>
   </w:style>
   <w:style w:type="paragraph" w:customStyle="1" w:styleId="Keywords">
@@ -5380,6 +5382,7 @@
       <w:color w:val="000000"/>
       <w:sz w:val="24"/>
       <w:szCs w:val="24"/>
+      <w:lang w:val="en-US" w:eastAsia="en-US"/>
     </w:rPr>
   </w:style>
   <w:style w:type="character" w:customStyle="1" w:styleId="Heading1Char">

</xml_diff>

<commit_message>
Added overview of project with an team's approach in docx file
</commit_message>
<xml_diff>
--- a/source/MySEProject/Documentation/ML2223_15 Approve Prediction of Multisequence Learning.docx
+++ b/source/MySEProject/Documentation/ML2223_15 Approve Prediction of Multisequence Learning.docx
@@ -976,7 +976,15 @@
         <w:t>logic. For</w:t>
       </w:r>
       <w:r>
-        <w:t xml:space="preserve"> this we had to read all the rows together using reader.ReadToEnd(</w:t>
+        <w:t xml:space="preserve"> this we had to read all the rows together using </w:t>
+      </w:r>
+      <w:proofErr w:type="gramStart"/>
+      <w:r>
+        <w:t>reader.ReadToEnd</w:t>
+      </w:r>
+      <w:proofErr w:type="gramEnd"/>
+      <w:r>
+        <w:t>(</w:t>
       </w:r>
       <w:r>
         <w:t xml:space="preserve"> </w:t>
@@ -1983,22 +1991,125 @@
         <w:rPr>
           <w:lang w:val="en-US"/>
         </w:rPr>
-        <w:t>Conclusion of your work</w:t>
+        <w:t>This</w:t>
       </w:r>
       <w:r>
         <w:rPr>
           <w:lang w:val="en-US"/>
         </w:rPr>
-        <w:t xml:space="preserve"> should be precise and concise. How was the project, what is done, what is the result... There can be discussion on further work and direction.</w:t>
+        <w:t xml:space="preserve"> project </w:t>
+      </w:r>
+      <w:r>
+        <w:rPr>
+          <w:lang w:val="en-US"/>
+        </w:rPr>
+        <w:t xml:space="preserve">described that </w:t>
+      </w:r>
+      <w:r>
+        <w:rPr>
+          <w:lang w:val="en-US"/>
+        </w:rPr>
+        <w:t xml:space="preserve">the Neocortex API's Multi Sequence learning reference model was used to perform multi-sequence learning for a sequence of numerical data sets. The HTM Prediction Engine was adjusted with various parameters to optimize the training process, and the data was </w:t>
+      </w:r>
+      <w:r>
+        <w:rPr>
+          <w:lang w:val="en-US"/>
+        </w:rPr>
+        <w:lastRenderedPageBreak/>
+        <w:t>transformed into an encoded value and stored in a dictionary using an Encoder and SDR input for training.</w:t>
       </w:r>
     </w:p>
     <w:p>
       <w:pPr>
         <w:pStyle w:val="BodyText"/>
+        <w:ind w:firstLine="0"/>
         <w:rPr>
           <w:lang w:val="en-US"/>
         </w:rPr>
       </w:pPr>
+      <w:r>
+        <w:rPr>
+          <w:lang w:val="en-US"/>
+        </w:rPr>
+        <w:t xml:space="preserve">Team has developed new method that read learning sequences from a file by itself and learn </w:t>
+      </w:r>
+      <w:r>
+        <w:rPr>
+          <w:lang w:val="en-US"/>
+        </w:rPr>
+        <w:t>them. After</w:t>
+      </w:r>
+      <w:r>
+        <w:rPr>
+          <w:lang w:val="en-US"/>
+        </w:rPr>
+        <w:t xml:space="preserve"> that the sample should read testing subsequences from another file and calculate the prediction accuracy.</w:t>
+      </w:r>
+    </w:p>
+    <w:p>
+      <w:pPr>
+        <w:pStyle w:val="BodyText"/>
+        <w:rPr>
+          <w:lang w:val="en-US"/>
+        </w:rPr>
+      </w:pPr>
+      <w:r>
+        <w:rPr>
+          <w:lang w:val="en-US"/>
+        </w:rPr>
+        <w:t xml:space="preserve"> </w:t>
+      </w:r>
+      <w:r>
+        <w:rPr>
+          <w:lang w:val="en-US"/>
+        </w:rPr>
+        <w:t>Different methods are</w:t>
+      </w:r>
+      <w:r>
+        <w:rPr>
+          <w:lang w:val="en-US"/>
+        </w:rPr>
+        <w:t xml:space="preserve"> created to predict the trained sequences by comparing the generated similarity matrix with each of the SDRs of the learned sequence from the training phase, and the accuracy percentage of the predicted sequences was calculated and stored in a file. The accuracy of the predictions was found to increase with the number of cycles, indicating that the learning process improved over time.</w:t>
+      </w:r>
+    </w:p>
+    <w:p>
+      <w:pPr>
+        <w:pStyle w:val="BodyText"/>
+        <w:ind w:firstLine="0"/>
+        <w:rPr>
+          <w:lang w:val="en-US"/>
+        </w:rPr>
+      </w:pPr>
+      <w:r>
+        <w:rPr>
+          <w:lang w:val="en-US"/>
+        </w:rPr>
+        <w:t>Th</w:t>
+      </w:r>
+      <w:r>
+        <w:rPr>
+          <w:lang w:val="en-US"/>
+        </w:rPr>
+        <w:t>is project</w:t>
+      </w:r>
+      <w:r>
+        <w:rPr>
+          <w:lang w:val="en-US"/>
+        </w:rPr>
+        <w:t xml:space="preserve"> provided insights into various aspects of the Neocortex API, including the functioning of encoders, how the Spatial Pooler generates SDR inputs and performs the learning phase</w:t>
+      </w:r>
+      <w:r>
+        <w:rPr>
+          <w:lang w:val="en-US"/>
+        </w:rPr>
+        <w:t xml:space="preserve"> in</w:t>
+      </w:r>
+      <w:r>
+        <w:rPr>
+          <w:lang w:val="en-US"/>
+        </w:rPr>
+        <w:t xml:space="preserve"> stabilizing the learning process.</w:t>
+      </w:r>
     </w:p>
     <w:p>
       <w:pPr>
@@ -2018,7 +2129,6 @@
         <w:ind w:firstLine="0"/>
       </w:pPr>
       <w:r>
-        <w:lastRenderedPageBreak/>
         <w:t>References</w:t>
       </w:r>
     </w:p>
@@ -2426,8 +2536,21 @@
             <w:pStyle w:val="Header"/>
           </w:pPr>
           <w:r>
-            <w:t>by Damir Dobric / Andreas Pech</w:t>
+            <w:t xml:space="preserve">by Damir </w:t>
           </w:r>
+          <w:proofErr w:type="spellStart"/>
+          <w:r>
+            <w:t>Dobric</w:t>
+          </w:r>
+          <w:proofErr w:type="spellEnd"/>
+          <w:r>
+            <w:t xml:space="preserve"> / Andreas </w:t>
+          </w:r>
+          <w:proofErr w:type="spellStart"/>
+          <w:r>
+            <w:t>Pech</w:t>
+          </w:r>
+          <w:proofErr w:type="spellEnd"/>
         </w:p>
         <w:p>
           <w:pPr>

</xml_diff>

<commit_message>
documentation updated - inserted citation in docx file
</commit_message>
<xml_diff>
--- a/source/MySEProject/Documentation/ML2223_15 Approve Prediction of Multisequence Learning.docx
+++ b/source/MySEProject/Documentation/ML2223_15 Approve Prediction of Multisequence Learning.docx
@@ -474,6 +474,20 @@
       <w:r>
         <w:t>Hierarchical temporal memory (HTM) is a type of machine learning model inspired by the structure and function of the neocortex in the human brain. Its purpose is to learn sequences of information and make predictions based on them. The HTM model consists of several components, including an encoder, a spatial pooler, a temporal memory, and an HTM classifier. Each element in a sequence is represented by a Sparse Distributed Representation (SDR). The temporal memory learns the sequences of these SDRs and makes predictions about future input SDRs.</w:t>
       </w:r>
+      <w:r>
+        <w:rPr>
+          <w:noProof/>
+          <w:lang w:val="en-IN"/>
+        </w:rPr>
+        <w:t xml:space="preserve"> </w:t>
+      </w:r>
+      <w:r>
+        <w:rPr>
+          <w:noProof/>
+          <w:lang w:val="en-IN"/>
+        </w:rPr>
+        <w:t>[1]</w:t>
+      </w:r>
     </w:p>
     <w:p>
       <w:pPr>
@@ -516,22 +530,57 @@
       <w:pPr>
         <w:jc w:val="both"/>
       </w:pPr>
+      <w:r>
+        <w:t xml:space="preserve">Sequence-to-sequence learning is a general framework used for machine translation, where the encoder maps </w:t>
+      </w:r>
     </w:p>
     <w:p>
       <w:pPr>
         <w:jc w:val="both"/>
-      </w:pPr>
-      <w:r>
-        <w:t xml:space="preserve">Sequence-to-sequence learning is a general framework used for machine translation, where the encoder maps </w:t>
+        <w:rPr>
+          <w:noProof/>
+          <w:lang w:val="en-IN"/>
+        </w:rPr>
+      </w:pPr>
+      <w:r>
+        <w:t>the input sequence to a fixed-length vector.</w:t>
+      </w:r>
+      <w:r>
+        <w:t xml:space="preserve"> </w:t>
+      </w:r>
+      <w:r>
+        <w:rPr>
+          <w:noProof/>
+          <w:lang w:val="en-IN"/>
+        </w:rPr>
+        <w:t xml:space="preserve"> </w:t>
+      </w:r>
+      <w:r>
+        <w:rPr>
+          <w:noProof/>
+          <w:lang w:val="en-IN"/>
+        </w:rPr>
+        <w:t>[</w:t>
+      </w:r>
+      <w:r>
+        <w:rPr>
+          <w:noProof/>
+          <w:lang w:val="en-IN"/>
+        </w:rPr>
+        <w:t>2</w:t>
+      </w:r>
+      <w:r>
+        <w:rPr>
+          <w:noProof/>
+          <w:lang w:val="en-IN"/>
+        </w:rPr>
+        <w:t>]</w:t>
       </w:r>
     </w:p>
     <w:p>
       <w:pPr>
         <w:jc w:val="both"/>
       </w:pPr>
-      <w:r>
-        <w:t>the input sequence to a fixed-length vector.</w:t>
-      </w:r>
     </w:p>
     <w:bookmarkEnd w:id="0"/>
     <w:p>
@@ -641,13 +690,29 @@
           <w:i w:val="0"/>
           <w:iCs w:val="0"/>
         </w:rPr>
-        <w:t>Sparse Distributed Representation (SDR), a system for information organization in HTM, is effective. A small portion of the big, interconnected cells are only partially active at any given time, which is referred to as "sparse" in this context. The word "distributed" means that the active cells, which are used to represent the activity of the region, are dispersed throughout the territory. HTM employs a binary SDR, which comes from a particular encoder and is more computationally and biologically reasonable. Because to the binary SDR's crucial properties, functional information is not lost even though the number of possible inputs surpasses the number of possible representations.</w:t>
-      </w:r>
-      <w:r>
+        <w:t>Sparse Distributed Representation (SDR), a system for information organization in HTM, is effective. A small portion of the big, interconnected cells are only partially active at any given time, which is referred to as "sparse" in this context. The word "distributed" means that the active cells, which are used to represent the activity of the region, are dispersed throughout the territory. HTM employs a binary SDR, which comes from a particular encoder and is more computationally and biologically reasonable. Because to the binary SDR's crucial properties, functional information is not lost even though the number of possible inputs surpasses the number of possible representations</w:t>
+      </w:r>
+      <w:r>
+        <w:rPr>
+          <w:i w:val="0"/>
+          <w:iCs w:val="0"/>
+        </w:rPr>
+        <w:t>.</w:t>
+      </w:r>
+      <w:r>
+        <w:rPr>
+          <w:i w:val="0"/>
+          <w:iCs w:val="0"/>
+        </w:rPr>
         <w:t xml:space="preserve"> </w:t>
       </w:r>
       <w:r>
-        <w:t>[1]</w:t>
+        <w:rPr>
+          <w:i w:val="0"/>
+          <w:iCs w:val="0"/>
+          <w:lang w:val="en-IN"/>
+        </w:rPr>
+        <w:t>[3]</w:t>
       </w:r>
     </w:p>
     <w:p>
@@ -699,16 +764,11 @@
         <w:t xml:space="preserve"> </w:t>
       </w:r>
       <w:r>
-        <w:t xml:space="preserve"> </w:t>
-      </w:r>
-      <w:r>
-        <w:t>[</w:t>
-      </w:r>
-      <w:r>
-        <w:t>2</w:t>
-      </w:r>
-      <w:r>
-        <w:t>]</w:t>
+        <w:rPr>
+          <w:i w:val="0"/>
+          <w:iCs w:val="0"/>
+        </w:rPr>
+        <w:t>[4]</w:t>
       </w:r>
     </w:p>
     <w:p>
@@ -733,31 +793,16 @@
         <w:t>predictions or actions. Overall, the HTM architecture provides a solid and flexible framework for building intelligent systems that can adapt to and learn from new data over time.</w:t>
       </w:r>
       <w:r>
+        <w:t xml:space="preserve"> [4]</w:t>
+      </w:r>
+      <w:r>
         <w:rPr>
           <w:noProof/>
         </w:rPr>
         <w:t xml:space="preserve"> </w:t>
       </w:r>
       <w:r>
-        <w:rPr>
-          <w:noProof/>
-        </w:rPr>
-        <w:t>[</w:t>
-      </w:r>
-      <w:r>
-        <w:rPr>
-          <w:noProof/>
-        </w:rPr>
-        <w:t>2</w:t>
-      </w:r>
-      <w:r>
-        <w:rPr>
-          <w:noProof/>
-        </w:rPr>
-        <w:t>]</w:t>
-      </w:r>
-      <w:r>
-        <w:t xml:space="preserve"> This makes it suited for a wide range of applications, including robotics, computer vision, and natural language processing. </w:t>
+        <w:t xml:space="preserve">This makes it suited for a wide range of applications, including robotics, computer vision, and natural language processing. </w:t>
       </w:r>
     </w:p>
     <w:p>
@@ -811,13 +856,12 @@
         <w:t xml:space="preserve"> </w:t>
       </w:r>
       <w:r>
-        <w:t>[</w:t>
-      </w:r>
-      <w:r>
-        <w:t>3</w:t>
-      </w:r>
-      <w:r>
-        <w:t>]</w:t>
+        <w:rPr>
+          <w:i w:val="0"/>
+          <w:iCs w:val="0"/>
+          <w:lang w:val="en-IN"/>
+        </w:rPr>
+        <w:t>[5]</w:t>
       </w:r>
     </w:p>
     <w:p>
@@ -846,6 +890,14 @@
           <w:iCs w:val="0"/>
         </w:rPr>
         <w:t>An HTM's evolution is influenced by the data it receives and the way that data is shown. An encoder is used to transform arbitrary input into a format that an HTM can comprehend, allowing the HTM to interpret the input. Each bit in this Sparse Distributed Representation (SDR) format indicates the activation state of a column in the HTM's prior area. The following region of the HTM then uses the SDR as a feedforward input.</w:t>
+      </w:r>
+      <w:r>
+        <w:rPr>
+          <w:i w:val="0"/>
+          <w:iCs w:val="0"/>
+          <w:lang w:val="en-IN"/>
+        </w:rPr>
+        <w:t xml:space="preserve"> [6]</w:t>
       </w:r>
     </w:p>
     <w:p/>
@@ -2031,19 +2083,7 @@
         <w:rPr>
           <w:lang w:val="en-US"/>
         </w:rPr>
-        <w:t xml:space="preserve">Team has developed new method that read learning sequences from a file by itself and learn </w:t>
-      </w:r>
-      <w:r>
-        <w:rPr>
-          <w:lang w:val="en-US"/>
-        </w:rPr>
-        <w:t>them. After</w:t>
-      </w:r>
-      <w:r>
-        <w:rPr>
-          <w:lang w:val="en-US"/>
-        </w:rPr>
-        <w:t xml:space="preserve"> that the sample should read testing subsequences from another file and calculate the prediction accuracy.</w:t>
+        <w:t>Team has developed new method that read learning sequences from a file by itself and learn them. After that the sample should read testing subsequences from another file and calculate the prediction accuracy.</w:t>
       </w:r>
     </w:p>
     <w:p>
@@ -2139,9 +2179,19 @@
         </w:rPr>
       </w:pPr>
     </w:p>
+    <w:p>
+      <w:pPr>
+        <w:jc w:val="both"/>
+        <w:divId w:val="631130810"/>
+        <w:rPr>
+          <w:noProof/>
+          <w:lang w:val="en-IN" w:eastAsia="en-IN"/>
+        </w:rPr>
+      </w:pPr>
+    </w:p>
     <w:tbl>
       <w:tblPr>
-        <w:tblW w:w="5000" w:type="pct"/>
+        <w:tblW w:w="5675" w:type="pct"/>
         <w:tblCellSpacing w:w="15" w:type="dxa"/>
         <w:tblCellMar>
           <w:top w:w="15" w:type="dxa"/>
@@ -2152,244 +2202,393 @@
         <w:tblLook w:val="04A0" w:firstRow="1" w:lastRow="0" w:firstColumn="1" w:lastColumn="0" w:noHBand="0" w:noVBand="1"/>
       </w:tblPr>
       <w:tblGrid>
-        <w:gridCol w:w="309"/>
-        <w:gridCol w:w="4669"/>
+        <w:gridCol w:w="5104"/>
+        <w:gridCol w:w="521"/>
       </w:tblGrid>
       <w:tr>
         <w:trPr>
           <w:divId w:val="631130810"/>
+          <w:trHeight w:val="3004"/>
           <w:tblCellSpacing w:w="15" w:type="dxa"/>
         </w:trPr>
         <w:tc>
           <w:tcPr>
-            <w:tcW w:w="50" w:type="pct"/>
-            <w:hideMark/>
+            <w:tcW w:w="256" w:type="pct"/>
           </w:tcPr>
           <w:p>
             <w:pPr>
               <w:pStyle w:val="Bibliography"/>
-              <w:jc w:val="left"/>
+              <w:rPr>
+                <w:noProof/>
+                <w:lang w:val="en-IN" w:eastAsia="en-IN"/>
+              </w:rPr>
             </w:pPr>
-            <w:r>
-              <w:t xml:space="preserve">[1] </w:t>
-            </w:r>
+          </w:p>
+          <w:tbl>
+            <w:tblPr>
+              <w:tblW w:w="5000" w:type="pct"/>
+              <w:tblCellSpacing w:w="15" w:type="dxa"/>
+              <w:tblCellMar>
+                <w:top w:w="15" w:type="dxa"/>
+                <w:left w:w="15" w:type="dxa"/>
+                <w:bottom w:w="15" w:type="dxa"/>
+                <w:right w:w="15" w:type="dxa"/>
+              </w:tblCellMar>
+              <w:tblLook w:val="04A0" w:firstRow="1" w:lastRow="0" w:firstColumn="1" w:lastColumn="0" w:noHBand="0" w:noVBand="1"/>
+            </w:tblPr>
+            <w:tblGrid>
+              <w:gridCol w:w="309"/>
+              <w:gridCol w:w="4720"/>
+            </w:tblGrid>
+            <w:tr>
+              <w:trPr>
+                <w:divId w:val="1097559202"/>
+                <w:tblCellSpacing w:w="15" w:type="dxa"/>
+              </w:trPr>
+              <w:tc>
+                <w:tcPr>
+                  <w:tcW w:w="50" w:type="pct"/>
+                  <w:hideMark/>
+                </w:tcPr>
+                <w:p>
+                  <w:pPr>
+                    <w:pStyle w:val="Bibliography"/>
+                    <w:jc w:val="left"/>
+                    <w:rPr>
+                      <w:noProof/>
+                      <w:sz w:val="24"/>
+                      <w:szCs w:val="24"/>
+                    </w:rPr>
+                  </w:pPr>
+                  <w:r>
+                    <w:rPr>
+                      <w:noProof/>
+                    </w:rPr>
+                    <w:t xml:space="preserve">[1] </w:t>
+                  </w:r>
+                </w:p>
+              </w:tc>
+              <w:tc>
+                <w:tcPr>
+                  <w:tcW w:w="0" w:type="auto"/>
+                  <w:hideMark/>
+                </w:tcPr>
+                <w:p>
+                  <w:pPr>
+                    <w:pStyle w:val="Bibliography"/>
+                    <w:jc w:val="left"/>
+                    <w:rPr>
+                      <w:noProof/>
+                    </w:rPr>
+                  </w:pPr>
+                  <w:r>
+                    <w:rPr>
+                      <w:noProof/>
+                    </w:rPr>
+                    <w:t xml:space="preserve">". 2. Numenta, “ https://www.numenta.com/assets/pdf/temporal-memory-algorithm/”. </w:t>
+                  </w:r>
+                </w:p>
+              </w:tc>
+            </w:tr>
+            <w:tr>
+              <w:trPr>
+                <w:divId w:val="1097559202"/>
+                <w:tblCellSpacing w:w="15" w:type="dxa"/>
+              </w:trPr>
+              <w:tc>
+                <w:tcPr>
+                  <w:tcW w:w="50" w:type="pct"/>
+                  <w:hideMark/>
+                </w:tcPr>
+                <w:p>
+                  <w:pPr>
+                    <w:pStyle w:val="Bibliography"/>
+                    <w:jc w:val="left"/>
+                    <w:rPr>
+                      <w:noProof/>
+                    </w:rPr>
+                  </w:pPr>
+                  <w:r>
+                    <w:rPr>
+                      <w:noProof/>
+                    </w:rPr>
+                    <w:t xml:space="preserve">[2] </w:t>
+                  </w:r>
+                </w:p>
+              </w:tc>
+              <w:tc>
+                <w:tcPr>
+                  <w:tcW w:w="0" w:type="auto"/>
+                  <w:hideMark/>
+                </w:tcPr>
+                <w:p>
+                  <w:pPr>
+                    <w:pStyle w:val="Bibliography"/>
+                    <w:jc w:val="left"/>
+                    <w:rPr>
+                      <w:noProof/>
+                    </w:rPr>
+                  </w:pPr>
+                  <w:r>
+                    <w:rPr>
+                      <w:noProof/>
+                    </w:rPr>
+                    <w:t xml:space="preserve">Damir Dobric, “"https://github.com/ddobric/neocortexapi.,” [Online]. </w:t>
+                  </w:r>
+                </w:p>
+              </w:tc>
+            </w:tr>
+            <w:tr>
+              <w:trPr>
+                <w:divId w:val="1097559202"/>
+                <w:tblCellSpacing w:w="15" w:type="dxa"/>
+              </w:trPr>
+              <w:tc>
+                <w:tcPr>
+                  <w:tcW w:w="50" w:type="pct"/>
+                  <w:hideMark/>
+                </w:tcPr>
+                <w:p>
+                  <w:pPr>
+                    <w:pStyle w:val="Bibliography"/>
+                    <w:jc w:val="left"/>
+                    <w:rPr>
+                      <w:noProof/>
+                    </w:rPr>
+                  </w:pPr>
+                  <w:r>
+                    <w:rPr>
+                      <w:noProof/>
+                    </w:rPr>
+                    <w:t xml:space="preserve">[3] </w:t>
+                  </w:r>
+                </w:p>
+              </w:tc>
+              <w:tc>
+                <w:tcPr>
+                  <w:tcW w:w="0" w:type="auto"/>
+                  <w:hideMark/>
+                </w:tcPr>
+                <w:p>
+                  <w:pPr>
+                    <w:pStyle w:val="Bibliography"/>
+                    <w:jc w:val="left"/>
+                    <w:rPr>
+                      <w:noProof/>
+                    </w:rPr>
+                  </w:pPr>
+                  <w:r>
+                    <w:rPr>
+                      <w:noProof/>
+                    </w:rPr>
+                    <w:t xml:space="preserve">“Cortical.io. [Online]. Available: https://www.cortical.io/science/sparse-distributed-representations/.,” [Online]. </w:t>
+                  </w:r>
+                </w:p>
+              </w:tc>
+            </w:tr>
+            <w:tr>
+              <w:trPr>
+                <w:divId w:val="1097559202"/>
+                <w:tblCellSpacing w:w="15" w:type="dxa"/>
+              </w:trPr>
+              <w:tc>
+                <w:tcPr>
+                  <w:tcW w:w="50" w:type="pct"/>
+                  <w:hideMark/>
+                </w:tcPr>
+                <w:p>
+                  <w:pPr>
+                    <w:pStyle w:val="Bibliography"/>
+                    <w:jc w:val="left"/>
+                    <w:rPr>
+                      <w:noProof/>
+                    </w:rPr>
+                  </w:pPr>
+                  <w:r>
+                    <w:rPr>
+                      <w:noProof/>
+                    </w:rPr>
+                    <w:t xml:space="preserve">[4] </w:t>
+                  </w:r>
+                </w:p>
+              </w:tc>
+              <w:tc>
+                <w:tcPr>
+                  <w:tcW w:w="0" w:type="auto"/>
+                  <w:hideMark/>
+                </w:tcPr>
+                <w:p>
+                  <w:pPr>
+                    <w:pStyle w:val="Bibliography"/>
+                    <w:jc w:val="left"/>
+                    <w:rPr>
+                      <w:noProof/>
+                    </w:rPr>
+                  </w:pPr>
+                  <w:r>
+                    <w:rPr>
+                      <w:noProof/>
+                    </w:rPr>
+                    <w:t xml:space="preserve">S. A. a. J. H. Y. Cui, “ "The HTM Spatial Pooler—A Neocortical Algorithm for Online Sparse Distributed Coding,"”. </w:t>
+                  </w:r>
+                </w:p>
+              </w:tc>
+            </w:tr>
+            <w:tr>
+              <w:trPr>
+                <w:divId w:val="1097559202"/>
+                <w:tblCellSpacing w:w="15" w:type="dxa"/>
+              </w:trPr>
+              <w:tc>
+                <w:tcPr>
+                  <w:tcW w:w="50" w:type="pct"/>
+                  <w:hideMark/>
+                </w:tcPr>
+                <w:p>
+                  <w:pPr>
+                    <w:pStyle w:val="Bibliography"/>
+                    <w:jc w:val="left"/>
+                    <w:rPr>
+                      <w:noProof/>
+                    </w:rPr>
+                  </w:pPr>
+                  <w:r>
+                    <w:rPr>
+                      <w:noProof/>
+                    </w:rPr>
+                    <w:t xml:space="preserve">[5] </w:t>
+                  </w:r>
+                </w:p>
+              </w:tc>
+              <w:tc>
+                <w:tcPr>
+                  <w:tcW w:w="0" w:type="auto"/>
+                  <w:hideMark/>
+                </w:tcPr>
+                <w:p>
+                  <w:pPr>
+                    <w:pStyle w:val="Bibliography"/>
+                    <w:jc w:val="left"/>
+                    <w:rPr>
+                      <w:noProof/>
+                    </w:rPr>
+                  </w:pPr>
+                  <w:r>
+                    <w:rPr>
+                      <w:noProof/>
+                    </w:rPr>
+                    <w:t xml:space="preserve">S. A. a. J. H. Yuwei Cui, “The HTM Spatial Pooler— A Neocortical Algorithm for Online Sparse Distributed Coding,",” </w:t>
+                  </w:r>
+                  <w:r>
+                    <w:rPr>
+                      <w:i/>
+                      <w:iCs/>
+                      <w:noProof/>
+                    </w:rPr>
+                    <w:t xml:space="preserve">Available: https://www.frontiersin.org/articles/10.3389/fncom.2017., </w:t>
+                  </w:r>
+                  <w:r>
+                    <w:rPr>
+                      <w:noProof/>
+                    </w:rPr>
+                    <w:t xml:space="preserve">29 November 2017.. </w:t>
+                  </w:r>
+                </w:p>
+              </w:tc>
+            </w:tr>
+            <w:tr>
+              <w:trPr>
+                <w:divId w:val="1097559202"/>
+                <w:tblCellSpacing w:w="15" w:type="dxa"/>
+              </w:trPr>
+              <w:tc>
+                <w:tcPr>
+                  <w:tcW w:w="50" w:type="pct"/>
+                  <w:hideMark/>
+                </w:tcPr>
+                <w:p>
+                  <w:pPr>
+                    <w:pStyle w:val="Bibliography"/>
+                    <w:jc w:val="left"/>
+                    <w:rPr>
+                      <w:noProof/>
+                    </w:rPr>
+                  </w:pPr>
+                  <w:r>
+                    <w:rPr>
+                      <w:noProof/>
+                    </w:rPr>
+                    <w:t xml:space="preserve">[6] </w:t>
+                  </w:r>
+                </w:p>
+              </w:tc>
+              <w:tc>
+                <w:tcPr>
+                  <w:tcW w:w="0" w:type="auto"/>
+                  <w:hideMark/>
+                </w:tcPr>
+                <w:p>
+                  <w:pPr>
+                    <w:pStyle w:val="Bibliography"/>
+                    <w:jc w:val="left"/>
+                    <w:rPr>
+                      <w:noProof/>
+                    </w:rPr>
+                  </w:pPr>
+                  <w:r>
+                    <w:rPr>
+                      <w:noProof/>
+                    </w:rPr>
+                    <w:t xml:space="preserve">A. G. B. W. T. D. D. Pech, “ "Scaling the HTM Spatial Pooler," International Journal of Artificial Intelligence &amp; Applications,,” Vols. vol. 11, , 2020. . </w:t>
+                  </w:r>
+                </w:p>
+              </w:tc>
+            </w:tr>
+          </w:tbl>
+          <w:p>
+            <w:pPr>
+              <w:divId w:val="1097559202"/>
+              <w:rPr>
+                <w:rFonts w:eastAsia="Times New Roman"/>
+                <w:noProof/>
+              </w:rPr>
+            </w:pPr>
+          </w:p>
+          <w:p>
+            <w:pPr>
+              <w:pStyle w:val="Bibliography"/>
+              <w:rPr>
+                <w:noProof/>
+                <w:sz w:val="24"/>
+                <w:szCs w:val="24"/>
+              </w:rPr>
+            </w:pPr>
           </w:p>
         </w:tc>
         <w:tc>
           <w:tcPr>
             <w:tcW w:w="0" w:type="auto"/>
-            <w:hideMark/>
           </w:tcPr>
           <w:p>
             <w:pPr>
-              <w:pStyle w:val="Bibliography"/>
-              <w:jc w:val="left"/>
+              <w:jc w:val="both"/>
             </w:pPr>
-            <w:r>
-              <w:t>Cortical.io. [Online]. Available: https://www.cortical.io/science/sparse-distributed-representations/.</w:t>
-            </w:r>
-          </w:p>
-        </w:tc>
-      </w:tr>
-      <w:tr>
-        <w:trPr>
-          <w:divId w:val="631130810"/>
-          <w:tblCellSpacing w:w="15" w:type="dxa"/>
-        </w:trPr>
-        <w:tc>
-          <w:tcPr>
-            <w:tcW w:w="50" w:type="pct"/>
-            <w:hideMark/>
-          </w:tcPr>
-          <w:p>
-            <w:pPr>
-              <w:pStyle w:val="Bibliography"/>
-              <w:jc w:val="left"/>
-            </w:pPr>
-            <w:r>
-              <w:t xml:space="preserve">[2] </w:t>
-            </w:r>
-          </w:p>
-        </w:tc>
-        <w:tc>
-          <w:tcPr>
-            <w:tcW w:w="0" w:type="auto"/>
-            <w:hideMark/>
-          </w:tcPr>
-          <w:p>
-            <w:pPr>
-              <w:pStyle w:val="Bibliography"/>
-              <w:jc w:val="left"/>
-            </w:pPr>
-            <w:r>
-              <w:t xml:space="preserve">S. A. a. J. H. Y. Cui, "The HTM Spatial Pooler—A Neocortical Algorithm for Online Sparse Distributed Coding," </w:t>
-            </w:r>
-          </w:p>
-          <w:p>
-            <w:pPr>
-              <w:pStyle w:val="Bibliography"/>
-              <w:jc w:val="left"/>
-            </w:pPr>
-            <w:r>
-              <w:t xml:space="preserve">Vols. 11-2017, November </w:t>
-            </w:r>
-            <w:r>
-              <w:t>2017.</w:t>
-            </w:r>
-            <w:r>
-              <w:t xml:space="preserve"> </w:t>
-            </w:r>
-          </w:p>
-        </w:tc>
-      </w:tr>
-      <w:tr>
-        <w:trPr>
-          <w:divId w:val="631130810"/>
-          <w:tblCellSpacing w:w="15" w:type="dxa"/>
-        </w:trPr>
-        <w:tc>
-          <w:tcPr>
-            <w:tcW w:w="50" w:type="pct"/>
-            <w:hideMark/>
-          </w:tcPr>
-          <w:p>
-            <w:pPr>
-              <w:pStyle w:val="Bibliography"/>
-              <w:jc w:val="left"/>
-            </w:pPr>
-            <w:r>
-              <w:t xml:space="preserve">[3] </w:t>
-            </w:r>
-          </w:p>
-        </w:tc>
-        <w:tc>
-          <w:tcPr>
-            <w:tcW w:w="0" w:type="auto"/>
-            <w:hideMark/>
-          </w:tcPr>
-          <w:p>
-            <w:pPr>
-              <w:pStyle w:val="Bibliography"/>
-              <w:jc w:val="left"/>
-            </w:pPr>
-            <w:r>
-              <w:t>S. A. a. J. H. Yuwei Cui, "The HTM Spatial Pooler—</w:t>
-            </w:r>
-          </w:p>
-          <w:p>
-            <w:pPr>
-              <w:pStyle w:val="Bibliography"/>
-              <w:jc w:val="left"/>
-            </w:pPr>
-            <w:r>
-              <w:t>A Neocortical Algorithm for Online Sparse Distributed</w:t>
-            </w:r>
-          </w:p>
-          <w:p>
-            <w:pPr>
-              <w:pStyle w:val="Bibliography"/>
-              <w:jc w:val="left"/>
-            </w:pPr>
-            <w:r>
-              <w:t xml:space="preserve"> Coding," 29 November 2017. [Online]. </w:t>
-            </w:r>
-          </w:p>
-          <w:p>
-            <w:pPr>
-              <w:pStyle w:val="Bibliography"/>
-              <w:jc w:val="left"/>
-            </w:pPr>
-            <w:r>
-              <w:t xml:space="preserve">Available: </w:t>
-            </w:r>
-            <w:hyperlink r:id="rId12" w:history="1">
-              <w:r>
-                <w:rPr>
-                  <w:rStyle w:val="Hyperlink"/>
-                </w:rPr>
-                <w:t>https://www.frontiersin.org/articles/10.3389/fncom.2017</w:t>
-              </w:r>
-            </w:hyperlink>
-            <w:r>
-              <w:t>.</w:t>
-            </w:r>
-          </w:p>
-          <w:p>
-            <w:pPr>
-              <w:pStyle w:val="Bibliography"/>
-              <w:jc w:val="left"/>
-            </w:pPr>
-            <w:r>
-              <w:t>00111/full.</w:t>
-            </w:r>
-          </w:p>
-        </w:tc>
-      </w:tr>
-      <w:tr>
-        <w:trPr>
-          <w:divId w:val="631130810"/>
-          <w:tblCellSpacing w:w="15" w:type="dxa"/>
-        </w:trPr>
-        <w:tc>
-          <w:tcPr>
-            <w:tcW w:w="50" w:type="pct"/>
-            <w:hideMark/>
-          </w:tcPr>
-          <w:p>
-            <w:pPr>
-              <w:pStyle w:val="Bibliography"/>
-              <w:jc w:val="left"/>
-              <w:rPr>
-                <w:noProof/>
-              </w:rPr>
-            </w:pPr>
-            <w:r>
-              <w:rPr>
-                <w:noProof/>
-              </w:rPr>
-              <w:t xml:space="preserve">[4] </w:t>
-            </w:r>
-          </w:p>
-        </w:tc>
-        <w:tc>
-          <w:tcPr>
-            <w:tcW w:w="0" w:type="auto"/>
-            <w:hideMark/>
-          </w:tcPr>
-          <w:p>
-            <w:pPr>
-              <w:pStyle w:val="Bibliography"/>
-              <w:jc w:val="left"/>
-              <w:rPr>
-                <w:noProof/>
-              </w:rPr>
-            </w:pPr>
-            <w:r>
-              <w:rPr>
-                <w:noProof/>
-              </w:rPr>
-              <w:t xml:space="preserve">A. G. B. W. T. D. D. Pech, "Scaling the HTM Spatial Pooler," </w:t>
-            </w:r>
-            <w:r>
-              <w:rPr>
-                <w:i/>
-                <w:iCs/>
-                <w:noProof/>
-              </w:rPr>
-              <w:t xml:space="preserve">International Journal of Artificial Intelligence &amp; Applications, </w:t>
-            </w:r>
-            <w:r>
-              <w:rPr>
-                <w:noProof/>
-              </w:rPr>
-              <w:t xml:space="preserve">vol. 11, 2020. </w:t>
-            </w:r>
           </w:p>
         </w:tc>
       </w:tr>
     </w:tbl>
     <w:p>
       <w:pPr>
+        <w:divId w:val="631130810"/>
+        <w:rPr>
+          <w:rFonts w:eastAsia="Times New Roman"/>
+          <w:noProof/>
+        </w:rPr>
+      </w:pPr>
+    </w:p>
+    <w:p>
+      <w:pPr>
+        <w:jc w:val="both"/>
         <w:divId w:val="631130810"/>
         <w:rPr>
           <w:rFonts w:eastAsia="Times New Roman"/>
@@ -5827,89 +6026,103 @@
 <file path=customXml/item1.xml><?xml version="1.0" encoding="utf-8"?>
 <b:Sources xmlns:b="http://schemas.openxmlformats.org/officeDocument/2006/bibliography" xmlns="http://schemas.openxmlformats.org/officeDocument/2006/bibliography" SelectedStyle="\IEEE2006OfficeOnline.xsl" StyleName="IEEE" Version="2006">
   <b:Source>
-    <b:Tag>Cor</b:Tag>
-    <b:SourceType>InternetSite</b:SourceType>
-    <b:Guid>{65D96C7B-F326-4F45-94D1-886317753AF1}</b:Guid>
+    <b:Tag>Num</b:Tag>
+    <b:SourceType>JournalArticle</b:SourceType>
+    <b:Guid>{E701E2B0-AC69-447E-BA43-381B4F6873EB}</b:Guid>
     <b:Author>
       <b:Author>
         <b:NameList>
           <b:Person>
-            <b:Last>Cortical.io</b:Last>
+            <b:Last>Numenta</b:Last>
+            <b:First>"Numenta,"</b:First>
+            <b:Middle>2021.</b:Middle>
           </b:Person>
         </b:NameList>
       </b:Author>
     </b:Author>
-    <b:URL>https://www.cortical.io/science/sparse-distributed-representations/</b:URL>
+    <b:Title> https://www.numenta.com/assets/pdf/temporal-memory-algorithm/</b:Title>
     <b:RefOrder>1</b:RefOrder>
   </b:Source>
   <b:Source>
-    <b:Tag>YCu17</b:Tag>
-    <b:SourceType>JournalArticle</b:SourceType>
-    <b:Guid>{3005C5D2-12AB-4515-B371-013050A80BAA}</b:Guid>
+    <b:Tag>Dam</b:Tag>
+    <b:SourceType>InternetSite</b:SourceType>
+    <b:Guid>{6F962878-0E43-420D-83B9-62964DC550BD}</b:Guid>
+    <b:Title>"https://github.com/ddobric/neocortexapi.</b:Title>
     <b:Author>
       <b:Author>
         <b:NameList>
           <b:Person>
-            <b:Last>Y. Cui</b:Last>
-            <b:First>S.</b:First>
-            <b:Middle>Ahmed, and J. Hawkins</b:Middle>
+            <b:Last>Damir Dobric</b:Last>
           </b:Person>
         </b:NameList>
       </b:Author>
     </b:Author>
-    <b:Title>The HTM Spatial Pooler—A Neocortical Algorithm for Online Sparse Distributed Coding</b:Title>
-    <b:Year>November 2017,</b:Year>
-    <b:Volume>11-2017</b:Volume>
     <b:RefOrder>2</b:RefOrder>
   </b:Source>
   <b:Source>
-    <b:Tag>Yuw17</b:Tag>
-    <b:SourceType>DocumentFromInternetSite</b:SourceType>
-    <b:Guid>{7AFEC65F-B1A2-4354-8EDC-1BB056BEFB44}</b:Guid>
-    <b:Title>The HTM Spatial Pooler—A Neocortical Algorithm for Online Sparse Distributed Coding</b:Title>
-    <b:Year>2017</b:Year>
+    <b:Tag>Cor</b:Tag>
+    <b:SourceType>InternetSite</b:SourceType>
+    <b:Guid>{6B1308EA-6B7E-4E60-9ABF-7727144CAA16}</b:Guid>
+    <b:Title>Cortical.io. [Online]. Available: https://www.cortical.io/science/sparse-distributed-representations/.</b:Title>
+    <b:RefOrder>3</b:RefOrder>
+  </b:Source>
+  <b:Source>
+    <b:Tag>SAa</b:Tag>
+    <b:SourceType>JournalArticle</b:SourceType>
+    <b:Guid>{FD56131D-96F7-40CD-A7FC-A7A14DA31ED2}</b:Guid>
+    <b:Title> "The HTM Spatial Pooler—A Neocortical Algorithm for Online Sparse Distributed Coding," </b:Title>
     <b:Author>
       <b:Author>
         <b:NameList>
           <b:Person>
-            <b:Last>Yuwei Cui</b:Last>
-            <b:First>Subutai</b:First>
-            <b:Middle>Ahmad* and Jeff Hawkins</b:Middle>
+            <b:Last>S. A. a. J. H. Y. Cui</b:Last>
           </b:Person>
         </b:NameList>
       </b:Author>
     </b:Author>
-    <b:Month>November </b:Month>
-    <b:Day>29</b:Day>
-    <b:URL>https://www.frontiersin.org/articles/10.3389/fncom.2017.00111/full</b:URL>
-    <b:RefOrder>3</b:RefOrder>
+    <b:RefOrder>4</b:RefOrder>
   </b:Source>
   <b:Source>
-    <b:Tag>Pec20</b:Tag>
+    <b:Tag>SAa17</b:Tag>
     <b:SourceType>JournalArticle</b:SourceType>
-    <b:Guid>{27652E22-6900-4112-9977-88219F379F1A}</b:Guid>
-    <b:Title>Scaling the HTM Spatial Pooler</b:Title>
-    <b:Year>2020</b:Year>
+    <b:Guid>{F20D1605-696F-447D-A208-B45C23370981}</b:Guid>
     <b:Author>
       <b:Author>
         <b:NameList>
           <b:Person>
-            <b:Last>Pech</b:Last>
-            <b:First>Andreas,</b:First>
-            <b:Middle>Ghita, B.V., Wennekers, Thomas, Damir Dobric</b:Middle>
+            <b:Last>S. A. a. J. H. Yuwei Cui</b:Last>
           </b:Person>
         </b:NameList>
       </b:Author>
     </b:Author>
-    <b:JournalName>International Journal of Artificial Intelligence &amp; Applications</b:JournalName>
-    <b:Volume>11</b:Volume>
-    <b:RefOrder>4</b:RefOrder>
+    <b:Title>The HTM Spatial Pooler— A Neocortical Algorithm for Online Sparse Distributed Coding,"</b:Title>
+    <b:JournalName>Available: https://www.frontiersin.org/articles/10.3389/fncom.2017.</b:JournalName>
+    <b:Year>29 November 2017.</b:Year>
+    <b:RefOrder>5</b:RefOrder>
+  </b:Source>
+  <b:Source>
+    <b:Tag>AGB20</b:Tag>
+    <b:SourceType>JournalArticle</b:SourceType>
+    <b:Guid>{B207E03B-2C69-4A5C-A7F5-6B694CCC7878}</b:Guid>
+    <b:Author>
+      <b:Author>
+        <b:NameList>
+          <b:Person>
+            <b:Last>A. G. B. W. T. D. D. Pech</b:Last>
+          </b:Person>
+        </b:NameList>
+      </b:Author>
+    </b:Author>
+    <b:Title> "Scaling the HTM Spatial Pooler," International Journal of Artificial Intelligence &amp; Applications,</b:Title>
+    <b:Year>2020. </b:Year>
+    <b:Volume> vol. 11, </b:Volume>
+    <b:RefOrder>6</b:RefOrder>
   </b:Source>
 </b:Sources>
 </file>
 
 <file path=customXml/itemProps1.xml><?xml version="1.0" encoding="utf-8"?>
-<ds:datastoreItem xmlns:ds="http://schemas.openxmlformats.org/officeDocument/2006/customXml" ds:itemID="{09A5FE36-203F-4505-96A3-4E1A79677B97}">
+<ds:datastoreItem xmlns:ds="http://schemas.openxmlformats.org/officeDocument/2006/customXml" ds:itemID="{29850E09-C377-4C08-A4DF-AF64B734CAEA}">
   <ds:schemaRefs>
     <ds:schemaRef ds:uri="http://schemas.openxmlformats.org/officeDocument/2006/bibliography"/>
   </ds:schemaRefs>

</xml_diff>

<commit_message>
Prediction flow chart added
</commit_message>
<xml_diff>
--- a/source/MySEProject/Documentation/ML2223_15 Approve Prediction of Multisequence Learning.docx
+++ b/source/MySEProject/Documentation/ML2223_15 Approve Prediction of Multisequence Learning.docx
@@ -992,10 +992,7 @@
         <w:t xml:space="preserve"> </w:t>
       </w:r>
       <w:r>
-        <w:t xml:space="preserve">) method </w:t>
-      </w:r>
-      <w:r>
-        <w:t>and then split it</w:t>
+        <w:t>) method and then split it</w:t>
       </w:r>
       <w:r>
         <w:t xml:space="preserve"> by detecting the enter keyword. This can cause an issue in real time working environment.</w:t>
@@ -1329,7 +1326,6 @@
           <w:b/>
           <w:bCs/>
         </w:rPr>
-        <w:lastRenderedPageBreak/>
         <w:t>Implementation</w:t>
       </w:r>
     </w:p>
@@ -1499,7 +1495,7 @@
         <w:jc w:val="both"/>
       </w:pPr>
       <w:r>
-        <w:pict w14:anchorId="622E9EC0">
+        <w:pict w14:anchorId="3B0D7EE3">
           <v:shapetype id="_x0000_t75" coordsize="21600,21600" o:spt="75" o:preferrelative="t" path="m@4@5l@4@11@9@11@9@5xe" filled="f" stroked="f">
             <v:stroke joinstyle="miter"/>
             <v:formulas>
@@ -1519,8 +1515,8 @@
             <v:path o:extrusionok="f" gradientshapeok="t" o:connecttype="rect"/>
             <o:lock v:ext="edit" aspectratio="t"/>
           </v:shapetype>
-          <v:shape id="_x0000_i1027" type="#_x0000_t75" style="width:210.75pt;height:266.25pt">
-            <v:imagedata r:id="rId10" o:title=""/>
+          <v:shape id="_x0000_i1031" type="#_x0000_t75" style="width:210.5pt;height:266.2pt">
+            <v:imagedata r:id="rId10" o:title="Training Flow Chart"/>
           </v:shape>
         </w:pict>
       </w:r>
@@ -1748,7 +1744,7 @@
       </w:pPr>
       <w:r>
         <w:pict w14:anchorId="0D63FB62">
-          <v:shape id="_x0000_i1031" type="#_x0000_t75" style="width:210.75pt;height:398.25pt">
+          <v:shape id="_x0000_i1027" type="#_x0000_t75" style="width:210.55pt;height:398.65pt">
             <v:imagedata r:id="rId11" o:title="Prediction Flow Chart"/>
           </v:shape>
         </w:pict>
@@ -4519,7 +4515,7 @@
     <w:rPrDefault>
       <w:rPr>
         <w:rFonts w:ascii="Times New Roman" w:eastAsia="SimSun" w:hAnsi="Times New Roman" w:cs="Times New Roman"/>
-        <w:lang w:val="en-US" w:eastAsia="en-US" w:bidi="ar-SA"/>
+        <w:lang w:val="en-IN" w:eastAsia="en-IN" w:bidi="ar-SA"/>
       </w:rPr>
     </w:rPrDefault>
     <w:pPrDefault/>
@@ -4815,6 +4811,9 @@
     <w:pPr>
       <w:jc w:val="center"/>
     </w:pPr>
+    <w:rPr>
+      <w:lang w:val="en-US" w:eastAsia="en-US"/>
+    </w:rPr>
   </w:style>
   <w:style w:type="paragraph" w:styleId="Heading1">
     <w:name w:val="heading 1"/>
@@ -4974,6 +4973,7 @@
       <w:bCs/>
       <w:sz w:val="18"/>
       <w:szCs w:val="18"/>
+      <w:lang w:val="en-US" w:eastAsia="en-US"/>
     </w:rPr>
   </w:style>
   <w:style w:type="paragraph" w:customStyle="1" w:styleId="Affiliation">
@@ -4981,6 +4981,9 @@
     <w:pPr>
       <w:jc w:val="center"/>
     </w:pPr>
+    <w:rPr>
+      <w:lang w:val="en-US" w:eastAsia="en-US"/>
+    </w:rPr>
   </w:style>
   <w:style w:type="paragraph" w:customStyle="1" w:styleId="Author">
     <w:name w:val="Author"/>
@@ -4992,6 +4995,7 @@
       <w:noProof/>
       <w:sz w:val="22"/>
       <w:szCs w:val="22"/>
+      <w:lang w:val="en-US" w:eastAsia="en-US"/>
     </w:rPr>
   </w:style>
   <w:style w:type="paragraph" w:styleId="BodyText">
@@ -5068,6 +5072,7 @@
       <w:noProof/>
       <w:sz w:val="16"/>
       <w:szCs w:val="16"/>
+      <w:lang w:val="en-US" w:eastAsia="en-US"/>
     </w:rPr>
   </w:style>
   <w:style w:type="paragraph" w:customStyle="1" w:styleId="footnote">
@@ -5082,6 +5087,7 @@
     <w:rPr>
       <w:sz w:val="16"/>
       <w:szCs w:val="16"/>
+      <w:lang w:val="en-US" w:eastAsia="en-US"/>
     </w:rPr>
   </w:style>
   <w:style w:type="paragraph" w:customStyle="1" w:styleId="papersubtitle">
@@ -5095,6 +5101,7 @@
       <w:noProof/>
       <w:sz w:val="28"/>
       <w:szCs w:val="28"/>
+      <w:lang w:val="en-US" w:eastAsia="en-US"/>
     </w:rPr>
   </w:style>
   <w:style w:type="paragraph" w:customStyle="1" w:styleId="papertitle">
@@ -5108,6 +5115,7 @@
       <w:noProof/>
       <w:sz w:val="48"/>
       <w:szCs w:val="48"/>
+      <w:lang w:val="en-US" w:eastAsia="en-US"/>
     </w:rPr>
   </w:style>
   <w:style w:type="paragraph" w:customStyle="1" w:styleId="references">
@@ -5124,6 +5132,7 @@
       <w:noProof/>
       <w:sz w:val="16"/>
       <w:szCs w:val="16"/>
+      <w:lang w:val="en-US" w:eastAsia="en-US"/>
     </w:rPr>
   </w:style>
   <w:style w:type="paragraph" w:customStyle="1" w:styleId="sponsors">
@@ -5138,6 +5147,7 @@
     <w:rPr>
       <w:sz w:val="16"/>
       <w:szCs w:val="16"/>
+      <w:lang w:val="en-US" w:eastAsia="en-US"/>
     </w:rPr>
   </w:style>
   <w:style w:type="paragraph" w:customStyle="1" w:styleId="tablecolhead">
@@ -5169,6 +5179,7 @@
       <w:noProof/>
       <w:sz w:val="16"/>
       <w:szCs w:val="16"/>
+      <w:lang w:val="en-US" w:eastAsia="en-US"/>
     </w:rPr>
   </w:style>
   <w:style w:type="paragraph" w:customStyle="1" w:styleId="tablefootnote">
@@ -5185,6 +5196,7 @@
     <w:rPr>
       <w:sz w:val="12"/>
       <w:szCs w:val="12"/>
+      <w:lang w:val="en-US" w:eastAsia="en-US"/>
     </w:rPr>
   </w:style>
   <w:style w:type="paragraph" w:customStyle="1" w:styleId="tablehead">
@@ -5201,6 +5213,7 @@
       <w:noProof/>
       <w:sz w:val="16"/>
       <w:szCs w:val="16"/>
+      <w:lang w:val="en-US" w:eastAsia="en-US"/>
     </w:rPr>
   </w:style>
   <w:style w:type="paragraph" w:customStyle="1" w:styleId="Keywords">
@@ -5380,6 +5393,7 @@
       <w:color w:val="000000"/>
       <w:sz w:val="24"/>
       <w:szCs w:val="24"/>
+      <w:lang w:val="en-US" w:eastAsia="en-US"/>
     </w:rPr>
   </w:style>
   <w:style w:type="character" w:customStyle="1" w:styleId="Heading1Char">

</xml_diff>

<commit_message>
Accuracy issue Fixed and Documentation Updated
</commit_message>
<xml_diff>
--- a/source/MySEProject/Documentation/ML2223_15 Approve Prediction of Multisequence Learning.docx
+++ b/source/MySEProject/Documentation/ML2223_15 Approve Prediction of Multisequence Learning.docx
@@ -209,7 +209,6 @@
     <w:p>
       <w:pPr>
         <w:pStyle w:val="Abstract"/>
-        <w:jc w:val="left"/>
         <w:rPr>
           <w:b w:val="0"/>
           <w:bCs w:val="0"/>
@@ -625,6 +624,7 @@
     <w:p>
       <w:pPr>
         <w:pStyle w:val="Heading2"/>
+        <w:jc w:val="both"/>
       </w:pPr>
       <w:r>
         <w:rPr>
@@ -655,6 +655,7 @@
     <w:p>
       <w:pPr>
         <w:pStyle w:val="Heading2"/>
+        <w:jc w:val="both"/>
         <w:rPr>
           <w:i w:val="0"/>
           <w:iCs w:val="0"/>
@@ -716,7 +717,7 @@
     <w:p>
       <w:pPr>
         <w:ind w:left="288"/>
-        <w:jc w:val="left"/>
+        <w:jc w:val="both"/>
         <w:rPr>
           <w:noProof/>
         </w:rPr>
@@ -770,6 +771,7 @@
     <w:p>
       <w:pPr>
         <w:pStyle w:val="Heading2"/>
+        <w:jc w:val="both"/>
       </w:pPr>
       <w:r>
         <w:rPr>
@@ -825,6 +827,7 @@
     <w:p>
       <w:pPr>
         <w:pStyle w:val="Heading2"/>
+        <w:jc w:val="both"/>
         <w:rPr>
           <w:i w:val="0"/>
           <w:iCs w:val="0"/>
@@ -850,10 +853,14 @@
         <w:t>An HTM's evolution is influenced by the data it receives and the way that data is shown. An encoder is used to transform arbitrary input into a format that an HTM can comprehend, allowing the HTM to interpret the input. Each bit in this Sparse Distributed Representation (SDR) format indicates the activation state of a column in the HTM's prior area. The following region of the HTM then uses the SDR as a feedforward input.</w:t>
       </w:r>
     </w:p>
-    <w:p/>
-    <w:p>
-      <w:pPr>
-        <w:jc w:val="left"/>
+    <w:p>
+      <w:pPr>
+        <w:jc w:val="both"/>
+      </w:pPr>
+    </w:p>
+    <w:p>
+      <w:pPr>
+        <w:jc w:val="both"/>
         <w:rPr>
           <w:b/>
           <w:bCs/>
@@ -916,6 +923,7 @@
           <w:ilvl w:val="0"/>
           <w:numId w:val="30"/>
         </w:numPr>
+        <w:jc w:val="both"/>
         <w:rPr>
           <w:i w:val="0"/>
           <w:iCs w:val="0"/>
@@ -1005,6 +1013,7 @@
           <w:ilvl w:val="0"/>
           <w:numId w:val="30"/>
         </w:numPr>
+        <w:jc w:val="both"/>
         <w:rPr>
           <w:i w:val="0"/>
           <w:iCs w:val="0"/>
@@ -1037,6 +1046,7 @@
           <w:ilvl w:val="0"/>
           <w:numId w:val="30"/>
         </w:numPr>
+        <w:jc w:val="both"/>
       </w:pPr>
       <w:r>
         <w:t>GetInputFromExcelFile( ):</w:t>
@@ -1079,6 +1089,7 @@
           <w:ilvl w:val="0"/>
           <w:numId w:val="30"/>
         </w:numPr>
+        <w:jc w:val="both"/>
         <w:rPr>
           <w:i w:val="0"/>
           <w:iCs w:val="0"/>
@@ -1175,6 +1186,7 @@
           <w:ilvl w:val="0"/>
           <w:numId w:val="30"/>
         </w:numPr>
+        <w:jc w:val="both"/>
         <w:rPr>
           <w:i w:val="0"/>
           <w:iCs w:val="0"/>
@@ -1206,49 +1218,69 @@
           <w:i w:val="0"/>
           <w:iCs w:val="0"/>
         </w:rPr>
-        <w:t xml:space="preserve"> used StreamWriter() class to create the file. If the file </w:t>
+        <w:t xml:space="preserve"> used </w:t>
+      </w:r>
+      <w:r>
+        <w:t>StreamWriter()</w:t>
       </w:r>
       <w:r>
         <w:rPr>
           <w:i w:val="0"/>
           <w:iCs w:val="0"/>
         </w:rPr>
-        <w:t>exists</w:t>
+        <w:t xml:space="preserve"> class to create the file. If the file </w:t>
       </w:r>
       <w:r>
         <w:rPr>
           <w:i w:val="0"/>
           <w:iCs w:val="0"/>
         </w:rPr>
-        <w:t xml:space="preserve">, </w:t>
+        <w:t>exists</w:t>
       </w:r>
       <w:r>
         <w:rPr>
           <w:i w:val="0"/>
           <w:iCs w:val="0"/>
         </w:rPr>
-        <w:t>it</w:t>
+        <w:t xml:space="preserve">, </w:t>
       </w:r>
       <w:r>
         <w:rPr>
           <w:i w:val="0"/>
           <w:iCs w:val="0"/>
         </w:rPr>
-        <w:t xml:space="preserve"> can be overwritten or appended to. If the file does not exist, this constructor creates a new </w:t>
+        <w:t>it</w:t>
       </w:r>
       <w:r>
         <w:rPr>
           <w:i w:val="0"/>
           <w:iCs w:val="0"/>
         </w:rPr>
-        <w:t>file. The</w:t>
+        <w:t xml:space="preserve"> can be overwritten or appended to. If the file does not exist, this constructor creates a new </w:t>
       </w:r>
       <w:r>
         <w:rPr>
           <w:i w:val="0"/>
           <w:iCs w:val="0"/>
         </w:rPr>
-        <w:t xml:space="preserve"> true flag appends to the file instead of overwriting it. Here we are generating logs for sequenceKeyPair.Key and accuracy. Ex. Sequence: 1 is having accuracy 30%</w:t>
+        <w:t>file. The</w:t>
+      </w:r>
+      <w:r>
+        <w:rPr>
+          <w:i w:val="0"/>
+          <w:iCs w:val="0"/>
+        </w:rPr>
+        <w:t xml:space="preserve"> true flag appends to the file instead of overwriting it. Here we are generating logs for </w:t>
+      </w:r>
+      <w:r>
+        <w:t>sequenceKeyPair.Key</w:t>
+      </w:r>
+      <w:r>
+        <w:rPr>
+          <w:i w:val="0"/>
+          <w:iCs w:val="0"/>
+        </w:rPr>
+        <w:t xml:space="preserve"> and accuracy. Ex. Sequence: 1 is having accuracy 30%</w:t>
       </w:r>
     </w:p>
     <w:p>
@@ -1267,6 +1299,7 @@
           <w:ilvl w:val="0"/>
           <w:numId w:val="30"/>
         </w:numPr>
+        <w:jc w:val="both"/>
         <w:rPr>
           <w:i w:val="0"/>
           <w:iCs w:val="0"/>
@@ -1294,15 +1327,140 @@
         <w:t>For encoder settings we have modified the value from 0-99. We have added input validation for the same in our program.cs file.</w:t>
       </w:r>
     </w:p>
-    <w:p>
-      <w:pPr>
-        <w:jc w:val="both"/>
-      </w:pPr>
-    </w:p>
-    <w:p>
-      <w:pPr>
-        <w:jc w:val="both"/>
-      </w:pPr>
+    <w:p/>
+    <w:p>
+      <w:pPr>
+        <w:numPr>
+          <w:ilvl w:val="0"/>
+          <w:numId w:val="30"/>
+        </w:numPr>
+        <w:jc w:val="both"/>
+      </w:pPr>
+      <w:proofErr w:type="spellStart"/>
+      <w:r>
+        <w:t>FilePath</w:t>
+      </w:r>
+      <w:proofErr w:type="spellEnd"/>
+      <w:r>
+        <w:t xml:space="preserve">: For reading inputs, test subsequences and writing accuracy to .xlsx file we are using the relative </w:t>
+      </w:r>
+      <w:proofErr w:type="spellStart"/>
+      <w:r>
+        <w:t>filePath</w:t>
+      </w:r>
+      <w:proofErr w:type="spellEnd"/>
+      <w:r>
+        <w:t xml:space="preserve"> of the input file, subsequence file and </w:t>
+      </w:r>
+      <w:r>
+        <w:t xml:space="preserve">Final Accuracy file. We are using </w:t>
+      </w:r>
+      <w:proofErr w:type="spellStart"/>
+      <w:r>
+        <w:rPr>
+          <w:i/>
+          <w:iCs/>
+        </w:rPr>
+        <w:t>Environment.CurrentDirectory</w:t>
+      </w:r>
+      <w:proofErr w:type="spellEnd"/>
+      <w:r>
+        <w:t xml:space="preserve"> property in C# that gets or sets the current working directory of the application. It returns a string that represents the absolute path of the current working directory.</w:t>
+      </w:r>
+    </w:p>
+    <w:p>
+      <w:pPr>
+        <w:pStyle w:val="ListParagraph"/>
+      </w:pPr>
+    </w:p>
+    <w:p>
+      <w:pPr>
+        <w:ind w:left="648"/>
+        <w:jc w:val="both"/>
+      </w:pPr>
+    </w:p>
+    <w:p>
+      <w:pPr>
+        <w:numPr>
+          <w:ilvl w:val="0"/>
+          <w:numId w:val="30"/>
+        </w:numPr>
+        <w:jc w:val="both"/>
+      </w:pPr>
+      <w:r>
+        <w:t xml:space="preserve">Final Accuracy: We have implemented a logic that writes the final accuracy in .xlsx file along with the current date and time so if we need to check the accuracy in future we can get to know when the file is generated. For that we are using </w:t>
+      </w:r>
+      <w:proofErr w:type="spellStart"/>
+      <w:r>
+        <w:t>DateTime.Now</w:t>
+      </w:r>
+      <w:proofErr w:type="spellEnd"/>
+      <w:r>
+        <w:t xml:space="preserve"> property</w:t>
+      </w:r>
+      <w:r>
+        <w:t xml:space="preserve"> in </w:t>
+      </w:r>
+      <w:proofErr w:type="spellStart"/>
+      <w:r>
+        <w:t>c#</w:t>
+      </w:r>
+      <w:proofErr w:type="spellEnd"/>
+      <w:r>
+        <w:t xml:space="preserve"> </w:t>
+      </w:r>
+      <w:r>
+        <w:t>that returns the current local date and time on the computer where the code is running.</w:t>
+      </w:r>
+      <w:r>
+        <w:t xml:space="preserve"> </w:t>
+      </w:r>
+      <w:r>
+        <w:t xml:space="preserve">It returns a </w:t>
+      </w:r>
+      <w:proofErr w:type="spellStart"/>
+      <w:r>
+        <w:t>DateTime</w:t>
+      </w:r>
+      <w:proofErr w:type="spellEnd"/>
+      <w:r>
+        <w:t xml:space="preserve"> object that contains the current date and time.</w:t>
+      </w:r>
+    </w:p>
+    <w:p>
+      <w:pPr>
+        <w:ind w:left="648"/>
+        <w:jc w:val="both"/>
+      </w:pPr>
+      <w:r>
+        <w:t xml:space="preserve">string </w:t>
+      </w:r>
+      <w:proofErr w:type="spellStart"/>
+      <w:r>
+        <w:t>fileName</w:t>
+      </w:r>
+      <w:proofErr w:type="spellEnd"/>
+      <w:r>
+        <w:t xml:space="preserve"> = </w:t>
+      </w:r>
+      <w:proofErr w:type="spellStart"/>
+      <w:proofErr w:type="gramStart"/>
+      <w:r>
+        <w:t>string.Format</w:t>
+      </w:r>
+      <w:proofErr w:type="spellEnd"/>
+      <w:proofErr w:type="gramEnd"/>
+      <w:r>
+        <w:t xml:space="preserve">("Final Accuracy ({0:dd-MM-yyyy HH-mm-ss}).csv", </w:t>
+      </w:r>
+      <w:proofErr w:type="spellStart"/>
+      <w:r>
+        <w:t>DateTime.Now</w:t>
+      </w:r>
+      <w:proofErr w:type="spellEnd"/>
+      <w:r>
+        <w:t>);</w:t>
+      </w:r>
     </w:p>
     <w:p>
       <w:pPr>
@@ -1331,7 +1489,7 @@
     </w:p>
     <w:p>
       <w:pPr>
-        <w:ind w:left="216"/>
+        <w:ind w:left="216" w:firstLine="360"/>
         <w:jc w:val="both"/>
       </w:pPr>
       <w:r>
@@ -1515,7 +1673,7 @@
             <v:path o:extrusionok="f" gradientshapeok="t" o:connecttype="rect"/>
             <o:lock v:ext="edit" aspectratio="t"/>
           </v:shapetype>
-          <v:shape id="_x0000_i1031" type="#_x0000_t75" style="width:210.5pt;height:266.2pt">
+          <v:shape id="_x0000_i1026" type="#_x0000_t75" style="width:210.5pt;height:266.2pt">
             <v:imagedata r:id="rId10" o:title="Training Flow Chart"/>
           </v:shape>
         </w:pict>
@@ -1820,35 +1978,26 @@
           <w:i/>
           <w:iCs/>
         </w:rPr>
-        <w:t xml:space="preserve"> Phase</w:t>
-      </w:r>
-    </w:p>
-    <w:p>
-      <w:pPr>
-        <w:jc w:val="both"/>
-        <w:rPr>
+        <w:t xml:space="preserve"> Phas</w:t>
+      </w:r>
+      <w:r>
+        <w:rPr>
+          <w:b w:val="0"/>
+          <w:bCs w:val="0"/>
           <w:i/>
           <w:iCs/>
         </w:rPr>
-      </w:pPr>
-    </w:p>
-    <w:p>
-      <w:pPr>
-        <w:jc w:val="both"/>
-        <w:rPr>
-          <w:i/>
-          <w:iCs/>
-        </w:rPr>
-      </w:pPr>
-    </w:p>
+        <w:t>e</w:t>
+      </w:r>
+    </w:p>
+    <w:p/>
     <w:p>
       <w:pPr>
         <w:pStyle w:val="Heading1"/>
         <w:numPr>
           <w:ilvl w:val="0"/>
-          <w:numId w:val="30"/>
+          <w:numId w:val="25"/>
         </w:numPr>
-        <w:ind w:firstLine="0"/>
         <w:rPr>
           <w:b/>
           <w:bCs/>
@@ -1864,7 +2013,811 @@
     </w:p>
     <w:p>
       <w:pPr>
+        <w:jc w:val="both"/>
+      </w:pPr>
+      <w:r>
+        <w:t>We have divided our result into six sections.</w:t>
+      </w:r>
+    </w:p>
+    <w:p>
+      <w:pPr>
+        <w:jc w:val="both"/>
+      </w:pPr>
+    </w:p>
+    <w:p>
+      <w:pPr>
+        <w:numPr>
+          <w:ilvl w:val="0"/>
+          <w:numId w:val="33"/>
+        </w:numPr>
+        <w:jc w:val="both"/>
+      </w:pPr>
+      <w:r>
+        <w:t>Algorithm/Flow chart of the code</w:t>
+      </w:r>
+    </w:p>
+    <w:p>
+      <w:pPr>
+        <w:numPr>
+          <w:ilvl w:val="0"/>
+          <w:numId w:val="33"/>
+        </w:numPr>
+        <w:jc w:val="both"/>
+      </w:pPr>
+      <w:r>
+        <w:t>Result of training phase</w:t>
+      </w:r>
+    </w:p>
+    <w:p>
+      <w:pPr>
+        <w:numPr>
+          <w:ilvl w:val="0"/>
+          <w:numId w:val="33"/>
+        </w:numPr>
+        <w:jc w:val="both"/>
+      </w:pPr>
+      <w:r>
+        <w:t>Result of prediction phase</w:t>
+      </w:r>
+    </w:p>
+    <w:p>
+      <w:pPr>
+        <w:numPr>
+          <w:ilvl w:val="0"/>
+          <w:numId w:val="33"/>
+        </w:numPr>
+        <w:jc w:val="both"/>
+      </w:pPr>
+      <w:r>
+        <w:t>Result of accuracy calculation phase</w:t>
+      </w:r>
+    </w:p>
+    <w:p>
+      <w:pPr>
+        <w:numPr>
+          <w:ilvl w:val="0"/>
+          <w:numId w:val="33"/>
+        </w:numPr>
+        <w:jc w:val="both"/>
+      </w:pPr>
+      <w:r>
+        <w:t>Exporting existing accuracy result into .csv file</w:t>
+      </w:r>
+    </w:p>
+    <w:p>
+      <w:pPr>
+        <w:numPr>
+          <w:ilvl w:val="0"/>
+          <w:numId w:val="33"/>
+        </w:numPr>
+        <w:jc w:val="both"/>
+      </w:pPr>
+      <w:r>
+        <w:t>Performance testing and comparison with legacy code</w:t>
+      </w:r>
+    </w:p>
+    <w:p>
+      <w:pPr>
+        <w:jc w:val="both"/>
+      </w:pPr>
+    </w:p>
+    <w:p>
+      <w:pPr>
+        <w:numPr>
+          <w:ilvl w:val="0"/>
+          <w:numId w:val="34"/>
+        </w:numPr>
+        <w:jc w:val="both"/>
+      </w:pPr>
+      <w:r>
+        <w:t>Flow chart of the code:</w:t>
+      </w:r>
+    </w:p>
+    <w:p>
+      <w:pPr>
+        <w:ind w:left="720"/>
+        <w:jc w:val="both"/>
+      </w:pPr>
+      <w:r>
+        <w:t>Figure 2.3 explains the flowchart</w:t>
+      </w:r>
+      <w:r>
+        <w:t xml:space="preserve"> </w:t>
+      </w:r>
+      <w:r>
+        <w:t xml:space="preserve">of </w:t>
+      </w:r>
+      <w:proofErr w:type="spellStart"/>
+      <w:r>
+        <w:t>MultiSequenceLearning</w:t>
+      </w:r>
+      <w:proofErr w:type="spellEnd"/>
+      <w:r>
+        <w:t xml:space="preserve"> experiment. </w:t>
+      </w:r>
+    </w:p>
+    <w:p>
+      <w:pPr>
         <w:pStyle w:val="BodyText"/>
+        <w:jc w:val="left"/>
+        <w:rPr>
+          <w:lang w:val="en-US"/>
+        </w:rPr>
+      </w:pPr>
+    </w:p>
+    <w:p>
+      <w:pPr>
+        <w:pStyle w:val="BodyText"/>
+        <w:jc w:val="left"/>
+        <w:rPr>
+          <w:lang w:val="en-US"/>
+        </w:rPr>
+      </w:pPr>
+      <w:r>
+        <w:rPr>
+          <w:lang w:val="en-US"/>
+        </w:rPr>
+        <w:pict w14:anchorId="3BBEE4A1">
+          <v:shape id="_x0000_i1028" type="#_x0000_t75" style="width:242.9pt;height:472.6pt">
+            <v:imagedata r:id="rId12" o:title="Project Flow"/>
+          </v:shape>
+        </w:pict>
+      </w:r>
+    </w:p>
+    <w:p>
+      <w:pPr>
+        <w:pStyle w:val="Caption"/>
+        <w:ind w:left="720" w:firstLine="720"/>
+        <w:jc w:val="both"/>
+        <w:rPr>
+          <w:b w:val="0"/>
+          <w:bCs w:val="0"/>
+          <w:i/>
+          <w:iCs/>
+        </w:rPr>
+      </w:pPr>
+      <w:r>
+        <w:rPr>
+          <w:b w:val="0"/>
+          <w:bCs w:val="0"/>
+          <w:i/>
+          <w:iCs/>
+        </w:rPr>
+        <w:t xml:space="preserve">Figure </w:t>
+      </w:r>
+      <w:r>
+        <w:rPr>
+          <w:b w:val="0"/>
+          <w:bCs w:val="0"/>
+          <w:i/>
+          <w:iCs/>
+        </w:rPr>
+        <w:fldChar w:fldCharType="begin"/>
+      </w:r>
+      <w:r>
+        <w:rPr>
+          <w:b w:val="0"/>
+          <w:bCs w:val="0"/>
+          <w:i/>
+          <w:iCs/>
+        </w:rPr>
+        <w:instrText xml:space="preserve"> SEQ Figure \* ARABIC </w:instrText>
+      </w:r>
+      <w:r>
+        <w:rPr>
+          <w:b w:val="0"/>
+          <w:bCs w:val="0"/>
+          <w:i/>
+          <w:iCs/>
+        </w:rPr>
+        <w:fldChar w:fldCharType="separate"/>
+      </w:r>
+      <w:r>
+        <w:rPr>
+          <w:b w:val="0"/>
+          <w:bCs w:val="0"/>
+          <w:i/>
+          <w:iCs/>
+          <w:noProof/>
+        </w:rPr>
+        <w:t>2</w:t>
+      </w:r>
+      <w:r>
+        <w:rPr>
+          <w:b w:val="0"/>
+          <w:bCs w:val="0"/>
+          <w:i/>
+          <w:iCs/>
+        </w:rPr>
+        <w:fldChar w:fldCharType="end"/>
+      </w:r>
+      <w:r>
+        <w:rPr>
+          <w:b w:val="0"/>
+          <w:bCs w:val="0"/>
+          <w:i/>
+          <w:iCs/>
+        </w:rPr>
+        <w:t>.3 Algorithm of Code.</w:t>
+      </w:r>
+    </w:p>
+    <w:p>
+      <w:pPr>
+        <w:pStyle w:val="BodyText"/>
+        <w:jc w:val="left"/>
+        <w:rPr>
+          <w:lang w:val="en-US"/>
+        </w:rPr>
+      </w:pPr>
+    </w:p>
+    <w:p>
+      <w:pPr>
+        <w:pStyle w:val="BodyText"/>
+        <w:jc w:val="left"/>
+        <w:rPr>
+          <w:lang w:val="en-US"/>
+        </w:rPr>
+      </w:pPr>
+    </w:p>
+    <w:p>
+      <w:pPr>
+        <w:pStyle w:val="BodyText"/>
+        <w:jc w:val="left"/>
+        <w:rPr>
+          <w:lang w:val="en-US"/>
+        </w:rPr>
+      </w:pPr>
+    </w:p>
+    <w:p>
+      <w:pPr>
+        <w:pStyle w:val="BodyText"/>
+        <w:jc w:val="left"/>
+        <w:rPr>
+          <w:lang w:val="en-US"/>
+        </w:rPr>
+      </w:pPr>
+    </w:p>
+    <w:p>
+      <w:pPr>
+        <w:pStyle w:val="BodyText"/>
+        <w:jc w:val="left"/>
+        <w:rPr>
+          <w:lang w:val="en-US"/>
+        </w:rPr>
+      </w:pPr>
+    </w:p>
+    <w:p>
+      <w:pPr>
+        <w:pStyle w:val="BodyText"/>
+        <w:jc w:val="left"/>
+        <w:rPr>
+          <w:lang w:val="en-US"/>
+        </w:rPr>
+      </w:pPr>
+    </w:p>
+    <w:p>
+      <w:pPr>
+        <w:pStyle w:val="BodyText"/>
+        <w:jc w:val="left"/>
+        <w:rPr>
+          <w:lang w:val="en-US"/>
+        </w:rPr>
+      </w:pPr>
+    </w:p>
+    <w:p>
+      <w:pPr>
+        <w:pStyle w:val="BodyText"/>
+        <w:jc w:val="left"/>
+        <w:rPr>
+          <w:lang w:val="en-US"/>
+        </w:rPr>
+      </w:pPr>
+    </w:p>
+    <w:p>
+      <w:pPr>
+        <w:pStyle w:val="BodyText"/>
+        <w:jc w:val="left"/>
+        <w:rPr>
+          <w:lang w:val="en-US"/>
+        </w:rPr>
+      </w:pPr>
+    </w:p>
+    <w:p>
+      <w:pPr>
+        <w:pStyle w:val="BodyText"/>
+        <w:jc w:val="left"/>
+        <w:rPr>
+          <w:lang w:val="en-US"/>
+        </w:rPr>
+      </w:pPr>
+    </w:p>
+    <w:p>
+      <w:pPr>
+        <w:pStyle w:val="BodyText"/>
+        <w:jc w:val="left"/>
+        <w:rPr>
+          <w:lang w:val="en-US"/>
+        </w:rPr>
+      </w:pPr>
+    </w:p>
+    <w:p>
+      <w:pPr>
+        <w:pStyle w:val="BodyText"/>
+        <w:jc w:val="left"/>
+        <w:rPr>
+          <w:lang w:val="en-US"/>
+        </w:rPr>
+      </w:pPr>
+    </w:p>
+    <w:p>
+      <w:pPr>
+        <w:pStyle w:val="BodyText"/>
+        <w:jc w:val="left"/>
+        <w:rPr>
+          <w:lang w:val="en-US"/>
+        </w:rPr>
+      </w:pPr>
+    </w:p>
+    <w:p>
+      <w:pPr>
+        <w:pStyle w:val="BodyText"/>
+        <w:numPr>
+          <w:ilvl w:val="0"/>
+          <w:numId w:val="34"/>
+        </w:numPr>
+        <w:jc w:val="left"/>
+        <w:rPr>
+          <w:lang w:val="en-US"/>
+        </w:rPr>
+      </w:pPr>
+      <w:r>
+        <w:rPr>
+          <w:lang w:val="en-US"/>
+        </w:rPr>
+        <w:t>Result of training phase.</w:t>
+      </w:r>
+    </w:p>
+    <w:p>
+      <w:pPr>
+        <w:pStyle w:val="BodyText"/>
+        <w:ind w:firstLine="0"/>
+        <w:rPr>
+          <w:lang w:val="en-US"/>
+        </w:rPr>
+      </w:pPr>
+      <w:r>
+        <w:rPr>
+          <w:lang w:val="en-US"/>
+        </w:rPr>
+        <w:t>Model is getting trained for each input sequence and newborn cycles gets generated till the spatial pooler reach the stable state.</w:t>
+      </w:r>
+    </w:p>
+    <w:p>
+      <w:pPr>
+        <w:pStyle w:val="BodyText"/>
+        <w:ind w:firstLine="0"/>
+        <w:jc w:val="center"/>
+        <w:rPr>
+          <w:lang w:val="en-US"/>
+        </w:rPr>
+      </w:pPr>
+      <w:r>
+        <w:rPr>
+          <w:lang w:val="en-US"/>
+        </w:rPr>
+        <w:pict w14:anchorId="2D87CD8F">
+          <v:shape id="_x0000_i1029" type="#_x0000_t75" style="width:159.45pt;height:146.5pt">
+            <v:imagedata r:id="rId13" o:title="Newborn Cycle"/>
+          </v:shape>
+        </w:pict>
+      </w:r>
+    </w:p>
+    <w:p>
+      <w:pPr>
+        <w:pStyle w:val="BodyText"/>
+        <w:ind w:firstLine="0"/>
+        <w:jc w:val="center"/>
+        <w:rPr>
+          <w:i/>
+          <w:iCs/>
+          <w:lang w:val="en-US"/>
+        </w:rPr>
+      </w:pPr>
+      <w:r>
+        <w:rPr>
+          <w:i/>
+          <w:iCs/>
+          <w:lang w:val="en-US"/>
+        </w:rPr>
+        <w:t>Figure 2.4 Result of Training Phase.</w:t>
+      </w:r>
+    </w:p>
+    <w:p>
+      <w:pPr>
+        <w:pStyle w:val="BodyText"/>
+        <w:ind w:firstLine="0"/>
+        <w:rPr>
+          <w:lang w:val="en-US"/>
+        </w:rPr>
+      </w:pPr>
+      <w:r>
+        <w:rPr>
+          <w:lang w:val="en-US"/>
+        </w:rPr>
+        <w:t>Figure 2.4 shows the result of training phase where newborn cycles are generated.</w:t>
+      </w:r>
+    </w:p>
+    <w:p>
+      <w:pPr>
+        <w:pStyle w:val="BodyText"/>
+        <w:numPr>
+          <w:ilvl w:val="0"/>
+          <w:numId w:val="34"/>
+        </w:numPr>
+        <w:rPr>
+          <w:lang w:val="en-US"/>
+        </w:rPr>
+      </w:pPr>
+      <w:r>
+        <w:rPr>
+          <w:lang w:val="en-US"/>
+        </w:rPr>
+        <w:t>Result of prediction phase.</w:t>
+      </w:r>
+    </w:p>
+    <w:p>
+      <w:pPr>
+        <w:pStyle w:val="BodyText"/>
+        <w:ind w:firstLine="0"/>
+        <w:rPr>
+          <w:lang w:val="en-US"/>
+        </w:rPr>
+      </w:pPr>
+      <w:r>
+        <w:rPr>
+          <w:lang w:val="en-US"/>
+        </w:rPr>
+        <w:t xml:space="preserve">Prediction phase is carried out once training phase is completed. </w:t>
+      </w:r>
+      <w:r>
+        <w:rPr>
+          <w:lang w:val="en-US"/>
+        </w:rPr>
+        <w:t>P</w:t>
+      </w:r>
+      <w:r>
+        <w:rPr>
+          <w:lang w:val="en-US"/>
+        </w:rPr>
+        <w:t>rediction phase</w:t>
+      </w:r>
+      <w:r>
+        <w:rPr>
+          <w:lang w:val="en-US"/>
+        </w:rPr>
+        <w:t xml:space="preserve"> executes in three steps match detection, mismatch detection and next element prediction.</w:t>
+      </w:r>
+      <w:r>
+        <w:rPr>
+          <w:lang w:val="en-US"/>
+        </w:rPr>
+        <w:t xml:space="preserve"> </w:t>
+      </w:r>
+    </w:p>
+    <w:p>
+      <w:pPr>
+        <w:pStyle w:val="BodyText"/>
+        <w:ind w:firstLine="0"/>
+        <w:rPr>
+          <w:lang w:val="en-US"/>
+        </w:rPr>
+      </w:pPr>
+      <w:r>
+        <w:rPr>
+          <w:lang w:val="en-US"/>
+        </w:rPr>
+        <w:pict w14:anchorId="41B25881">
+          <v:shape id="_x0000_i1030" type="#_x0000_t75" style="width:242.9pt;height:24.5pt">
+            <v:imagedata r:id="rId14" o:title="Match"/>
+          </v:shape>
+        </w:pict>
+      </w:r>
+    </w:p>
+    <w:p>
+      <w:pPr>
+        <w:pStyle w:val="BodyText"/>
+        <w:jc w:val="center"/>
+        <w:rPr>
+          <w:i/>
+          <w:iCs/>
+          <w:lang w:val="en-US"/>
+        </w:rPr>
+      </w:pPr>
+      <w:r>
+        <w:rPr>
+          <w:i/>
+          <w:iCs/>
+          <w:lang w:val="en-US"/>
+        </w:rPr>
+        <w:t>Figure 2.5 Match detection</w:t>
+      </w:r>
+    </w:p>
+    <w:p>
+      <w:pPr>
+        <w:pStyle w:val="BodyText"/>
+        <w:ind w:firstLine="0"/>
+        <w:rPr>
+          <w:lang w:val="en-US"/>
+        </w:rPr>
+      </w:pPr>
+      <w:r>
+        <w:rPr>
+          <w:lang w:val="en-US"/>
+        </w:rPr>
+        <w:t>If the input sequence and test sequence are matching then predict element will detect a match and match counter is getting incremented. Which we are using for accuracy calculation.</w:t>
+      </w:r>
+    </w:p>
+    <w:p>
+      <w:pPr>
+        <w:pStyle w:val="BodyText"/>
+        <w:ind w:firstLine="0"/>
+        <w:rPr>
+          <w:lang w:val="en-US"/>
+        </w:rPr>
+      </w:pPr>
+      <w:r>
+        <w:rPr>
+          <w:lang w:val="en-US"/>
+        </w:rPr>
+        <w:t>Figure 2.5 is showing the match.</w:t>
+      </w:r>
+    </w:p>
+    <w:p>
+      <w:pPr>
+        <w:pStyle w:val="BodyText"/>
+        <w:ind w:firstLine="0"/>
+        <w:rPr>
+          <w:lang w:val="en-US"/>
+        </w:rPr>
+      </w:pPr>
+      <w:r>
+        <w:rPr>
+          <w:lang w:val="en-US"/>
+        </w:rPr>
+        <w:pict w14:anchorId="34F5A19F">
+          <v:shape id="_x0000_i1031" type="#_x0000_t75" style="width:242.9pt;height:27.55pt">
+            <v:imagedata r:id="rId15" o:title="mismatch"/>
+          </v:shape>
+        </w:pict>
+      </w:r>
+    </w:p>
+    <w:p>
+      <w:pPr>
+        <w:pStyle w:val="BodyText"/>
+        <w:jc w:val="center"/>
+        <w:rPr>
+          <w:i/>
+          <w:iCs/>
+          <w:lang w:val="en-US"/>
+        </w:rPr>
+      </w:pPr>
+      <w:r>
+        <w:rPr>
+          <w:i/>
+          <w:iCs/>
+          <w:lang w:val="en-US"/>
+        </w:rPr>
+        <w:t>Figure 2.6 Mismatch detection</w:t>
+      </w:r>
+    </w:p>
+    <w:p>
+      <w:pPr>
+        <w:pStyle w:val="BodyText"/>
+        <w:ind w:firstLine="0"/>
+        <w:jc w:val="left"/>
+        <w:rPr>
+          <w:lang w:val="en-US"/>
+        </w:rPr>
+      </w:pPr>
+      <w:r>
+        <w:rPr>
+          <w:lang w:val="en-US"/>
+        </w:rPr>
+        <w:t xml:space="preserve">If any element of the input sequence does not match with the test data predictor will return a mismatch. The figure 2.6 is showing the mismatch.  </w:t>
+      </w:r>
+    </w:p>
+    <w:p>
+      <w:pPr>
+        <w:pStyle w:val="BodyText"/>
+        <w:ind w:firstLine="0"/>
+        <w:jc w:val="left"/>
+        <w:rPr>
+          <w:lang w:val="en-US"/>
+        </w:rPr>
+      </w:pPr>
+    </w:p>
+    <w:p>
+      <w:pPr>
+        <w:pStyle w:val="BodyText"/>
+        <w:ind w:firstLine="0"/>
+        <w:jc w:val="left"/>
+        <w:rPr>
+          <w:lang w:val="en-US"/>
+        </w:rPr>
+      </w:pPr>
+    </w:p>
+    <w:p>
+      <w:pPr>
+        <w:pStyle w:val="BodyText"/>
+        <w:numPr>
+          <w:ilvl w:val="0"/>
+          <w:numId w:val="34"/>
+        </w:numPr>
+        <w:jc w:val="center"/>
+        <w:rPr>
+          <w:lang w:val="en-US"/>
+        </w:rPr>
+      </w:pPr>
+      <w:r>
+        <w:rPr>
+          <w:lang w:val="en-US"/>
+        </w:rPr>
+        <w:t>Result of accuracy calculation phase</w:t>
+      </w:r>
+    </w:p>
+    <w:p>
+      <w:pPr>
+        <w:numPr>
+          <w:ilvl w:val="0"/>
+          <w:numId w:val="34"/>
+        </w:numPr>
+      </w:pPr>
+      <w:r>
+        <w:t>Exporting existing accuracy result into .csv file</w:t>
+      </w:r>
+    </w:p>
+    <w:p>
+      <w:pPr>
+        <w:ind w:left="360"/>
+        <w:jc w:val="both"/>
+      </w:pPr>
+      <w:r>
+        <w:t xml:space="preserve">In </w:t>
+      </w:r>
+      <w:proofErr w:type="spellStart"/>
+      <w:r>
+        <w:t>MultiSequenceLearning.cs</w:t>
+      </w:r>
+      <w:proofErr w:type="spellEnd"/>
+      <w:r>
+        <w:t xml:space="preserve"> class accuracy is getting calculated by using formula </w:t>
+      </w:r>
+    </w:p>
+    <w:p>
+      <w:pPr>
+        <w:ind w:left="360"/>
+        <w:jc w:val="both"/>
+      </w:pPr>
+      <w:r>
+        <w:t>double accuracy = (double)matches</w:t>
+      </w:r>
+      <w:r>
+        <w:t xml:space="preserve"> </w:t>
+      </w:r>
+      <w:r>
+        <w:t>/ (double)</w:t>
+      </w:r>
+      <w:proofErr w:type="spellStart"/>
+      <w:proofErr w:type="gramStart"/>
+      <w:r>
+        <w:t>sequenceKeyPair.Value.Count</w:t>
+      </w:r>
+      <w:proofErr w:type="spellEnd"/>
+      <w:proofErr w:type="gramEnd"/>
+      <w:r>
+        <w:t xml:space="preserve"> * 100.0;</w:t>
+      </w:r>
+    </w:p>
+    <w:p>
+      <w:pPr>
+        <w:ind w:left="360"/>
+        <w:jc w:val="both"/>
+      </w:pPr>
+      <w:r>
+        <w:t xml:space="preserve">This accuracy result we are exporting into csv file which is available in </w:t>
+      </w:r>
+      <w:proofErr w:type="spellStart"/>
+      <w:proofErr w:type="gramStart"/>
+      <w:r>
+        <w:t>MySEProject</w:t>
+      </w:r>
+      <w:proofErr w:type="spellEnd"/>
+      <w:r>
+        <w:t>.</w:t>
+      </w:r>
+      <w:r>
+        <w:rPr>
+          <w:i/>
+          <w:iCs/>
+          <w:color w:val="FF0000"/>
+        </w:rPr>
+        <w:t>(</w:t>
+      </w:r>
+      <w:proofErr w:type="gramEnd"/>
+      <w:r>
+        <w:rPr>
+          <w:i/>
+          <w:iCs/>
+          <w:color w:val="FF0000"/>
+        </w:rPr>
+        <w:t>add citation)</w:t>
+      </w:r>
+    </w:p>
+    <w:p>
+      <w:pPr>
+        <w:ind w:left="360"/>
+        <w:jc w:val="both"/>
+      </w:pPr>
+    </w:p>
+    <w:p/>
+    <w:p>
+      <w:pPr>
+        <w:numPr>
+          <w:ilvl w:val="0"/>
+          <w:numId w:val="34"/>
+        </w:numPr>
+        <w:jc w:val="both"/>
+      </w:pPr>
+      <w:r>
+        <w:t>Performance testing and comparison with legacy code.</w:t>
+      </w:r>
+    </w:p>
+    <w:p>
+      <w:pPr>
+        <w:jc w:val="both"/>
+      </w:pPr>
+      <w:r>
+        <w:t xml:space="preserve">In this phase of testing we tested the code for 10 iterations with different range of training data and test data and compare the performance </w:t>
+      </w:r>
+      <w:r>
+        <w:t xml:space="preserve">of newly implemented the code and legacy code. Result can be found </w:t>
+      </w:r>
+      <w:hyperlink r:id="rId16" w:history="1">
+        <w:r>
+          <w:rPr>
+            <w:rStyle w:val="Hyperlink"/>
+          </w:rPr>
+          <w:t>here</w:t>
+        </w:r>
+      </w:hyperlink>
+      <w:r>
+        <w:t>.</w:t>
+      </w:r>
+    </w:p>
+    <w:p>
+      <w:pPr>
+        <w:pStyle w:val="BodyText"/>
+        <w:ind w:left="720" w:firstLine="0"/>
+        <w:jc w:val="left"/>
+        <w:rPr>
+          <w:lang w:val="en-US"/>
+        </w:rPr>
+      </w:pPr>
+    </w:p>
+    <w:p>
+      <w:pPr>
+        <w:pStyle w:val="BodyText"/>
+        <w:ind w:firstLine="0"/>
+        <w:jc w:val="left"/>
+        <w:rPr>
+          <w:lang w:val="en-US"/>
+        </w:rPr>
+      </w:pPr>
+    </w:p>
+    <w:p>
+      <w:pPr>
+        <w:pStyle w:val="BodyText"/>
+        <w:ind w:firstLine="0"/>
         <w:jc w:val="left"/>
         <w:rPr>
           <w:lang w:val="en-US"/>
@@ -2190,7 +3143,7 @@
             <w:r>
               <w:t xml:space="preserve">Available: </w:t>
             </w:r>
-            <w:hyperlink r:id="rId12" w:history="1">
+            <w:hyperlink r:id="rId17" w:history="1">
               <w:r>
                 <w:rPr>
                   <w:rStyle w:val="Hyperlink"/>
@@ -3010,6 +3963,92 @@
     </w:lvl>
   </w:abstractNum>
   <w:abstractNum w:abstractNumId="13" w15:restartNumberingAfterBreak="0">
+    <w:nsid w:val="13567F6B"/>
+    <w:multiLevelType w:val="hybridMultilevel"/>
+    <w:tmpl w:val="3288095C"/>
+    <w:lvl w:ilvl="0" w:tplc="40090013">
+      <w:start w:val="1"/>
+      <w:numFmt w:val="upperRoman"/>
+      <w:lvlText w:val="%1."/>
+      <w:lvlJc w:val="right"/>
+      <w:pPr>
+        <w:ind w:left="720" w:hanging="360"/>
+      </w:pPr>
+    </w:lvl>
+    <w:lvl w:ilvl="1" w:tplc="40090019">
+      <w:start w:val="1"/>
+      <w:numFmt w:val="lowerLetter"/>
+      <w:lvlText w:val="%2."/>
+      <w:lvlJc w:val="left"/>
+      <w:pPr>
+        <w:ind w:left="1440" w:hanging="360"/>
+      </w:pPr>
+    </w:lvl>
+    <w:lvl w:ilvl="2" w:tplc="4009001B">
+      <w:start w:val="1"/>
+      <w:numFmt w:val="lowerRoman"/>
+      <w:lvlText w:val="%3."/>
+      <w:lvlJc w:val="right"/>
+      <w:pPr>
+        <w:ind w:left="2160" w:hanging="180"/>
+      </w:pPr>
+    </w:lvl>
+    <w:lvl w:ilvl="3" w:tplc="4009000F">
+      <w:start w:val="1"/>
+      <w:numFmt w:val="decimal"/>
+      <w:lvlText w:val="%4."/>
+      <w:lvlJc w:val="left"/>
+      <w:pPr>
+        <w:ind w:left="2880" w:hanging="360"/>
+      </w:pPr>
+    </w:lvl>
+    <w:lvl w:ilvl="4" w:tplc="40090019">
+      <w:start w:val="1"/>
+      <w:numFmt w:val="lowerLetter"/>
+      <w:lvlText w:val="%5."/>
+      <w:lvlJc w:val="left"/>
+      <w:pPr>
+        <w:ind w:left="3600" w:hanging="360"/>
+      </w:pPr>
+    </w:lvl>
+    <w:lvl w:ilvl="5" w:tplc="4009001B">
+      <w:start w:val="1"/>
+      <w:numFmt w:val="lowerRoman"/>
+      <w:lvlText w:val="%6."/>
+      <w:lvlJc w:val="right"/>
+      <w:pPr>
+        <w:ind w:left="4320" w:hanging="180"/>
+      </w:pPr>
+    </w:lvl>
+    <w:lvl w:ilvl="6" w:tplc="4009000F" w:tentative="1">
+      <w:start w:val="1"/>
+      <w:numFmt w:val="decimal"/>
+      <w:lvlText w:val="%7."/>
+      <w:lvlJc w:val="left"/>
+      <w:pPr>
+        <w:ind w:left="5040" w:hanging="360"/>
+      </w:pPr>
+    </w:lvl>
+    <w:lvl w:ilvl="7" w:tplc="40090019" w:tentative="1">
+      <w:start w:val="1"/>
+      <w:numFmt w:val="lowerLetter"/>
+      <w:lvlText w:val="%8."/>
+      <w:lvlJc w:val="left"/>
+      <w:pPr>
+        <w:ind w:left="5760" w:hanging="360"/>
+      </w:pPr>
+    </w:lvl>
+    <w:lvl w:ilvl="8" w:tplc="4009001B" w:tentative="1">
+      <w:start w:val="1"/>
+      <w:numFmt w:val="lowerRoman"/>
+      <w:lvlText w:val="%9."/>
+      <w:lvlJc w:val="right"/>
+      <w:pPr>
+        <w:ind w:left="6480" w:hanging="180"/>
+      </w:pPr>
+    </w:lvl>
+  </w:abstractNum>
+  <w:abstractNum w:abstractNumId="14" w15:restartNumberingAfterBreak="0">
     <w:nsid w:val="1E177E97"/>
     <w:multiLevelType w:val="hybridMultilevel"/>
     <w:tmpl w:val="A6463BCE"/>
@@ -3095,7 +4134,7 @@
       </w:pPr>
     </w:lvl>
   </w:abstractNum>
-  <w:abstractNum w:abstractNumId="14" w15:restartNumberingAfterBreak="0">
+  <w:abstractNum w:abstractNumId="15" w15:restartNumberingAfterBreak="0">
     <w:nsid w:val="20AF0333"/>
     <w:multiLevelType w:val="hybridMultilevel"/>
     <w:tmpl w:val="CB0E7F4E"/>
@@ -3237,7 +4276,7 @@
       </w:rPr>
     </w:lvl>
   </w:abstractNum>
-  <w:abstractNum w:abstractNumId="15" w15:restartNumberingAfterBreak="0">
+  <w:abstractNum w:abstractNumId="16" w15:restartNumberingAfterBreak="0">
     <w:nsid w:val="217D0169"/>
     <w:multiLevelType w:val="hybridMultilevel"/>
     <w:tmpl w:val="B40CD408"/>
@@ -3326,7 +4365,7 @@
       </w:pPr>
     </w:lvl>
   </w:abstractNum>
-  <w:abstractNum w:abstractNumId="16" w15:restartNumberingAfterBreak="0">
+  <w:abstractNum w:abstractNumId="17" w15:restartNumberingAfterBreak="0">
     <w:nsid w:val="26FE1FCF"/>
     <w:multiLevelType w:val="hybridMultilevel"/>
     <w:tmpl w:val="33826962"/>
@@ -3482,7 +4521,7 @@
       </w:rPr>
     </w:lvl>
   </w:abstractNum>
-  <w:abstractNum w:abstractNumId="17" w15:restartNumberingAfterBreak="0">
+  <w:abstractNum w:abstractNumId="18" w15:restartNumberingAfterBreak="0">
     <w:nsid w:val="357B610D"/>
     <w:multiLevelType w:val="hybridMultilevel"/>
     <w:tmpl w:val="AAF4BF6A"/>
@@ -3571,7 +4610,7 @@
       </w:pPr>
     </w:lvl>
   </w:abstractNum>
-  <w:abstractNum w:abstractNumId="18" w15:restartNumberingAfterBreak="0">
+  <w:abstractNum w:abstractNumId="19" w15:restartNumberingAfterBreak="0">
     <w:nsid w:val="37660336"/>
     <w:multiLevelType w:val="hybridMultilevel"/>
     <w:tmpl w:val="754EAC84"/>
@@ -3712,7 +4751,7 @@
       </w:rPr>
     </w:lvl>
   </w:abstractNum>
-  <w:abstractNum w:abstractNumId="19" w15:restartNumberingAfterBreak="0">
+  <w:abstractNum w:abstractNumId="20" w15:restartNumberingAfterBreak="0">
     <w:nsid w:val="39E54FC6"/>
     <w:multiLevelType w:val="singleLevel"/>
     <w:tmpl w:val="5B7288D4"/>
@@ -3732,7 +4771,93 @@
       </w:rPr>
     </w:lvl>
   </w:abstractNum>
-  <w:abstractNum w:abstractNumId="20" w15:restartNumberingAfterBreak="0">
+  <w:abstractNum w:abstractNumId="21" w15:restartNumberingAfterBreak="0">
+    <w:nsid w:val="40275F77"/>
+    <w:multiLevelType w:val="hybridMultilevel"/>
+    <w:tmpl w:val="30407572"/>
+    <w:lvl w:ilvl="0" w:tplc="4009001B">
+      <w:start w:val="1"/>
+      <w:numFmt w:val="lowerRoman"/>
+      <w:lvlText w:val="%1."/>
+      <w:lvlJc w:val="right"/>
+      <w:pPr>
+        <w:ind w:left="936" w:hanging="360"/>
+      </w:pPr>
+    </w:lvl>
+    <w:lvl w:ilvl="1" w:tplc="40090019" w:tentative="1">
+      <w:start w:val="1"/>
+      <w:numFmt w:val="lowerLetter"/>
+      <w:lvlText w:val="%2."/>
+      <w:lvlJc w:val="left"/>
+      <w:pPr>
+        <w:ind w:left="1656" w:hanging="360"/>
+      </w:pPr>
+    </w:lvl>
+    <w:lvl w:ilvl="2" w:tplc="4009001B" w:tentative="1">
+      <w:start w:val="1"/>
+      <w:numFmt w:val="lowerRoman"/>
+      <w:lvlText w:val="%3."/>
+      <w:lvlJc w:val="right"/>
+      <w:pPr>
+        <w:ind w:left="2376" w:hanging="180"/>
+      </w:pPr>
+    </w:lvl>
+    <w:lvl w:ilvl="3" w:tplc="4009000F" w:tentative="1">
+      <w:start w:val="1"/>
+      <w:numFmt w:val="decimal"/>
+      <w:lvlText w:val="%4."/>
+      <w:lvlJc w:val="left"/>
+      <w:pPr>
+        <w:ind w:left="3096" w:hanging="360"/>
+      </w:pPr>
+    </w:lvl>
+    <w:lvl w:ilvl="4" w:tplc="40090019" w:tentative="1">
+      <w:start w:val="1"/>
+      <w:numFmt w:val="lowerLetter"/>
+      <w:lvlText w:val="%5."/>
+      <w:lvlJc w:val="left"/>
+      <w:pPr>
+        <w:ind w:left="3816" w:hanging="360"/>
+      </w:pPr>
+    </w:lvl>
+    <w:lvl w:ilvl="5" w:tplc="4009001B" w:tentative="1">
+      <w:start w:val="1"/>
+      <w:numFmt w:val="lowerRoman"/>
+      <w:lvlText w:val="%6."/>
+      <w:lvlJc w:val="right"/>
+      <w:pPr>
+        <w:ind w:left="4536" w:hanging="180"/>
+      </w:pPr>
+    </w:lvl>
+    <w:lvl w:ilvl="6" w:tplc="4009000F" w:tentative="1">
+      <w:start w:val="1"/>
+      <w:numFmt w:val="decimal"/>
+      <w:lvlText w:val="%7."/>
+      <w:lvlJc w:val="left"/>
+      <w:pPr>
+        <w:ind w:left="5256" w:hanging="360"/>
+      </w:pPr>
+    </w:lvl>
+    <w:lvl w:ilvl="7" w:tplc="40090019" w:tentative="1">
+      <w:start w:val="1"/>
+      <w:numFmt w:val="lowerLetter"/>
+      <w:lvlText w:val="%8."/>
+      <w:lvlJc w:val="left"/>
+      <w:pPr>
+        <w:ind w:left="5976" w:hanging="360"/>
+      </w:pPr>
+    </w:lvl>
+    <w:lvl w:ilvl="8" w:tplc="4009001B" w:tentative="1">
+      <w:start w:val="1"/>
+      <w:numFmt w:val="lowerRoman"/>
+      <w:lvlText w:val="%9."/>
+      <w:lvlJc w:val="right"/>
+      <w:pPr>
+        <w:ind w:left="6696" w:hanging="180"/>
+      </w:pPr>
+    </w:lvl>
+  </w:abstractNum>
+  <w:abstractNum w:abstractNumId="22" w15:restartNumberingAfterBreak="0">
     <w:nsid w:val="41117DA3"/>
     <w:multiLevelType w:val="hybridMultilevel"/>
     <w:tmpl w:val="AAF4BF6A"/>
@@ -3821,10 +4946,10 @@
       </w:pPr>
     </w:lvl>
   </w:abstractNum>
-  <w:abstractNum w:abstractNumId="21" w15:restartNumberingAfterBreak="0">
+  <w:abstractNum w:abstractNumId="23" w15:restartNumberingAfterBreak="0">
     <w:nsid w:val="4189603E"/>
     <w:multiLevelType w:val="multilevel"/>
-    <w:tmpl w:val="E3027A18"/>
+    <w:tmpl w:val="722A29D0"/>
     <w:lvl w:ilvl="0">
       <w:start w:val="1"/>
       <w:numFmt w:val="upperRoman"/>
@@ -4016,7 +5141,7 @@
       </w:rPr>
     </w:lvl>
   </w:abstractNum>
-  <w:abstractNum w:abstractNumId="22" w15:restartNumberingAfterBreak="0">
+  <w:abstractNum w:abstractNumId="24" w15:restartNumberingAfterBreak="0">
     <w:nsid w:val="493C3F76"/>
     <w:multiLevelType w:val="hybridMultilevel"/>
     <w:tmpl w:val="9A9E418C"/>
@@ -4123,7 +5248,7 @@
       </w:pPr>
     </w:lvl>
   </w:abstractNum>
-  <w:abstractNum w:abstractNumId="23" w15:restartNumberingAfterBreak="0">
+  <w:abstractNum w:abstractNumId="25" w15:restartNumberingAfterBreak="0">
     <w:nsid w:val="52CA544A"/>
     <w:multiLevelType w:val="singleLevel"/>
     <w:tmpl w:val="AED6D67E"/>
@@ -4150,7 +5275,7 @@
       </w:rPr>
     </w:lvl>
   </w:abstractNum>
-  <w:abstractNum w:abstractNumId="24" w15:restartNumberingAfterBreak="0">
+  <w:abstractNum w:abstractNumId="26" w15:restartNumberingAfterBreak="0">
     <w:nsid w:val="5AC16C54"/>
     <w:multiLevelType w:val="hybridMultilevel"/>
     <w:tmpl w:val="EE805CCA"/>
@@ -4239,7 +5364,93 @@
       </w:pPr>
     </w:lvl>
   </w:abstractNum>
-  <w:abstractNum w:abstractNumId="25" w15:restartNumberingAfterBreak="0">
+  <w:abstractNum w:abstractNumId="27" w15:restartNumberingAfterBreak="0">
+    <w:nsid w:val="63FE597F"/>
+    <w:multiLevelType w:val="hybridMultilevel"/>
+    <w:tmpl w:val="3AA42732"/>
+    <w:lvl w:ilvl="0" w:tplc="4009001B">
+      <w:start w:val="1"/>
+      <w:numFmt w:val="lowerRoman"/>
+      <w:lvlText w:val="%1."/>
+      <w:lvlJc w:val="right"/>
+      <w:pPr>
+        <w:ind w:left="720" w:hanging="360"/>
+      </w:pPr>
+    </w:lvl>
+    <w:lvl w:ilvl="1" w:tplc="40090019" w:tentative="1">
+      <w:start w:val="1"/>
+      <w:numFmt w:val="lowerLetter"/>
+      <w:lvlText w:val="%2."/>
+      <w:lvlJc w:val="left"/>
+      <w:pPr>
+        <w:ind w:left="1440" w:hanging="360"/>
+      </w:pPr>
+    </w:lvl>
+    <w:lvl w:ilvl="2" w:tplc="4009001B" w:tentative="1">
+      <w:start w:val="1"/>
+      <w:numFmt w:val="lowerRoman"/>
+      <w:lvlText w:val="%3."/>
+      <w:lvlJc w:val="right"/>
+      <w:pPr>
+        <w:ind w:left="2160" w:hanging="180"/>
+      </w:pPr>
+    </w:lvl>
+    <w:lvl w:ilvl="3" w:tplc="4009000F" w:tentative="1">
+      <w:start w:val="1"/>
+      <w:numFmt w:val="decimal"/>
+      <w:lvlText w:val="%4."/>
+      <w:lvlJc w:val="left"/>
+      <w:pPr>
+        <w:ind w:left="2880" w:hanging="360"/>
+      </w:pPr>
+    </w:lvl>
+    <w:lvl w:ilvl="4" w:tplc="40090019" w:tentative="1">
+      <w:start w:val="1"/>
+      <w:numFmt w:val="lowerLetter"/>
+      <w:lvlText w:val="%5."/>
+      <w:lvlJc w:val="left"/>
+      <w:pPr>
+        <w:ind w:left="3600" w:hanging="360"/>
+      </w:pPr>
+    </w:lvl>
+    <w:lvl w:ilvl="5" w:tplc="4009001B" w:tentative="1">
+      <w:start w:val="1"/>
+      <w:numFmt w:val="lowerRoman"/>
+      <w:lvlText w:val="%6."/>
+      <w:lvlJc w:val="right"/>
+      <w:pPr>
+        <w:ind w:left="4320" w:hanging="180"/>
+      </w:pPr>
+    </w:lvl>
+    <w:lvl w:ilvl="6" w:tplc="4009000F" w:tentative="1">
+      <w:start w:val="1"/>
+      <w:numFmt w:val="decimal"/>
+      <w:lvlText w:val="%7."/>
+      <w:lvlJc w:val="left"/>
+      <w:pPr>
+        <w:ind w:left="5040" w:hanging="360"/>
+      </w:pPr>
+    </w:lvl>
+    <w:lvl w:ilvl="7" w:tplc="40090019" w:tentative="1">
+      <w:start w:val="1"/>
+      <w:numFmt w:val="lowerLetter"/>
+      <w:lvlText w:val="%8."/>
+      <w:lvlJc w:val="left"/>
+      <w:pPr>
+        <w:ind w:left="5760" w:hanging="360"/>
+      </w:pPr>
+    </w:lvl>
+    <w:lvl w:ilvl="8" w:tplc="4009001B" w:tentative="1">
+      <w:start w:val="1"/>
+      <w:numFmt w:val="lowerRoman"/>
+      <w:lvlText w:val="%9."/>
+      <w:lvlJc w:val="right"/>
+      <w:pPr>
+        <w:ind w:left="6480" w:hanging="180"/>
+      </w:pPr>
+    </w:lvl>
+  </w:abstractNum>
+  <w:abstractNum w:abstractNumId="28" w15:restartNumberingAfterBreak="0">
     <w:nsid w:val="6C402C58"/>
     <w:multiLevelType w:val="hybridMultilevel"/>
     <w:tmpl w:val="9A1CA078"/>
@@ -4384,7 +5595,7 @@
       </w:rPr>
     </w:lvl>
   </w:abstractNum>
-  <w:abstractNum w:abstractNumId="26" w15:restartNumberingAfterBreak="0">
+  <w:abstractNum w:abstractNumId="29" w15:restartNumberingAfterBreak="0">
     <w:nsid w:val="6CD32DA8"/>
     <w:multiLevelType w:val="singleLevel"/>
     <w:tmpl w:val="166470C2"/>
@@ -4410,41 +5621,127 @@
       </w:rPr>
     </w:lvl>
   </w:abstractNum>
+  <w:abstractNum w:abstractNumId="30" w15:restartNumberingAfterBreak="0">
+    <w:nsid w:val="6F7A5B08"/>
+    <w:multiLevelType w:val="hybridMultilevel"/>
+    <w:tmpl w:val="3C8296FE"/>
+    <w:lvl w:ilvl="0" w:tplc="4009000F">
+      <w:start w:val="1"/>
+      <w:numFmt w:val="decimal"/>
+      <w:lvlText w:val="%1."/>
+      <w:lvlJc w:val="left"/>
+      <w:pPr>
+        <w:ind w:left="720" w:hanging="360"/>
+      </w:pPr>
+    </w:lvl>
+    <w:lvl w:ilvl="1" w:tplc="40090019" w:tentative="1">
+      <w:start w:val="1"/>
+      <w:numFmt w:val="lowerLetter"/>
+      <w:lvlText w:val="%2."/>
+      <w:lvlJc w:val="left"/>
+      <w:pPr>
+        <w:ind w:left="1440" w:hanging="360"/>
+      </w:pPr>
+    </w:lvl>
+    <w:lvl w:ilvl="2" w:tplc="4009001B" w:tentative="1">
+      <w:start w:val="1"/>
+      <w:numFmt w:val="lowerRoman"/>
+      <w:lvlText w:val="%3."/>
+      <w:lvlJc w:val="right"/>
+      <w:pPr>
+        <w:ind w:left="2160" w:hanging="180"/>
+      </w:pPr>
+    </w:lvl>
+    <w:lvl w:ilvl="3" w:tplc="4009000F" w:tentative="1">
+      <w:start w:val="1"/>
+      <w:numFmt w:val="decimal"/>
+      <w:lvlText w:val="%4."/>
+      <w:lvlJc w:val="left"/>
+      <w:pPr>
+        <w:ind w:left="2880" w:hanging="360"/>
+      </w:pPr>
+    </w:lvl>
+    <w:lvl w:ilvl="4" w:tplc="40090019" w:tentative="1">
+      <w:start w:val="1"/>
+      <w:numFmt w:val="lowerLetter"/>
+      <w:lvlText w:val="%5."/>
+      <w:lvlJc w:val="left"/>
+      <w:pPr>
+        <w:ind w:left="3600" w:hanging="360"/>
+      </w:pPr>
+    </w:lvl>
+    <w:lvl w:ilvl="5" w:tplc="4009001B" w:tentative="1">
+      <w:start w:val="1"/>
+      <w:numFmt w:val="lowerRoman"/>
+      <w:lvlText w:val="%6."/>
+      <w:lvlJc w:val="right"/>
+      <w:pPr>
+        <w:ind w:left="4320" w:hanging="180"/>
+      </w:pPr>
+    </w:lvl>
+    <w:lvl w:ilvl="6" w:tplc="4009000F" w:tentative="1">
+      <w:start w:val="1"/>
+      <w:numFmt w:val="decimal"/>
+      <w:lvlText w:val="%7."/>
+      <w:lvlJc w:val="left"/>
+      <w:pPr>
+        <w:ind w:left="5040" w:hanging="360"/>
+      </w:pPr>
+    </w:lvl>
+    <w:lvl w:ilvl="7" w:tplc="40090019" w:tentative="1">
+      <w:start w:val="1"/>
+      <w:numFmt w:val="lowerLetter"/>
+      <w:lvlText w:val="%8."/>
+      <w:lvlJc w:val="left"/>
+      <w:pPr>
+        <w:ind w:left="5760" w:hanging="360"/>
+      </w:pPr>
+    </w:lvl>
+    <w:lvl w:ilvl="8" w:tplc="4009001B" w:tentative="1">
+      <w:start w:val="1"/>
+      <w:numFmt w:val="lowerRoman"/>
+      <w:lvlText w:val="%9."/>
+      <w:lvlJc w:val="right"/>
+      <w:pPr>
+        <w:ind w:left="6480" w:hanging="180"/>
+      </w:pPr>
+    </w:lvl>
+  </w:abstractNum>
   <w:num w:numId="1" w16cid:durableId="1912547068">
-    <w:abstractNumId w:val="18"/>
+    <w:abstractNumId w:val="19"/>
   </w:num>
   <w:num w:numId="2" w16cid:durableId="1976568514">
+    <w:abstractNumId w:val="28"/>
+  </w:num>
+  <w:num w:numId="3" w16cid:durableId="258217218">
+    <w:abstractNumId w:val="17"/>
+  </w:num>
+  <w:num w:numId="4" w16cid:durableId="1139684420">
+    <w:abstractNumId w:val="23"/>
+  </w:num>
+  <w:num w:numId="5" w16cid:durableId="469906356">
+    <w:abstractNumId w:val="23"/>
+  </w:num>
+  <w:num w:numId="6" w16cid:durableId="1334457288">
+    <w:abstractNumId w:val="23"/>
+  </w:num>
+  <w:num w:numId="7" w16cid:durableId="674303157">
+    <w:abstractNumId w:val="23"/>
+  </w:num>
+  <w:num w:numId="8" w16cid:durableId="1638026364">
     <w:abstractNumId w:val="25"/>
   </w:num>
-  <w:num w:numId="3" w16cid:durableId="258217218">
-    <w:abstractNumId w:val="16"/>
-  </w:num>
-  <w:num w:numId="4" w16cid:durableId="1139684420">
-    <w:abstractNumId w:val="21"/>
-  </w:num>
-  <w:num w:numId="5" w16cid:durableId="469906356">
-    <w:abstractNumId w:val="21"/>
-  </w:num>
-  <w:num w:numId="6" w16cid:durableId="1334457288">
-    <w:abstractNumId w:val="21"/>
-  </w:num>
-  <w:num w:numId="7" w16cid:durableId="674303157">
-    <w:abstractNumId w:val="21"/>
-  </w:num>
-  <w:num w:numId="8" w16cid:durableId="1638026364">
-    <w:abstractNumId w:val="23"/>
-  </w:num>
   <w:num w:numId="9" w16cid:durableId="86117543">
-    <w:abstractNumId w:val="26"/>
+    <w:abstractNumId w:val="29"/>
   </w:num>
   <w:num w:numId="10" w16cid:durableId="134374470">
-    <w:abstractNumId w:val="19"/>
+    <w:abstractNumId w:val="20"/>
   </w:num>
   <w:num w:numId="11" w16cid:durableId="350496444">
-    <w:abstractNumId w:val="14"/>
+    <w:abstractNumId w:val="15"/>
   </w:num>
   <w:num w:numId="12" w16cid:durableId="26565942">
-    <w:abstractNumId w:val="13"/>
+    <w:abstractNumId w:val="14"/>
   </w:num>
   <w:num w:numId="13" w16cid:durableId="693305509">
     <w:abstractNumId w:val="0"/>
@@ -4480,10 +5777,10 @@
     <w:abstractNumId w:val="1"/>
   </w:num>
   <w:num w:numId="24" w16cid:durableId="1085035782">
-    <w:abstractNumId w:val="22"/>
+    <w:abstractNumId w:val="24"/>
   </w:num>
   <w:num w:numId="25" w16cid:durableId="595478248">
-    <w:abstractNumId w:val="21"/>
+    <w:abstractNumId w:val="23"/>
     <w:lvlOverride w:ilvl="0">
       <w:startOverride w:val="4"/>
     </w:lvlOverride>
@@ -4492,19 +5789,31 @@
     <w:abstractNumId w:val="11"/>
   </w:num>
   <w:num w:numId="27" w16cid:durableId="508835449">
-    <w:abstractNumId w:val="15"/>
+    <w:abstractNumId w:val="16"/>
   </w:num>
   <w:num w:numId="28" w16cid:durableId="1337919650">
-    <w:abstractNumId w:val="20"/>
+    <w:abstractNumId w:val="22"/>
   </w:num>
   <w:num w:numId="29" w16cid:durableId="2072728957">
-    <w:abstractNumId w:val="17"/>
+    <w:abstractNumId w:val="18"/>
   </w:num>
   <w:num w:numId="30" w16cid:durableId="44523519">
-    <w:abstractNumId w:val="24"/>
+    <w:abstractNumId w:val="26"/>
   </w:num>
   <w:num w:numId="31" w16cid:durableId="1889800197">
     <w:abstractNumId w:val="12"/>
+  </w:num>
+  <w:num w:numId="32" w16cid:durableId="277220143">
+    <w:abstractNumId w:val="21"/>
+  </w:num>
+  <w:num w:numId="33" w16cid:durableId="1081028713">
+    <w:abstractNumId w:val="27"/>
+  </w:num>
+  <w:num w:numId="34" w16cid:durableId="982350115">
+    <w:abstractNumId w:val="13"/>
+  </w:num>
+  <w:num w:numId="35" w16cid:durableId="1902983224">
+    <w:abstractNumId w:val="30"/>
   </w:num>
 </w:numbering>
 </file>
@@ -4808,6 +6117,7 @@
   <w:style w:type="paragraph" w:default="1" w:styleId="Normal">
     <w:name w:val="Normal"/>
     <w:qFormat/>
+    <w:rsid w:val="00252EE5"/>
     <w:pPr>
       <w:jc w:val="center"/>
     </w:pPr>

</xml_diff>

<commit_message>
Results added in documentation file
</commit_message>
<xml_diff>
--- a/source/MySEProject/Documentation/ML2223_15 Approve Prediction of Multisequence Learning.docx
+++ b/source/MySEProject/Documentation/ML2223_15 Approve Prediction of Multisequence Learning.docx
@@ -175,21 +175,7 @@
           <w:sz w:val="18"/>
           <w:szCs w:val="18"/>
         </w:rPr>
-        <w:t xml:space="preserve">Ankita </w:t>
-      </w:r>
-      <w:r>
-        <w:rPr>
-          <w:sz w:val="18"/>
-          <w:szCs w:val="18"/>
-        </w:rPr>
-        <w:t xml:space="preserve"> Pratik </w:t>
-      </w:r>
-      <w:r>
-        <w:rPr>
-          <w:sz w:val="18"/>
-          <w:szCs w:val="18"/>
-        </w:rPr>
-        <w:t>Talande</w:t>
+        <w:t>Ankita Talande</w:t>
       </w:r>
       <w:r>
         <w:rPr>
@@ -223,7 +209,6 @@
     <w:p>
       <w:pPr>
         <w:pStyle w:val="Abstract"/>
-        <w:jc w:val="left"/>
         <w:rPr>
           <w:b w:val="0"/>
           <w:bCs w:val="0"/>
@@ -467,6 +452,7 @@
         <w:t>Introduction</w:t>
       </w:r>
     </w:p>
+    <w:bookmarkEnd w:id="0"/>
     <w:p>
       <w:pPr>
         <w:jc w:val="both"/>
@@ -507,7 +493,13 @@
         <w:jc w:val="both"/>
       </w:pPr>
       <w:r>
-        <w:t xml:space="preserve">After the last prediction, a learning cycle ends and the temporal memory starts again with the same sequence. </w:t>
+        <w:t xml:space="preserve">After the last prediction, a learning cycle </w:t>
+      </w:r>
+      <w:r>
+        <w:t>ends,</w:t>
+      </w:r>
+      <w:r>
+        <w:t xml:space="preserve"> and the temporal memory starts again with the same sequence. </w:t>
       </w:r>
     </w:p>
     <w:p>
@@ -543,10 +535,7 @@
         </w:rPr>
       </w:pPr>
       <w:r>
-        <w:t>the input sequence to a fixed-length vector.</w:t>
-      </w:r>
-      <w:r>
-        <w:t xml:space="preserve"> </w:t>
+        <w:t xml:space="preserve">the input sequence to a fixed-length vector. </w:t>
       </w:r>
       <w:r>
         <w:rPr>
@@ -582,7 +571,6 @@
         <w:jc w:val="both"/>
       </w:pPr>
     </w:p>
-    <w:bookmarkEnd w:id="0"/>
     <w:p>
       <w:pPr>
         <w:pStyle w:val="Heading1"/>
@@ -596,14 +584,7 @@
           <w:b/>
           <w:bCs/>
         </w:rPr>
-        <w:t>Method</w:t>
-      </w:r>
-      <w:r>
-        <w:rPr>
-          <w:b/>
-          <w:bCs/>
-        </w:rPr>
-        <w:t>s</w:t>
+        <w:t>Methods</w:t>
       </w:r>
     </w:p>
     <w:p/>
@@ -697,14 +678,7 @@
           <w:i w:val="0"/>
           <w:iCs w:val="0"/>
         </w:rPr>
-        <w:t>.</w:t>
-      </w:r>
-      <w:r>
-        <w:rPr>
-          <w:i w:val="0"/>
-          <w:iCs w:val="0"/>
-        </w:rPr>
-        <w:t xml:space="preserve"> </w:t>
+        <w:t xml:space="preserve">. </w:t>
       </w:r>
       <w:r>
         <w:rPr>
@@ -780,13 +754,7 @@
         </w:rPr>
       </w:pPr>
       <w:r>
-        <w:t xml:space="preserve">Information is transferred up the hierarchy in layers in the HTM design, with each layer producing progressively more intricate representations of the input. An HTM system typically receives its input as a stream of high-dimensional sensory data, such audio or video. Depending on the input, the output consists of </w:t>
-      </w:r>
-      <w:r>
-        <w:t>several</w:t>
-      </w:r>
-      <w:r>
-        <w:t xml:space="preserve"> </w:t>
+        <w:t xml:space="preserve">Information is transferred up the hierarchy in layers in the HTM design, with each layer producing progressively more intricate representations of the input. An HTM system typically receives its input as a stream of high-dimensional sensory data, such audio or video. Depending on the input, the output consists of several </w:t>
       </w:r>
       <w:r>
         <w:lastRenderedPageBreak/>
@@ -900,10 +868,15 @@
         <w:t xml:space="preserve"> [6]</w:t>
       </w:r>
     </w:p>
-    <w:p/>
-    <w:p>
-      <w:pPr>
-        <w:jc w:val="left"/>
+    <w:p>
+      <w:pPr>
+        <w:jc w:val="both"/>
+      </w:pPr>
+    </w:p>
+    <w:p>
+      <w:pPr>
+        <w:ind w:left="288"/>
+        <w:jc w:val="both"/>
         <w:rPr>
           <w:b/>
           <w:bCs/>
@@ -966,6 +939,7 @@
           <w:ilvl w:val="0"/>
           <w:numId w:val="30"/>
         </w:numPr>
+        <w:jc w:val="both"/>
         <w:rPr>
           <w:i w:val="0"/>
           <w:iCs w:val="0"/>
@@ -1028,15 +1002,7 @@
         <w:t>logic. For</w:t>
       </w:r>
       <w:r>
-        <w:t xml:space="preserve"> this we had to read all the rows together using </w:t>
-      </w:r>
-      <w:proofErr w:type="gramStart"/>
-      <w:r>
-        <w:t>reader.ReadToEnd</w:t>
-      </w:r>
-      <w:proofErr w:type="gramEnd"/>
-      <w:r>
-        <w:t>(</w:t>
+        <w:t xml:space="preserve"> this we had to read all the rows together using reader.ReadToEnd(</w:t>
       </w:r>
       <w:r>
         <w:t xml:space="preserve"> </w:t>
@@ -1058,6 +1024,7 @@
           <w:ilvl w:val="0"/>
           <w:numId w:val="30"/>
         </w:numPr>
+        <w:jc w:val="both"/>
         <w:rPr>
           <w:i w:val="0"/>
           <w:iCs w:val="0"/>
@@ -1090,6 +1057,7 @@
           <w:ilvl w:val="0"/>
           <w:numId w:val="30"/>
         </w:numPr>
+        <w:jc w:val="both"/>
       </w:pPr>
       <w:r>
         <w:t>GetInputFromExcelFile( ):</w:t>
@@ -1132,6 +1100,7 @@
           <w:ilvl w:val="0"/>
           <w:numId w:val="30"/>
         </w:numPr>
+        <w:jc w:val="both"/>
         <w:rPr>
           <w:i w:val="0"/>
           <w:iCs w:val="0"/>
@@ -1228,6 +1197,7 @@
           <w:ilvl w:val="0"/>
           <w:numId w:val="30"/>
         </w:numPr>
+        <w:jc w:val="both"/>
         <w:rPr>
           <w:i w:val="0"/>
           <w:iCs w:val="0"/>
@@ -1259,49 +1229,69 @@
           <w:i w:val="0"/>
           <w:iCs w:val="0"/>
         </w:rPr>
-        <w:t xml:space="preserve"> used StreamWriter() class to create the file. If the file </w:t>
+        <w:t xml:space="preserve"> used </w:t>
+      </w:r>
+      <w:r>
+        <w:t>StreamWriter()</w:t>
       </w:r>
       <w:r>
         <w:rPr>
           <w:i w:val="0"/>
           <w:iCs w:val="0"/>
         </w:rPr>
-        <w:t>exists</w:t>
+        <w:t xml:space="preserve"> class to create the file. If the file </w:t>
       </w:r>
       <w:r>
         <w:rPr>
           <w:i w:val="0"/>
           <w:iCs w:val="0"/>
         </w:rPr>
-        <w:t xml:space="preserve">, </w:t>
+        <w:t>exists</w:t>
       </w:r>
       <w:r>
         <w:rPr>
           <w:i w:val="0"/>
           <w:iCs w:val="0"/>
         </w:rPr>
-        <w:t>it</w:t>
+        <w:t xml:space="preserve">, </w:t>
       </w:r>
       <w:r>
         <w:rPr>
           <w:i w:val="0"/>
           <w:iCs w:val="0"/>
         </w:rPr>
-        <w:t xml:space="preserve"> can be overwritten or appended to. If the file does not exist, this constructor creates a new </w:t>
+        <w:t>it</w:t>
       </w:r>
       <w:r>
         <w:rPr>
           <w:i w:val="0"/>
           <w:iCs w:val="0"/>
         </w:rPr>
-        <w:t>file. The</w:t>
+        <w:t xml:space="preserve"> can be overwritten or appended to. If the file does not exist, this constructor creates a new </w:t>
       </w:r>
       <w:r>
         <w:rPr>
           <w:i w:val="0"/>
           <w:iCs w:val="0"/>
         </w:rPr>
-        <w:t xml:space="preserve"> true flag appends to the file instead of overwriting it. Here we are generating logs for sequenceKeyPair.Key and accuracy. Ex. Sequence: 1 is having accuracy 30%</w:t>
+        <w:t>file. The</w:t>
+      </w:r>
+      <w:r>
+        <w:rPr>
+          <w:i w:val="0"/>
+          <w:iCs w:val="0"/>
+        </w:rPr>
+        <w:t xml:space="preserve"> true flag appends to the file instead of overwriting it. Here we are generating logs for </w:t>
+      </w:r>
+      <w:r>
+        <w:t>sequenceKeyPair.Key</w:t>
+      </w:r>
+      <w:r>
+        <w:rPr>
+          <w:i w:val="0"/>
+          <w:iCs w:val="0"/>
+        </w:rPr>
+        <w:t xml:space="preserve"> and accuracy. Ex. Sequence: 1 is having accuracy 30%</w:t>
       </w:r>
     </w:p>
     <w:p>
@@ -1320,6 +1310,7 @@
           <w:ilvl w:val="0"/>
           <w:numId w:val="30"/>
         </w:numPr>
+        <w:jc w:val="both"/>
         <w:rPr>
           <w:i w:val="0"/>
           <w:iCs w:val="0"/>
@@ -1347,15 +1338,73 @@
         <w:t>For encoder settings we have modified the value from 0-99. We have added input validation for the same in our program.cs file.</w:t>
       </w:r>
     </w:p>
-    <w:p>
-      <w:pPr>
-        <w:jc w:val="both"/>
-      </w:pPr>
-    </w:p>
-    <w:p>
-      <w:pPr>
-        <w:jc w:val="both"/>
-      </w:pPr>
+    <w:p/>
+    <w:p>
+      <w:pPr>
+        <w:numPr>
+          <w:ilvl w:val="0"/>
+          <w:numId w:val="30"/>
+        </w:numPr>
+        <w:jc w:val="both"/>
+      </w:pPr>
+      <w:r>
+        <w:t xml:space="preserve">FilePath: For reading inputs, test subsequences and writing accuracy to .xlsx file we are using the relative filePath of the input file, subsequence file and </w:t>
+      </w:r>
+      <w:r>
+        <w:t xml:space="preserve">Final Accuracy file. We are using </w:t>
+      </w:r>
+      <w:r>
+        <w:rPr>
+          <w:i/>
+          <w:iCs/>
+        </w:rPr>
+        <w:t>Environment.CurrentDirectory</w:t>
+      </w:r>
+      <w:r>
+        <w:t xml:space="preserve"> property in C# that gets or sets the current working directory of the </w:t>
+      </w:r>
+      <w:r>
+        <w:lastRenderedPageBreak/>
+        <w:t>application. It returns a string that represents the absolute path of the current working directory.</w:t>
+      </w:r>
+    </w:p>
+    <w:p>
+      <w:pPr>
+        <w:pStyle w:val="ListParagraph"/>
+      </w:pPr>
+    </w:p>
+    <w:p>
+      <w:pPr>
+        <w:ind w:left="648"/>
+        <w:jc w:val="both"/>
+      </w:pPr>
+    </w:p>
+    <w:p>
+      <w:pPr>
+        <w:numPr>
+          <w:ilvl w:val="0"/>
+          <w:numId w:val="30"/>
+        </w:numPr>
+        <w:jc w:val="both"/>
+      </w:pPr>
+      <w:r>
+        <w:t>Final Accuracy: We have implemented a logic that writes the final accuracy in .xlsx file along with the current date and time so if we need to check the accuracy in future we can get to know when the file is generated. For that we are using DateTime.Now property</w:t>
+      </w:r>
+      <w:r>
+        <w:t xml:space="preserve"> in c# </w:t>
+      </w:r>
+      <w:r>
+        <w:t>that returns the current local date and time on the computer where the code is running. It returns a DateTime object that contains the current date and time.</w:t>
+      </w:r>
+    </w:p>
+    <w:p>
+      <w:pPr>
+        <w:ind w:left="648"/>
+        <w:jc w:val="both"/>
+      </w:pPr>
+      <w:r>
+        <w:t>string fileName = string.Format("Final Accuracy ({0:dd-MM-yyyy HH-mm-ss}).csv", DateTime.Now);</w:t>
+      </w:r>
     </w:p>
     <w:p>
       <w:pPr>
@@ -1384,7 +1433,7 @@
     </w:p>
     <w:p>
       <w:pPr>
-        <w:ind w:left="216"/>
+        <w:ind w:left="216" w:firstLine="360"/>
         <w:jc w:val="both"/>
       </w:pPr>
       <w:r>
@@ -1400,7 +1449,6 @@
         <w:jc w:val="both"/>
       </w:pPr>
       <w:r>
-        <w:lastRenderedPageBreak/>
         <w:t>Learning/Training phase</w:t>
       </w:r>
     </w:p>
@@ -1549,7 +1597,7 @@
         <w:jc w:val="both"/>
       </w:pPr>
       <w:r>
-        <w:pict w14:anchorId="622E9EC0">
+        <w:pict w14:anchorId="3B0D7EE3">
           <v:shapetype id="_x0000_t75" coordsize="21600,21600" o:spt="75" o:preferrelative="t" path="m@4@5l@4@11@9@11@9@5xe" filled="f" stroked="f">
             <v:stroke joinstyle="miter"/>
             <v:formulas>
@@ -1569,8 +1617,8 @@
             <v:path o:extrusionok="f" gradientshapeok="t" o:connecttype="rect"/>
             <o:lock v:ext="edit" aspectratio="t"/>
           </v:shapetype>
-          <v:shape id="_x0000_i1026" type="#_x0000_t75" style="width:210.6pt;height:266.4pt">
-            <v:imagedata r:id="rId10" o:title=""/>
+          <v:shape id="_x0000_i1026" type="#_x0000_t75" style="width:210.75pt;height:266.25pt">
+            <v:imagedata r:id="rId10" o:title="Training Flow Chart"/>
           </v:shape>
         </w:pict>
       </w:r>
@@ -1797,8 +1845,9 @@
         <w:jc w:val="both"/>
       </w:pPr>
       <w:r>
+        <w:lastRenderedPageBreak/>
         <w:pict w14:anchorId="0D63FB62">
-          <v:shape id="_x0000_i1027" type="#_x0000_t75" style="width:210.6pt;height:398.4pt">
+          <v:shape id="_x0000_i1027" type="#_x0000_t75" style="width:210.75pt;height:399pt">
             <v:imagedata r:id="rId11" o:title="Prediction Flow Chart"/>
           </v:shape>
         </w:pict>
@@ -1874,35 +1923,26 @@
           <w:i/>
           <w:iCs/>
         </w:rPr>
-        <w:t xml:space="preserve"> Phase</w:t>
-      </w:r>
-    </w:p>
-    <w:p>
-      <w:pPr>
-        <w:jc w:val="both"/>
-        <w:rPr>
+        <w:t xml:space="preserve"> Phas</w:t>
+      </w:r>
+      <w:r>
+        <w:rPr>
+          <w:b w:val="0"/>
+          <w:bCs w:val="0"/>
           <w:i/>
           <w:iCs/>
         </w:rPr>
-      </w:pPr>
-    </w:p>
-    <w:p>
-      <w:pPr>
-        <w:jc w:val="both"/>
-        <w:rPr>
-          <w:i/>
-          <w:iCs/>
-        </w:rPr>
-      </w:pPr>
-    </w:p>
+        <w:t>e</w:t>
+      </w:r>
+    </w:p>
+    <w:p/>
     <w:p>
       <w:pPr>
         <w:pStyle w:val="Heading1"/>
         <w:numPr>
           <w:ilvl w:val="0"/>
-          <w:numId w:val="30"/>
+          <w:numId w:val="25"/>
         </w:numPr>
-        <w:ind w:firstLine="0"/>
         <w:rPr>
           <w:b/>
           <w:bCs/>
@@ -1918,48 +1958,194 @@
     </w:p>
     <w:p>
       <w:pPr>
+        <w:jc w:val="both"/>
+      </w:pPr>
+      <w:r>
+        <w:t>We have divided our result into six sections.</w:t>
+      </w:r>
+    </w:p>
+    <w:p>
+      <w:pPr>
+        <w:jc w:val="both"/>
+      </w:pPr>
+    </w:p>
+    <w:p>
+      <w:pPr>
+        <w:numPr>
+          <w:ilvl w:val="0"/>
+          <w:numId w:val="33"/>
+        </w:numPr>
+        <w:jc w:val="both"/>
+      </w:pPr>
+      <w:r>
+        <w:t>Algorithm/Flow chart of the code</w:t>
+      </w:r>
+    </w:p>
+    <w:p>
+      <w:pPr>
+        <w:numPr>
+          <w:ilvl w:val="0"/>
+          <w:numId w:val="33"/>
+        </w:numPr>
+        <w:jc w:val="both"/>
+      </w:pPr>
+      <w:r>
+        <w:t>Result of training phase</w:t>
+      </w:r>
+    </w:p>
+    <w:p>
+      <w:pPr>
+        <w:numPr>
+          <w:ilvl w:val="0"/>
+          <w:numId w:val="33"/>
+        </w:numPr>
+        <w:jc w:val="both"/>
+      </w:pPr>
+      <w:r>
+        <w:t>Result of prediction phase</w:t>
+      </w:r>
+    </w:p>
+    <w:p>
+      <w:pPr>
+        <w:numPr>
+          <w:ilvl w:val="0"/>
+          <w:numId w:val="33"/>
+        </w:numPr>
+        <w:jc w:val="both"/>
+      </w:pPr>
+      <w:r>
+        <w:t>Result of accuracy calculation phase</w:t>
+      </w:r>
+    </w:p>
+    <w:p>
+      <w:pPr>
+        <w:numPr>
+          <w:ilvl w:val="0"/>
+          <w:numId w:val="33"/>
+        </w:numPr>
+        <w:jc w:val="both"/>
+      </w:pPr>
+      <w:r>
+        <w:t>Exporting existing accuracy result into .csv file</w:t>
+      </w:r>
+    </w:p>
+    <w:p>
+      <w:pPr>
+        <w:numPr>
+          <w:ilvl w:val="0"/>
+          <w:numId w:val="33"/>
+        </w:numPr>
+        <w:jc w:val="both"/>
+      </w:pPr>
+      <w:r>
+        <w:t>Performance testing and comparison with legacy code</w:t>
+      </w:r>
+    </w:p>
+    <w:p>
+      <w:pPr>
+        <w:jc w:val="both"/>
+      </w:pPr>
+    </w:p>
+    <w:p>
+      <w:pPr>
+        <w:jc w:val="both"/>
+      </w:pPr>
+    </w:p>
+    <w:p>
+      <w:pPr>
+        <w:jc w:val="both"/>
+      </w:pPr>
+    </w:p>
+    <w:p>
+      <w:pPr>
+        <w:jc w:val="both"/>
+      </w:pPr>
+    </w:p>
+    <w:p>
+      <w:pPr>
+        <w:jc w:val="both"/>
+      </w:pPr>
+    </w:p>
+    <w:p>
+      <w:pPr>
+        <w:jc w:val="both"/>
+      </w:pPr>
+    </w:p>
+    <w:p>
+      <w:pPr>
+        <w:jc w:val="both"/>
+      </w:pPr>
+    </w:p>
+    <w:p>
+      <w:pPr>
+        <w:jc w:val="both"/>
+      </w:pPr>
+    </w:p>
+    <w:p>
+      <w:pPr>
+        <w:jc w:val="both"/>
+      </w:pPr>
+    </w:p>
+    <w:p>
+      <w:pPr>
+        <w:jc w:val="both"/>
+      </w:pPr>
+    </w:p>
+    <w:p>
+      <w:pPr>
+        <w:jc w:val="both"/>
+      </w:pPr>
+    </w:p>
+    <w:p>
+      <w:pPr>
+        <w:jc w:val="both"/>
+      </w:pPr>
+    </w:p>
+    <w:p>
+      <w:pPr>
+        <w:jc w:val="both"/>
+      </w:pPr>
+    </w:p>
+    <w:p>
+      <w:pPr>
+        <w:numPr>
+          <w:ilvl w:val="0"/>
+          <w:numId w:val="34"/>
+        </w:numPr>
+        <w:jc w:val="both"/>
+      </w:pPr>
+      <w:r>
+        <w:t>Flow chart of the code:</w:t>
+      </w:r>
+    </w:p>
+    <w:p>
+      <w:pPr>
+        <w:jc w:val="both"/>
+      </w:pPr>
+      <w:r>
+        <w:t>Figu</w:t>
+      </w:r>
+      <w:r>
+        <w:t>re</w:t>
+      </w:r>
+      <w:r>
+        <w:t xml:space="preserve"> 2.3 explains the flowchart</w:t>
+      </w:r>
+      <w:r>
+        <w:t xml:space="preserve"> </w:t>
+      </w:r>
+      <w:r>
+        <w:t xml:space="preserve">of MultiSequenceLearning experiment. </w:t>
+      </w:r>
+    </w:p>
+    <w:p>
+      <w:pPr>
         <w:pStyle w:val="BodyText"/>
         <w:jc w:val="left"/>
         <w:rPr>
           <w:lang w:val="en-US"/>
         </w:rPr>
       </w:pPr>
-      <w:r>
-        <w:rPr>
-          <w:lang w:val="en-US"/>
-        </w:rPr>
-        <w:t>This Part of the text d</w:t>
-      </w:r>
-      <w:r>
-        <w:t>escribe</w:t>
-      </w:r>
-      <w:r>
-        <w:rPr>
-          <w:lang w:val="en-US"/>
-        </w:rPr>
-        <w:t>s</w:t>
-      </w:r>
-      <w:r>
-        <w:t xml:space="preserve"> results of your works</w:t>
-      </w:r>
-      <w:r>
-        <w:rPr>
-          <w:lang w:val="en-US"/>
-        </w:rPr>
-        <w:t>. There can only be</w:t>
-      </w:r>
-      <w:r>
-        <w:rPr>
-          <w:lang w:val="en-US"/>
-        </w:rPr>
-        <w:t xml:space="preserve"> mentioned</w:t>
-      </w:r>
-      <w:r>
-        <w:rPr>
-          <w:lang w:val="en-US"/>
-        </w:rPr>
-        <w:t xml:space="preserve"> references, MUST point back to Methods and Intro chapter. No more external references.</w:t>
-      </w:r>
     </w:p>
     <w:p>
       <w:pPr>
@@ -1973,63 +2159,823 @@
         <w:rPr>
           <w:lang w:val="en-US"/>
         </w:rPr>
-        <w:t xml:space="preserve"> C</w:t>
-      </w:r>
-      <w:r>
-        <w:t>ode examples</w:t>
-      </w:r>
-      <w:r>
-        <w:rPr>
-          <w:lang w:val="en-US"/>
-        </w:rPr>
-        <w:t xml:space="preserve"> must be provided</w:t>
-      </w:r>
-      <w:r>
+        <w:pict w14:anchorId="3BBEE4A1">
+          <v:shape id="_x0000_i1028" type="#_x0000_t75" style="width:243pt;height:472.5pt">
+            <v:imagedata r:id="rId12" o:title="Project Flow"/>
+          </v:shape>
+        </w:pict>
+      </w:r>
+    </w:p>
+    <w:p>
+      <w:pPr>
+        <w:pStyle w:val="Caption"/>
+        <w:ind w:left="720" w:firstLine="720"/>
+        <w:jc w:val="both"/>
+        <w:rPr>
+          <w:b w:val="0"/>
+          <w:bCs w:val="0"/>
+          <w:i/>
+          <w:iCs/>
+        </w:rPr>
+      </w:pPr>
+      <w:r>
+        <w:rPr>
+          <w:b w:val="0"/>
+          <w:bCs w:val="0"/>
+          <w:i/>
+          <w:iCs/>
+        </w:rPr>
+        <w:t xml:space="preserve">Figure </w:t>
+      </w:r>
+      <w:r>
+        <w:rPr>
+          <w:b w:val="0"/>
+          <w:bCs w:val="0"/>
+          <w:i/>
+          <w:iCs/>
+        </w:rPr>
+        <w:fldChar w:fldCharType="begin"/>
+      </w:r>
+      <w:r>
+        <w:rPr>
+          <w:b w:val="0"/>
+          <w:bCs w:val="0"/>
+          <w:i/>
+          <w:iCs/>
+        </w:rPr>
+        <w:instrText xml:space="preserve"> SEQ Figure \* ARABIC </w:instrText>
+      </w:r>
+      <w:r>
+        <w:rPr>
+          <w:b w:val="0"/>
+          <w:bCs w:val="0"/>
+          <w:i/>
+          <w:iCs/>
+        </w:rPr>
+        <w:fldChar w:fldCharType="separate"/>
+      </w:r>
+      <w:r>
+        <w:rPr>
+          <w:b w:val="0"/>
+          <w:bCs w:val="0"/>
+          <w:i/>
+          <w:iCs/>
+          <w:noProof/>
+        </w:rPr>
+        <w:t>2</w:t>
+      </w:r>
+      <w:r>
+        <w:rPr>
+          <w:b w:val="0"/>
+          <w:bCs w:val="0"/>
+          <w:i/>
+          <w:iCs/>
+        </w:rPr>
+        <w:fldChar w:fldCharType="end"/>
+      </w:r>
+      <w:r>
+        <w:rPr>
+          <w:b w:val="0"/>
+          <w:bCs w:val="0"/>
+          <w:i/>
+          <w:iCs/>
+        </w:rPr>
+        <w:t>.3 Algorithm of Code.</w:t>
+      </w:r>
+    </w:p>
+    <w:p>
+      <w:pPr>
+        <w:pStyle w:val="BodyText"/>
+        <w:jc w:val="left"/>
+        <w:rPr>
+          <w:lang w:val="en-US"/>
+        </w:rPr>
+      </w:pPr>
+    </w:p>
+    <w:p>
+      <w:pPr>
+        <w:pStyle w:val="BodyText"/>
+        <w:jc w:val="left"/>
+        <w:rPr>
+          <w:lang w:val="en-US"/>
+        </w:rPr>
+      </w:pPr>
+    </w:p>
+    <w:p>
+      <w:pPr>
+        <w:pStyle w:val="BodyText"/>
+        <w:jc w:val="left"/>
+        <w:rPr>
+          <w:lang w:val="en-US"/>
+        </w:rPr>
+      </w:pPr>
+    </w:p>
+    <w:p>
+      <w:pPr>
+        <w:pStyle w:val="BodyText"/>
+        <w:jc w:val="left"/>
+        <w:rPr>
+          <w:lang w:val="en-US"/>
+        </w:rPr>
+      </w:pPr>
+    </w:p>
+    <w:p>
+      <w:pPr>
+        <w:pStyle w:val="BodyText"/>
+        <w:jc w:val="left"/>
+        <w:rPr>
+          <w:lang w:val="en-US"/>
+        </w:rPr>
+      </w:pPr>
+    </w:p>
+    <w:p>
+      <w:pPr>
+        <w:pStyle w:val="BodyText"/>
+        <w:jc w:val="left"/>
+        <w:rPr>
+          <w:lang w:val="en-US"/>
+        </w:rPr>
+      </w:pPr>
+    </w:p>
+    <w:p>
+      <w:pPr>
+        <w:pStyle w:val="BodyText"/>
+        <w:jc w:val="left"/>
+        <w:rPr>
+          <w:lang w:val="en-US"/>
+        </w:rPr>
+      </w:pPr>
+    </w:p>
+    <w:p>
+      <w:pPr>
+        <w:pStyle w:val="BodyText"/>
+        <w:jc w:val="left"/>
+        <w:rPr>
+          <w:lang w:val="en-US"/>
+        </w:rPr>
+      </w:pPr>
+    </w:p>
+    <w:p>
+      <w:pPr>
+        <w:pStyle w:val="BodyText"/>
+        <w:ind w:firstLine="0"/>
+        <w:jc w:val="left"/>
+        <w:rPr>
+          <w:lang w:val="en-US"/>
+        </w:rPr>
+      </w:pPr>
+    </w:p>
+    <w:p>
+      <w:pPr>
+        <w:pStyle w:val="BodyText"/>
+        <w:jc w:val="left"/>
+        <w:rPr>
+          <w:lang w:val="en-US"/>
+        </w:rPr>
+      </w:pPr>
+    </w:p>
+    <w:p>
+      <w:pPr>
+        <w:pStyle w:val="BodyText"/>
+        <w:numPr>
+          <w:ilvl w:val="0"/>
+          <w:numId w:val="34"/>
+        </w:numPr>
+        <w:jc w:val="left"/>
+        <w:rPr>
+          <w:lang w:val="en-US"/>
+        </w:rPr>
+      </w:pPr>
+      <w:r>
+        <w:rPr>
+          <w:lang w:val="en-US"/>
+        </w:rPr>
+        <w:lastRenderedPageBreak/>
+        <w:t>Result of training phase.</w:t>
+      </w:r>
+    </w:p>
+    <w:p>
+      <w:pPr>
+        <w:pStyle w:val="BodyText"/>
+        <w:ind w:firstLine="0"/>
+        <w:rPr>
+          <w:lang w:val="en-US"/>
+        </w:rPr>
+      </w:pPr>
+      <w:r>
+        <w:rPr>
+          <w:lang w:val="en-US"/>
+        </w:rPr>
+        <w:t>Model is getting trained for each input sequence and newborn cycle gets generated till the spatial pooler reach the stable state.</w:t>
+      </w:r>
+    </w:p>
+    <w:p>
+      <w:pPr>
+        <w:pStyle w:val="BodyText"/>
+        <w:ind w:firstLine="0"/>
+        <w:jc w:val="center"/>
+        <w:rPr>
+          <w:lang w:val="en-US"/>
+        </w:rPr>
+      </w:pPr>
+      <w:r>
+        <w:rPr>
+          <w:lang w:val="en-US"/>
+        </w:rPr>
+        <w:pict w14:anchorId="2D87CD8F">
+          <v:shape id="_x0000_i1029" type="#_x0000_t75" style="width:159.75pt;height:146.25pt">
+            <v:imagedata r:id="rId13" o:title="Newborn Cycle"/>
+          </v:shape>
+        </w:pict>
+      </w:r>
+    </w:p>
+    <w:p>
+      <w:pPr>
+        <w:pStyle w:val="BodyText"/>
+        <w:ind w:firstLine="0"/>
+        <w:jc w:val="center"/>
+        <w:rPr>
+          <w:i/>
+          <w:iCs/>
+          <w:lang w:val="en-US"/>
+        </w:rPr>
+      </w:pPr>
+      <w:r>
+        <w:rPr>
+          <w:i/>
+          <w:iCs/>
+          <w:lang w:val="en-US"/>
+        </w:rPr>
+        <w:t>Figure 2.4 Result of Training Phase.</w:t>
+      </w:r>
+    </w:p>
+    <w:p>
+      <w:pPr>
+        <w:pStyle w:val="BodyText"/>
+        <w:ind w:firstLine="0"/>
+        <w:rPr>
+          <w:lang w:val="en-US"/>
+        </w:rPr>
+      </w:pPr>
+      <w:r>
+        <w:rPr>
+          <w:lang w:val="en-US"/>
+        </w:rPr>
+        <w:t>Figure 2.4 shows the result of training phase where newborn cycles are generated.</w:t>
+      </w:r>
+    </w:p>
+    <w:p>
+      <w:pPr>
+        <w:pStyle w:val="BodyText"/>
+        <w:numPr>
+          <w:ilvl w:val="0"/>
+          <w:numId w:val="34"/>
+        </w:numPr>
+        <w:rPr>
+          <w:lang w:val="en-US"/>
+        </w:rPr>
+      </w:pPr>
+      <w:r>
+        <w:rPr>
+          <w:lang w:val="en-US"/>
+        </w:rPr>
+        <w:t>Result of prediction phase.</w:t>
+      </w:r>
+    </w:p>
+    <w:p>
+      <w:pPr>
+        <w:pStyle w:val="BodyText"/>
+        <w:ind w:firstLine="0"/>
+        <w:rPr>
+          <w:lang w:val="en-US"/>
+        </w:rPr>
+      </w:pPr>
+      <w:r>
+        <w:rPr>
+          <w:lang w:val="en-US"/>
+        </w:rPr>
+        <w:tab/>
+      </w:r>
+      <w:r>
+        <w:rPr>
+          <w:lang w:val="en-US"/>
+        </w:rPr>
+        <w:t xml:space="preserve">Prediction phase is carried out once training phase is completed. </w:t>
+      </w:r>
+      <w:r>
+        <w:rPr>
+          <w:lang w:val="en-US"/>
+        </w:rPr>
+        <w:t>P</w:t>
+      </w:r>
+      <w:r>
+        <w:rPr>
+          <w:lang w:val="en-US"/>
+        </w:rPr>
+        <w:t>rediction phase</w:t>
+      </w:r>
+      <w:r>
+        <w:rPr>
+          <w:lang w:val="en-US"/>
+        </w:rPr>
+        <w:t xml:space="preserve"> executes in three steps match detection, mismatch detection and next element prediction.</w:t>
+      </w:r>
+      <w:r>
+        <w:rPr>
+          <w:lang w:val="en-US"/>
+        </w:rPr>
         <w:t xml:space="preserve"> </w:t>
       </w:r>
-      <w:r>
-        <w:rPr>
-          <w:lang w:val="en-US"/>
-        </w:rPr>
-        <w:t>to</w:t>
-      </w:r>
-      <w:r>
-        <w:t xml:space="preserve"> demonstrate how to use </w:t>
-      </w:r>
-      <w:r>
-        <w:rPr>
-          <w:lang w:val="en-US"/>
-        </w:rPr>
-        <w:t>the</w:t>
-      </w:r>
-      <w:r>
-        <w:t xml:space="preserve"> algorithm/module. Provide a reference to more unit tests, which show the same in more detail. Also provide all diagrams with comments and reference to unit tests, which generate diagrams</w:t>
-      </w:r>
-      <w:r>
-        <w:rPr>
-          <w:lang w:val="en-US"/>
-        </w:rPr>
+    </w:p>
+    <w:p>
+      <w:pPr>
+        <w:pStyle w:val="BodyText"/>
+        <w:ind w:firstLine="0"/>
+        <w:rPr>
+          <w:lang w:val="en-US"/>
+        </w:rPr>
+      </w:pPr>
+      <w:r>
+        <w:rPr>
+          <w:lang w:val="en-US"/>
+        </w:rPr>
+        <w:pict w14:anchorId="41B25881">
+          <v:shape id="_x0000_i1030" type="#_x0000_t75" style="width:243pt;height:24.75pt">
+            <v:imagedata r:id="rId14" o:title="Match"/>
+          </v:shape>
+        </w:pict>
+      </w:r>
+    </w:p>
+    <w:p>
+      <w:pPr>
+        <w:pStyle w:val="BodyText"/>
+        <w:jc w:val="center"/>
+        <w:rPr>
+          <w:i/>
+          <w:iCs/>
+          <w:lang w:val="en-US"/>
+        </w:rPr>
+      </w:pPr>
+      <w:r>
+        <w:rPr>
+          <w:i/>
+          <w:iCs/>
+          <w:lang w:val="en-US"/>
+        </w:rPr>
+        <w:t>Figure 2.5 Match detection</w:t>
+      </w:r>
+    </w:p>
+    <w:p>
+      <w:pPr>
+        <w:pStyle w:val="BodyText"/>
+        <w:ind w:firstLine="0"/>
+        <w:rPr>
+          <w:lang w:val="en-US"/>
+        </w:rPr>
+      </w:pPr>
+      <w:r>
+        <w:rPr>
+          <w:lang w:val="en-US"/>
+        </w:rPr>
+        <w:tab/>
+      </w:r>
+      <w:r>
+        <w:rPr>
+          <w:lang w:val="en-US"/>
+        </w:rPr>
+        <w:t>If the input sequence and test sequence are matching then predict element will detect a match and match counter is getting incremented. Which we are using for accuracy calculation.</w:t>
+      </w:r>
+    </w:p>
+    <w:p>
+      <w:pPr>
+        <w:pStyle w:val="BodyText"/>
+        <w:ind w:firstLine="0"/>
+        <w:rPr>
+          <w:lang w:val="en-US"/>
+        </w:rPr>
+      </w:pPr>
+      <w:r>
+        <w:rPr>
+          <w:lang w:val="en-US"/>
+        </w:rPr>
+        <w:t>Figure 2.5 is showing the match.</w:t>
+      </w:r>
+    </w:p>
+    <w:p>
+      <w:pPr>
+        <w:pStyle w:val="BodyText"/>
+        <w:ind w:firstLine="0"/>
+        <w:rPr>
+          <w:lang w:val="en-US"/>
+        </w:rPr>
+      </w:pPr>
+      <w:r>
+        <w:rPr>
+          <w:lang w:val="en-US"/>
+        </w:rPr>
+        <w:pict w14:anchorId="34F5A19F">
+          <v:shape id="_x0000_i1031" type="#_x0000_t75" style="width:243pt;height:27.75pt">
+            <v:imagedata r:id="rId15" o:title="mismatch"/>
+          </v:shape>
+        </w:pict>
+      </w:r>
+    </w:p>
+    <w:p>
+      <w:pPr>
+        <w:pStyle w:val="BodyText"/>
+        <w:jc w:val="center"/>
+        <w:rPr>
+          <w:i/>
+          <w:iCs/>
+          <w:lang w:val="en-US"/>
+        </w:rPr>
+      </w:pPr>
+      <w:r>
+        <w:rPr>
+          <w:i/>
+          <w:iCs/>
+          <w:lang w:val="en-US"/>
+        </w:rPr>
+        <w:t>Figure 2.6 Mismatch detection</w:t>
+      </w:r>
+    </w:p>
+    <w:p>
+      <w:pPr>
+        <w:pStyle w:val="BodyText"/>
+        <w:ind w:firstLine="0"/>
+        <w:jc w:val="left"/>
+        <w:rPr>
+          <w:lang w:val="en-US"/>
+        </w:rPr>
+      </w:pPr>
+      <w:r>
+        <w:rPr>
+          <w:lang w:val="en-US"/>
+        </w:rPr>
+        <w:t xml:space="preserve">If any element of the input sequence does not match with the test data predictor will return a mismatch. The figure 2.6 is showing the mismatch.  </w:t>
+      </w:r>
+    </w:p>
+    <w:p>
+      <w:pPr>
+        <w:pStyle w:val="BodyText"/>
+        <w:ind w:firstLine="0"/>
+        <w:jc w:val="left"/>
+        <w:rPr>
+          <w:lang w:val="en-US"/>
+        </w:rPr>
+      </w:pPr>
+    </w:p>
+    <w:p>
+      <w:pPr>
+        <w:pStyle w:val="BodyText"/>
+        <w:numPr>
+          <w:ilvl w:val="0"/>
+          <w:numId w:val="34"/>
+        </w:numPr>
+        <w:rPr>
+          <w:lang w:val="en-US"/>
+        </w:rPr>
+      </w:pPr>
+      <w:r>
+        <w:rPr>
+          <w:lang w:val="en-US"/>
+        </w:rPr>
+        <w:t xml:space="preserve">Result of </w:t>
+      </w:r>
+      <w:r>
+        <w:rPr>
+          <w:lang w:val="en-US"/>
+        </w:rPr>
+        <w:t>A</w:t>
+      </w:r>
+      <w:r>
+        <w:rPr>
+          <w:lang w:val="en-US"/>
+        </w:rPr>
+        <w:t xml:space="preserve">ccuracy </w:t>
+      </w:r>
+      <w:r>
+        <w:rPr>
+          <w:lang w:val="en-US"/>
+        </w:rPr>
+        <w:t>C</w:t>
+      </w:r>
+      <w:r>
+        <w:rPr>
+          <w:lang w:val="en-US"/>
+        </w:rPr>
+        <w:t xml:space="preserve">alculation </w:t>
+      </w:r>
+      <w:r>
+        <w:rPr>
+          <w:lang w:val="en-US"/>
+        </w:rPr>
+        <w:t>P</w:t>
+      </w:r>
+      <w:r>
+        <w:rPr>
+          <w:lang w:val="en-US"/>
+        </w:rPr>
+        <w:t>hase</w:t>
+      </w:r>
+    </w:p>
+    <w:p>
+      <w:pPr>
+        <w:pStyle w:val="BodyText"/>
+        <w:ind w:firstLine="0"/>
+        <w:rPr>
+          <w:lang w:val="en-US"/>
+        </w:rPr>
+      </w:pPr>
+      <w:r>
+        <w:rPr>
+          <w:lang w:val="en-US"/>
+        </w:rPr>
+        <w:tab/>
+        <w:t xml:space="preserve">Accuracy is calculated by dividing matches with total number of sequenceKeyPair </w:t>
+      </w:r>
+      <w:r>
+        <w:rPr>
+          <w:lang w:val="en-US"/>
+        </w:rPr>
+        <w:t>multiply by</w:t>
+      </w:r>
+      <w:r>
+        <w:rPr>
+          <w:lang w:val="en-US"/>
+        </w:rPr>
+        <w:t xml:space="preserve"> 100. </w:t>
+      </w:r>
+    </w:p>
+    <w:p>
+      <w:pPr>
+        <w:pStyle w:val="BodyText"/>
+        <w:ind w:firstLine="0"/>
+        <w:rPr>
+          <w:lang w:val="en-US"/>
+        </w:rPr>
+      </w:pPr>
+      <w:r>
+        <w:rPr>
+          <w:lang w:val="en-US"/>
+        </w:rPr>
+        <w:t>Accuracy = count of matches / total number of predictions * 100</w:t>
+      </w:r>
+    </w:p>
+    <w:p>
+      <w:pPr>
+        <w:pStyle w:val="BodyText"/>
+        <w:ind w:firstLine="0"/>
+        <w:rPr>
+          <w:lang w:val="en-US"/>
+        </w:rPr>
+      </w:pPr>
+      <w:r>
+        <w:rPr>
+          <w:lang w:val="en-US"/>
+        </w:rPr>
+        <w:t xml:space="preserve">By performing this </w:t>
+      </w:r>
+      <w:r>
+        <w:rPr>
+          <w:lang w:val="en-US"/>
+        </w:rPr>
+        <w:t>calculation,</w:t>
+      </w:r>
+      <w:r>
+        <w:rPr>
+          <w:lang w:val="en-US"/>
+        </w:rPr>
+        <w:t xml:space="preserve"> we are getting accuracy in percentage. This accuracy we are storing into the csv file and also printing this information into the debug window as shown in the fig.</w:t>
+      </w:r>
+      <w:r>
+        <w:rPr>
+          <w:lang w:val="en-US"/>
+        </w:rPr>
+        <w:t>2.7.</w:t>
+      </w:r>
+    </w:p>
+    <w:p>
+      <w:pPr>
+        <w:pStyle w:val="BodyText"/>
+        <w:ind w:left="720" w:firstLine="0"/>
+        <w:jc w:val="center"/>
+        <w:rPr>
+          <w:i/>
+          <w:iCs/>
+          <w:lang w:val="en-US"/>
+        </w:rPr>
+      </w:pPr>
+    </w:p>
+    <w:p>
+      <w:pPr>
+        <w:pStyle w:val="BodyText"/>
+        <w:ind w:left="720" w:firstLine="0"/>
+        <w:jc w:val="center"/>
+        <w:rPr>
+          <w:i/>
+          <w:iCs/>
+          <w:lang w:val="en-US"/>
+        </w:rPr>
+      </w:pPr>
+    </w:p>
+    <w:p>
+      <w:pPr>
+        <w:pStyle w:val="BodyText"/>
+        <w:ind w:left="720" w:firstLine="0"/>
+        <w:jc w:val="center"/>
+        <w:rPr>
+          <w:i/>
+          <w:iCs/>
+          <w:lang w:val="en-US"/>
+        </w:rPr>
+      </w:pPr>
+    </w:p>
+    <w:p>
+      <w:pPr>
+        <w:pStyle w:val="BodyText"/>
+        <w:ind w:left="720" w:firstLine="0"/>
+        <w:jc w:val="center"/>
+        <w:rPr>
+          <w:i/>
+          <w:iCs/>
+          <w:lang w:val="en-US"/>
+        </w:rPr>
+      </w:pPr>
+    </w:p>
+    <w:p>
+      <w:pPr>
+        <w:pStyle w:val="BodyText"/>
+        <w:ind w:left="720" w:firstLine="0"/>
+        <w:jc w:val="center"/>
+        <w:rPr>
+          <w:i/>
+          <w:iCs/>
+          <w:lang w:val="en-US"/>
+        </w:rPr>
+      </w:pPr>
+      <w:r>
+        <w:rPr>
+          <w:i/>
+          <w:iCs/>
+          <w:noProof/>
+          <w:lang w:val="en-US"/>
+        </w:rPr>
+        <w:pict w14:anchorId="03A91C45">
+          <v:shape id="_x0000_s2065" type="#_x0000_t75" style="position:absolute;left:0;text-align:left;margin-left:5.05pt;margin-top:14.85pt;width:262.45pt;height:66pt;z-index:-1" wrapcoords="-62 0 -62 21355 21600 21355 21600 0 -62 0">
+            <v:imagedata r:id="rId16" o:title=""/>
+            <w10:wrap type="tight"/>
+          </v:shape>
+        </w:pict>
+      </w:r>
+    </w:p>
+    <w:p>
+      <w:pPr>
+        <w:pStyle w:val="BodyText"/>
+        <w:ind w:left="720" w:firstLine="0"/>
+        <w:jc w:val="center"/>
+        <w:rPr>
+          <w:i/>
+          <w:iCs/>
+          <w:lang w:val="en-US"/>
+        </w:rPr>
+      </w:pPr>
+      <w:r>
+        <w:rPr>
+          <w:i/>
+          <w:iCs/>
+          <w:lang w:val="en-US"/>
+        </w:rPr>
+        <w:t>Figure 2.7 Accuracy Calculation</w:t>
+      </w:r>
+    </w:p>
+    <w:p>
+      <w:pPr>
+        <w:numPr>
+          <w:ilvl w:val="0"/>
+          <w:numId w:val="34"/>
+        </w:numPr>
+        <w:jc w:val="both"/>
+      </w:pPr>
+      <w:r>
+        <w:t>Exporting existing accuracy result into .csv file</w:t>
+      </w:r>
+    </w:p>
+    <w:p>
+      <w:pPr>
+        <w:jc w:val="both"/>
+      </w:pPr>
+      <w:r>
+        <w:t xml:space="preserve">In MultiSequenceLearning.cs class accuracy is getting calculated by using formula </w:t>
+      </w:r>
+    </w:p>
+    <w:p>
+      <w:pPr>
+        <w:jc w:val="both"/>
+      </w:pPr>
+      <w:r>
+        <w:t>double accuracy = (double)matches</w:t>
+      </w:r>
+      <w:r>
+        <w:t xml:space="preserve"> </w:t>
+      </w:r>
+      <w:r>
+        <w:t>/ (double)sequenceKeyPair.Value.Count * 100.0;</w:t>
+      </w:r>
+    </w:p>
+    <w:p>
+      <w:pPr>
+        <w:jc w:val="both"/>
+      </w:pPr>
+      <w:r>
+        <w:t>This accuracy result we are exporting into csv file which is available in MySEProject.</w:t>
+      </w:r>
+      <w:r>
+        <w:rPr>
+          <w:i/>
+          <w:iCs/>
+          <w:color w:val="FF0000"/>
+        </w:rPr>
+        <w:t>(add citation)</w:t>
+      </w:r>
+    </w:p>
+    <w:p>
+      <w:pPr>
+        <w:ind w:left="360"/>
+        <w:jc w:val="both"/>
+      </w:pPr>
+    </w:p>
+    <w:p/>
+    <w:p>
+      <w:pPr>
+        <w:numPr>
+          <w:ilvl w:val="0"/>
+          <w:numId w:val="34"/>
+        </w:numPr>
+        <w:jc w:val="both"/>
+      </w:pPr>
+      <w:r>
+        <w:t>Performance testing and comparison with legacy code.</w:t>
+      </w:r>
+    </w:p>
+    <w:p>
+      <w:pPr>
+        <w:jc w:val="both"/>
+      </w:pPr>
+      <w:r>
+        <w:t xml:space="preserve">In this phase of testing we tested the code for 10 iterations with different range of training data and test data and compare the performance </w:t>
+      </w:r>
+      <w:r>
+        <w:t xml:space="preserve">of newly implemented the code and legacy code. Result can be found </w:t>
+      </w:r>
+      <w:r>
+        <w:t>in attached excel sheet</w:t>
+      </w:r>
+      <w:r>
         <w:t>.</w:t>
       </w:r>
+    </w:p>
+    <w:p>
+      <w:pPr>
+        <w:jc w:val="both"/>
+      </w:pPr>
+    </w:p>
+    <w:p>
+      <w:pPr>
+        <w:jc w:val="both"/>
+      </w:pPr>
+      <w:r>
+        <w:t>https://docs.google.com/spreadsheets/d/1DefOwD5Xcg0SZ9lGAKfDWmm9pbE3M-xHERitR8tOLTg/edit?usp=sharing</w:t>
+      </w:r>
+    </w:p>
+    <w:p>
+      <w:pPr>
+        <w:pStyle w:val="BodyText"/>
+        <w:ind w:firstLine="0"/>
+        <w:jc w:val="left"/>
+        <w:rPr>
+          <w:lang w:val="en-US"/>
+        </w:rPr>
+      </w:pPr>
     </w:p>
     <w:p>
       <w:pPr>
         <w:pStyle w:val="Heading1"/>
         <w:numPr>
           <w:ilvl w:val="0"/>
-          <w:numId w:val="30"/>
+          <w:numId w:val="25"/>
         </w:numPr>
-        <w:ind w:firstLine="0"/>
-      </w:pPr>
-      <w:r>
         <w:rPr>
           <w:b/>
           <w:bCs/>
         </w:rPr>
-        <w:t>C</w:t>
-      </w:r>
-      <w:r>
-        <w:t>onclusion</w:t>
+      </w:pPr>
+      <w:r>
+        <w:rPr>
+          <w:b/>
+          <w:bCs/>
+        </w:rPr>
+        <w:t>CONLUSION</w:t>
       </w:r>
     </w:p>
     <w:p>
@@ -2061,14 +3007,7 @@
         <w:rPr>
           <w:lang w:val="en-US"/>
         </w:rPr>
-        <w:t xml:space="preserve">the Neocortex API's Multi Sequence learning reference model was used to perform multi-sequence learning for a sequence of numerical data sets. The HTM Prediction Engine was adjusted with various parameters to optimize the training process, and the data was </w:t>
-      </w:r>
-      <w:r>
-        <w:rPr>
-          <w:lang w:val="en-US"/>
-        </w:rPr>
-        <w:lastRenderedPageBreak/>
-        <w:t>transformed into an encoded value and stored in a dictionary using an Encoder and SDR input for training.</w:t>
+        <w:t>the Neocortex API's Multi Sequence learning reference model was used to perform multi-sequence learning for a sequence of numerical data sets. The HTM Prediction Engine was adjusted with various parameters to optimize the training process, and the data was transformed into an encoded value and stored in a dictionary using an Encoder and SDR input for training.</w:t>
       </w:r>
     </w:p>
     <w:p>
@@ -2114,46 +3053,62 @@
     </w:p>
     <w:p>
       <w:pPr>
+        <w:jc w:val="both"/>
+      </w:pPr>
+      <w:r>
+        <w:t>Th</w:t>
+      </w:r>
+      <w:r>
+        <w:t>is project</w:t>
+      </w:r>
+      <w:r>
+        <w:t xml:space="preserve"> provided insights into various aspects of the Neocortex API, including the functioning of encoders, how the Spatial Pooler generates SDR inputs and performs the learning phase</w:t>
+      </w:r>
+      <w:r>
+        <w:t xml:space="preserve"> in</w:t>
+      </w:r>
+      <w:r>
+        <w:t xml:space="preserve"> stabilizing the learning </w:t>
+      </w:r>
+      <w:r>
+        <w:t>process.</w:t>
+      </w:r>
+    </w:p>
+    <w:p>
+      <w:pPr>
         <w:pStyle w:val="BodyText"/>
         <w:ind w:firstLine="0"/>
-        <w:rPr>
-          <w:lang w:val="en-US"/>
-        </w:rPr>
-      </w:pPr>
-      <w:r>
-        <w:rPr>
-          <w:lang w:val="en-US"/>
-        </w:rPr>
-        <w:t>Th</w:t>
-      </w:r>
-      <w:r>
-        <w:rPr>
-          <w:lang w:val="en-US"/>
-        </w:rPr>
-        <w:t>is project</w:t>
-      </w:r>
-      <w:r>
-        <w:rPr>
-          <w:lang w:val="en-US"/>
-        </w:rPr>
-        <w:t xml:space="preserve"> provided insights into various aspects of the Neocortex API, including the functioning of encoders, how the Spatial Pooler generates SDR inputs and performs the learning phase</w:t>
-      </w:r>
-      <w:r>
-        <w:rPr>
-          <w:lang w:val="en-US"/>
-        </w:rPr>
-        <w:t xml:space="preserve"> in</w:t>
-      </w:r>
-      <w:r>
-        <w:rPr>
-          <w:lang w:val="en-US"/>
-        </w:rPr>
-        <w:t xml:space="preserve"> stabilizing the learning process.</w:t>
-      </w:r>
+        <w:jc w:val="left"/>
+        <w:rPr>
+          <w:lang w:val="en-US"/>
+        </w:rPr>
+      </w:pPr>
     </w:p>
     <w:p>
       <w:pPr>
         <w:pStyle w:val="BodyText"/>
+        <w:ind w:firstLine="0"/>
+        <w:jc w:val="left"/>
+        <w:rPr>
+          <w:lang w:val="en-US"/>
+        </w:rPr>
+      </w:pPr>
+    </w:p>
+    <w:p>
+      <w:pPr>
+        <w:pStyle w:val="BodyText"/>
+        <w:ind w:firstLine="0"/>
+        <w:jc w:val="left"/>
+        <w:rPr>
+          <w:lang w:val="en-US"/>
+        </w:rPr>
+      </w:pPr>
+    </w:p>
+    <w:p>
+      <w:pPr>
+        <w:pStyle w:val="BodyText"/>
+        <w:ind w:firstLine="0"/>
+        <w:jc w:val="left"/>
         <w:rPr>
           <w:lang w:val="en-US"/>
         </w:rPr>
@@ -2164,30 +3119,21 @@
         <w:pStyle w:val="Heading1"/>
         <w:numPr>
           <w:ilvl w:val="0"/>
-          <w:numId w:val="30"/>
+          <w:numId w:val="25"/>
         </w:numPr>
-        <w:ind w:firstLine="0"/>
-      </w:pPr>
-      <w:r>
-        <w:t>References</w:t>
-      </w:r>
-    </w:p>
-    <w:p>
-      <w:pPr>
-        <w:rPr>
-          <w:noProof/>
-        </w:rPr>
-      </w:pPr>
-    </w:p>
-    <w:p>
-      <w:pPr>
-        <w:jc w:val="both"/>
-        <w:divId w:val="631130810"/>
-        <w:rPr>
-          <w:noProof/>
-          <w:lang w:val="en-IN" w:eastAsia="en-IN"/>
-        </w:rPr>
-      </w:pPr>
+        <w:rPr>
+          <w:b/>
+          <w:bCs/>
+        </w:rPr>
+      </w:pPr>
+      <w:r>
+        <w:rPr>
+          <w:b/>
+          <w:bCs/>
+        </w:rPr>
+        <w:lastRenderedPageBreak/>
+        <w:t>REFERENCES</w:t>
+      </w:r>
     </w:p>
     <w:tbl>
       <w:tblPr>
@@ -2207,7 +3153,6 @@
       </w:tblGrid>
       <w:tr>
         <w:trPr>
-          <w:divId w:val="631130810"/>
           <w:trHeight w:val="3004"/>
           <w:tblCellSpacing w:w="15" w:type="dxa"/>
         </w:trPr>
@@ -2242,7 +3187,6 @@
             </w:tblGrid>
             <w:tr>
               <w:trPr>
-                <w:divId w:val="1097559202"/>
                 <w:tblCellSpacing w:w="15" w:type="dxa"/>
               </w:trPr>
               <w:tc>
@@ -2292,7 +3236,6 @@
             </w:tr>
             <w:tr>
               <w:trPr>
-                <w:divId w:val="1097559202"/>
                 <w:tblCellSpacing w:w="15" w:type="dxa"/>
               </w:trPr>
               <w:tc>
@@ -2340,7 +3283,6 @@
             </w:tr>
             <w:tr>
               <w:trPr>
-                <w:divId w:val="1097559202"/>
                 <w:tblCellSpacing w:w="15" w:type="dxa"/>
               </w:trPr>
               <w:tc>
@@ -2388,7 +3330,6 @@
             </w:tr>
             <w:tr>
               <w:trPr>
-                <w:divId w:val="1097559202"/>
                 <w:tblCellSpacing w:w="15" w:type="dxa"/>
               </w:trPr>
               <w:tc>
@@ -2436,7 +3377,6 @@
             </w:tr>
             <w:tr>
               <w:trPr>
-                <w:divId w:val="1097559202"/>
                 <w:tblCellSpacing w:w="15" w:type="dxa"/>
               </w:trPr>
               <w:tc>
@@ -2498,7 +3438,6 @@
             </w:tr>
             <w:tr>
               <w:trPr>
-                <w:divId w:val="1097559202"/>
                 <w:tblCellSpacing w:w="15" w:type="dxa"/>
               </w:trPr>
               <w:tc>
@@ -2547,7 +3486,6 @@
           </w:tbl>
           <w:p>
             <w:pPr>
-              <w:divId w:val="1097559202"/>
               <w:rPr>
                 <w:rFonts w:eastAsia="Times New Roman"/>
                 <w:noProof/>
@@ -2579,16 +3517,72 @@
     </w:tbl>
     <w:p>
       <w:pPr>
-        <w:divId w:val="631130810"/>
-        <w:rPr>
-          <w:rFonts w:eastAsia="Times New Roman"/>
-          <w:noProof/>
-        </w:rPr>
-      </w:pPr>
-    </w:p>
-    <w:p>
-      <w:pPr>
-        <w:jc w:val="both"/>
+        <w:jc w:val="both"/>
+      </w:pPr>
+    </w:p>
+    <w:p>
+      <w:pPr>
+        <w:pStyle w:val="BodyText"/>
+        <w:ind w:firstLine="0"/>
+        <w:jc w:val="left"/>
+        <w:rPr>
+          <w:lang w:val="en-US"/>
+        </w:rPr>
+      </w:pPr>
+    </w:p>
+    <w:tbl>
+      <w:tblPr>
+        <w:tblW w:w="5022" w:type="pct"/>
+        <w:tblCellSpacing w:w="15" w:type="dxa"/>
+        <w:tblCellMar>
+          <w:top w:w="15" w:type="dxa"/>
+          <w:left w:w="15" w:type="dxa"/>
+          <w:bottom w:w="15" w:type="dxa"/>
+          <w:right w:w="15" w:type="dxa"/>
+        </w:tblCellMar>
+        <w:tblLook w:val="04A0" w:firstRow="1" w:lastRow="0" w:firstColumn="1" w:lastColumn="0" w:noHBand="0" w:noVBand="1"/>
+      </w:tblPr>
+      <w:tblGrid>
+        <w:gridCol w:w="304"/>
+        <w:gridCol w:w="4674"/>
+      </w:tblGrid>
+      <w:tr>
+        <w:trPr>
+          <w:divId w:val="631130810"/>
+          <w:tblCellSpacing w:w="15" w:type="dxa"/>
+        </w:trPr>
+        <w:tc>
+          <w:tcPr>
+            <w:tcW w:w="265" w:type="pct"/>
+          </w:tcPr>
+          <w:p>
+            <w:pPr>
+              <w:pStyle w:val="Bibliography"/>
+              <w:jc w:val="left"/>
+              <w:rPr>
+                <w:noProof/>
+              </w:rPr>
+            </w:pPr>
+          </w:p>
+        </w:tc>
+        <w:tc>
+          <w:tcPr>
+            <w:tcW w:w="0" w:type="auto"/>
+          </w:tcPr>
+          <w:p>
+            <w:pPr>
+              <w:pStyle w:val="Bibliography"/>
+              <w:jc w:val="left"/>
+              <w:rPr>
+                <w:noProof/>
+              </w:rPr>
+            </w:pPr>
+          </w:p>
+        </w:tc>
+      </w:tr>
+    </w:tbl>
+    <w:p>
+      <w:pPr>
         <w:divId w:val="631130810"/>
         <w:rPr>
           <w:rFonts w:eastAsia="Times New Roman"/>
@@ -2791,7 +3785,7 @@
                 <v:path o:extrusionok="f" gradientshapeok="t" o:connecttype="rect"/>
                 <o:lock v:ext="edit" aspectratio="t"/>
               </v:shapetype>
-              <v:shape id="Grafik 4" o:spid="_x0000_i1025" type="#_x0000_t75" style="width:96pt;height:49.2pt;visibility:visible">
+              <v:shape id="Grafik 4" o:spid="_x0000_i1025" type="#_x0000_t75" style="width:96pt;height:49.5pt;visibility:visible">
                 <v:imagedata r:id="rId1" o:title=""/>
               </v:shape>
             </w:pict>
@@ -3321,6 +4315,92 @@
     </w:lvl>
   </w:abstractNum>
   <w:abstractNum w:abstractNumId="13" w15:restartNumberingAfterBreak="0">
+    <w:nsid w:val="13567F6B"/>
+    <w:multiLevelType w:val="hybridMultilevel"/>
+    <w:tmpl w:val="3288095C"/>
+    <w:lvl w:ilvl="0" w:tplc="40090013">
+      <w:start w:val="1"/>
+      <w:numFmt w:val="upperRoman"/>
+      <w:lvlText w:val="%1."/>
+      <w:lvlJc w:val="right"/>
+      <w:pPr>
+        <w:ind w:left="720" w:hanging="360"/>
+      </w:pPr>
+    </w:lvl>
+    <w:lvl w:ilvl="1" w:tplc="40090019">
+      <w:start w:val="1"/>
+      <w:numFmt w:val="lowerLetter"/>
+      <w:lvlText w:val="%2."/>
+      <w:lvlJc w:val="left"/>
+      <w:pPr>
+        <w:ind w:left="1440" w:hanging="360"/>
+      </w:pPr>
+    </w:lvl>
+    <w:lvl w:ilvl="2" w:tplc="4009001B">
+      <w:start w:val="1"/>
+      <w:numFmt w:val="lowerRoman"/>
+      <w:lvlText w:val="%3."/>
+      <w:lvlJc w:val="right"/>
+      <w:pPr>
+        <w:ind w:left="2160" w:hanging="180"/>
+      </w:pPr>
+    </w:lvl>
+    <w:lvl w:ilvl="3" w:tplc="4009000F">
+      <w:start w:val="1"/>
+      <w:numFmt w:val="decimal"/>
+      <w:lvlText w:val="%4."/>
+      <w:lvlJc w:val="left"/>
+      <w:pPr>
+        <w:ind w:left="2880" w:hanging="360"/>
+      </w:pPr>
+    </w:lvl>
+    <w:lvl w:ilvl="4" w:tplc="40090019">
+      <w:start w:val="1"/>
+      <w:numFmt w:val="lowerLetter"/>
+      <w:lvlText w:val="%5."/>
+      <w:lvlJc w:val="left"/>
+      <w:pPr>
+        <w:ind w:left="3600" w:hanging="360"/>
+      </w:pPr>
+    </w:lvl>
+    <w:lvl w:ilvl="5" w:tplc="4009001B">
+      <w:start w:val="1"/>
+      <w:numFmt w:val="lowerRoman"/>
+      <w:lvlText w:val="%6."/>
+      <w:lvlJc w:val="right"/>
+      <w:pPr>
+        <w:ind w:left="4320" w:hanging="180"/>
+      </w:pPr>
+    </w:lvl>
+    <w:lvl w:ilvl="6" w:tplc="4009000F" w:tentative="1">
+      <w:start w:val="1"/>
+      <w:numFmt w:val="decimal"/>
+      <w:lvlText w:val="%7."/>
+      <w:lvlJc w:val="left"/>
+      <w:pPr>
+        <w:ind w:left="5040" w:hanging="360"/>
+      </w:pPr>
+    </w:lvl>
+    <w:lvl w:ilvl="7" w:tplc="40090019" w:tentative="1">
+      <w:start w:val="1"/>
+      <w:numFmt w:val="lowerLetter"/>
+      <w:lvlText w:val="%8."/>
+      <w:lvlJc w:val="left"/>
+      <w:pPr>
+        <w:ind w:left="5760" w:hanging="360"/>
+      </w:pPr>
+    </w:lvl>
+    <w:lvl w:ilvl="8" w:tplc="4009001B" w:tentative="1">
+      <w:start w:val="1"/>
+      <w:numFmt w:val="lowerRoman"/>
+      <w:lvlText w:val="%9."/>
+      <w:lvlJc w:val="right"/>
+      <w:pPr>
+        <w:ind w:left="6480" w:hanging="180"/>
+      </w:pPr>
+    </w:lvl>
+  </w:abstractNum>
+  <w:abstractNum w:abstractNumId="14" w15:restartNumberingAfterBreak="0">
     <w:nsid w:val="1E177E97"/>
     <w:multiLevelType w:val="hybridMultilevel"/>
     <w:tmpl w:val="A6463BCE"/>
@@ -3406,7 +4486,7 @@
       </w:pPr>
     </w:lvl>
   </w:abstractNum>
-  <w:abstractNum w:abstractNumId="14" w15:restartNumberingAfterBreak="0">
+  <w:abstractNum w:abstractNumId="15" w15:restartNumberingAfterBreak="0">
     <w:nsid w:val="20AF0333"/>
     <w:multiLevelType w:val="hybridMultilevel"/>
     <w:tmpl w:val="CB0E7F4E"/>
@@ -3548,7 +4628,7 @@
       </w:rPr>
     </w:lvl>
   </w:abstractNum>
-  <w:abstractNum w:abstractNumId="15" w15:restartNumberingAfterBreak="0">
+  <w:abstractNum w:abstractNumId="16" w15:restartNumberingAfterBreak="0">
     <w:nsid w:val="217D0169"/>
     <w:multiLevelType w:val="hybridMultilevel"/>
     <w:tmpl w:val="B40CD408"/>
@@ -3637,7 +4717,7 @@
       </w:pPr>
     </w:lvl>
   </w:abstractNum>
-  <w:abstractNum w:abstractNumId="16" w15:restartNumberingAfterBreak="0">
+  <w:abstractNum w:abstractNumId="17" w15:restartNumberingAfterBreak="0">
     <w:nsid w:val="26FE1FCF"/>
     <w:multiLevelType w:val="hybridMultilevel"/>
     <w:tmpl w:val="33826962"/>
@@ -3793,7 +4873,7 @@
       </w:rPr>
     </w:lvl>
   </w:abstractNum>
-  <w:abstractNum w:abstractNumId="17" w15:restartNumberingAfterBreak="0">
+  <w:abstractNum w:abstractNumId="18" w15:restartNumberingAfterBreak="0">
     <w:nsid w:val="357B610D"/>
     <w:multiLevelType w:val="hybridMultilevel"/>
     <w:tmpl w:val="AAF4BF6A"/>
@@ -3882,7 +4962,7 @@
       </w:pPr>
     </w:lvl>
   </w:abstractNum>
-  <w:abstractNum w:abstractNumId="18" w15:restartNumberingAfterBreak="0">
+  <w:abstractNum w:abstractNumId="19" w15:restartNumberingAfterBreak="0">
     <w:nsid w:val="37660336"/>
     <w:multiLevelType w:val="hybridMultilevel"/>
     <w:tmpl w:val="754EAC84"/>
@@ -4023,7 +5103,7 @@
       </w:rPr>
     </w:lvl>
   </w:abstractNum>
-  <w:abstractNum w:abstractNumId="19" w15:restartNumberingAfterBreak="0">
+  <w:abstractNum w:abstractNumId="20" w15:restartNumberingAfterBreak="0">
     <w:nsid w:val="39E54FC6"/>
     <w:multiLevelType w:val="singleLevel"/>
     <w:tmpl w:val="5B7288D4"/>
@@ -4043,7 +5123,93 @@
       </w:rPr>
     </w:lvl>
   </w:abstractNum>
-  <w:abstractNum w:abstractNumId="20" w15:restartNumberingAfterBreak="0">
+  <w:abstractNum w:abstractNumId="21" w15:restartNumberingAfterBreak="0">
+    <w:nsid w:val="40275F77"/>
+    <w:multiLevelType w:val="hybridMultilevel"/>
+    <w:tmpl w:val="30407572"/>
+    <w:lvl w:ilvl="0" w:tplc="4009001B">
+      <w:start w:val="1"/>
+      <w:numFmt w:val="lowerRoman"/>
+      <w:lvlText w:val="%1."/>
+      <w:lvlJc w:val="right"/>
+      <w:pPr>
+        <w:ind w:left="936" w:hanging="360"/>
+      </w:pPr>
+    </w:lvl>
+    <w:lvl w:ilvl="1" w:tplc="40090019" w:tentative="1">
+      <w:start w:val="1"/>
+      <w:numFmt w:val="lowerLetter"/>
+      <w:lvlText w:val="%2."/>
+      <w:lvlJc w:val="left"/>
+      <w:pPr>
+        <w:ind w:left="1656" w:hanging="360"/>
+      </w:pPr>
+    </w:lvl>
+    <w:lvl w:ilvl="2" w:tplc="4009001B" w:tentative="1">
+      <w:start w:val="1"/>
+      <w:numFmt w:val="lowerRoman"/>
+      <w:lvlText w:val="%3."/>
+      <w:lvlJc w:val="right"/>
+      <w:pPr>
+        <w:ind w:left="2376" w:hanging="180"/>
+      </w:pPr>
+    </w:lvl>
+    <w:lvl w:ilvl="3" w:tplc="4009000F" w:tentative="1">
+      <w:start w:val="1"/>
+      <w:numFmt w:val="decimal"/>
+      <w:lvlText w:val="%4."/>
+      <w:lvlJc w:val="left"/>
+      <w:pPr>
+        <w:ind w:left="3096" w:hanging="360"/>
+      </w:pPr>
+    </w:lvl>
+    <w:lvl w:ilvl="4" w:tplc="40090019" w:tentative="1">
+      <w:start w:val="1"/>
+      <w:numFmt w:val="lowerLetter"/>
+      <w:lvlText w:val="%5."/>
+      <w:lvlJc w:val="left"/>
+      <w:pPr>
+        <w:ind w:left="3816" w:hanging="360"/>
+      </w:pPr>
+    </w:lvl>
+    <w:lvl w:ilvl="5" w:tplc="4009001B" w:tentative="1">
+      <w:start w:val="1"/>
+      <w:numFmt w:val="lowerRoman"/>
+      <w:lvlText w:val="%6."/>
+      <w:lvlJc w:val="right"/>
+      <w:pPr>
+        <w:ind w:left="4536" w:hanging="180"/>
+      </w:pPr>
+    </w:lvl>
+    <w:lvl w:ilvl="6" w:tplc="4009000F" w:tentative="1">
+      <w:start w:val="1"/>
+      <w:numFmt w:val="decimal"/>
+      <w:lvlText w:val="%7."/>
+      <w:lvlJc w:val="left"/>
+      <w:pPr>
+        <w:ind w:left="5256" w:hanging="360"/>
+      </w:pPr>
+    </w:lvl>
+    <w:lvl w:ilvl="7" w:tplc="40090019" w:tentative="1">
+      <w:start w:val="1"/>
+      <w:numFmt w:val="lowerLetter"/>
+      <w:lvlText w:val="%8."/>
+      <w:lvlJc w:val="left"/>
+      <w:pPr>
+        <w:ind w:left="5976" w:hanging="360"/>
+      </w:pPr>
+    </w:lvl>
+    <w:lvl w:ilvl="8" w:tplc="4009001B" w:tentative="1">
+      <w:start w:val="1"/>
+      <w:numFmt w:val="lowerRoman"/>
+      <w:lvlText w:val="%9."/>
+      <w:lvlJc w:val="right"/>
+      <w:pPr>
+        <w:ind w:left="6696" w:hanging="180"/>
+      </w:pPr>
+    </w:lvl>
+  </w:abstractNum>
+  <w:abstractNum w:abstractNumId="22" w15:restartNumberingAfterBreak="0">
     <w:nsid w:val="41117DA3"/>
     <w:multiLevelType w:val="hybridMultilevel"/>
     <w:tmpl w:val="AAF4BF6A"/>
@@ -4132,10 +5298,10 @@
       </w:pPr>
     </w:lvl>
   </w:abstractNum>
-  <w:abstractNum w:abstractNumId="21" w15:restartNumberingAfterBreak="0">
+  <w:abstractNum w:abstractNumId="23" w15:restartNumberingAfterBreak="0">
     <w:nsid w:val="4189603E"/>
     <w:multiLevelType w:val="multilevel"/>
-    <w:tmpl w:val="E3027A18"/>
+    <w:tmpl w:val="722A29D0"/>
     <w:lvl w:ilvl="0">
       <w:start w:val="1"/>
       <w:numFmt w:val="upperRoman"/>
@@ -4327,7 +5493,7 @@
       </w:rPr>
     </w:lvl>
   </w:abstractNum>
-  <w:abstractNum w:abstractNumId="22" w15:restartNumberingAfterBreak="0">
+  <w:abstractNum w:abstractNumId="24" w15:restartNumberingAfterBreak="0">
     <w:nsid w:val="493C3F76"/>
     <w:multiLevelType w:val="hybridMultilevel"/>
     <w:tmpl w:val="9A9E418C"/>
@@ -4434,7 +5600,7 @@
       </w:pPr>
     </w:lvl>
   </w:abstractNum>
-  <w:abstractNum w:abstractNumId="23" w15:restartNumberingAfterBreak="0">
+  <w:abstractNum w:abstractNumId="25" w15:restartNumberingAfterBreak="0">
     <w:nsid w:val="52CA544A"/>
     <w:multiLevelType w:val="singleLevel"/>
     <w:tmpl w:val="AED6D67E"/>
@@ -4461,7 +5627,7 @@
       </w:rPr>
     </w:lvl>
   </w:abstractNum>
-  <w:abstractNum w:abstractNumId="24" w15:restartNumberingAfterBreak="0">
+  <w:abstractNum w:abstractNumId="26" w15:restartNumberingAfterBreak="0">
     <w:nsid w:val="5AC16C54"/>
     <w:multiLevelType w:val="hybridMultilevel"/>
     <w:tmpl w:val="EE805CCA"/>
@@ -4550,7 +5716,93 @@
       </w:pPr>
     </w:lvl>
   </w:abstractNum>
-  <w:abstractNum w:abstractNumId="25" w15:restartNumberingAfterBreak="0">
+  <w:abstractNum w:abstractNumId="27" w15:restartNumberingAfterBreak="0">
+    <w:nsid w:val="63FE597F"/>
+    <w:multiLevelType w:val="hybridMultilevel"/>
+    <w:tmpl w:val="3AA42732"/>
+    <w:lvl w:ilvl="0" w:tplc="4009001B">
+      <w:start w:val="1"/>
+      <w:numFmt w:val="lowerRoman"/>
+      <w:lvlText w:val="%1."/>
+      <w:lvlJc w:val="right"/>
+      <w:pPr>
+        <w:ind w:left="720" w:hanging="360"/>
+      </w:pPr>
+    </w:lvl>
+    <w:lvl w:ilvl="1" w:tplc="40090019" w:tentative="1">
+      <w:start w:val="1"/>
+      <w:numFmt w:val="lowerLetter"/>
+      <w:lvlText w:val="%2."/>
+      <w:lvlJc w:val="left"/>
+      <w:pPr>
+        <w:ind w:left="1440" w:hanging="360"/>
+      </w:pPr>
+    </w:lvl>
+    <w:lvl w:ilvl="2" w:tplc="4009001B" w:tentative="1">
+      <w:start w:val="1"/>
+      <w:numFmt w:val="lowerRoman"/>
+      <w:lvlText w:val="%3."/>
+      <w:lvlJc w:val="right"/>
+      <w:pPr>
+        <w:ind w:left="2160" w:hanging="180"/>
+      </w:pPr>
+    </w:lvl>
+    <w:lvl w:ilvl="3" w:tplc="4009000F" w:tentative="1">
+      <w:start w:val="1"/>
+      <w:numFmt w:val="decimal"/>
+      <w:lvlText w:val="%4."/>
+      <w:lvlJc w:val="left"/>
+      <w:pPr>
+        <w:ind w:left="2880" w:hanging="360"/>
+      </w:pPr>
+    </w:lvl>
+    <w:lvl w:ilvl="4" w:tplc="40090019" w:tentative="1">
+      <w:start w:val="1"/>
+      <w:numFmt w:val="lowerLetter"/>
+      <w:lvlText w:val="%5."/>
+      <w:lvlJc w:val="left"/>
+      <w:pPr>
+        <w:ind w:left="3600" w:hanging="360"/>
+      </w:pPr>
+    </w:lvl>
+    <w:lvl w:ilvl="5" w:tplc="4009001B" w:tentative="1">
+      <w:start w:val="1"/>
+      <w:numFmt w:val="lowerRoman"/>
+      <w:lvlText w:val="%6."/>
+      <w:lvlJc w:val="right"/>
+      <w:pPr>
+        <w:ind w:left="4320" w:hanging="180"/>
+      </w:pPr>
+    </w:lvl>
+    <w:lvl w:ilvl="6" w:tplc="4009000F" w:tentative="1">
+      <w:start w:val="1"/>
+      <w:numFmt w:val="decimal"/>
+      <w:lvlText w:val="%7."/>
+      <w:lvlJc w:val="left"/>
+      <w:pPr>
+        <w:ind w:left="5040" w:hanging="360"/>
+      </w:pPr>
+    </w:lvl>
+    <w:lvl w:ilvl="7" w:tplc="40090019" w:tentative="1">
+      <w:start w:val="1"/>
+      <w:numFmt w:val="lowerLetter"/>
+      <w:lvlText w:val="%8."/>
+      <w:lvlJc w:val="left"/>
+      <w:pPr>
+        <w:ind w:left="5760" w:hanging="360"/>
+      </w:pPr>
+    </w:lvl>
+    <w:lvl w:ilvl="8" w:tplc="4009001B" w:tentative="1">
+      <w:start w:val="1"/>
+      <w:numFmt w:val="lowerRoman"/>
+      <w:lvlText w:val="%9."/>
+      <w:lvlJc w:val="right"/>
+      <w:pPr>
+        <w:ind w:left="6480" w:hanging="180"/>
+      </w:pPr>
+    </w:lvl>
+  </w:abstractNum>
+  <w:abstractNum w:abstractNumId="28" w15:restartNumberingAfterBreak="0">
     <w:nsid w:val="6C402C58"/>
     <w:multiLevelType w:val="hybridMultilevel"/>
     <w:tmpl w:val="9A1CA078"/>
@@ -4695,7 +5947,7 @@
       </w:rPr>
     </w:lvl>
   </w:abstractNum>
-  <w:abstractNum w:abstractNumId="26" w15:restartNumberingAfterBreak="0">
+  <w:abstractNum w:abstractNumId="29" w15:restartNumberingAfterBreak="0">
     <w:nsid w:val="6CD32DA8"/>
     <w:multiLevelType w:val="singleLevel"/>
     <w:tmpl w:val="166470C2"/>
@@ -4721,41 +5973,127 @@
       </w:rPr>
     </w:lvl>
   </w:abstractNum>
+  <w:abstractNum w:abstractNumId="30" w15:restartNumberingAfterBreak="0">
+    <w:nsid w:val="6F7A5B08"/>
+    <w:multiLevelType w:val="hybridMultilevel"/>
+    <w:tmpl w:val="3C8296FE"/>
+    <w:lvl w:ilvl="0" w:tplc="4009000F">
+      <w:start w:val="1"/>
+      <w:numFmt w:val="decimal"/>
+      <w:lvlText w:val="%1."/>
+      <w:lvlJc w:val="left"/>
+      <w:pPr>
+        <w:ind w:left="720" w:hanging="360"/>
+      </w:pPr>
+    </w:lvl>
+    <w:lvl w:ilvl="1" w:tplc="40090019" w:tentative="1">
+      <w:start w:val="1"/>
+      <w:numFmt w:val="lowerLetter"/>
+      <w:lvlText w:val="%2."/>
+      <w:lvlJc w:val="left"/>
+      <w:pPr>
+        <w:ind w:left="1440" w:hanging="360"/>
+      </w:pPr>
+    </w:lvl>
+    <w:lvl w:ilvl="2" w:tplc="4009001B" w:tentative="1">
+      <w:start w:val="1"/>
+      <w:numFmt w:val="lowerRoman"/>
+      <w:lvlText w:val="%3."/>
+      <w:lvlJc w:val="right"/>
+      <w:pPr>
+        <w:ind w:left="2160" w:hanging="180"/>
+      </w:pPr>
+    </w:lvl>
+    <w:lvl w:ilvl="3" w:tplc="4009000F" w:tentative="1">
+      <w:start w:val="1"/>
+      <w:numFmt w:val="decimal"/>
+      <w:lvlText w:val="%4."/>
+      <w:lvlJc w:val="left"/>
+      <w:pPr>
+        <w:ind w:left="2880" w:hanging="360"/>
+      </w:pPr>
+    </w:lvl>
+    <w:lvl w:ilvl="4" w:tplc="40090019" w:tentative="1">
+      <w:start w:val="1"/>
+      <w:numFmt w:val="lowerLetter"/>
+      <w:lvlText w:val="%5."/>
+      <w:lvlJc w:val="left"/>
+      <w:pPr>
+        <w:ind w:left="3600" w:hanging="360"/>
+      </w:pPr>
+    </w:lvl>
+    <w:lvl w:ilvl="5" w:tplc="4009001B" w:tentative="1">
+      <w:start w:val="1"/>
+      <w:numFmt w:val="lowerRoman"/>
+      <w:lvlText w:val="%6."/>
+      <w:lvlJc w:val="right"/>
+      <w:pPr>
+        <w:ind w:left="4320" w:hanging="180"/>
+      </w:pPr>
+    </w:lvl>
+    <w:lvl w:ilvl="6" w:tplc="4009000F" w:tentative="1">
+      <w:start w:val="1"/>
+      <w:numFmt w:val="decimal"/>
+      <w:lvlText w:val="%7."/>
+      <w:lvlJc w:val="left"/>
+      <w:pPr>
+        <w:ind w:left="5040" w:hanging="360"/>
+      </w:pPr>
+    </w:lvl>
+    <w:lvl w:ilvl="7" w:tplc="40090019" w:tentative="1">
+      <w:start w:val="1"/>
+      <w:numFmt w:val="lowerLetter"/>
+      <w:lvlText w:val="%8."/>
+      <w:lvlJc w:val="left"/>
+      <w:pPr>
+        <w:ind w:left="5760" w:hanging="360"/>
+      </w:pPr>
+    </w:lvl>
+    <w:lvl w:ilvl="8" w:tplc="4009001B" w:tentative="1">
+      <w:start w:val="1"/>
+      <w:numFmt w:val="lowerRoman"/>
+      <w:lvlText w:val="%9."/>
+      <w:lvlJc w:val="right"/>
+      <w:pPr>
+        <w:ind w:left="6480" w:hanging="180"/>
+      </w:pPr>
+    </w:lvl>
+  </w:abstractNum>
   <w:num w:numId="1" w16cid:durableId="1912547068">
-    <w:abstractNumId w:val="18"/>
+    <w:abstractNumId w:val="19"/>
   </w:num>
   <w:num w:numId="2" w16cid:durableId="1976568514">
+    <w:abstractNumId w:val="28"/>
+  </w:num>
+  <w:num w:numId="3" w16cid:durableId="258217218">
+    <w:abstractNumId w:val="17"/>
+  </w:num>
+  <w:num w:numId="4" w16cid:durableId="1139684420">
+    <w:abstractNumId w:val="23"/>
+  </w:num>
+  <w:num w:numId="5" w16cid:durableId="469906356">
+    <w:abstractNumId w:val="23"/>
+  </w:num>
+  <w:num w:numId="6" w16cid:durableId="1334457288">
+    <w:abstractNumId w:val="23"/>
+  </w:num>
+  <w:num w:numId="7" w16cid:durableId="674303157">
+    <w:abstractNumId w:val="23"/>
+  </w:num>
+  <w:num w:numId="8" w16cid:durableId="1638026364">
     <w:abstractNumId w:val="25"/>
   </w:num>
-  <w:num w:numId="3" w16cid:durableId="258217218">
-    <w:abstractNumId w:val="16"/>
-  </w:num>
-  <w:num w:numId="4" w16cid:durableId="1139684420">
-    <w:abstractNumId w:val="21"/>
-  </w:num>
-  <w:num w:numId="5" w16cid:durableId="469906356">
-    <w:abstractNumId w:val="21"/>
-  </w:num>
-  <w:num w:numId="6" w16cid:durableId="1334457288">
-    <w:abstractNumId w:val="21"/>
-  </w:num>
-  <w:num w:numId="7" w16cid:durableId="674303157">
-    <w:abstractNumId w:val="21"/>
-  </w:num>
-  <w:num w:numId="8" w16cid:durableId="1638026364">
-    <w:abstractNumId w:val="23"/>
-  </w:num>
   <w:num w:numId="9" w16cid:durableId="86117543">
-    <w:abstractNumId w:val="26"/>
+    <w:abstractNumId w:val="29"/>
   </w:num>
   <w:num w:numId="10" w16cid:durableId="134374470">
-    <w:abstractNumId w:val="19"/>
+    <w:abstractNumId w:val="20"/>
   </w:num>
   <w:num w:numId="11" w16cid:durableId="350496444">
-    <w:abstractNumId w:val="14"/>
+    <w:abstractNumId w:val="15"/>
   </w:num>
   <w:num w:numId="12" w16cid:durableId="26565942">
-    <w:abstractNumId w:val="13"/>
+    <w:abstractNumId w:val="14"/>
   </w:num>
   <w:num w:numId="13" w16cid:durableId="693305509">
     <w:abstractNumId w:val="0"/>
@@ -4791,10 +6129,10 @@
     <w:abstractNumId w:val="1"/>
   </w:num>
   <w:num w:numId="24" w16cid:durableId="1085035782">
-    <w:abstractNumId w:val="22"/>
+    <w:abstractNumId w:val="24"/>
   </w:num>
   <w:num w:numId="25" w16cid:durableId="595478248">
-    <w:abstractNumId w:val="21"/>
+    <w:abstractNumId w:val="23"/>
     <w:lvlOverride w:ilvl="0">
       <w:startOverride w:val="4"/>
     </w:lvlOverride>
@@ -4803,19 +6141,73 @@
     <w:abstractNumId w:val="11"/>
   </w:num>
   <w:num w:numId="27" w16cid:durableId="508835449">
-    <w:abstractNumId w:val="15"/>
+    <w:abstractNumId w:val="16"/>
   </w:num>
   <w:num w:numId="28" w16cid:durableId="1337919650">
-    <w:abstractNumId w:val="20"/>
+    <w:abstractNumId w:val="22"/>
   </w:num>
   <w:num w:numId="29" w16cid:durableId="2072728957">
-    <w:abstractNumId w:val="17"/>
+    <w:abstractNumId w:val="18"/>
   </w:num>
   <w:num w:numId="30" w16cid:durableId="44523519">
-    <w:abstractNumId w:val="24"/>
+    <w:abstractNumId w:val="26"/>
   </w:num>
   <w:num w:numId="31" w16cid:durableId="1889800197">
     <w:abstractNumId w:val="12"/>
+  </w:num>
+  <w:num w:numId="32" w16cid:durableId="277220143">
+    <w:abstractNumId w:val="21"/>
+  </w:num>
+  <w:num w:numId="33" w16cid:durableId="1081028713">
+    <w:abstractNumId w:val="27"/>
+  </w:num>
+  <w:num w:numId="34" w16cid:durableId="982350115">
+    <w:abstractNumId w:val="13"/>
+  </w:num>
+  <w:num w:numId="35" w16cid:durableId="1902983224">
+    <w:abstractNumId w:val="30"/>
+  </w:num>
+  <w:num w:numId="36" w16cid:durableId="164976158">
+    <w:abstractNumId w:val="23"/>
+    <w:lvlOverride w:ilvl="0">
+      <w:startOverride w:val="1"/>
+    </w:lvlOverride>
+    <w:lvlOverride w:ilvl="1">
+      <w:startOverride w:val="1"/>
+    </w:lvlOverride>
+    <w:lvlOverride w:ilvl="2">
+      <w:startOverride w:val="1"/>
+    </w:lvlOverride>
+    <w:lvlOverride w:ilvl="3">
+      <w:startOverride w:val="1"/>
+    </w:lvlOverride>
+    <w:lvlOverride w:ilvl="4">
+      <w:startOverride w:val="1"/>
+    </w:lvlOverride>
+    <w:lvlOverride w:ilvl="5">
+      <w:startOverride w:val="1"/>
+    </w:lvlOverride>
+    <w:lvlOverride w:ilvl="6">
+      <w:startOverride w:val="1"/>
+    </w:lvlOverride>
+    <w:lvlOverride w:ilvl="7">
+      <w:startOverride w:val="1"/>
+    </w:lvlOverride>
+    <w:lvlOverride w:ilvl="8">
+      <w:startOverride w:val="1"/>
+    </w:lvlOverride>
+  </w:num>
+  <w:num w:numId="37" w16cid:durableId="95711689">
+    <w:abstractNumId w:val="23"/>
+    <w:lvlOverride w:ilvl="0"/>
+    <w:lvlOverride w:ilvl="1"/>
+    <w:lvlOverride w:ilvl="2"/>
+    <w:lvlOverride w:ilvl="3"/>
+    <w:lvlOverride w:ilvl="4"/>
+    <w:lvlOverride w:ilvl="5"/>
+    <w:lvlOverride w:ilvl="6"/>
+    <w:lvlOverride w:ilvl="7"/>
+    <w:lvlOverride w:ilvl="8"/>
   </w:num>
 </w:numbering>
 </file>
@@ -4826,7 +6218,7 @@
     <w:rPrDefault>
       <w:rPr>
         <w:rFonts w:ascii="Times New Roman" w:eastAsia="SimSun" w:hAnsi="Times New Roman" w:cs="Times New Roman"/>
-        <w:lang w:val="en-IN" w:eastAsia="en-IN" w:bidi="ar-SA"/>
+        <w:lang w:val="en-US" w:eastAsia="en-US" w:bidi="ar-SA"/>
       </w:rPr>
     </w:rPrDefault>
     <w:pPrDefault/>
@@ -5119,12 +6511,10 @@
   <w:style w:type="paragraph" w:default="1" w:styleId="Normal">
     <w:name w:val="Normal"/>
     <w:qFormat/>
+    <w:rsid w:val="00252EE5"/>
     <w:pPr>
       <w:jc w:val="center"/>
     </w:pPr>
-    <w:rPr>
-      <w:lang w:val="en-US" w:eastAsia="en-US"/>
-    </w:rPr>
   </w:style>
   <w:style w:type="paragraph" w:styleId="Heading1">
     <w:name w:val="heading 1"/>
@@ -5284,7 +6674,6 @@
       <w:bCs/>
       <w:sz w:val="18"/>
       <w:szCs w:val="18"/>
-      <w:lang w:val="en-US" w:eastAsia="en-US"/>
     </w:rPr>
   </w:style>
   <w:style w:type="paragraph" w:customStyle="1" w:styleId="Affiliation">
@@ -5292,9 +6681,6 @@
     <w:pPr>
       <w:jc w:val="center"/>
     </w:pPr>
-    <w:rPr>
-      <w:lang w:val="en-US" w:eastAsia="en-US"/>
-    </w:rPr>
   </w:style>
   <w:style w:type="paragraph" w:customStyle="1" w:styleId="Author">
     <w:name w:val="Author"/>
@@ -5306,7 +6692,6 @@
       <w:noProof/>
       <w:sz w:val="22"/>
       <w:szCs w:val="22"/>
-      <w:lang w:val="en-US" w:eastAsia="en-US"/>
     </w:rPr>
   </w:style>
   <w:style w:type="paragraph" w:styleId="BodyText">
@@ -5383,7 +6768,6 @@
       <w:noProof/>
       <w:sz w:val="16"/>
       <w:szCs w:val="16"/>
-      <w:lang w:val="en-US" w:eastAsia="en-US"/>
     </w:rPr>
   </w:style>
   <w:style w:type="paragraph" w:customStyle="1" w:styleId="footnote">
@@ -5398,7 +6782,6 @@
     <w:rPr>
       <w:sz w:val="16"/>
       <w:szCs w:val="16"/>
-      <w:lang w:val="en-US" w:eastAsia="en-US"/>
     </w:rPr>
   </w:style>
   <w:style w:type="paragraph" w:customStyle="1" w:styleId="papersubtitle">
@@ -5412,7 +6795,6 @@
       <w:noProof/>
       <w:sz w:val="28"/>
       <w:szCs w:val="28"/>
-      <w:lang w:val="en-US" w:eastAsia="en-US"/>
     </w:rPr>
   </w:style>
   <w:style w:type="paragraph" w:customStyle="1" w:styleId="papertitle">
@@ -5426,7 +6808,6 @@
       <w:noProof/>
       <w:sz w:val="48"/>
       <w:szCs w:val="48"/>
-      <w:lang w:val="en-US" w:eastAsia="en-US"/>
     </w:rPr>
   </w:style>
   <w:style w:type="paragraph" w:customStyle="1" w:styleId="references">
@@ -5443,7 +6824,6 @@
       <w:noProof/>
       <w:sz w:val="16"/>
       <w:szCs w:val="16"/>
-      <w:lang w:val="en-US" w:eastAsia="en-US"/>
     </w:rPr>
   </w:style>
   <w:style w:type="paragraph" w:customStyle="1" w:styleId="sponsors">
@@ -5458,7 +6838,6 @@
     <w:rPr>
       <w:sz w:val="16"/>
       <w:szCs w:val="16"/>
-      <w:lang w:val="en-US" w:eastAsia="en-US"/>
     </w:rPr>
   </w:style>
   <w:style w:type="paragraph" w:customStyle="1" w:styleId="tablecolhead">
@@ -5490,7 +6869,6 @@
       <w:noProof/>
       <w:sz w:val="16"/>
       <w:szCs w:val="16"/>
-      <w:lang w:val="en-US" w:eastAsia="en-US"/>
     </w:rPr>
   </w:style>
   <w:style w:type="paragraph" w:customStyle="1" w:styleId="tablefootnote">
@@ -5507,7 +6885,6 @@
     <w:rPr>
       <w:sz w:val="12"/>
       <w:szCs w:val="12"/>
-      <w:lang w:val="en-US" w:eastAsia="en-US"/>
     </w:rPr>
   </w:style>
   <w:style w:type="paragraph" w:customStyle="1" w:styleId="tablehead">
@@ -5524,7 +6901,6 @@
       <w:noProof/>
       <w:sz w:val="16"/>
       <w:szCs w:val="16"/>
-      <w:lang w:val="en-US" w:eastAsia="en-US"/>
     </w:rPr>
   </w:style>
   <w:style w:type="paragraph" w:customStyle="1" w:styleId="Keywords">
@@ -5704,7 +7080,6 @@
       <w:color w:val="000000"/>
       <w:sz w:val="24"/>
       <w:szCs w:val="24"/>
-      <w:lang w:val="en-US" w:eastAsia="en-US"/>
     </w:rPr>
   </w:style>
   <w:style w:type="character" w:customStyle="1" w:styleId="Heading1Char">
@@ -6026,103 +7401,89 @@
 <file path=customXml/item1.xml><?xml version="1.0" encoding="utf-8"?>
 <b:Sources xmlns:b="http://schemas.openxmlformats.org/officeDocument/2006/bibliography" xmlns="http://schemas.openxmlformats.org/officeDocument/2006/bibliography" SelectedStyle="\IEEE2006OfficeOnline.xsl" StyleName="IEEE" Version="2006">
   <b:Source>
-    <b:Tag>Num</b:Tag>
-    <b:SourceType>JournalArticle</b:SourceType>
-    <b:Guid>{E701E2B0-AC69-447E-BA43-381B4F6873EB}</b:Guid>
+    <b:Tag>Cor</b:Tag>
+    <b:SourceType>InternetSite</b:SourceType>
+    <b:Guid>{65D96C7B-F326-4F45-94D1-886317753AF1}</b:Guid>
     <b:Author>
       <b:Author>
         <b:NameList>
           <b:Person>
-            <b:Last>Numenta</b:Last>
-            <b:First>"Numenta,"</b:First>
-            <b:Middle>2021.</b:Middle>
+            <b:Last>Cortical.io</b:Last>
           </b:Person>
         </b:NameList>
       </b:Author>
     </b:Author>
-    <b:Title> https://www.numenta.com/assets/pdf/temporal-memory-algorithm/</b:Title>
+    <b:URL>https://www.cortical.io/science/sparse-distributed-representations/</b:URL>
     <b:RefOrder>1</b:RefOrder>
   </b:Source>
   <b:Source>
-    <b:Tag>Dam</b:Tag>
-    <b:SourceType>InternetSite</b:SourceType>
-    <b:Guid>{6F962878-0E43-420D-83B9-62964DC550BD}</b:Guid>
-    <b:Title>"https://github.com/ddobric/neocortexapi.</b:Title>
+    <b:Tag>YCu17</b:Tag>
+    <b:SourceType>JournalArticle</b:SourceType>
+    <b:Guid>{3005C5D2-12AB-4515-B371-013050A80BAA}</b:Guid>
     <b:Author>
       <b:Author>
         <b:NameList>
           <b:Person>
-            <b:Last>Damir Dobric</b:Last>
+            <b:Last>Y. Cui</b:Last>
+            <b:First>S.</b:First>
+            <b:Middle>Ahmed, and J. Hawkins</b:Middle>
           </b:Person>
         </b:NameList>
       </b:Author>
     </b:Author>
+    <b:Title>The HTM Spatial Pooler—A Neocortical Algorithm for Online Sparse Distributed Coding</b:Title>
+    <b:Year>November 2017,</b:Year>
+    <b:Volume>11-2017</b:Volume>
     <b:RefOrder>2</b:RefOrder>
   </b:Source>
   <b:Source>
-    <b:Tag>Cor</b:Tag>
-    <b:SourceType>InternetSite</b:SourceType>
-    <b:Guid>{6B1308EA-6B7E-4E60-9ABF-7727144CAA16}</b:Guid>
-    <b:Title>Cortical.io. [Online]. Available: https://www.cortical.io/science/sparse-distributed-representations/.</b:Title>
-    <b:RefOrder>3</b:RefOrder>
-  </b:Source>
-  <b:Source>
-    <b:Tag>SAa</b:Tag>
-    <b:SourceType>JournalArticle</b:SourceType>
-    <b:Guid>{FD56131D-96F7-40CD-A7FC-A7A14DA31ED2}</b:Guid>
-    <b:Title> "The HTM Spatial Pooler—A Neocortical Algorithm for Online Sparse Distributed Coding," </b:Title>
+    <b:Tag>Yuw17</b:Tag>
+    <b:SourceType>DocumentFromInternetSite</b:SourceType>
+    <b:Guid>{7AFEC65F-B1A2-4354-8EDC-1BB056BEFB44}</b:Guid>
+    <b:Title>The HTM Spatial Pooler—A Neocortical Algorithm for Online Sparse Distributed Coding</b:Title>
+    <b:Year>2017</b:Year>
     <b:Author>
       <b:Author>
         <b:NameList>
           <b:Person>
-            <b:Last>S. A. a. J. H. Y. Cui</b:Last>
+            <b:Last>Yuwei Cui</b:Last>
+            <b:First>Subutai</b:First>
+            <b:Middle>Ahmad* and Jeff Hawkins</b:Middle>
           </b:Person>
         </b:NameList>
       </b:Author>
     </b:Author>
-    <b:RefOrder>4</b:RefOrder>
+    <b:Month>November </b:Month>
+    <b:Day>29</b:Day>
+    <b:URL>https://www.frontiersin.org/articles/10.3389/fncom.2017.00111/full</b:URL>
+    <b:RefOrder>3</b:RefOrder>
   </b:Source>
   <b:Source>
-    <b:Tag>SAa17</b:Tag>
+    <b:Tag>Pec20</b:Tag>
     <b:SourceType>JournalArticle</b:SourceType>
-    <b:Guid>{F20D1605-696F-447D-A208-B45C23370981}</b:Guid>
+    <b:Guid>{27652E22-6900-4112-9977-88219F379F1A}</b:Guid>
+    <b:Title>Scaling the HTM Spatial Pooler</b:Title>
+    <b:Year>2020</b:Year>
     <b:Author>
       <b:Author>
         <b:NameList>
           <b:Person>
-            <b:Last>S. A. a. J. H. Yuwei Cui</b:Last>
+            <b:Last>Pech</b:Last>
+            <b:First>Andreas,</b:First>
+            <b:Middle>Ghita, B.V., Wennekers, Thomas, Damir Dobric</b:Middle>
           </b:Person>
         </b:NameList>
       </b:Author>
     </b:Author>
-    <b:Title>The HTM Spatial Pooler— A Neocortical Algorithm for Online Sparse Distributed Coding,"</b:Title>
-    <b:JournalName>Available: https://www.frontiersin.org/articles/10.3389/fncom.2017.</b:JournalName>
-    <b:Year>29 November 2017.</b:Year>
-    <b:RefOrder>5</b:RefOrder>
-  </b:Source>
-  <b:Source>
-    <b:Tag>AGB20</b:Tag>
-    <b:SourceType>JournalArticle</b:SourceType>
-    <b:Guid>{B207E03B-2C69-4A5C-A7F5-6B694CCC7878}</b:Guid>
-    <b:Author>
-      <b:Author>
-        <b:NameList>
-          <b:Person>
-            <b:Last>A. G. B. W. T. D. D. Pech</b:Last>
-          </b:Person>
-        </b:NameList>
-      </b:Author>
-    </b:Author>
-    <b:Title> "Scaling the HTM Spatial Pooler," International Journal of Artificial Intelligence &amp; Applications,</b:Title>
-    <b:Year>2020. </b:Year>
-    <b:Volume> vol. 11, </b:Volume>
-    <b:RefOrder>6</b:RefOrder>
+    <b:JournalName>International Journal of Artificial Intelligence &amp; Applications</b:JournalName>
+    <b:Volume>11</b:Volume>
+    <b:RefOrder>4</b:RefOrder>
   </b:Source>
 </b:Sources>
 </file>
 
 <file path=customXml/itemProps1.xml><?xml version="1.0" encoding="utf-8"?>
-<ds:datastoreItem xmlns:ds="http://schemas.openxmlformats.org/officeDocument/2006/customXml" ds:itemID="{29850E09-C377-4C08-A4DF-AF64B734CAEA}">
+<ds:datastoreItem xmlns:ds="http://schemas.openxmlformats.org/officeDocument/2006/customXml" ds:itemID="{09A5FE36-203F-4505-96A3-4E1A79677B97}">
   <ds:schemaRefs>
     <ds:schemaRef ds:uri="http://schemas.openxmlformats.org/officeDocument/2006/bibliography"/>
   </ds:schemaRefs>

</xml_diff>

<commit_message>
Accuracy Testing and Performance testing results added
</commit_message>
<xml_diff>
--- a/source/MySEProject/Documentation/ML2223_15 Approve Prediction of Multisequence Learning.docx
+++ b/source/MySEProject/Documentation/ML2223_15 Approve Prediction of Multisequence Learning.docx
@@ -2888,15 +2888,18 @@
         <w:jc w:val="both"/>
       </w:pPr>
       <w:r>
-        <w:t>This accuracy result we are exporting into csv file which is available in MySEProject.</w:t>
-      </w:r>
-      <w:r>
-        <w:rPr>
-          <w:i/>
-          <w:iCs/>
-          <w:color w:val="FF0000"/>
-        </w:rPr>
-        <w:t>(add citation)</w:t>
+        <w:t xml:space="preserve">This accuracy result we are exporting into csv file which is available in </w:t>
+      </w:r>
+      <w:hyperlink r:id="rId17" w:history="1">
+        <w:r>
+          <w:rPr>
+            <w:rStyle w:val="Hyperlink"/>
+          </w:rPr>
+          <w:t>MySEProject</w:t>
+        </w:r>
+      </w:hyperlink>
+      <w:r>
+        <w:t>.</w:t>
       </w:r>
     </w:p>
     <w:p>
@@ -2929,23 +2932,21 @@
         <w:t xml:space="preserve">of newly implemented the code and legacy code. Result can be found </w:t>
       </w:r>
       <w:r>
-        <w:t>in attached excel sheet</w:t>
-      </w:r>
+        <w:t xml:space="preserve">in attached </w:t>
+      </w:r>
+      <w:hyperlink r:id="rId18" w:history="1">
+        <w:r>
+          <w:rPr>
+            <w:rStyle w:val="Hyperlink"/>
+          </w:rPr>
+          <w:t>excel sheet</w:t>
+        </w:r>
+      </w:hyperlink>
       <w:r>
         <w:t>.</w:t>
       </w:r>
-    </w:p>
-    <w:p>
-      <w:pPr>
-        <w:jc w:val="both"/>
-      </w:pPr>
-    </w:p>
-    <w:p>
-      <w:pPr>
-        <w:jc w:val="both"/>
-      </w:pPr>
-      <w:r>
-        <w:t>https://docs.google.com/spreadsheets/d/1DefOwD5Xcg0SZ9lGAKfDWmm9pbE3M-xHERitR8tOLTg/edit?usp=sharing</w:t>
+      <w:r>
+        <w:t xml:space="preserve"> </w:t>
       </w:r>
     </w:p>
     <w:p>
@@ -6199,15 +6200,6 @@
   </w:num>
   <w:num w:numId="37" w16cid:durableId="95711689">
     <w:abstractNumId w:val="23"/>
-    <w:lvlOverride w:ilvl="0"/>
-    <w:lvlOverride w:ilvl="1"/>
-    <w:lvlOverride w:ilvl="2"/>
-    <w:lvlOverride w:ilvl="3"/>
-    <w:lvlOverride w:ilvl="4"/>
-    <w:lvlOverride w:ilvl="5"/>
-    <w:lvlOverride w:ilvl="6"/>
-    <w:lvlOverride w:ilvl="7"/>
-    <w:lvlOverride w:ilvl="8"/>
   </w:num>
 </w:numbering>
 </file>
@@ -7414,7 +7406,7 @@
       </b:Author>
     </b:Author>
     <b:URL>https://www.cortical.io/science/sparse-distributed-representations/</b:URL>
-    <b:RefOrder>1</b:RefOrder>
+    <b:RefOrder>2</b:RefOrder>
   </b:Source>
   <b:Source>
     <b:Tag>YCu17</b:Tag>
@@ -7434,7 +7426,7 @@
     <b:Title>The HTM Spatial Pooler—A Neocortical Algorithm for Online Sparse Distributed Coding</b:Title>
     <b:Year>November 2017,</b:Year>
     <b:Volume>11-2017</b:Volume>
-    <b:RefOrder>2</b:RefOrder>
+    <b:RefOrder>3</b:RefOrder>
   </b:Source>
   <b:Source>
     <b:Tag>Yuw17</b:Tag>
@@ -7456,7 +7448,7 @@
     <b:Month>November </b:Month>
     <b:Day>29</b:Day>
     <b:URL>https://www.frontiersin.org/articles/10.3389/fncom.2017.00111/full</b:URL>
-    <b:RefOrder>3</b:RefOrder>
+    <b:RefOrder>4</b:RefOrder>
   </b:Source>
   <b:Source>
     <b:Tag>Pec20</b:Tag>
@@ -7477,13 +7469,48 @@
     </b:Author>
     <b:JournalName>International Journal of Artificial Intelligence &amp; Applications</b:JournalName>
     <b:Volume>11</b:Volume>
-    <b:RefOrder>4</b:RefOrder>
+    <b:RefOrder>5</b:RefOrder>
+  </b:Source>
+  <b:Source>
+    <b:Tag>htt3</b:Tag>
+    <b:SourceType>InternetSite</b:SourceType>
+    <b:Guid>{E6A138EC-41CB-4B3E-9CB5-8E7704DAD303}</b:Guid>
+    <b:URL>https://github.com/pparaska/neocortexapi_Team_MSL/blob/Team_MSL/source/MySEProject/Accuracy_Testing.xlsx</b:URL>
+    <b:RefOrder>6</b:RefOrder>
+  </b:Source>
+  <b:Source>
+    <b:Tag>htt4</b:Tag>
+    <b:SourceType>InternetSite</b:SourceType>
+    <b:Guid>{B7CA8088-D357-421A-B022-D892A95E4219}</b:Guid>
+    <b:URL>https://github.com/pparaska/neocortexapi_Team_MSL/blob/Team_MSL/source/MySEProject/Performance%20Testing.xlsx</b:URL>
+    <b:RefOrder>7</b:RefOrder>
+  </b:Source>
+  <b:Source>
+    <b:Tag>Par</b:Tag>
+    <b:SourceType>InternetSite</b:SourceType>
+    <b:Guid>{A003CFE8-1B9A-46FC-A737-B3BB87B7B3B6}</b:Guid>
+    <b:URL>https://github.com/pparaska/neocortexapi_Team_MSL/blob/Team_MSL/source/MySEProject/Performance%20Testing.xlsx</b:URL>
+    <b:Author>
+      <b:Author>
+        <b:NameList>
+          <b:Person>
+            <b:Last>Paraskar</b:Last>
+            <b:First>Poonam</b:First>
+          </b:Person>
+          <b:Person>
+            <b:Last>Desai</b:Last>
+            <b:First>Pratik</b:First>
+          </b:Person>
+        </b:NameList>
+      </b:Author>
+    </b:Author>
+    <b:RefOrder>1</b:RefOrder>
   </b:Source>
 </b:Sources>
 </file>
 
 <file path=customXml/itemProps1.xml><?xml version="1.0" encoding="utf-8"?>
-<ds:datastoreItem xmlns:ds="http://schemas.openxmlformats.org/officeDocument/2006/customXml" ds:itemID="{09A5FE36-203F-4505-96A3-4E1A79677B97}">
+<ds:datastoreItem xmlns:ds="http://schemas.openxmlformats.org/officeDocument/2006/customXml" ds:itemID="{31C785CE-3F72-4B3B-881F-8AB47FDCAE40}">
   <ds:schemaRefs>
     <ds:schemaRef ds:uri="http://schemas.openxmlformats.org/officeDocument/2006/bibliography"/>
   </ds:schemaRefs>

</xml_diff>

<commit_message>
Added citation in docx file
</commit_message>
<xml_diff>
--- a/source/MySEProject/Documentation/ML2223_15 Approve Prediction of Multisequence Learning.docx
+++ b/source/MySEProject/Documentation/ML2223_15 Approve Prediction of Multisequence Learning.docx
@@ -274,6 +274,7 @@
         </w:rPr>
         <w:t xml:space="preserve">sequences using </w:t>
       </w:r>
+      <w:proofErr w:type="gramStart"/>
       <w:r>
         <w:rPr>
           <w:b w:val="0"/>
@@ -283,7 +284,19 @@
           <w:sz w:val="20"/>
           <w:szCs w:val="20"/>
         </w:rPr>
-        <w:t>RunPredictionMultiSequenceExperiment()</w:t>
+        <w:t>RunPredictionMultiSequenceExperiment(</w:t>
+      </w:r>
+      <w:proofErr w:type="gramEnd"/>
+      <w:r>
+        <w:rPr>
+          <w:b w:val="0"/>
+          <w:bCs w:val="0"/>
+          <w:i/>
+          <w:iCs/>
+          <w:sz w:val="20"/>
+          <w:szCs w:val="20"/>
+        </w:rPr>
+        <w:t>)</w:t>
       </w:r>
       <w:r>
         <w:rPr>
@@ -929,7 +942,15 @@
         <w:t>s</w:t>
       </w:r>
       <w:r>
-        <w:t xml:space="preserve"> inputs were hardcoded so if user wants to change the input, then it’s necessary to change the input sequences from the code. so, to resolve the issue we have tested different methods to take the inputs from the file.</w:t>
+        <w:t xml:space="preserve"> inputs were hardcoded so if user wants to change the input, then </w:t>
+      </w:r>
+      <w:proofErr w:type="gramStart"/>
+      <w:r>
+        <w:t>it’s</w:t>
+      </w:r>
+      <w:proofErr w:type="gramEnd"/>
+      <w:r>
+        <w:t xml:space="preserve"> necessary to change the input sequences from the code. so, to resolve the issue we have tested different methods to take the inputs from the file.</w:t>
       </w:r>
     </w:p>
     <w:p>
@@ -996,7 +1017,15 @@
         <w:t>team has encountered</w:t>
       </w:r>
       <w:r>
-        <w:t xml:space="preserve"> in the first approach we used regular expression to split multiple sequences based on detecting the enter ‘/r/n’. Using this approach wherever we added enter for next input, is getting detected by our regular expression </w:t>
+        <w:t xml:space="preserve"> in the first approach we used regular expression to split multiple sequences based on detecting the enter ‘/r/n</w:t>
+      </w:r>
+      <w:proofErr w:type="gramStart"/>
+      <w:r>
+        <w:t>’.</w:t>
+      </w:r>
+      <w:proofErr w:type="gramEnd"/>
+      <w:r>
+        <w:t xml:space="preserve"> Using this approach wherever we added enter for next input, is getting detected by our regular expression </w:t>
       </w:r>
       <w:r>
         <w:t>logic. For</w:t>
@@ -1403,7 +1432,15 @@
         <w:jc w:val="both"/>
       </w:pPr>
       <w:r>
-        <w:t>string fileName = string.Format("Final Accuracy ({0:dd-MM-yyyy HH-mm-ss}).csv", DateTime.Now);</w:t>
+        <w:t xml:space="preserve">string fileName = </w:t>
+      </w:r>
+      <w:proofErr w:type="gramStart"/>
+      <w:r>
+        <w:t>string.Format</w:t>
+      </w:r>
+      <w:proofErr w:type="gramEnd"/>
+      <w:r>
+        <w:t>("Final Accuracy ({0:dd-MM-yyyy HH-mm-ss}).csv", DateTime.Now);</w:t>
       </w:r>
     </w:p>
     <w:p>
@@ -1491,22 +1528,40 @@
       <w:r>
         <w:t xml:space="preserve">In learning phase input data sequences are getting passed to </w:t>
       </w:r>
+      <w:proofErr w:type="gramStart"/>
       <w:r>
         <w:rPr>
           <w:i/>
           <w:iCs/>
         </w:rPr>
-        <w:t>RunExperiment()</w:t>
-      </w:r>
-      <w:r>
-        <w:t xml:space="preserve"> method. In </w:t>
-      </w:r>
+        <w:t>RunExperiment(</w:t>
+      </w:r>
+      <w:proofErr w:type="gramEnd"/>
       <w:r>
         <w:rPr>
           <w:i/>
           <w:iCs/>
         </w:rPr>
-        <w:t>RunExperiment()</w:t>
+        <w:t>)</w:t>
+      </w:r>
+      <w:r>
+        <w:t xml:space="preserve"> method. In </w:t>
+      </w:r>
+      <w:proofErr w:type="gramStart"/>
+      <w:r>
+        <w:rPr>
+          <w:i/>
+          <w:iCs/>
+        </w:rPr>
+        <w:t>RunExperiment(</w:t>
+      </w:r>
+      <w:proofErr w:type="gramEnd"/>
+      <w:r>
+        <w:rPr>
+          <w:i/>
+          <w:iCs/>
+        </w:rPr>
+        <w:t>)</w:t>
       </w:r>
       <w:r>
         <w:t xml:space="preserve"> method training of input sequences is done using </w:t>
@@ -1617,7 +1672,7 @@
             <v:path o:extrusionok="f" gradientshapeok="t" o:connecttype="rect"/>
             <o:lock v:ext="edit" aspectratio="t"/>
           </v:shapetype>
-          <v:shape id="_x0000_i1026" type="#_x0000_t75" style="width:210.75pt;height:266.25pt">
+          <v:shape id="_x0000_i1026" type="#_x0000_t75" style="width:210.6pt;height:266.4pt">
             <v:imagedata r:id="rId10" o:title="Training Flow Chart"/>
           </v:shape>
         </w:pict>
@@ -1761,31 +1816,49 @@
         </w:rPr>
         <w:t xml:space="preserve"> </w:t>
       </w:r>
+      <w:proofErr w:type="gramStart"/>
       <w:r>
         <w:rPr>
           <w:i/>
           <w:iCs/>
         </w:rPr>
-        <w:t>PredictNextElement()</w:t>
-      </w:r>
-      <w:r>
-        <w:t xml:space="preserve"> method and Predictor class is used for prediction.</w:t>
-      </w:r>
-    </w:p>
-    <w:p>
-      <w:pPr>
-        <w:ind w:left="216"/>
-        <w:jc w:val="both"/>
-      </w:pPr>
-      <w:r>
-        <w:t xml:space="preserve">After the learning process, the algorithm returns the instance of Predictor class. This class provides </w:t>
-      </w:r>
+        <w:t>PredictNextElement(</w:t>
+      </w:r>
+      <w:proofErr w:type="gramEnd"/>
       <w:r>
         <w:rPr>
           <w:i/>
           <w:iCs/>
         </w:rPr>
-        <w:t>Predict()</w:t>
+        <w:t>)</w:t>
+      </w:r>
+      <w:r>
+        <w:t xml:space="preserve"> method and Predictor class is used for prediction.</w:t>
+      </w:r>
+    </w:p>
+    <w:p>
+      <w:pPr>
+        <w:ind w:left="216"/>
+        <w:jc w:val="both"/>
+      </w:pPr>
+      <w:r>
+        <w:t xml:space="preserve">After the learning process, the algorithm returns the instance of Predictor class. This class provides </w:t>
+      </w:r>
+      <w:proofErr w:type="gramStart"/>
+      <w:r>
+        <w:rPr>
+          <w:i/>
+          <w:iCs/>
+        </w:rPr>
+        <w:t>Predict(</w:t>
+      </w:r>
+      <w:proofErr w:type="gramEnd"/>
+      <w:r>
+        <w:rPr>
+          <w:i/>
+          <w:iCs/>
+        </w:rPr>
+        <w:t>)</w:t>
       </w:r>
       <w:r>
         <w:t xml:space="preserve"> method with a list of input elements.</w:t>
@@ -1847,7 +1920,7 @@
       <w:r>
         <w:lastRenderedPageBreak/>
         <w:pict w14:anchorId="0D63FB62">
-          <v:shape id="_x0000_i1027" type="#_x0000_t75" style="width:210.75pt;height:399pt">
+          <v:shape id="_x0000_i1027" type="#_x0000_t75" style="width:210.6pt;height:399pt">
             <v:imagedata r:id="rId11" o:title="Prediction Flow Chart"/>
           </v:shape>
         </w:pict>
@@ -2160,7 +2233,7 @@
           <w:lang w:val="en-US"/>
         </w:rPr>
         <w:pict w14:anchorId="3BBEE4A1">
-          <v:shape id="_x0000_i1028" type="#_x0000_t75" style="width:243pt;height:472.5pt">
+          <v:shape id="_x0000_i1028" type="#_x0000_t75" style="width:243pt;height:472.8pt">
             <v:imagedata r:id="rId12" o:title="Project Flow"/>
           </v:shape>
         </w:pict>
@@ -2383,7 +2456,7 @@
           <w:lang w:val="en-US"/>
         </w:rPr>
         <w:pict w14:anchorId="2D87CD8F">
-          <v:shape id="_x0000_i1029" type="#_x0000_t75" style="width:159.75pt;height:146.25pt">
+          <v:shape id="_x0000_i1029" type="#_x0000_t75" style="width:159.6pt;height:146.4pt">
             <v:imagedata r:id="rId13" o:title="Newborn Cycle"/>
           </v:shape>
         </w:pict>
@@ -2500,7 +2573,7 @@
           <w:lang w:val="en-US"/>
         </w:rPr>
         <w:pict w14:anchorId="41B25881">
-          <v:shape id="_x0000_i1030" type="#_x0000_t75" style="width:243pt;height:24.75pt">
+          <v:shape id="_x0000_i1030" type="#_x0000_t75" style="width:243pt;height:24.6pt">
             <v:imagedata r:id="rId14" o:title="Match"/>
           </v:shape>
         </w:pict>
@@ -2574,7 +2647,7 @@
           <w:lang w:val="en-US"/>
         </w:rPr>
         <w:pict w14:anchorId="34F5A19F">
-          <v:shape id="_x0000_i1031" type="#_x0000_t75" style="width:243pt;height:27.75pt">
+          <v:shape id="_x0000_i1031" type="#_x0000_t75" style="width:243pt;height:27.6pt">
             <v:imagedata r:id="rId15" o:title="mismatch"/>
           </v:shape>
         </w:pict>
@@ -2746,7 +2819,21 @@
         <w:rPr>
           <w:lang w:val="en-US"/>
         </w:rPr>
-        <w:t xml:space="preserve"> we are getting accuracy in percentage. This accuracy we are storing into the csv file and also printing this information into the debug window as shown in the fig.</w:t>
+        <w:t xml:space="preserve"> we are getting accuracy in percentage. This accuracy we are storing into the csv file </w:t>
+      </w:r>
+      <w:proofErr w:type="gramStart"/>
+      <w:r>
+        <w:rPr>
+          <w:lang w:val="en-US"/>
+        </w:rPr>
+        <w:t>and also</w:t>
+      </w:r>
+      <w:proofErr w:type="gramEnd"/>
+      <w:r>
+        <w:rPr>
+          <w:lang w:val="en-US"/>
+        </w:rPr>
+        <w:t xml:space="preserve"> printing this information into the debug window as shown in the fig.</w:t>
       </w:r>
       <w:r>
         <w:rPr>
@@ -2880,7 +2967,15 @@
         <w:t xml:space="preserve"> </w:t>
       </w:r>
       <w:r>
-        <w:t>/ (double)sequenceKeyPair.Value.Count * 100.0;</w:t>
+        <w:t>/ (double)</w:t>
+      </w:r>
+      <w:proofErr w:type="gramStart"/>
+      <w:r>
+        <w:t>sequenceKeyPair.Value.Count</w:t>
+      </w:r>
+      <w:proofErr w:type="gramEnd"/>
+      <w:r>
+        <w:t xml:space="preserve"> * 100.0;</w:t>
       </w:r>
     </w:p>
     <w:p>
@@ -2890,16 +2985,37 @@
       <w:r>
         <w:t xml:space="preserve">This accuracy result we are exporting into csv file which is available in </w:t>
       </w:r>
-      <w:hyperlink r:id="rId17" w:history="1">
-        <w:r>
-          <w:rPr>
-            <w:rStyle w:val="Hyperlink"/>
-          </w:rPr>
-          <w:t>MySEProject</w:t>
-        </w:r>
-      </w:hyperlink>
+      <w:proofErr w:type="spellStart"/>
+      <w:r>
+        <w:t>MySeProject</w:t>
+      </w:r>
+      <w:proofErr w:type="spellEnd"/>
       <w:r>
         <w:t>.</w:t>
+      </w:r>
+      <w:r>
+        <w:rPr>
+          <w:noProof/>
+        </w:rPr>
+        <w:t xml:space="preserve"> </w:t>
+      </w:r>
+      <w:r>
+        <w:rPr>
+          <w:noProof/>
+        </w:rPr>
+        <w:t>[</w:t>
+      </w:r>
+      <w:r>
+        <w:rPr>
+          <w:noProof/>
+        </w:rPr>
+        <w:t>7</w:t>
+      </w:r>
+      <w:r>
+        <w:rPr>
+          <w:noProof/>
+        </w:rPr>
+        <w:t>]</w:t>
       </w:r>
     </w:p>
     <w:p>
@@ -2926,27 +3042,48 @@
         <w:jc w:val="both"/>
       </w:pPr>
       <w:r>
-        <w:t xml:space="preserve">In this phase of testing we tested the code for 10 iterations with different range of training data and test data and compare the performance </w:t>
+        <w:t xml:space="preserve">In this phase of </w:t>
+      </w:r>
+      <w:proofErr w:type="gramStart"/>
+      <w:r>
+        <w:t>testing</w:t>
+      </w:r>
+      <w:proofErr w:type="gramEnd"/>
+      <w:r>
+        <w:t xml:space="preserve"> we tested the code for 10 iterations with different range of training data and test data and compare the performance </w:t>
       </w:r>
       <w:r>
         <w:t xml:space="preserve">of newly implemented the code and legacy code. Result can be found </w:t>
       </w:r>
       <w:r>
-        <w:t xml:space="preserve">in attached </w:t>
-      </w:r>
-      <w:hyperlink r:id="rId18" w:history="1">
-        <w:r>
-          <w:rPr>
-            <w:rStyle w:val="Hyperlink"/>
-          </w:rPr>
-          <w:t>excel sheet</w:t>
-        </w:r>
-      </w:hyperlink>
-      <w:r>
-        <w:t>.</w:t>
-      </w:r>
-      <w:r>
+        <w:t>in attached</w:t>
+      </w:r>
+      <w:r>
+        <w:t xml:space="preserve"> excel sheet. </w:t>
+      </w:r>
+      <w:r>
+        <w:rPr>
+          <w:noProof/>
+        </w:rPr>
         <w:t xml:space="preserve"> </w:t>
+      </w:r>
+      <w:r>
+        <w:rPr>
+          <w:noProof/>
+        </w:rPr>
+        <w:t>[</w:t>
+      </w:r>
+      <w:r>
+        <w:rPr>
+          <w:noProof/>
+        </w:rPr>
+        <w:t>8</w:t>
+      </w:r>
+      <w:r>
+        <w:rPr>
+          <w:noProof/>
+        </w:rPr>
+        <w:t>]</w:t>
       </w:r>
     </w:p>
     <w:p>
@@ -3149,8 +3286,8 @@
         <w:tblLook w:val="04A0" w:firstRow="1" w:lastRow="0" w:firstColumn="1" w:lastColumn="0" w:noHBand="0" w:noVBand="1"/>
       </w:tblPr>
       <w:tblGrid>
-        <w:gridCol w:w="5104"/>
-        <w:gridCol w:w="521"/>
+        <w:gridCol w:w="316"/>
+        <w:gridCol w:w="5309"/>
       </w:tblGrid>
       <w:tr>
         <w:trPr>
@@ -3183,8 +3320,8 @@
               <w:tblLook w:val="04A0" w:firstRow="1" w:lastRow="0" w:firstColumn="1" w:lastColumn="0" w:noHBand="0" w:noVBand="1"/>
             </w:tblPr>
             <w:tblGrid>
-              <w:gridCol w:w="309"/>
-              <w:gridCol w:w="4720"/>
+              <w:gridCol w:w="81"/>
+              <w:gridCol w:w="160"/>
             </w:tblGrid>
             <w:tr>
               <w:trPr>
@@ -3193,7 +3330,6 @@
               <w:tc>
                 <w:tcPr>
                   <w:tcW w:w="50" w:type="pct"/>
-                  <w:hideMark/>
                 </w:tcPr>
                 <w:p>
                   <w:pPr>
@@ -3205,18 +3341,11 @@
                       <w:szCs w:val="24"/>
                     </w:rPr>
                   </w:pPr>
-                  <w:r>
-                    <w:rPr>
-                      <w:noProof/>
-                    </w:rPr>
-                    <w:t xml:space="preserve">[1] </w:t>
-                  </w:r>
                 </w:p>
               </w:tc>
               <w:tc>
                 <w:tcPr>
                   <w:tcW w:w="0" w:type="auto"/>
-                  <w:hideMark/>
                 </w:tcPr>
                 <w:p>
                   <w:pPr>
@@ -3226,12 +3355,6 @@
                       <w:noProof/>
                     </w:rPr>
                   </w:pPr>
-                  <w:r>
-                    <w:rPr>
-                      <w:noProof/>
-                    </w:rPr>
-                    <w:t xml:space="preserve">". 2. Numenta, “ https://www.numenta.com/assets/pdf/temporal-memory-algorithm/”. </w:t>
-                  </w:r>
                 </w:p>
               </w:tc>
             </w:tr>
@@ -3242,7 +3365,6 @@
               <w:tc>
                 <w:tcPr>
                   <w:tcW w:w="50" w:type="pct"/>
-                  <w:hideMark/>
                 </w:tcPr>
                 <w:p>
                   <w:pPr>
@@ -3252,18 +3374,11 @@
                       <w:noProof/>
                     </w:rPr>
                   </w:pPr>
-                  <w:r>
-                    <w:rPr>
-                      <w:noProof/>
-                    </w:rPr>
-                    <w:t xml:space="preserve">[2] </w:t>
-                  </w:r>
                 </w:p>
               </w:tc>
               <w:tc>
                 <w:tcPr>
                   <w:tcW w:w="0" w:type="auto"/>
-                  <w:hideMark/>
                 </w:tcPr>
                 <w:p>
                   <w:pPr>
@@ -3273,12 +3388,6 @@
                       <w:noProof/>
                     </w:rPr>
                   </w:pPr>
-                  <w:r>
-                    <w:rPr>
-                      <w:noProof/>
-                    </w:rPr>
-                    <w:t xml:space="preserve">Damir Dobric, “"https://github.com/ddobric/neocortexapi.,” [Online]. </w:t>
-                  </w:r>
                 </w:p>
               </w:tc>
             </w:tr>
@@ -3289,7 +3398,6 @@
               <w:tc>
                 <w:tcPr>
                   <w:tcW w:w="50" w:type="pct"/>
-                  <w:hideMark/>
                 </w:tcPr>
                 <w:p>
                   <w:pPr>
@@ -3299,18 +3407,11 @@
                       <w:noProof/>
                     </w:rPr>
                   </w:pPr>
-                  <w:r>
-                    <w:rPr>
-                      <w:noProof/>
-                    </w:rPr>
-                    <w:t xml:space="preserve">[3] </w:t>
-                  </w:r>
                 </w:p>
               </w:tc>
               <w:tc>
                 <w:tcPr>
                   <w:tcW w:w="0" w:type="auto"/>
-                  <w:hideMark/>
                 </w:tcPr>
                 <w:p>
                   <w:pPr>
@@ -3320,12 +3421,6 @@
                       <w:noProof/>
                     </w:rPr>
                   </w:pPr>
-                  <w:r>
-                    <w:rPr>
-                      <w:noProof/>
-                    </w:rPr>
-                    <w:t xml:space="preserve">“Cortical.io. [Online]. Available: https://www.cortical.io/science/sparse-distributed-representations/.,” [Online]. </w:t>
-                  </w:r>
                 </w:p>
               </w:tc>
             </w:tr>
@@ -3336,7 +3431,6 @@
               <w:tc>
                 <w:tcPr>
                   <w:tcW w:w="50" w:type="pct"/>
-                  <w:hideMark/>
                 </w:tcPr>
                 <w:p>
                   <w:pPr>
@@ -3346,18 +3440,11 @@
                       <w:noProof/>
                     </w:rPr>
                   </w:pPr>
-                  <w:r>
-                    <w:rPr>
-                      <w:noProof/>
-                    </w:rPr>
-                    <w:t xml:space="preserve">[4] </w:t>
-                  </w:r>
                 </w:p>
               </w:tc>
               <w:tc>
                 <w:tcPr>
                   <w:tcW w:w="0" w:type="auto"/>
-                  <w:hideMark/>
                 </w:tcPr>
                 <w:p>
                   <w:pPr>
@@ -3367,12 +3454,6 @@
                       <w:noProof/>
                     </w:rPr>
                   </w:pPr>
-                  <w:r>
-                    <w:rPr>
-                      <w:noProof/>
-                    </w:rPr>
-                    <w:t xml:space="preserve">S. A. a. J. H. Y. Cui, “ "The HTM Spatial Pooler—A Neocortical Algorithm for Online Sparse Distributed Coding,"”. </w:t>
-                  </w:r>
                 </w:p>
               </w:tc>
             </w:tr>
@@ -3383,7 +3464,6 @@
               <w:tc>
                 <w:tcPr>
                   <w:tcW w:w="50" w:type="pct"/>
-                  <w:hideMark/>
                 </w:tcPr>
                 <w:p>
                   <w:pPr>
@@ -3393,18 +3473,11 @@
                       <w:noProof/>
                     </w:rPr>
                   </w:pPr>
-                  <w:r>
-                    <w:rPr>
-                      <w:noProof/>
-                    </w:rPr>
-                    <w:t xml:space="preserve">[5] </w:t>
-                  </w:r>
                 </w:p>
               </w:tc>
               <w:tc>
                 <w:tcPr>
                   <w:tcW w:w="0" w:type="auto"/>
-                  <w:hideMark/>
                 </w:tcPr>
                 <w:p>
                   <w:pPr>
@@ -3414,26 +3487,6 @@
                       <w:noProof/>
                     </w:rPr>
                   </w:pPr>
-                  <w:r>
-                    <w:rPr>
-                      <w:noProof/>
-                    </w:rPr>
-                    <w:t xml:space="preserve">S. A. a. J. H. Yuwei Cui, “The HTM Spatial Pooler— A Neocortical Algorithm for Online Sparse Distributed Coding,",” </w:t>
-                  </w:r>
-                  <w:r>
-                    <w:rPr>
-                      <w:i/>
-                      <w:iCs/>
-                      <w:noProof/>
-                    </w:rPr>
-                    <w:t xml:space="preserve">Available: https://www.frontiersin.org/articles/10.3389/fncom.2017., </w:t>
-                  </w:r>
-                  <w:r>
-                    <w:rPr>
-                      <w:noProof/>
-                    </w:rPr>
-                    <w:t xml:space="preserve">29 November 2017.. </w:t>
-                  </w:r>
                 </w:p>
               </w:tc>
             </w:tr>
@@ -3444,7 +3497,6 @@
               <w:tc>
                 <w:tcPr>
                   <w:tcW w:w="50" w:type="pct"/>
-                  <w:hideMark/>
                 </w:tcPr>
                 <w:p>
                   <w:pPr>
@@ -3454,18 +3506,11 @@
                       <w:noProof/>
                     </w:rPr>
                   </w:pPr>
-                  <w:r>
-                    <w:rPr>
-                      <w:noProof/>
-                    </w:rPr>
-                    <w:t xml:space="preserve">[6] </w:t>
-                  </w:r>
                 </w:p>
               </w:tc>
               <w:tc>
                 <w:tcPr>
                   <w:tcW w:w="0" w:type="auto"/>
-                  <w:hideMark/>
                 </w:tcPr>
                 <w:p>
                   <w:pPr>
@@ -3475,12 +3520,6 @@
                       <w:noProof/>
                     </w:rPr>
                   </w:pPr>
-                  <w:r>
-                    <w:rPr>
-                      <w:noProof/>
-                    </w:rPr>
-                    <w:t xml:space="preserve">A. G. B. W. T. D. D. Pech, “ "Scaling the HTM Spatial Pooler," International Journal of Artificial Intelligence &amp; Applications,,” Vols. vol. 11, , 2020. . </w:t>
-                  </w:r>
                 </w:p>
               </w:tc>
             </w:tr>
@@ -3508,6 +3547,848 @@
           <w:tcPr>
             <w:tcW w:w="0" w:type="auto"/>
           </w:tcPr>
+          <w:p>
+            <w:pPr>
+              <w:jc w:val="both"/>
+              <w:rPr>
+                <w:noProof/>
+              </w:rPr>
+            </w:pPr>
+          </w:p>
+          <w:tbl>
+            <w:tblPr>
+              <w:tblW w:w="5000" w:type="pct"/>
+              <w:tblCellSpacing w:w="15" w:type="dxa"/>
+              <w:tblCellMar>
+                <w:top w:w="15" w:type="dxa"/>
+                <w:left w:w="15" w:type="dxa"/>
+                <w:bottom w:w="15" w:type="dxa"/>
+                <w:right w:w="15" w:type="dxa"/>
+              </w:tblCellMar>
+              <w:tblLook w:val="04A0" w:firstRow="1" w:lastRow="0" w:firstColumn="1" w:lastColumn="0" w:noHBand="0" w:noVBand="1"/>
+            </w:tblPr>
+            <w:tblGrid>
+              <w:gridCol w:w="309"/>
+              <w:gridCol w:w="4925"/>
+            </w:tblGrid>
+            <w:tr>
+              <w:trPr>
+                <w:divId w:val="1491100349"/>
+                <w:trHeight w:val="240"/>
+                <w:tblCellSpacing w:w="15" w:type="dxa"/>
+              </w:trPr>
+              <w:tc>
+                <w:tcPr>
+                  <w:tcW w:w="2917" w:type="pct"/>
+                  <w:hideMark/>
+                </w:tcPr>
+                <w:p>
+                  <w:pPr>
+                    <w:pStyle w:val="Bibliography"/>
+                    <w:rPr>
+                      <w:noProof/>
+                      <w:sz w:val="24"/>
+                      <w:szCs w:val="24"/>
+                    </w:rPr>
+                  </w:pPr>
+                  <w:r>
+                    <w:rPr>
+                      <w:noProof/>
+                    </w:rPr>
+                    <w:t xml:space="preserve">[1] </w:t>
+                  </w:r>
+                </w:p>
+              </w:tc>
+              <w:tc>
+                <w:tcPr>
+                  <w:tcW w:w="1998" w:type="pct"/>
+                  <w:hideMark/>
+                </w:tcPr>
+                <w:p>
+                  <w:pPr>
+                    <w:pStyle w:val="Bibliography"/>
+                    <w:jc w:val="both"/>
+                    <w:rPr>
+                      <w:noProof/>
+                    </w:rPr>
+                  </w:pPr>
+                  <w:r>
+                    <w:rPr>
+                      <w:noProof/>
+                    </w:rPr>
+                    <w:t xml:space="preserve">Cortical.io. [Online]. Available: </w:t>
+                  </w:r>
+                  <w:hyperlink r:id="rId17" w:history="1">
+                    <w:r>
+                      <w:rPr>
+                        <w:rStyle w:val="Hyperlink"/>
+                        <w:noProof/>
+                        <w:color w:val="auto"/>
+                        <w:u w:val="none"/>
+                      </w:rPr>
+                      <w:t>https://www</w:t>
+                    </w:r>
+                  </w:hyperlink>
+                  <w:r>
+                    <w:rPr>
+                      <w:noProof/>
+                    </w:rPr>
+                    <w:t>.</w:t>
+                  </w:r>
+                </w:p>
+                <w:p>
+                  <w:pPr>
+                    <w:pStyle w:val="Bibliography"/>
+                    <w:jc w:val="both"/>
+                    <w:rPr>
+                      <w:noProof/>
+                    </w:rPr>
+                  </w:pPr>
+                  <w:r>
+                    <w:rPr>
+                      <w:noProof/>
+                    </w:rPr>
+                    <w:t>cortical.io/science/sparse-distributed-representations/.</w:t>
+                  </w:r>
+                </w:p>
+              </w:tc>
+            </w:tr>
+            <w:tr>
+              <w:trPr>
+                <w:divId w:val="1491100349"/>
+                <w:trHeight w:val="511"/>
+                <w:tblCellSpacing w:w="15" w:type="dxa"/>
+              </w:trPr>
+              <w:tc>
+                <w:tcPr>
+                  <w:tcW w:w="2917" w:type="pct"/>
+                  <w:hideMark/>
+                </w:tcPr>
+                <w:p>
+                  <w:pPr>
+                    <w:pStyle w:val="Bibliography"/>
+                    <w:rPr>
+                      <w:noProof/>
+                    </w:rPr>
+                  </w:pPr>
+                  <w:r>
+                    <w:rPr>
+                      <w:noProof/>
+                    </w:rPr>
+                    <w:t xml:space="preserve">[2] </w:t>
+                  </w:r>
+                </w:p>
+              </w:tc>
+              <w:tc>
+                <w:tcPr>
+                  <w:tcW w:w="1998" w:type="pct"/>
+                  <w:hideMark/>
+                </w:tcPr>
+                <w:p>
+                  <w:pPr>
+                    <w:pStyle w:val="Bibliography"/>
+                    <w:jc w:val="both"/>
+                    <w:rPr>
+                      <w:noProof/>
+                    </w:rPr>
+                  </w:pPr>
+                  <w:r>
+                    <w:rPr>
+                      <w:noProof/>
+                    </w:rPr>
+                    <w:t>S. A. a. J. H. Y. Cui, "The HTM Spatial Pooler</w:t>
+                  </w:r>
+                </w:p>
+                <w:p>
+                  <w:pPr>
+                    <w:pStyle w:val="Bibliography"/>
+                    <w:jc w:val="both"/>
+                    <w:rPr>
+                      <w:noProof/>
+                    </w:rPr>
+                  </w:pPr>
+                  <w:r>
+                    <w:rPr>
+                      <w:noProof/>
+                    </w:rPr>
+                    <w:t xml:space="preserve">—A Neocortical Algorithm for Online Sparse </w:t>
+                  </w:r>
+                </w:p>
+                <w:p>
+                  <w:pPr>
+                    <w:pStyle w:val="Bibliography"/>
+                    <w:jc w:val="both"/>
+                    <w:rPr>
+                      <w:noProof/>
+                    </w:rPr>
+                  </w:pPr>
+                  <w:r>
+                    <w:rPr>
+                      <w:noProof/>
+                    </w:rPr>
+                    <w:t xml:space="preserve">Distributed Coding," Vols. 11-2017, November 2017,. </w:t>
+                  </w:r>
+                </w:p>
+              </w:tc>
+            </w:tr>
+            <w:tr>
+              <w:trPr>
+                <w:divId w:val="1491100349"/>
+                <w:trHeight w:val="496"/>
+                <w:tblCellSpacing w:w="15" w:type="dxa"/>
+              </w:trPr>
+              <w:tc>
+                <w:tcPr>
+                  <w:tcW w:w="2917" w:type="pct"/>
+                  <w:hideMark/>
+                </w:tcPr>
+                <w:p>
+                  <w:pPr>
+                    <w:pStyle w:val="Bibliography"/>
+                    <w:rPr>
+                      <w:noProof/>
+                    </w:rPr>
+                  </w:pPr>
+                  <w:r>
+                    <w:rPr>
+                      <w:noProof/>
+                    </w:rPr>
+                    <w:t xml:space="preserve">[3] </w:t>
+                  </w:r>
+                </w:p>
+              </w:tc>
+              <w:tc>
+                <w:tcPr>
+                  <w:tcW w:w="1998" w:type="pct"/>
+                  <w:hideMark/>
+                </w:tcPr>
+                <w:p>
+                  <w:pPr>
+                    <w:pStyle w:val="Bibliography"/>
+                    <w:jc w:val="both"/>
+                    <w:rPr>
+                      <w:noProof/>
+                    </w:rPr>
+                  </w:pPr>
+                  <w:r>
+                    <w:rPr>
+                      <w:noProof/>
+                    </w:rPr>
+                    <w:t xml:space="preserve">S. A. a. J. H. Yuwei Cui, "The HTM Spatial Pooler—A </w:t>
+                  </w:r>
+                </w:p>
+                <w:p>
+                  <w:pPr>
+                    <w:pStyle w:val="Bibliography"/>
+                    <w:jc w:val="both"/>
+                    <w:rPr>
+                      <w:noProof/>
+                    </w:rPr>
+                  </w:pPr>
+                  <w:r>
+                    <w:rPr>
+                      <w:noProof/>
+                    </w:rPr>
+                    <w:t xml:space="preserve">Neocortical Algorithm for Online Sparse Distributed </w:t>
+                  </w:r>
+                </w:p>
+                <w:p>
+                  <w:pPr>
+                    <w:pStyle w:val="Bibliography"/>
+                    <w:jc w:val="both"/>
+                    <w:rPr>
+                      <w:noProof/>
+                    </w:rPr>
+                  </w:pPr>
+                  <w:r>
+                    <w:rPr>
+                      <w:noProof/>
+                    </w:rPr>
+                    <w:t xml:space="preserve">Coding," 29 November 2017. [Online]. </w:t>
+                  </w:r>
+                </w:p>
+                <w:p>
+                  <w:pPr>
+                    <w:pStyle w:val="Bibliography"/>
+                    <w:jc w:val="both"/>
+                    <w:rPr>
+                      <w:noProof/>
+                    </w:rPr>
+                  </w:pPr>
+                  <w:r>
+                    <w:rPr>
+                      <w:noProof/>
+                    </w:rPr>
+                    <w:t>Available:https://www.frontiersin.org/articles/10.3389/</w:t>
+                  </w:r>
+                </w:p>
+                <w:p>
+                  <w:pPr>
+                    <w:pStyle w:val="Bibliography"/>
+                    <w:jc w:val="both"/>
+                    <w:rPr>
+                      <w:noProof/>
+                    </w:rPr>
+                  </w:pPr>
+                  <w:r>
+                    <w:rPr>
+                      <w:noProof/>
+                    </w:rPr>
+                    <w:t>fncom.2017.00111/full.</w:t>
+                  </w:r>
+                </w:p>
+              </w:tc>
+            </w:tr>
+            <w:tr>
+              <w:trPr>
+                <w:divId w:val="1491100349"/>
+                <w:trHeight w:val="496"/>
+                <w:tblCellSpacing w:w="15" w:type="dxa"/>
+              </w:trPr>
+              <w:tc>
+                <w:tcPr>
+                  <w:tcW w:w="2917" w:type="pct"/>
+                  <w:hideMark/>
+                </w:tcPr>
+                <w:p>
+                  <w:pPr>
+                    <w:pStyle w:val="Bibliography"/>
+                    <w:rPr>
+                      <w:noProof/>
+                    </w:rPr>
+                  </w:pPr>
+                  <w:r>
+                    <w:rPr>
+                      <w:noProof/>
+                    </w:rPr>
+                    <w:t xml:space="preserve">[4] </w:t>
+                  </w:r>
+                </w:p>
+              </w:tc>
+              <w:tc>
+                <w:tcPr>
+                  <w:tcW w:w="1998" w:type="pct"/>
+                  <w:hideMark/>
+                </w:tcPr>
+                <w:p>
+                  <w:pPr>
+                    <w:pStyle w:val="Bibliography"/>
+                    <w:jc w:val="both"/>
+                    <w:rPr>
+                      <w:noProof/>
+                    </w:rPr>
+                  </w:pPr>
+                  <w:r>
+                    <w:rPr>
+                      <w:noProof/>
+                    </w:rPr>
+                    <w:t xml:space="preserve">A. G. B. W. T. D. D. Pech, "Scaling the HTM Spatial </w:t>
+                  </w:r>
+                </w:p>
+                <w:p>
+                  <w:pPr>
+                    <w:pStyle w:val="Bibliography"/>
+                    <w:jc w:val="both"/>
+                    <w:rPr>
+                      <w:i/>
+                      <w:iCs/>
+                      <w:noProof/>
+                    </w:rPr>
+                  </w:pPr>
+                  <w:r>
+                    <w:rPr>
+                      <w:noProof/>
+                    </w:rPr>
+                    <w:t>Pooler,"</w:t>
+                  </w:r>
+                  <w:r>
+                    <w:rPr>
+                      <w:i/>
+                      <w:iCs/>
+                      <w:noProof/>
+                    </w:rPr>
+                    <w:t xml:space="preserve">International Journal of Artificial Intelligence </w:t>
+                  </w:r>
+                </w:p>
+                <w:p>
+                  <w:pPr>
+                    <w:pStyle w:val="Bibliography"/>
+                    <w:jc w:val="both"/>
+                    <w:rPr>
+                      <w:noProof/>
+                    </w:rPr>
+                  </w:pPr>
+                  <w:r>
+                    <w:rPr>
+                      <w:i/>
+                      <w:iCs/>
+                      <w:noProof/>
+                    </w:rPr>
+                    <w:t xml:space="preserve">&amp; Applications, </w:t>
+                  </w:r>
+                  <w:r>
+                    <w:rPr>
+                      <w:noProof/>
+                    </w:rPr>
+                    <w:t xml:space="preserve">vol. 11, 2020. </w:t>
+                  </w:r>
+                </w:p>
+              </w:tc>
+            </w:tr>
+            <w:tr>
+              <w:trPr>
+                <w:divId w:val="1491100349"/>
+                <w:trHeight w:val="511"/>
+                <w:tblCellSpacing w:w="15" w:type="dxa"/>
+              </w:trPr>
+              <w:tc>
+                <w:tcPr>
+                  <w:tcW w:w="2917" w:type="pct"/>
+                  <w:hideMark/>
+                </w:tcPr>
+                <w:p>
+                  <w:pPr>
+                    <w:pStyle w:val="Bibliography"/>
+                    <w:rPr>
+                      <w:noProof/>
+                    </w:rPr>
+                  </w:pPr>
+                  <w:r>
+                    <w:rPr>
+                      <w:noProof/>
+                    </w:rPr>
+                    <w:t xml:space="preserve">[5] </w:t>
+                  </w:r>
+                </w:p>
+              </w:tc>
+              <w:tc>
+                <w:tcPr>
+                  <w:tcW w:w="1998" w:type="pct"/>
+                  <w:hideMark/>
+                </w:tcPr>
+                <w:p>
+                  <w:pPr>
+                    <w:pStyle w:val="Bibliography"/>
+                    <w:jc w:val="both"/>
+                    <w:rPr>
+                      <w:noProof/>
+                    </w:rPr>
+                  </w:pPr>
+                  <w:r>
+                    <w:rPr>
+                      <w:noProof/>
+                    </w:rPr>
+                    <w:t xml:space="preserve">[Online].Available: </w:t>
+                  </w:r>
+                  <w:hyperlink r:id="rId18" w:history="1">
+                    <w:r>
+                      <w:rPr>
+                        <w:rStyle w:val="Hyperlink"/>
+                        <w:noProof/>
+                        <w:color w:val="auto"/>
+                        <w:u w:val="none"/>
+                      </w:rPr>
+                      <w:t>https://github.com/pparaska/neocortexapi_Team_</w:t>
+                    </w:r>
+                    <w:r>
+                      <w:rPr>
+                        <w:rStyle w:val="Hyperlink"/>
+                        <w:noProof/>
+                        <w:color w:val="auto"/>
+                        <w:u w:val="none"/>
+                      </w:rPr>
+                      <w:t>MSL</w:t>
+                    </w:r>
+                    <w:r>
+                      <w:rPr>
+                        <w:rStyle w:val="Hyperlink"/>
+                        <w:noProof/>
+                        <w:color w:val="auto"/>
+                        <w:u w:val="none"/>
+                      </w:rPr>
+                      <w:t>/blob/</w:t>
+                    </w:r>
+                  </w:hyperlink>
+                </w:p>
+                <w:p>
+                  <w:pPr>
+                    <w:pStyle w:val="Bibliography"/>
+                    <w:jc w:val="both"/>
+                    <w:rPr>
+                      <w:noProof/>
+                    </w:rPr>
+                  </w:pPr>
+                  <w:r>
+                    <w:rPr>
+                      <w:noProof/>
+                    </w:rPr>
+                    <w:t>Team_MSL/source/MySEProject/Accuracy_Testing.xlsx.</w:t>
+                  </w:r>
+                </w:p>
+              </w:tc>
+            </w:tr>
+            <w:tr>
+              <w:trPr>
+                <w:divId w:val="1491100349"/>
+                <w:trHeight w:val="496"/>
+                <w:tblCellSpacing w:w="15" w:type="dxa"/>
+              </w:trPr>
+              <w:tc>
+                <w:tcPr>
+                  <w:tcW w:w="2917" w:type="pct"/>
+                  <w:hideMark/>
+                </w:tcPr>
+                <w:p>
+                  <w:pPr>
+                    <w:pStyle w:val="Bibliography"/>
+                    <w:rPr>
+                      <w:noProof/>
+                    </w:rPr>
+                  </w:pPr>
+                  <w:r>
+                    <w:rPr>
+                      <w:noProof/>
+                    </w:rPr>
+                    <w:t xml:space="preserve">[6] </w:t>
+                  </w:r>
+                </w:p>
+              </w:tc>
+              <w:tc>
+                <w:tcPr>
+                  <w:tcW w:w="1998" w:type="pct"/>
+                  <w:hideMark/>
+                </w:tcPr>
+                <w:p>
+                  <w:pPr>
+                    <w:pStyle w:val="Bibliography"/>
+                    <w:jc w:val="both"/>
+                    <w:rPr>
+                      <w:noProof/>
+                    </w:rPr>
+                  </w:pPr>
+                  <w:r>
+                    <w:rPr>
+                      <w:noProof/>
+                    </w:rPr>
+                    <w:t>[Online].Available:</w:t>
+                  </w:r>
+                </w:p>
+                <w:p>
+                  <w:pPr>
+                    <w:pStyle w:val="Bibliography"/>
+                    <w:jc w:val="both"/>
+                    <w:rPr>
+                      <w:noProof/>
+                    </w:rPr>
+                  </w:pPr>
+                  <w:hyperlink r:id="rId19" w:history="1">
+                    <w:r>
+                      <w:rPr>
+                        <w:rStyle w:val="Hyperlink"/>
+                        <w:noProof/>
+                        <w:color w:val="auto"/>
+                        <w:u w:val="none"/>
+                      </w:rPr>
+                      <w:t>https://github.com/pparaska/neocortexapi_Team_MSL/blob/</w:t>
+                    </w:r>
+                  </w:hyperlink>
+                </w:p>
+                <w:p>
+                  <w:pPr>
+                    <w:pStyle w:val="Bibliography"/>
+                    <w:jc w:val="both"/>
+                    <w:rPr>
+                      <w:noProof/>
+                    </w:rPr>
+                  </w:pPr>
+                  <w:r>
+                    <w:rPr>
+                      <w:noProof/>
+                    </w:rPr>
+                    <w:t>Team_MSL/source/MySEProject/Performance%20Testing</w:t>
+                  </w:r>
+                </w:p>
+                <w:p>
+                  <w:pPr>
+                    <w:pStyle w:val="Bibliography"/>
+                    <w:jc w:val="both"/>
+                    <w:rPr>
+                      <w:noProof/>
+                    </w:rPr>
+                  </w:pPr>
+                  <w:r>
+                    <w:rPr>
+                      <w:noProof/>
+                    </w:rPr>
+                    <w:t>.xlsx.</w:t>
+                  </w:r>
+                </w:p>
+              </w:tc>
+            </w:tr>
+            <w:tr>
+              <w:trPr>
+                <w:divId w:val="1491100349"/>
+                <w:trHeight w:val="496"/>
+                <w:tblCellSpacing w:w="15" w:type="dxa"/>
+              </w:trPr>
+              <w:tc>
+                <w:tcPr>
+                  <w:tcW w:w="2917" w:type="pct"/>
+                  <w:hideMark/>
+                </w:tcPr>
+                <w:p>
+                  <w:pPr>
+                    <w:pStyle w:val="Bibliography"/>
+                    <w:rPr>
+                      <w:noProof/>
+                    </w:rPr>
+                  </w:pPr>
+                  <w:r>
+                    <w:rPr>
+                      <w:noProof/>
+                    </w:rPr>
+                    <w:t xml:space="preserve">[7] </w:t>
+                  </w:r>
+                </w:p>
+              </w:tc>
+              <w:tc>
+                <w:tcPr>
+                  <w:tcW w:w="1998" w:type="pct"/>
+                  <w:hideMark/>
+                </w:tcPr>
+                <w:p>
+                  <w:pPr>
+                    <w:pStyle w:val="Bibliography"/>
+                    <w:jc w:val="left"/>
+                    <w:rPr>
+                      <w:noProof/>
+                    </w:rPr>
+                  </w:pPr>
+                  <w:r>
+                    <w:rPr>
+                      <w:noProof/>
+                    </w:rPr>
+                    <w:t xml:space="preserve">P. Paraskar and P.Desai.[Online].Available: </w:t>
+                  </w:r>
+                  <w:hyperlink r:id="rId20" w:history="1">
+                    <w:r>
+                      <w:rPr>
+                        <w:rStyle w:val="Hyperlink"/>
+                        <w:noProof/>
+                        <w:color w:val="auto"/>
+                        <w:u w:val="none"/>
+                      </w:rPr>
+                      <w:t>https://github.com/pparaska/neocortexapi_Team_MSL/</w:t>
+                    </w:r>
+                    <w:r>
+                      <w:rPr>
+                        <w:rStyle w:val="Hyperlink"/>
+                        <w:noProof/>
+                        <w:color w:val="auto"/>
+                        <w:u w:val="none"/>
+                      </w:rPr>
+                      <w:t>blob/</w:t>
+                    </w:r>
+                  </w:hyperlink>
+                </w:p>
+                <w:p>
+                  <w:pPr>
+                    <w:pStyle w:val="Bibliography"/>
+                    <w:jc w:val="both"/>
+                    <w:rPr>
+                      <w:noProof/>
+                    </w:rPr>
+                  </w:pPr>
+                  <w:r>
+                    <w:rPr>
+                      <w:noProof/>
+                    </w:rPr>
+                    <w:t>Team_MSL/source/MySEProject/Performance%20Testing</w:t>
+                  </w:r>
+                </w:p>
+                <w:p>
+                  <w:pPr>
+                    <w:pStyle w:val="Bibliography"/>
+                    <w:jc w:val="both"/>
+                    <w:rPr>
+                      <w:noProof/>
+                    </w:rPr>
+                  </w:pPr>
+                  <w:r>
+                    <w:rPr>
+                      <w:noProof/>
+                    </w:rPr>
+                    <w:t>.xlsx.</w:t>
+                  </w:r>
+                </w:p>
+              </w:tc>
+            </w:tr>
+            <w:tr>
+              <w:trPr>
+                <w:divId w:val="1491100349"/>
+                <w:trHeight w:val="511"/>
+                <w:tblCellSpacing w:w="15" w:type="dxa"/>
+              </w:trPr>
+              <w:tc>
+                <w:tcPr>
+                  <w:tcW w:w="2917" w:type="pct"/>
+                  <w:hideMark/>
+                </w:tcPr>
+                <w:p>
+                  <w:pPr>
+                    <w:pStyle w:val="Bibliography"/>
+                    <w:rPr>
+                      <w:noProof/>
+                    </w:rPr>
+                  </w:pPr>
+                  <w:r>
+                    <w:rPr>
+                      <w:noProof/>
+                    </w:rPr>
+                    <w:t xml:space="preserve">[8] </w:t>
+                  </w:r>
+                </w:p>
+              </w:tc>
+              <w:tc>
+                <w:tcPr>
+                  <w:tcW w:w="1998" w:type="pct"/>
+                  <w:hideMark/>
+                </w:tcPr>
+                <w:p>
+                  <w:pPr>
+                    <w:pStyle w:val="Bibliography"/>
+                    <w:jc w:val="both"/>
+                    <w:rPr>
+                      <w:noProof/>
+                    </w:rPr>
+                  </w:pPr>
+                  <w:r>
+                    <w:rPr>
+                      <w:noProof/>
+                    </w:rPr>
+                    <w:t>"https://github.com/pparaska/neocortexapi_Team_MSL/</w:t>
+                  </w:r>
+                </w:p>
+                <w:p>
+                  <w:pPr>
+                    <w:pStyle w:val="Bibliography"/>
+                    <w:jc w:val="both"/>
+                    <w:rPr>
+                      <w:noProof/>
+                    </w:rPr>
+                  </w:pPr>
+                  <w:r>
+                    <w:rPr>
+                      <w:noProof/>
+                    </w:rPr>
+                    <w:t>blob/Team_MSL/source/MySEProject/Accuracy_Testing.</w:t>
+                  </w:r>
+                </w:p>
+                <w:p>
+                  <w:pPr>
+                    <w:pStyle w:val="Bibliography"/>
+                    <w:jc w:val="both"/>
+                    <w:rPr>
+                      <w:noProof/>
+                    </w:rPr>
+                  </w:pPr>
+                  <w:r>
+                    <w:rPr>
+                      <w:noProof/>
+                    </w:rPr>
+                    <w:t xml:space="preserve">xlsx," [Online]. </w:t>
+                  </w:r>
+                </w:p>
+              </w:tc>
+            </w:tr>
+            <w:tr>
+              <w:trPr>
+                <w:divId w:val="1491100349"/>
+                <w:trHeight w:val="496"/>
+                <w:tblCellSpacing w:w="15" w:type="dxa"/>
+              </w:trPr>
+              <w:tc>
+                <w:tcPr>
+                  <w:tcW w:w="2917" w:type="pct"/>
+                  <w:hideMark/>
+                </w:tcPr>
+                <w:p>
+                  <w:pPr>
+                    <w:pStyle w:val="Bibliography"/>
+                    <w:rPr>
+                      <w:noProof/>
+                    </w:rPr>
+                  </w:pPr>
+                  <w:r>
+                    <w:rPr>
+                      <w:noProof/>
+                    </w:rPr>
+                    <w:t xml:space="preserve">[9] </w:t>
+                  </w:r>
+                </w:p>
+              </w:tc>
+              <w:tc>
+                <w:tcPr>
+                  <w:tcW w:w="1998" w:type="pct"/>
+                  <w:hideMark/>
+                </w:tcPr>
+                <w:p>
+                  <w:pPr>
+                    <w:pStyle w:val="Bibliography"/>
+                    <w:jc w:val="both"/>
+                    <w:rPr>
+                      <w:noProof/>
+                    </w:rPr>
+                  </w:pPr>
+                  <w:r>
+                    <w:rPr>
+                      <w:noProof/>
+                    </w:rPr>
+                    <w:t>"https://github.com/pparaska/neocortexapi_Team_MSL/</w:t>
+                  </w:r>
+                </w:p>
+                <w:p>
+                  <w:pPr>
+                    <w:pStyle w:val="Bibliography"/>
+                    <w:jc w:val="both"/>
+                    <w:rPr>
+                      <w:noProof/>
+                    </w:rPr>
+                  </w:pPr>
+                  <w:r>
+                    <w:rPr>
+                      <w:noProof/>
+                    </w:rPr>
+                    <w:t>blob/Team_MSL/source/MySEProject/Performance%20</w:t>
+                  </w:r>
+                </w:p>
+                <w:p>
+                  <w:pPr>
+                    <w:pStyle w:val="Bibliography"/>
+                    <w:jc w:val="both"/>
+                    <w:rPr>
+                      <w:noProof/>
+                    </w:rPr>
+                  </w:pPr>
+                  <w:r>
+                    <w:rPr>
+                      <w:noProof/>
+                    </w:rPr>
+                    <w:t xml:space="preserve">Testing.xlsx," [Online]. </w:t>
+                  </w:r>
+                </w:p>
+              </w:tc>
+            </w:tr>
+          </w:tbl>
+          <w:p>
+            <w:pPr>
+              <w:divId w:val="1491100349"/>
+              <w:rPr>
+                <w:rFonts w:eastAsia="Times New Roman"/>
+                <w:noProof/>
+              </w:rPr>
+            </w:pPr>
+          </w:p>
           <w:p>
             <w:pPr>
               <w:jc w:val="both"/>
@@ -3786,7 +4667,7 @@
                 <v:path o:extrusionok="f" gradientshapeok="t" o:connecttype="rect"/>
                 <o:lock v:ext="edit" aspectratio="t"/>
               </v:shapetype>
-              <v:shape id="Grafik 4" o:spid="_x0000_i1025" type="#_x0000_t75" style="width:96pt;height:49.5pt;visibility:visible">
+              <v:shape id="Grafik 4" o:spid="_x0000_i1025" type="#_x0000_t75" style="width:96pt;height:49.2pt;visibility:visible">
                 <v:imagedata r:id="rId1" o:title=""/>
               </v:shape>
             </w:pict>
@@ -6210,7 +7091,7 @@
     <w:rPrDefault>
       <w:rPr>
         <w:rFonts w:ascii="Times New Roman" w:eastAsia="SimSun" w:hAnsi="Times New Roman" w:cs="Times New Roman"/>
-        <w:lang w:val="en-US" w:eastAsia="en-US" w:bidi="ar-SA"/>
+        <w:lang w:val="en-IN" w:eastAsia="en-IN" w:bidi="ar-SA"/>
       </w:rPr>
     </w:rPrDefault>
     <w:pPrDefault/>
@@ -6507,6 +7388,9 @@
     <w:pPr>
       <w:jc w:val="center"/>
     </w:pPr>
+    <w:rPr>
+      <w:lang w:val="en-US" w:eastAsia="en-US"/>
+    </w:rPr>
   </w:style>
   <w:style w:type="paragraph" w:styleId="Heading1">
     <w:name w:val="heading 1"/>
@@ -6666,6 +7550,7 @@
       <w:bCs/>
       <w:sz w:val="18"/>
       <w:szCs w:val="18"/>
+      <w:lang w:val="en-US" w:eastAsia="en-US"/>
     </w:rPr>
   </w:style>
   <w:style w:type="paragraph" w:customStyle="1" w:styleId="Affiliation">
@@ -6673,6 +7558,9 @@
     <w:pPr>
       <w:jc w:val="center"/>
     </w:pPr>
+    <w:rPr>
+      <w:lang w:val="en-US" w:eastAsia="en-US"/>
+    </w:rPr>
   </w:style>
   <w:style w:type="paragraph" w:customStyle="1" w:styleId="Author">
     <w:name w:val="Author"/>
@@ -6684,6 +7572,7 @@
       <w:noProof/>
       <w:sz w:val="22"/>
       <w:szCs w:val="22"/>
+      <w:lang w:val="en-US" w:eastAsia="en-US"/>
     </w:rPr>
   </w:style>
   <w:style w:type="paragraph" w:styleId="BodyText">
@@ -6760,6 +7649,7 @@
       <w:noProof/>
       <w:sz w:val="16"/>
       <w:szCs w:val="16"/>
+      <w:lang w:val="en-US" w:eastAsia="en-US"/>
     </w:rPr>
   </w:style>
   <w:style w:type="paragraph" w:customStyle="1" w:styleId="footnote">
@@ -6774,6 +7664,7 @@
     <w:rPr>
       <w:sz w:val="16"/>
       <w:szCs w:val="16"/>
+      <w:lang w:val="en-US" w:eastAsia="en-US"/>
     </w:rPr>
   </w:style>
   <w:style w:type="paragraph" w:customStyle="1" w:styleId="papersubtitle">
@@ -6787,6 +7678,7 @@
       <w:noProof/>
       <w:sz w:val="28"/>
       <w:szCs w:val="28"/>
+      <w:lang w:val="en-US" w:eastAsia="en-US"/>
     </w:rPr>
   </w:style>
   <w:style w:type="paragraph" w:customStyle="1" w:styleId="papertitle">
@@ -6800,6 +7692,7 @@
       <w:noProof/>
       <w:sz w:val="48"/>
       <w:szCs w:val="48"/>
+      <w:lang w:val="en-US" w:eastAsia="en-US"/>
     </w:rPr>
   </w:style>
   <w:style w:type="paragraph" w:customStyle="1" w:styleId="references">
@@ -6816,6 +7709,7 @@
       <w:noProof/>
       <w:sz w:val="16"/>
       <w:szCs w:val="16"/>
+      <w:lang w:val="en-US" w:eastAsia="en-US"/>
     </w:rPr>
   </w:style>
   <w:style w:type="paragraph" w:customStyle="1" w:styleId="sponsors">
@@ -6830,6 +7724,7 @@
     <w:rPr>
       <w:sz w:val="16"/>
       <w:szCs w:val="16"/>
+      <w:lang w:val="en-US" w:eastAsia="en-US"/>
     </w:rPr>
   </w:style>
   <w:style w:type="paragraph" w:customStyle="1" w:styleId="tablecolhead">
@@ -6861,6 +7756,7 @@
       <w:noProof/>
       <w:sz w:val="16"/>
       <w:szCs w:val="16"/>
+      <w:lang w:val="en-US" w:eastAsia="en-US"/>
     </w:rPr>
   </w:style>
   <w:style w:type="paragraph" w:customStyle="1" w:styleId="tablefootnote">
@@ -6877,6 +7773,7 @@
     <w:rPr>
       <w:sz w:val="12"/>
       <w:szCs w:val="12"/>
+      <w:lang w:val="en-US" w:eastAsia="en-US"/>
     </w:rPr>
   </w:style>
   <w:style w:type="paragraph" w:customStyle="1" w:styleId="tablehead">
@@ -6893,6 +7790,7 @@
       <w:noProof/>
       <w:sz w:val="16"/>
       <w:szCs w:val="16"/>
+      <w:lang w:val="en-US" w:eastAsia="en-US"/>
     </w:rPr>
   </w:style>
   <w:style w:type="paragraph" w:customStyle="1" w:styleId="Keywords">
@@ -7072,6 +7970,7 @@
       <w:color w:val="000000"/>
       <w:sz w:val="24"/>
       <w:szCs w:val="24"/>
+      <w:lang w:val="en-US" w:eastAsia="en-US"/>
     </w:rPr>
   </w:style>
   <w:style w:type="character" w:customStyle="1" w:styleId="Heading1Char">
@@ -7091,6 +7990,14 @@
     <w:uiPriority w:val="37"/>
     <w:unhideWhenUsed/>
     <w:rsid w:val="00C44B0D"/>
+  </w:style>
+  <w:style w:type="character" w:styleId="FollowedHyperlink">
+    <w:name w:val="FollowedHyperlink"/>
+    <w:rsid w:val="00971A88"/>
+    <w:rPr>
+      <w:color w:val="954F72"/>
+      <w:u w:val="single"/>
+    </w:rPr>
   </w:style>
 </w:styles>
 </file>
@@ -7406,7 +8313,7 @@
       </b:Author>
     </b:Author>
     <b:URL>https://www.cortical.io/science/sparse-distributed-representations/</b:URL>
-    <b:RefOrder>2</b:RefOrder>
+    <b:RefOrder>1</b:RefOrder>
   </b:Source>
   <b:Source>
     <b:Tag>YCu17</b:Tag>
@@ -7426,7 +8333,7 @@
     <b:Title>The HTM Spatial Pooler—A Neocortical Algorithm for Online Sparse Distributed Coding</b:Title>
     <b:Year>November 2017,</b:Year>
     <b:Volume>11-2017</b:Volume>
-    <b:RefOrder>3</b:RefOrder>
+    <b:RefOrder>2</b:RefOrder>
   </b:Source>
   <b:Source>
     <b:Tag>Yuw17</b:Tag>
@@ -7448,7 +8355,7 @@
     <b:Month>November </b:Month>
     <b:Day>29</b:Day>
     <b:URL>https://www.frontiersin.org/articles/10.3389/fncom.2017.00111/full</b:URL>
-    <b:RefOrder>4</b:RefOrder>
+    <b:RefOrder>3</b:RefOrder>
   </b:Source>
   <b:Source>
     <b:Tag>Pec20</b:Tag>
@@ -7469,21 +8376,21 @@
     </b:Author>
     <b:JournalName>International Journal of Artificial Intelligence &amp; Applications</b:JournalName>
     <b:Volume>11</b:Volume>
-    <b:RefOrder>5</b:RefOrder>
+    <b:RefOrder>4</b:RefOrder>
   </b:Source>
   <b:Source>
     <b:Tag>htt3</b:Tag>
     <b:SourceType>InternetSite</b:SourceType>
     <b:Guid>{E6A138EC-41CB-4B3E-9CB5-8E7704DAD303}</b:Guid>
     <b:URL>https://github.com/pparaska/neocortexapi_Team_MSL/blob/Team_MSL/source/MySEProject/Accuracy_Testing.xlsx</b:URL>
-    <b:RefOrder>6</b:RefOrder>
+    <b:RefOrder>5</b:RefOrder>
   </b:Source>
   <b:Source>
     <b:Tag>htt4</b:Tag>
     <b:SourceType>InternetSite</b:SourceType>
     <b:Guid>{B7CA8088-D357-421A-B022-D892A95E4219}</b:Guid>
     <b:URL>https://github.com/pparaska/neocortexapi_Team_MSL/blob/Team_MSL/source/MySEProject/Performance%20Testing.xlsx</b:URL>
-    <b:RefOrder>7</b:RefOrder>
+    <b:RefOrder>6</b:RefOrder>
   </b:Source>
   <b:Source>
     <b:Tag>Par</b:Tag>
@@ -7504,13 +8411,27 @@
         </b:NameList>
       </b:Author>
     </b:Author>
-    <b:RefOrder>1</b:RefOrder>
+    <b:RefOrder>7</b:RefOrder>
+  </b:Source>
+  <b:Source>
+    <b:Tag>htt</b:Tag>
+    <b:SourceType>InternetSite</b:SourceType>
+    <b:Guid>{5C3C4651-107F-4CD6-BEEE-F5D5F18BD82D}</b:Guid>
+    <b:Title>https://github.com/pparaska/neocortexapi_Team_MSL/blob/Team_MSL/source/MySEProject/Accuracy_Testing.xlsx</b:Title>
+    <b:RefOrder>8</b:RefOrder>
+  </b:Source>
+  <b:Source>
+    <b:Tag>htt1</b:Tag>
+    <b:SourceType>InternetSite</b:SourceType>
+    <b:Guid>{174E5066-09EA-4CFD-A09C-5B99B0331403}</b:Guid>
+    <b:Title>https://github.com/pparaska/neocortexapi_Team_MSL/blob/Team_MSL/source/MySEProject/Performance%20Testing.xlsx</b:Title>
+    <b:RefOrder>9</b:RefOrder>
   </b:Source>
 </b:Sources>
 </file>
 
 <file path=customXml/itemProps1.xml><?xml version="1.0" encoding="utf-8"?>
-<ds:datastoreItem xmlns:ds="http://schemas.openxmlformats.org/officeDocument/2006/customXml" ds:itemID="{31C785CE-3F72-4B3B-881F-8AB47FDCAE40}">
+<ds:datastoreItem xmlns:ds="http://schemas.openxmlformats.org/officeDocument/2006/customXml" ds:itemID="{F5E20F61-3C55-407F-888F-262399E8934E}">
   <ds:schemaRefs>
     <ds:schemaRef ds:uri="http://schemas.openxmlformats.org/officeDocument/2006/bibliography"/>
   </ds:schemaRefs>

</xml_diff>

<commit_message>
Final chnages in documentation file
</commit_message>
<xml_diff>
--- a/source/MySEProject/Documentation/ML2223_15 Approve Prediction of Multisequence Learning.docx
+++ b/source/MySEProject/Documentation/ML2223_15 Approve Prediction of Multisequence Learning.docx
@@ -189,7 +189,28 @@
           <w:sz w:val="18"/>
           <w:szCs w:val="18"/>
         </w:rPr>
-        <w:t>ankitatalande294@gmail.com</w:t>
+        <w:t>ankita</w:t>
+      </w:r>
+      <w:r>
+        <w:rPr>
+          <w:sz w:val="18"/>
+          <w:szCs w:val="18"/>
+        </w:rPr>
+        <w:t>.</w:t>
+      </w:r>
+      <w:r>
+        <w:rPr>
+          <w:sz w:val="18"/>
+          <w:szCs w:val="18"/>
+        </w:rPr>
+        <w:t>talande</w:t>
+      </w:r>
+      <w:r>
+        <w:rPr>
+          <w:sz w:val="18"/>
+          <w:szCs w:val="18"/>
+        </w:rPr>
+        <w:t>@stud.fra-uas.de</w:t>
       </w:r>
     </w:p>
     <w:p>
@@ -209,6 +230,7 @@
     <w:p>
       <w:pPr>
         <w:pStyle w:val="Abstract"/>
+        <w:jc w:val="left"/>
         <w:rPr>
           <w:b w:val="0"/>
           <w:bCs w:val="0"/>
@@ -274,6 +296,8 @@
         </w:rPr>
         <w:t xml:space="preserve">sequences using </w:t>
       </w:r>
+      <w:proofErr w:type="spellStart"/>
+      <w:proofErr w:type="gramStart"/>
       <w:r>
         <w:rPr>
           <w:b w:val="0"/>
@@ -283,7 +307,31 @@
           <w:sz w:val="20"/>
           <w:szCs w:val="20"/>
         </w:rPr>
-        <w:t>RunPredictionMultiSequenceExperiment()</w:t>
+        <w:t>RunPredictionMultiSequenceExperiment</w:t>
+      </w:r>
+      <w:proofErr w:type="spellEnd"/>
+      <w:r>
+        <w:rPr>
+          <w:b w:val="0"/>
+          <w:bCs w:val="0"/>
+          <w:i/>
+          <w:iCs/>
+          <w:sz w:val="20"/>
+          <w:szCs w:val="20"/>
+        </w:rPr>
+        <w:t>(</w:t>
+      </w:r>
+      <w:proofErr w:type="gramEnd"/>
+      <w:r>
+        <w:rPr>
+          <w:b w:val="0"/>
+          <w:bCs w:val="0"/>
+          <w:i/>
+          <w:iCs/>
+          <w:sz w:val="20"/>
+          <w:szCs w:val="20"/>
+        </w:rPr>
+        <w:t>)</w:t>
       </w:r>
       <w:r>
         <w:rPr>
@@ -929,7 +977,15 @@
         <w:t>s</w:t>
       </w:r>
       <w:r>
-        <w:t xml:space="preserve"> inputs were hardcoded so if user wants to change the input, then it’s necessary to change the input sequences from the code. so, to resolve the issue we have tested different methods to take the inputs from the file.</w:t>
+        <w:t xml:space="preserve"> inputs were hardcoded so if user wants to change the input, then </w:t>
+      </w:r>
+      <w:proofErr w:type="gramStart"/>
+      <w:r>
+        <w:t>it’s</w:t>
+      </w:r>
+      <w:proofErr w:type="gramEnd"/>
+      <w:r>
+        <w:t xml:space="preserve"> necessary to change the input sequences from the code. so, to resolve the issue we have tested different methods to take the inputs from the file.</w:t>
       </w:r>
     </w:p>
     <w:p>
@@ -1617,7 +1673,7 @@
             <v:path o:extrusionok="f" gradientshapeok="t" o:connecttype="rect"/>
             <o:lock v:ext="edit" aspectratio="t"/>
           </v:shapetype>
-          <v:shape id="_x0000_i1026" type="#_x0000_t75" style="width:210.75pt;height:266.25pt">
+          <v:shape id="_x0000_i1026" type="#_x0000_t75" style="width:210.6pt;height:266.4pt">
             <v:imagedata r:id="rId10" o:title="Training Flow Chart"/>
           </v:shape>
         </w:pict>
@@ -1761,31 +1817,49 @@
         </w:rPr>
         <w:t xml:space="preserve"> </w:t>
       </w:r>
+      <w:proofErr w:type="gramStart"/>
       <w:r>
         <w:rPr>
           <w:i/>
           <w:iCs/>
         </w:rPr>
-        <w:t>PredictNextElement()</w:t>
-      </w:r>
-      <w:r>
-        <w:t xml:space="preserve"> method and Predictor class is used for prediction.</w:t>
-      </w:r>
-    </w:p>
-    <w:p>
-      <w:pPr>
-        <w:ind w:left="216"/>
-        <w:jc w:val="both"/>
-      </w:pPr>
-      <w:r>
-        <w:t xml:space="preserve">After the learning process, the algorithm returns the instance of Predictor class. This class provides </w:t>
-      </w:r>
+        <w:t>PredictNextElement(</w:t>
+      </w:r>
+      <w:proofErr w:type="gramEnd"/>
       <w:r>
         <w:rPr>
           <w:i/>
           <w:iCs/>
         </w:rPr>
-        <w:t>Predict()</w:t>
+        <w:t>)</w:t>
+      </w:r>
+      <w:r>
+        <w:t xml:space="preserve"> method and Predictor class is used for prediction.</w:t>
+      </w:r>
+    </w:p>
+    <w:p>
+      <w:pPr>
+        <w:ind w:left="216"/>
+        <w:jc w:val="both"/>
+      </w:pPr>
+      <w:r>
+        <w:t xml:space="preserve">After the learning process, the algorithm returns the instance of Predictor class. This class provides </w:t>
+      </w:r>
+      <w:proofErr w:type="gramStart"/>
+      <w:r>
+        <w:rPr>
+          <w:i/>
+          <w:iCs/>
+        </w:rPr>
+        <w:t>Predict(</w:t>
+      </w:r>
+      <w:proofErr w:type="gramEnd"/>
+      <w:r>
+        <w:rPr>
+          <w:i/>
+          <w:iCs/>
+        </w:rPr>
+        <w:t>)</w:t>
       </w:r>
       <w:r>
         <w:t xml:space="preserve"> method with a list of input elements.</w:t>
@@ -1847,7 +1921,7 @@
       <w:r>
         <w:lastRenderedPageBreak/>
         <w:pict w14:anchorId="0D63FB62">
-          <v:shape id="_x0000_i1027" type="#_x0000_t75" style="width:210.75pt;height:399pt">
+          <v:shape id="_x0000_i1027" type="#_x0000_t75" style="width:210.6pt;height:399pt">
             <v:imagedata r:id="rId11" o:title="Prediction Flow Chart"/>
           </v:shape>
         </w:pict>
@@ -2160,7 +2234,7 @@
           <w:lang w:val="en-US"/>
         </w:rPr>
         <w:pict w14:anchorId="3BBEE4A1">
-          <v:shape id="_x0000_i1028" type="#_x0000_t75" style="width:243pt;height:472.5pt">
+          <v:shape id="_x0000_i1028" type="#_x0000_t75" style="width:243pt;height:472.8pt">
             <v:imagedata r:id="rId12" o:title="Project Flow"/>
           </v:shape>
         </w:pict>
@@ -2383,7 +2457,7 @@
           <w:lang w:val="en-US"/>
         </w:rPr>
         <w:pict w14:anchorId="2D87CD8F">
-          <v:shape id="_x0000_i1029" type="#_x0000_t75" style="width:159.75pt;height:146.25pt">
+          <v:shape id="_x0000_i1029" type="#_x0000_t75" style="width:159.6pt;height:146.4pt">
             <v:imagedata r:id="rId13" o:title="Newborn Cycle"/>
           </v:shape>
         </w:pict>
@@ -2500,7 +2574,7 @@
           <w:lang w:val="en-US"/>
         </w:rPr>
         <w:pict w14:anchorId="41B25881">
-          <v:shape id="_x0000_i1030" type="#_x0000_t75" style="width:243pt;height:24.75pt">
+          <v:shape id="_x0000_i1030" type="#_x0000_t75" style="width:243pt;height:24.6pt">
             <v:imagedata r:id="rId14" o:title="Match"/>
           </v:shape>
         </w:pict>
@@ -2574,7 +2648,7 @@
           <w:lang w:val="en-US"/>
         </w:rPr>
         <w:pict w14:anchorId="34F5A19F">
-          <v:shape id="_x0000_i1031" type="#_x0000_t75" style="width:243pt;height:27.75pt">
+          <v:shape id="_x0000_i1031" type="#_x0000_t75" style="width:243pt;height:27.6pt">
             <v:imagedata r:id="rId15" o:title="mismatch"/>
           </v:shape>
         </w:pict>
@@ -2746,7 +2820,21 @@
         <w:rPr>
           <w:lang w:val="en-US"/>
         </w:rPr>
-        <w:t xml:space="preserve"> we are getting accuracy in percentage. This accuracy we are storing into the csv file and also printing this information into the debug window as shown in the fig.</w:t>
+        <w:t xml:space="preserve"> we are getting accuracy in percentage. This accuracy we are storing into the csv file </w:t>
+      </w:r>
+      <w:proofErr w:type="gramStart"/>
+      <w:r>
+        <w:rPr>
+          <w:lang w:val="en-US"/>
+        </w:rPr>
+        <w:t>and also</w:t>
+      </w:r>
+      <w:proofErr w:type="gramEnd"/>
+      <w:r>
+        <w:rPr>
+          <w:lang w:val="en-US"/>
+        </w:rPr>
+        <w:t xml:space="preserve"> printing this information into the debug window as shown in the fig.</w:t>
       </w:r>
       <w:r>
         <w:rPr>
@@ -2880,7 +2968,15 @@
         <w:t xml:space="preserve"> </w:t>
       </w:r>
       <w:r>
-        <w:t>/ (double)sequenceKeyPair.Value.Count * 100.0;</w:t>
+        <w:t>/ (double)</w:t>
+      </w:r>
+      <w:proofErr w:type="gramStart"/>
+      <w:r>
+        <w:t>sequenceKeyPair.Value.Count</w:t>
+      </w:r>
+      <w:proofErr w:type="gramEnd"/>
+      <w:r>
+        <w:t xml:space="preserve"> * 100.0;</w:t>
       </w:r>
     </w:p>
     <w:p>
@@ -2890,16 +2986,37 @@
       <w:r>
         <w:t xml:space="preserve">This accuracy result we are exporting into csv file which is available in </w:t>
       </w:r>
-      <w:hyperlink r:id="rId17" w:history="1">
-        <w:r>
-          <w:rPr>
-            <w:rStyle w:val="Hyperlink"/>
-          </w:rPr>
-          <w:t>MySEProject</w:t>
-        </w:r>
-      </w:hyperlink>
+      <w:proofErr w:type="spellStart"/>
+      <w:r>
+        <w:t>MySeProject</w:t>
+      </w:r>
+      <w:proofErr w:type="spellEnd"/>
       <w:r>
         <w:t>.</w:t>
+      </w:r>
+      <w:r>
+        <w:rPr>
+          <w:noProof/>
+        </w:rPr>
+        <w:t xml:space="preserve"> </w:t>
+      </w:r>
+      <w:r>
+        <w:rPr>
+          <w:noProof/>
+        </w:rPr>
+        <w:t>[</w:t>
+      </w:r>
+      <w:r>
+        <w:rPr>
+          <w:noProof/>
+        </w:rPr>
+        <w:t>8</w:t>
+      </w:r>
+      <w:r>
+        <w:rPr>
+          <w:noProof/>
+        </w:rPr>
+        <w:t>]</w:t>
       </w:r>
     </w:p>
     <w:p>
@@ -2926,27 +3043,46 @@
         <w:jc w:val="both"/>
       </w:pPr>
       <w:r>
-        <w:t xml:space="preserve">In this phase of testing we tested the code for 10 iterations with different range of training data and test data and compare the performance </w:t>
+        <w:t xml:space="preserve">In this phase of </w:t>
+      </w:r>
+      <w:r>
+        <w:t>testing,</w:t>
+      </w:r>
+      <w:r>
+        <w:t xml:space="preserve"> we tested the code for 10 iterations with different range of training data and test data and compare the performance </w:t>
       </w:r>
       <w:r>
         <w:t xml:space="preserve">of newly implemented the code and legacy code. Result can be found </w:t>
       </w:r>
       <w:r>
-        <w:t xml:space="preserve">in attached </w:t>
-      </w:r>
-      <w:hyperlink r:id="rId18" w:history="1">
-        <w:r>
-          <w:rPr>
-            <w:rStyle w:val="Hyperlink"/>
-          </w:rPr>
-          <w:t>excel sheet</w:t>
-        </w:r>
-      </w:hyperlink>
-      <w:r>
-        <w:t>.</w:t>
-      </w:r>
-      <w:r>
+        <w:t>in attached</w:t>
+      </w:r>
+      <w:r>
+        <w:t xml:space="preserve"> excel sheet. </w:t>
+      </w:r>
+      <w:r>
+        <w:rPr>
+          <w:noProof/>
+        </w:rPr>
         <w:t xml:space="preserve"> </w:t>
+      </w:r>
+      <w:r>
+        <w:rPr>
+          <w:noProof/>
+        </w:rPr>
+        <w:t>[</w:t>
+      </w:r>
+      <w:r>
+        <w:rPr>
+          <w:noProof/>
+        </w:rPr>
+        <w:t>9</w:t>
+      </w:r>
+      <w:r>
+        <w:rPr>
+          <w:noProof/>
+        </w:rPr>
+        <w:t>]</w:t>
       </w:r>
     </w:p>
     <w:p>
@@ -3117,6 +3253,26 @@
     </w:p>
     <w:p>
       <w:pPr>
+        <w:pStyle w:val="BodyText"/>
+        <w:ind w:firstLine="0"/>
+        <w:jc w:val="left"/>
+        <w:rPr>
+          <w:lang w:val="en-US"/>
+        </w:rPr>
+      </w:pPr>
+    </w:p>
+    <w:p>
+      <w:pPr>
+        <w:pStyle w:val="BodyText"/>
+        <w:ind w:firstLine="0"/>
+        <w:jc w:val="left"/>
+        <w:rPr>
+          <w:lang w:val="en-US"/>
+        </w:rPr>
+      </w:pPr>
+    </w:p>
+    <w:p>
+      <w:pPr>
         <w:pStyle w:val="Heading1"/>
         <w:numPr>
           <w:ilvl w:val="0"/>
@@ -3136,9 +3292,25 @@
         <w:t>REFERENCES</w:t>
       </w:r>
     </w:p>
+    <w:p>
+      <w:pPr>
+        <w:pStyle w:val="Bibliography"/>
+        <w:rPr>
+          <w:noProof/>
+          <w:lang w:val="en-IN" w:eastAsia="en-IN"/>
+        </w:rPr>
+        <w:sectPr>
+          <w:type w:val="continuous"/>
+          <w:pgSz w:w="11906" w:h="16838" w:code="9"/>
+          <w:pgMar w:top="1080" w:right="907" w:bottom="1440" w:left="907" w:header="720" w:footer="720" w:gutter="0"/>
+          <w:cols w:num="2" w:space="360"/>
+          <w:docGrid w:linePitch="360"/>
+        </w:sectPr>
+      </w:pPr>
+    </w:p>
     <w:tbl>
       <w:tblPr>
-        <w:tblW w:w="5675" w:type="pct"/>
+        <w:tblW w:w="5061" w:type="pct"/>
         <w:tblCellSpacing w:w="15" w:type="dxa"/>
         <w:tblCellMar>
           <w:top w:w="15" w:type="dxa"/>
@@ -3149,8 +3321,8 @@
         <w:tblLook w:val="04A0" w:firstRow="1" w:lastRow="0" w:firstColumn="1" w:lastColumn="0" w:noHBand="0" w:noVBand="1"/>
       </w:tblPr>
       <w:tblGrid>
-        <w:gridCol w:w="5104"/>
-        <w:gridCol w:w="521"/>
+        <w:gridCol w:w="289"/>
+        <w:gridCol w:w="5309"/>
       </w:tblGrid>
       <w:tr>
         <w:trPr>
@@ -3159,7 +3331,7 @@
         </w:trPr>
         <w:tc>
           <w:tcPr>
-            <w:tcW w:w="256" w:type="pct"/>
+            <w:tcW w:w="235" w:type="pct"/>
           </w:tcPr>
           <w:p>
             <w:pPr>
@@ -3172,7 +3344,7 @@
           </w:p>
           <w:tbl>
             <w:tblPr>
-              <w:tblW w:w="5000" w:type="pct"/>
+              <w:tblW w:w="214" w:type="dxa"/>
               <w:tblCellSpacing w:w="15" w:type="dxa"/>
               <w:tblCellMar>
                 <w:top w:w="15" w:type="dxa"/>
@@ -3183,17 +3355,17 @@
               <w:tblLook w:val="04A0" w:firstRow="1" w:lastRow="0" w:firstColumn="1" w:lastColumn="0" w:noHBand="0" w:noVBand="1"/>
             </w:tblPr>
             <w:tblGrid>
-              <w:gridCol w:w="309"/>
-              <w:gridCol w:w="4720"/>
+              <w:gridCol w:w="81"/>
+              <w:gridCol w:w="133"/>
             </w:tblGrid>
             <w:tr>
               <w:trPr>
+                <w:trHeight w:val="274"/>
                 <w:tblCellSpacing w:w="15" w:type="dxa"/>
               </w:trPr>
               <w:tc>
                 <w:tcPr>
-                  <w:tcW w:w="50" w:type="pct"/>
-                  <w:hideMark/>
+                  <w:tcW w:w="631" w:type="pct"/>
                 </w:tcPr>
                 <w:p>
                   <w:pPr>
@@ -3205,18 +3377,11 @@
                       <w:szCs w:val="24"/>
                     </w:rPr>
                   </w:pPr>
-                  <w:r>
-                    <w:rPr>
-                      <w:noProof/>
-                    </w:rPr>
-                    <w:t xml:space="preserve">[1] </w:t>
-                  </w:r>
                 </w:p>
               </w:tc>
               <w:tc>
                 <w:tcPr>
                   <w:tcW w:w="0" w:type="auto"/>
-                  <w:hideMark/>
                 </w:tcPr>
                 <w:p>
                   <w:pPr>
@@ -3226,23 +3391,17 @@
                       <w:noProof/>
                     </w:rPr>
                   </w:pPr>
-                  <w:r>
-                    <w:rPr>
-                      <w:noProof/>
-                    </w:rPr>
-                    <w:t xml:space="preserve">". 2. Numenta, “ https://www.numenta.com/assets/pdf/temporal-memory-algorithm/”. </w:t>
-                  </w:r>
                 </w:p>
               </w:tc>
             </w:tr>
             <w:tr>
               <w:trPr>
+                <w:trHeight w:val="225"/>
                 <w:tblCellSpacing w:w="15" w:type="dxa"/>
               </w:trPr>
               <w:tc>
                 <w:tcPr>
-                  <w:tcW w:w="50" w:type="pct"/>
-                  <w:hideMark/>
+                  <w:tcW w:w="631" w:type="pct"/>
                 </w:tcPr>
                 <w:p>
                   <w:pPr>
@@ -3252,18 +3411,11 @@
                       <w:noProof/>
                     </w:rPr>
                   </w:pPr>
-                  <w:r>
-                    <w:rPr>
-                      <w:noProof/>
-                    </w:rPr>
-                    <w:t xml:space="preserve">[2] </w:t>
-                  </w:r>
                 </w:p>
               </w:tc>
               <w:tc>
                 <w:tcPr>
                   <w:tcW w:w="0" w:type="auto"/>
-                  <w:hideMark/>
                 </w:tcPr>
                 <w:p>
                   <w:pPr>
@@ -3273,23 +3425,17 @@
                       <w:noProof/>
                     </w:rPr>
                   </w:pPr>
-                  <w:r>
-                    <w:rPr>
-                      <w:noProof/>
-                    </w:rPr>
-                    <w:t xml:space="preserve">Damir Dobric, “"https://github.com/ddobric/neocortexapi.,” [Online]. </w:t>
-                  </w:r>
                 </w:p>
               </w:tc>
             </w:tr>
             <w:tr>
               <w:trPr>
+                <w:trHeight w:val="235"/>
                 <w:tblCellSpacing w:w="15" w:type="dxa"/>
               </w:trPr>
               <w:tc>
                 <w:tcPr>
-                  <w:tcW w:w="50" w:type="pct"/>
-                  <w:hideMark/>
+                  <w:tcW w:w="631" w:type="pct"/>
                 </w:tcPr>
                 <w:p>
                   <w:pPr>
@@ -3299,18 +3445,11 @@
                       <w:noProof/>
                     </w:rPr>
                   </w:pPr>
-                  <w:r>
-                    <w:rPr>
-                      <w:noProof/>
-                    </w:rPr>
-                    <w:t xml:space="preserve">[3] </w:t>
-                  </w:r>
                 </w:p>
               </w:tc>
               <w:tc>
                 <w:tcPr>
                   <w:tcW w:w="0" w:type="auto"/>
-                  <w:hideMark/>
                 </w:tcPr>
                 <w:p>
                   <w:pPr>
@@ -3320,23 +3459,17 @@
                       <w:noProof/>
                     </w:rPr>
                   </w:pPr>
-                  <w:r>
-                    <w:rPr>
-                      <w:noProof/>
-                    </w:rPr>
-                    <w:t xml:space="preserve">“Cortical.io. [Online]. Available: https://www.cortical.io/science/sparse-distributed-representations/.,” [Online]. </w:t>
-                  </w:r>
                 </w:p>
               </w:tc>
             </w:tr>
             <w:tr>
               <w:trPr>
+                <w:trHeight w:val="235"/>
                 <w:tblCellSpacing w:w="15" w:type="dxa"/>
               </w:trPr>
               <w:tc>
                 <w:tcPr>
-                  <w:tcW w:w="50" w:type="pct"/>
-                  <w:hideMark/>
+                  <w:tcW w:w="631" w:type="pct"/>
                 </w:tcPr>
                 <w:p>
                   <w:pPr>
@@ -3346,18 +3479,11 @@
                       <w:noProof/>
                     </w:rPr>
                   </w:pPr>
-                  <w:r>
-                    <w:rPr>
-                      <w:noProof/>
-                    </w:rPr>
-                    <w:t xml:space="preserve">[4] </w:t>
-                  </w:r>
                 </w:p>
               </w:tc>
               <w:tc>
                 <w:tcPr>
                   <w:tcW w:w="0" w:type="auto"/>
-                  <w:hideMark/>
                 </w:tcPr>
                 <w:p>
                   <w:pPr>
@@ -3367,23 +3493,17 @@
                       <w:noProof/>
                     </w:rPr>
                   </w:pPr>
-                  <w:r>
-                    <w:rPr>
-                      <w:noProof/>
-                    </w:rPr>
-                    <w:t xml:space="preserve">S. A. a. J. H. Y. Cui, “ "The HTM Spatial Pooler—A Neocortical Algorithm for Online Sparse Distributed Coding,"”. </w:t>
-                  </w:r>
                 </w:p>
               </w:tc>
             </w:tr>
             <w:tr>
               <w:trPr>
+                <w:trHeight w:val="225"/>
                 <w:tblCellSpacing w:w="15" w:type="dxa"/>
               </w:trPr>
               <w:tc>
                 <w:tcPr>
-                  <w:tcW w:w="50" w:type="pct"/>
-                  <w:hideMark/>
+                  <w:tcW w:w="631" w:type="pct"/>
                 </w:tcPr>
                 <w:p>
                   <w:pPr>
@@ -3393,18 +3513,11 @@
                       <w:noProof/>
                     </w:rPr>
                   </w:pPr>
-                  <w:r>
-                    <w:rPr>
-                      <w:noProof/>
-                    </w:rPr>
-                    <w:t xml:space="preserve">[5] </w:t>
-                  </w:r>
                 </w:p>
               </w:tc>
               <w:tc>
                 <w:tcPr>
                   <w:tcW w:w="0" w:type="auto"/>
-                  <w:hideMark/>
                 </w:tcPr>
                 <w:p>
                   <w:pPr>
@@ -3414,37 +3527,17 @@
                       <w:noProof/>
                     </w:rPr>
                   </w:pPr>
-                  <w:r>
-                    <w:rPr>
-                      <w:noProof/>
-                    </w:rPr>
-                    <w:t xml:space="preserve">S. A. a. J. H. Yuwei Cui, “The HTM Spatial Pooler— A Neocortical Algorithm for Online Sparse Distributed Coding,",” </w:t>
-                  </w:r>
-                  <w:r>
-                    <w:rPr>
-                      <w:i/>
-                      <w:iCs/>
-                      <w:noProof/>
-                    </w:rPr>
-                    <w:t xml:space="preserve">Available: https://www.frontiersin.org/articles/10.3389/fncom.2017., </w:t>
-                  </w:r>
-                  <w:r>
-                    <w:rPr>
-                      <w:noProof/>
-                    </w:rPr>
-                    <w:t xml:space="preserve">29 November 2017.. </w:t>
-                  </w:r>
                 </w:p>
               </w:tc>
             </w:tr>
             <w:tr>
               <w:trPr>
+                <w:trHeight w:val="225"/>
                 <w:tblCellSpacing w:w="15" w:type="dxa"/>
               </w:trPr>
               <w:tc>
                 <w:tcPr>
-                  <w:tcW w:w="50" w:type="pct"/>
-                  <w:hideMark/>
+                  <w:tcW w:w="631" w:type="pct"/>
                 </w:tcPr>
                 <w:p>
                   <w:pPr>
@@ -3454,18 +3547,11 @@
                       <w:noProof/>
                     </w:rPr>
                   </w:pPr>
-                  <w:r>
-                    <w:rPr>
-                      <w:noProof/>
-                    </w:rPr>
-                    <w:t xml:space="preserve">[6] </w:t>
-                  </w:r>
                 </w:p>
               </w:tc>
               <w:tc>
                 <w:tcPr>
                   <w:tcW w:w="0" w:type="auto"/>
-                  <w:hideMark/>
                 </w:tcPr>
                 <w:p>
                   <w:pPr>
@@ -3475,12 +3561,6 @@
                       <w:noProof/>
                     </w:rPr>
                   </w:pPr>
-                  <w:r>
-                    <w:rPr>
-                      <w:noProof/>
-                    </w:rPr>
-                    <w:t xml:space="preserve">A. G. B. W. T. D. D. Pech, “ "Scaling the HTM Spatial Pooler," International Journal of Artificial Intelligence &amp; Applications,,” Vols. vol. 11, , 2020. . </w:t>
-                  </w:r>
                 </w:p>
               </w:tc>
             </w:tr>
@@ -3511,11 +3591,898 @@
           <w:p>
             <w:pPr>
               <w:jc w:val="both"/>
+              <w:rPr>
+                <w:noProof/>
+              </w:rPr>
+            </w:pPr>
+          </w:p>
+          <w:tbl>
+            <w:tblPr>
+              <w:tblW w:w="4668" w:type="dxa"/>
+              <w:tblCellSpacing w:w="15" w:type="dxa"/>
+              <w:tblCellMar>
+                <w:top w:w="15" w:type="dxa"/>
+                <w:left w:w="15" w:type="dxa"/>
+                <w:bottom w:w="15" w:type="dxa"/>
+                <w:right w:w="15" w:type="dxa"/>
+              </w:tblCellMar>
+              <w:tblLook w:val="04A0" w:firstRow="1" w:lastRow="0" w:firstColumn="1" w:lastColumn="0" w:noHBand="0" w:noVBand="1"/>
+            </w:tblPr>
+            <w:tblGrid>
+              <w:gridCol w:w="309"/>
+              <w:gridCol w:w="4925"/>
+            </w:tblGrid>
+            <w:tr>
+              <w:trPr>
+                <w:divId w:val="1491100349"/>
+                <w:trHeight w:val="240"/>
+                <w:tblCellSpacing w:w="15" w:type="dxa"/>
+              </w:trPr>
+              <w:tc>
+                <w:tcPr>
+                  <w:tcW w:w="246" w:type="pct"/>
+                  <w:hideMark/>
+                </w:tcPr>
+                <w:p>
+                  <w:pPr>
+                    <w:pStyle w:val="Figure"/>
+                    <w:rPr>
+                      <w:noProof/>
+                      <w:sz w:val="20"/>
+                    </w:rPr>
+                  </w:pPr>
+                  <w:r>
+                    <w:rPr>
+                      <w:noProof/>
+                      <w:sz w:val="20"/>
+                    </w:rPr>
+                    <w:t xml:space="preserve">[1] </w:t>
+                  </w:r>
+                </w:p>
+              </w:tc>
+              <w:tc>
+                <w:tcPr>
+                  <w:tcW w:w="4657" w:type="pct"/>
+                  <w:hideMark/>
+                </w:tcPr>
+                <w:p>
+                  <w:pPr>
+                    <w:pStyle w:val="Figure"/>
+                    <w:rPr>
+                      <w:noProof/>
+                      <w:sz w:val="20"/>
+                    </w:rPr>
+                  </w:pPr>
+                  <w:r>
+                    <w:rPr>
+                      <w:noProof/>
+                      <w:sz w:val="20"/>
+                    </w:rPr>
+                    <w:t xml:space="preserve">Cortical.io. [Online]. Available: </w:t>
+                  </w:r>
+                  <w:hyperlink r:id="rId17" w:history="1">
+                    <w:r>
+                      <w:rPr>
+                        <w:rStyle w:val="Hyperlink"/>
+                        <w:noProof/>
+                        <w:color w:val="auto"/>
+                        <w:sz w:val="20"/>
+                        <w:u w:val="none"/>
+                      </w:rPr>
+                      <w:t>https://www</w:t>
+                    </w:r>
+                  </w:hyperlink>
+                  <w:r>
+                    <w:rPr>
+                      <w:noProof/>
+                      <w:sz w:val="20"/>
+                    </w:rPr>
+                    <w:t>.</w:t>
+                  </w:r>
+                </w:p>
+                <w:p>
+                  <w:pPr>
+                    <w:pStyle w:val="Figure"/>
+                    <w:rPr>
+                      <w:noProof/>
+                      <w:sz w:val="20"/>
+                    </w:rPr>
+                  </w:pPr>
+                  <w:r>
+                    <w:rPr>
+                      <w:noProof/>
+                      <w:sz w:val="20"/>
+                    </w:rPr>
+                    <w:t>cortical.io/science/sparse-distributed-representations/.</w:t>
+                  </w:r>
+                </w:p>
+              </w:tc>
+            </w:tr>
+            <w:tr>
+              <w:trPr>
+                <w:divId w:val="1491100349"/>
+                <w:trHeight w:val="511"/>
+                <w:tblCellSpacing w:w="15" w:type="dxa"/>
+              </w:trPr>
+              <w:tc>
+                <w:tcPr>
+                  <w:tcW w:w="246" w:type="pct"/>
+                  <w:hideMark/>
+                </w:tcPr>
+                <w:p>
+                  <w:pPr>
+                    <w:pStyle w:val="Figure"/>
+                    <w:rPr>
+                      <w:noProof/>
+                      <w:sz w:val="20"/>
+                    </w:rPr>
+                  </w:pPr>
+                  <w:r>
+                    <w:rPr>
+                      <w:noProof/>
+                      <w:sz w:val="20"/>
+                    </w:rPr>
+                    <w:t xml:space="preserve">[2] </w:t>
+                  </w:r>
+                </w:p>
+              </w:tc>
+              <w:tc>
+                <w:tcPr>
+                  <w:tcW w:w="4657" w:type="pct"/>
+                  <w:hideMark/>
+                </w:tcPr>
+                <w:p>
+                  <w:pPr>
+                    <w:pStyle w:val="Figure"/>
+                    <w:rPr>
+                      <w:noProof/>
+                      <w:sz w:val="20"/>
+                    </w:rPr>
+                  </w:pPr>
+                  <w:r>
+                    <w:rPr>
+                      <w:noProof/>
+                      <w:sz w:val="20"/>
+                    </w:rPr>
+                    <w:t>S. A. a. J. H. Y. Cui, "The HTM Spatial Pooler</w:t>
+                  </w:r>
+                </w:p>
+                <w:p>
+                  <w:pPr>
+                    <w:pStyle w:val="Figure"/>
+                    <w:rPr>
+                      <w:noProof/>
+                      <w:sz w:val="20"/>
+                    </w:rPr>
+                  </w:pPr>
+                  <w:r>
+                    <w:rPr>
+                      <w:noProof/>
+                      <w:sz w:val="20"/>
+                    </w:rPr>
+                    <w:t xml:space="preserve">—A Neocortical Algorithm for Online Sparse </w:t>
+                  </w:r>
+                </w:p>
+                <w:p>
+                  <w:pPr>
+                    <w:pStyle w:val="Figure"/>
+                    <w:rPr>
+                      <w:noProof/>
+                      <w:sz w:val="20"/>
+                    </w:rPr>
+                  </w:pPr>
+                  <w:r>
+                    <w:rPr>
+                      <w:noProof/>
+                      <w:sz w:val="20"/>
+                    </w:rPr>
+                    <w:t xml:space="preserve">Distributed Coding," Vols. 11-2017, November 2017,. </w:t>
+                  </w:r>
+                </w:p>
+              </w:tc>
+            </w:tr>
+            <w:tr>
+              <w:trPr>
+                <w:divId w:val="1491100349"/>
+                <w:trHeight w:val="496"/>
+                <w:tblCellSpacing w:w="15" w:type="dxa"/>
+              </w:trPr>
+              <w:tc>
+                <w:tcPr>
+                  <w:tcW w:w="246" w:type="pct"/>
+                  <w:hideMark/>
+                </w:tcPr>
+                <w:p>
+                  <w:pPr>
+                    <w:pStyle w:val="Figure"/>
+                    <w:rPr>
+                      <w:noProof/>
+                      <w:sz w:val="20"/>
+                    </w:rPr>
+                  </w:pPr>
+                  <w:r>
+                    <w:rPr>
+                      <w:noProof/>
+                      <w:sz w:val="20"/>
+                    </w:rPr>
+                    <w:t xml:space="preserve">[3] </w:t>
+                  </w:r>
+                </w:p>
+              </w:tc>
+              <w:tc>
+                <w:tcPr>
+                  <w:tcW w:w="4657" w:type="pct"/>
+                  <w:hideMark/>
+                </w:tcPr>
+                <w:p>
+                  <w:pPr>
+                    <w:pStyle w:val="Figure"/>
+                    <w:rPr>
+                      <w:noProof/>
+                      <w:sz w:val="20"/>
+                    </w:rPr>
+                  </w:pPr>
+                  <w:r>
+                    <w:rPr>
+                      <w:noProof/>
+                      <w:sz w:val="20"/>
+                    </w:rPr>
+                    <w:t xml:space="preserve">S. A. a. J. H. Yuwei Cui, "The HTM Spatial Pooler—A </w:t>
+                  </w:r>
+                </w:p>
+                <w:p>
+                  <w:pPr>
+                    <w:pStyle w:val="Figure"/>
+                    <w:rPr>
+                      <w:noProof/>
+                      <w:sz w:val="20"/>
+                    </w:rPr>
+                  </w:pPr>
+                  <w:r>
+                    <w:rPr>
+                      <w:noProof/>
+                      <w:sz w:val="20"/>
+                    </w:rPr>
+                    <w:t xml:space="preserve">Neocortical Algorithm for Online Sparse Distributed </w:t>
+                  </w:r>
+                </w:p>
+                <w:p>
+                  <w:pPr>
+                    <w:pStyle w:val="Figure"/>
+                    <w:rPr>
+                      <w:noProof/>
+                      <w:sz w:val="20"/>
+                    </w:rPr>
+                  </w:pPr>
+                  <w:r>
+                    <w:rPr>
+                      <w:noProof/>
+                      <w:sz w:val="20"/>
+                    </w:rPr>
+                    <w:t xml:space="preserve">Coding," 29 November 2017. [Online]. </w:t>
+                  </w:r>
+                </w:p>
+                <w:p>
+                  <w:pPr>
+                    <w:pStyle w:val="Figure"/>
+                    <w:rPr>
+                      <w:noProof/>
+                      <w:sz w:val="20"/>
+                    </w:rPr>
+                  </w:pPr>
+                  <w:r>
+                    <w:rPr>
+                      <w:noProof/>
+                      <w:sz w:val="20"/>
+                    </w:rPr>
+                    <w:t>Available:https://www.frontiersin.org/articles/10.3389/</w:t>
+                  </w:r>
+                </w:p>
+                <w:p>
+                  <w:pPr>
+                    <w:pStyle w:val="Figure"/>
+                    <w:rPr>
+                      <w:noProof/>
+                      <w:sz w:val="20"/>
+                    </w:rPr>
+                  </w:pPr>
+                  <w:r>
+                    <w:rPr>
+                      <w:noProof/>
+                      <w:sz w:val="20"/>
+                    </w:rPr>
+                    <w:t>fncom.2017.00111/full.</w:t>
+                  </w:r>
+                </w:p>
+              </w:tc>
+            </w:tr>
+            <w:tr>
+              <w:trPr>
+                <w:divId w:val="1491100349"/>
+                <w:trHeight w:val="496"/>
+                <w:tblCellSpacing w:w="15" w:type="dxa"/>
+              </w:trPr>
+              <w:tc>
+                <w:tcPr>
+                  <w:tcW w:w="246" w:type="pct"/>
+                  <w:hideMark/>
+                </w:tcPr>
+                <w:p>
+                  <w:pPr>
+                    <w:pStyle w:val="Figure"/>
+                    <w:rPr>
+                      <w:noProof/>
+                      <w:sz w:val="20"/>
+                    </w:rPr>
+                  </w:pPr>
+                  <w:r>
+                    <w:rPr>
+                      <w:noProof/>
+                      <w:sz w:val="20"/>
+                    </w:rPr>
+                    <w:t xml:space="preserve">[4] </w:t>
+                  </w:r>
+                </w:p>
+              </w:tc>
+              <w:tc>
+                <w:tcPr>
+                  <w:tcW w:w="4657" w:type="pct"/>
+                  <w:hideMark/>
+                </w:tcPr>
+                <w:p>
+                  <w:pPr>
+                    <w:pStyle w:val="Figure"/>
+                    <w:rPr>
+                      <w:noProof/>
+                      <w:sz w:val="20"/>
+                    </w:rPr>
+                  </w:pPr>
+                  <w:r>
+                    <w:rPr>
+                      <w:noProof/>
+                      <w:sz w:val="20"/>
+                    </w:rPr>
+                    <w:t xml:space="preserve">A. G. B. W. T. D. D. Pech, "Scaling the HTM Spatial </w:t>
+                  </w:r>
+                </w:p>
+                <w:p>
+                  <w:pPr>
+                    <w:pStyle w:val="Figure"/>
+                    <w:rPr>
+                      <w:i/>
+                      <w:iCs/>
+                      <w:noProof/>
+                      <w:sz w:val="20"/>
+                    </w:rPr>
+                  </w:pPr>
+                  <w:r>
+                    <w:rPr>
+                      <w:noProof/>
+                      <w:sz w:val="20"/>
+                    </w:rPr>
+                    <w:t>Pooler,"</w:t>
+                  </w:r>
+                  <w:r>
+                    <w:rPr>
+                      <w:i/>
+                      <w:iCs/>
+                      <w:noProof/>
+                      <w:sz w:val="20"/>
+                    </w:rPr>
+                    <w:t xml:space="preserve">International Journal of Artificial Intelligence </w:t>
+                  </w:r>
+                </w:p>
+                <w:p>
+                  <w:pPr>
+                    <w:pStyle w:val="Figure"/>
+                    <w:rPr>
+                      <w:noProof/>
+                      <w:sz w:val="20"/>
+                    </w:rPr>
+                  </w:pPr>
+                  <w:r>
+                    <w:rPr>
+                      <w:i/>
+                      <w:iCs/>
+                      <w:noProof/>
+                      <w:sz w:val="20"/>
+                    </w:rPr>
+                    <w:t xml:space="preserve">&amp; Applications, </w:t>
+                  </w:r>
+                  <w:r>
+                    <w:rPr>
+                      <w:noProof/>
+                      <w:sz w:val="20"/>
+                    </w:rPr>
+                    <w:t xml:space="preserve">vol. 11, 2020. </w:t>
+                  </w:r>
+                </w:p>
+              </w:tc>
+            </w:tr>
+            <w:tr>
+              <w:trPr>
+                <w:divId w:val="1491100349"/>
+                <w:trHeight w:val="511"/>
+                <w:tblCellSpacing w:w="15" w:type="dxa"/>
+              </w:trPr>
+              <w:tc>
+                <w:tcPr>
+                  <w:tcW w:w="246" w:type="pct"/>
+                  <w:hideMark/>
+                </w:tcPr>
+                <w:p>
+                  <w:pPr>
+                    <w:pStyle w:val="Figure"/>
+                    <w:rPr>
+                      <w:noProof/>
+                      <w:sz w:val="20"/>
+                    </w:rPr>
+                  </w:pPr>
+                  <w:r>
+                    <w:rPr>
+                      <w:noProof/>
+                      <w:sz w:val="20"/>
+                    </w:rPr>
+                    <w:t xml:space="preserve">[5] </w:t>
+                  </w:r>
+                </w:p>
+              </w:tc>
+              <w:tc>
+                <w:tcPr>
+                  <w:tcW w:w="4657" w:type="pct"/>
+                  <w:hideMark/>
+                </w:tcPr>
+                <w:p>
+                  <w:pPr>
+                    <w:pStyle w:val="Figure"/>
+                    <w:rPr>
+                      <w:noProof/>
+                      <w:sz w:val="20"/>
+                    </w:rPr>
+                  </w:pPr>
+                  <w:r>
+                    <w:rPr>
+                      <w:noProof/>
+                      <w:sz w:val="20"/>
+                    </w:rPr>
+                    <w:t xml:space="preserve">[Online].Available: </w:t>
+                  </w:r>
+                  <w:hyperlink r:id="rId18" w:history="1">
+                    <w:r>
+                      <w:rPr>
+                        <w:rStyle w:val="Hyperlink"/>
+                        <w:noProof/>
+                        <w:color w:val="auto"/>
+                        <w:sz w:val="20"/>
+                        <w:u w:val="none"/>
+                      </w:rPr>
+                      <w:t>https://github.com/pparaska/neocortexapi_Team_MSL/</w:t>
+                    </w:r>
+                    <w:r>
+                      <w:rPr>
+                        <w:rStyle w:val="Hyperlink"/>
+                        <w:noProof/>
+                        <w:color w:val="auto"/>
+                        <w:sz w:val="20"/>
+                        <w:u w:val="none"/>
+                      </w:rPr>
+                      <w:t>blob/</w:t>
+                    </w:r>
+                  </w:hyperlink>
+                </w:p>
+                <w:p>
+                  <w:pPr>
+                    <w:pStyle w:val="Figure"/>
+                    <w:rPr>
+                      <w:noProof/>
+                      <w:sz w:val="20"/>
+                    </w:rPr>
+                  </w:pPr>
+                  <w:r>
+                    <w:rPr>
+                      <w:noProof/>
+                      <w:sz w:val="20"/>
+                    </w:rPr>
+                    <w:t>Team_MSL/source/MySEProject/Accuracy_Testing.xlsx.</w:t>
+                  </w:r>
+                </w:p>
+              </w:tc>
+            </w:tr>
+            <w:tr>
+              <w:trPr>
+                <w:divId w:val="1491100349"/>
+                <w:trHeight w:val="496"/>
+                <w:tblCellSpacing w:w="15" w:type="dxa"/>
+              </w:trPr>
+              <w:tc>
+                <w:tcPr>
+                  <w:tcW w:w="246" w:type="pct"/>
+                  <w:hideMark/>
+                </w:tcPr>
+                <w:p>
+                  <w:pPr>
+                    <w:pStyle w:val="Figure"/>
+                    <w:rPr>
+                      <w:noProof/>
+                      <w:sz w:val="20"/>
+                    </w:rPr>
+                  </w:pPr>
+                  <w:r>
+                    <w:rPr>
+                      <w:noProof/>
+                      <w:sz w:val="20"/>
+                    </w:rPr>
+                    <w:t xml:space="preserve">[6] </w:t>
+                  </w:r>
+                </w:p>
+              </w:tc>
+              <w:tc>
+                <w:tcPr>
+                  <w:tcW w:w="4657" w:type="pct"/>
+                  <w:hideMark/>
+                </w:tcPr>
+                <w:p>
+                  <w:pPr>
+                    <w:pStyle w:val="Figure"/>
+                    <w:rPr>
+                      <w:noProof/>
+                      <w:sz w:val="20"/>
+                    </w:rPr>
+                  </w:pPr>
+                  <w:r>
+                    <w:rPr>
+                      <w:noProof/>
+                      <w:sz w:val="20"/>
+                    </w:rPr>
+                    <w:t>[Online].Available:</w:t>
+                  </w:r>
+                </w:p>
+                <w:p>
+                  <w:pPr>
+                    <w:pStyle w:val="Figure"/>
+                    <w:rPr>
+                      <w:noProof/>
+                      <w:sz w:val="20"/>
+                    </w:rPr>
+                  </w:pPr>
+                  <w:hyperlink r:id="rId19" w:history="1">
+                    <w:r>
+                      <w:rPr>
+                        <w:rStyle w:val="Hyperlink"/>
+                        <w:noProof/>
+                        <w:color w:val="auto"/>
+                        <w:sz w:val="20"/>
+                        <w:u w:val="none"/>
+                      </w:rPr>
+                      <w:t>https://github.com/pparaska/neocortexapi_Team_MSL/blob/</w:t>
+                    </w:r>
+                  </w:hyperlink>
+                </w:p>
+                <w:p>
+                  <w:pPr>
+                    <w:pStyle w:val="Figure"/>
+                    <w:rPr>
+                      <w:noProof/>
+                      <w:sz w:val="20"/>
+                    </w:rPr>
+                  </w:pPr>
+                  <w:r>
+                    <w:rPr>
+                      <w:noProof/>
+                      <w:sz w:val="20"/>
+                    </w:rPr>
+                    <w:t>Team_MSL/source/MySEProject/Performance%20Testing</w:t>
+                  </w:r>
+                </w:p>
+                <w:p>
+                  <w:pPr>
+                    <w:pStyle w:val="Figure"/>
+                    <w:rPr>
+                      <w:noProof/>
+                      <w:sz w:val="20"/>
+                    </w:rPr>
+                  </w:pPr>
+                  <w:r>
+                    <w:rPr>
+                      <w:noProof/>
+                      <w:sz w:val="20"/>
+                    </w:rPr>
+                    <w:t>.xlsx.</w:t>
+                  </w:r>
+                </w:p>
+              </w:tc>
+            </w:tr>
+            <w:tr>
+              <w:trPr>
+                <w:divId w:val="1491100349"/>
+                <w:trHeight w:val="496"/>
+                <w:tblCellSpacing w:w="15" w:type="dxa"/>
+              </w:trPr>
+              <w:tc>
+                <w:tcPr>
+                  <w:tcW w:w="246" w:type="pct"/>
+                  <w:hideMark/>
+                </w:tcPr>
+                <w:p>
+                  <w:pPr>
+                    <w:pStyle w:val="Figure"/>
+                    <w:rPr>
+                      <w:noProof/>
+                      <w:sz w:val="20"/>
+                    </w:rPr>
+                  </w:pPr>
+                  <w:r>
+                    <w:rPr>
+                      <w:noProof/>
+                      <w:sz w:val="20"/>
+                    </w:rPr>
+                    <w:t xml:space="preserve">[7] </w:t>
+                  </w:r>
+                </w:p>
+              </w:tc>
+              <w:tc>
+                <w:tcPr>
+                  <w:tcW w:w="4657" w:type="pct"/>
+                  <w:hideMark/>
+                </w:tcPr>
+                <w:p>
+                  <w:pPr>
+                    <w:pStyle w:val="Figure"/>
+                    <w:rPr>
+                      <w:noProof/>
+                      <w:sz w:val="20"/>
+                    </w:rPr>
+                  </w:pPr>
+                  <w:r>
+                    <w:rPr>
+                      <w:noProof/>
+                      <w:sz w:val="20"/>
+                    </w:rPr>
+                    <w:t xml:space="preserve">P. Paraskar and P.Desai.[Online].Available: </w:t>
+                  </w:r>
+                  <w:hyperlink r:id="rId20" w:history="1">
+                    <w:r>
+                      <w:rPr>
+                        <w:rStyle w:val="Hyperlink"/>
+                        <w:noProof/>
+                        <w:color w:val="auto"/>
+                        <w:sz w:val="20"/>
+                        <w:u w:val="none"/>
+                      </w:rPr>
+                      <w:t>https://github.com/pparaska/neocortexapi_Team_MSL/blob/</w:t>
+                    </w:r>
+                  </w:hyperlink>
+                </w:p>
+                <w:p>
+                  <w:pPr>
+                    <w:pStyle w:val="Figure"/>
+                    <w:rPr>
+                      <w:noProof/>
+                      <w:sz w:val="20"/>
+                    </w:rPr>
+                  </w:pPr>
+                  <w:r>
+                    <w:rPr>
+                      <w:noProof/>
+                      <w:sz w:val="20"/>
+                    </w:rPr>
+                    <w:t>Team_MSL/source/MySEProject/Performance%20Testing</w:t>
+                  </w:r>
+                </w:p>
+                <w:p>
+                  <w:pPr>
+                    <w:pStyle w:val="Figure"/>
+                    <w:rPr>
+                      <w:noProof/>
+                      <w:sz w:val="20"/>
+                    </w:rPr>
+                  </w:pPr>
+                  <w:r>
+                    <w:rPr>
+                      <w:noProof/>
+                      <w:sz w:val="20"/>
+                    </w:rPr>
+                    <w:t>.xlsx.</w:t>
+                  </w:r>
+                </w:p>
+              </w:tc>
+            </w:tr>
+            <w:tr>
+              <w:trPr>
+                <w:divId w:val="1491100349"/>
+                <w:trHeight w:val="511"/>
+                <w:tblCellSpacing w:w="15" w:type="dxa"/>
+              </w:trPr>
+              <w:tc>
+                <w:tcPr>
+                  <w:tcW w:w="246" w:type="pct"/>
+                  <w:hideMark/>
+                </w:tcPr>
+                <w:p>
+                  <w:pPr>
+                    <w:pStyle w:val="Figure"/>
+                    <w:rPr>
+                      <w:noProof/>
+                      <w:sz w:val="20"/>
+                    </w:rPr>
+                  </w:pPr>
+                  <w:r>
+                    <w:rPr>
+                      <w:noProof/>
+                      <w:sz w:val="20"/>
+                    </w:rPr>
+                    <w:t xml:space="preserve">[8] </w:t>
+                  </w:r>
+                </w:p>
+              </w:tc>
+              <w:tc>
+                <w:tcPr>
+                  <w:tcW w:w="4657" w:type="pct"/>
+                  <w:hideMark/>
+                </w:tcPr>
+                <w:p>
+                  <w:pPr>
+                    <w:pStyle w:val="Figure"/>
+                    <w:rPr>
+                      <w:noProof/>
+                      <w:sz w:val="20"/>
+                    </w:rPr>
+                  </w:pPr>
+                  <w:r>
+                    <w:rPr>
+                      <w:noProof/>
+                      <w:sz w:val="20"/>
+                    </w:rPr>
+                    <w:t>"https://github.com/pparaska/neocortexapi_Team_MSL/</w:t>
+                  </w:r>
+                </w:p>
+                <w:p>
+                  <w:pPr>
+                    <w:pStyle w:val="Figure"/>
+                    <w:rPr>
+                      <w:noProof/>
+                      <w:sz w:val="20"/>
+                    </w:rPr>
+                  </w:pPr>
+                  <w:r>
+                    <w:rPr>
+                      <w:noProof/>
+                      <w:sz w:val="20"/>
+                    </w:rPr>
+                    <w:t>blob/Team_MSL/source/MySEProject/Accuracy_Testing.</w:t>
+                  </w:r>
+                </w:p>
+                <w:p>
+                  <w:pPr>
+                    <w:pStyle w:val="Figure"/>
+                    <w:rPr>
+                      <w:noProof/>
+                      <w:sz w:val="20"/>
+                    </w:rPr>
+                  </w:pPr>
+                  <w:r>
+                    <w:rPr>
+                      <w:noProof/>
+                      <w:sz w:val="20"/>
+                    </w:rPr>
+                    <w:t xml:space="preserve">xlsx," [Online]. </w:t>
+                  </w:r>
+                </w:p>
+              </w:tc>
+            </w:tr>
+            <w:tr>
+              <w:trPr>
+                <w:divId w:val="1491100349"/>
+                <w:trHeight w:val="496"/>
+                <w:tblCellSpacing w:w="15" w:type="dxa"/>
+              </w:trPr>
+              <w:tc>
+                <w:tcPr>
+                  <w:tcW w:w="246" w:type="pct"/>
+                  <w:hideMark/>
+                </w:tcPr>
+                <w:p>
+                  <w:pPr>
+                    <w:pStyle w:val="Figure"/>
+                    <w:rPr>
+                      <w:noProof/>
+                      <w:sz w:val="20"/>
+                    </w:rPr>
+                  </w:pPr>
+                  <w:r>
+                    <w:rPr>
+                      <w:noProof/>
+                      <w:sz w:val="20"/>
+                    </w:rPr>
+                    <w:t xml:space="preserve">[9] </w:t>
+                  </w:r>
+                </w:p>
+              </w:tc>
+              <w:tc>
+                <w:tcPr>
+                  <w:tcW w:w="4657" w:type="pct"/>
+                  <w:hideMark/>
+                </w:tcPr>
+                <w:p>
+                  <w:pPr>
+                    <w:pStyle w:val="Figure"/>
+                    <w:rPr>
+                      <w:noProof/>
+                      <w:sz w:val="20"/>
+                    </w:rPr>
+                  </w:pPr>
+                  <w:r>
+                    <w:rPr>
+                      <w:noProof/>
+                      <w:sz w:val="20"/>
+                    </w:rPr>
+                    <w:t>"https://github.com/pparaska/neocortexapi_Team_MSL/</w:t>
+                  </w:r>
+                </w:p>
+                <w:p>
+                  <w:pPr>
+                    <w:pStyle w:val="Figure"/>
+                    <w:rPr>
+                      <w:noProof/>
+                      <w:sz w:val="20"/>
+                    </w:rPr>
+                  </w:pPr>
+                  <w:r>
+                    <w:rPr>
+                      <w:noProof/>
+                      <w:sz w:val="20"/>
+                    </w:rPr>
+                    <w:t>blob/Team_MSL/source/MySEProject/Performance%20</w:t>
+                  </w:r>
+                </w:p>
+                <w:p>
+                  <w:pPr>
+                    <w:pStyle w:val="Figure"/>
+                    <w:rPr>
+                      <w:noProof/>
+                      <w:sz w:val="20"/>
+                    </w:rPr>
+                  </w:pPr>
+                  <w:r>
+                    <w:rPr>
+                      <w:noProof/>
+                      <w:sz w:val="20"/>
+                    </w:rPr>
+                    <w:t xml:space="preserve">Testing.xlsx," [Online]. </w:t>
+                  </w:r>
+                </w:p>
+              </w:tc>
+            </w:tr>
+          </w:tbl>
+          <w:p>
+            <w:pPr>
+              <w:divId w:val="1491100349"/>
+              <w:rPr>
+                <w:rFonts w:eastAsia="Times New Roman"/>
+                <w:noProof/>
+              </w:rPr>
+            </w:pPr>
+          </w:p>
+          <w:p>
+            <w:pPr>
+              <w:jc w:val="both"/>
             </w:pPr>
           </w:p>
         </w:tc>
       </w:tr>
     </w:tbl>
+    <w:p>
+      <w:pPr>
+        <w:jc w:val="both"/>
+        <w:sectPr>
+          <w:type w:val="continuous"/>
+          <w:pgSz w:w="11906" w:h="16838" w:code="9"/>
+          <w:pgMar w:top="1080" w:right="907" w:bottom="1440" w:left="907" w:header="720" w:footer="720" w:gutter="0"/>
+          <w:cols w:num="2" w:space="708"/>
+          <w:docGrid w:linePitch="360"/>
+        </w:sectPr>
+      </w:pPr>
+    </w:p>
     <w:p>
       <w:pPr>
         <w:jc w:val="both"/>
@@ -3786,7 +4753,7 @@
                 <v:path o:extrusionok="f" gradientshapeok="t" o:connecttype="rect"/>
                 <o:lock v:ext="edit" aspectratio="t"/>
               </v:shapetype>
-              <v:shape id="Grafik 4" o:spid="_x0000_i1025" type="#_x0000_t75" style="width:96pt;height:49.5pt;visibility:visible">
+              <v:shape id="Grafik 4" o:spid="_x0000_i1025" type="#_x0000_t75" style="width:96pt;height:49.2pt;visibility:visible">
                 <v:imagedata r:id="rId1" o:title=""/>
               </v:shape>
             </w:pict>
@@ -6210,7 +7177,7 @@
     <w:rPrDefault>
       <w:rPr>
         <w:rFonts w:ascii="Times New Roman" w:eastAsia="SimSun" w:hAnsi="Times New Roman" w:cs="Times New Roman"/>
-        <w:lang w:val="en-US" w:eastAsia="en-US" w:bidi="ar-SA"/>
+        <w:lang w:val="en-IN" w:eastAsia="en-IN" w:bidi="ar-SA"/>
       </w:rPr>
     </w:rPrDefault>
     <w:pPrDefault/>
@@ -6507,6 +7474,9 @@
     <w:pPr>
       <w:jc w:val="center"/>
     </w:pPr>
+    <w:rPr>
+      <w:lang w:val="en-US" w:eastAsia="en-US"/>
+    </w:rPr>
   </w:style>
   <w:style w:type="paragraph" w:styleId="Heading1">
     <w:name w:val="heading 1"/>
@@ -6666,6 +7636,7 @@
       <w:bCs/>
       <w:sz w:val="18"/>
       <w:szCs w:val="18"/>
+      <w:lang w:val="en-US" w:eastAsia="en-US"/>
     </w:rPr>
   </w:style>
   <w:style w:type="paragraph" w:customStyle="1" w:styleId="Affiliation">
@@ -6673,6 +7644,9 @@
     <w:pPr>
       <w:jc w:val="center"/>
     </w:pPr>
+    <w:rPr>
+      <w:lang w:val="en-US" w:eastAsia="en-US"/>
+    </w:rPr>
   </w:style>
   <w:style w:type="paragraph" w:customStyle="1" w:styleId="Author">
     <w:name w:val="Author"/>
@@ -6684,6 +7658,7 @@
       <w:noProof/>
       <w:sz w:val="22"/>
       <w:szCs w:val="22"/>
+      <w:lang w:val="en-US" w:eastAsia="en-US"/>
     </w:rPr>
   </w:style>
   <w:style w:type="paragraph" w:styleId="BodyText">
@@ -6760,6 +7735,7 @@
       <w:noProof/>
       <w:sz w:val="16"/>
       <w:szCs w:val="16"/>
+      <w:lang w:val="en-US" w:eastAsia="en-US"/>
     </w:rPr>
   </w:style>
   <w:style w:type="paragraph" w:customStyle="1" w:styleId="footnote">
@@ -6774,6 +7750,7 @@
     <w:rPr>
       <w:sz w:val="16"/>
       <w:szCs w:val="16"/>
+      <w:lang w:val="en-US" w:eastAsia="en-US"/>
     </w:rPr>
   </w:style>
   <w:style w:type="paragraph" w:customStyle="1" w:styleId="papersubtitle">
@@ -6787,6 +7764,7 @@
       <w:noProof/>
       <w:sz w:val="28"/>
       <w:szCs w:val="28"/>
+      <w:lang w:val="en-US" w:eastAsia="en-US"/>
     </w:rPr>
   </w:style>
   <w:style w:type="paragraph" w:customStyle="1" w:styleId="papertitle">
@@ -6800,6 +7778,7 @@
       <w:noProof/>
       <w:sz w:val="48"/>
       <w:szCs w:val="48"/>
+      <w:lang w:val="en-US" w:eastAsia="en-US"/>
     </w:rPr>
   </w:style>
   <w:style w:type="paragraph" w:customStyle="1" w:styleId="references">
@@ -6816,6 +7795,7 @@
       <w:noProof/>
       <w:sz w:val="16"/>
       <w:szCs w:val="16"/>
+      <w:lang w:val="en-US" w:eastAsia="en-US"/>
     </w:rPr>
   </w:style>
   <w:style w:type="paragraph" w:customStyle="1" w:styleId="sponsors">
@@ -6830,6 +7810,7 @@
     <w:rPr>
       <w:sz w:val="16"/>
       <w:szCs w:val="16"/>
+      <w:lang w:val="en-US" w:eastAsia="en-US"/>
     </w:rPr>
   </w:style>
   <w:style w:type="paragraph" w:customStyle="1" w:styleId="tablecolhead">
@@ -6861,6 +7842,7 @@
       <w:noProof/>
       <w:sz w:val="16"/>
       <w:szCs w:val="16"/>
+      <w:lang w:val="en-US" w:eastAsia="en-US"/>
     </w:rPr>
   </w:style>
   <w:style w:type="paragraph" w:customStyle="1" w:styleId="tablefootnote">
@@ -6877,6 +7859,7 @@
     <w:rPr>
       <w:sz w:val="12"/>
       <w:szCs w:val="12"/>
+      <w:lang w:val="en-US" w:eastAsia="en-US"/>
     </w:rPr>
   </w:style>
   <w:style w:type="paragraph" w:customStyle="1" w:styleId="tablehead">
@@ -6893,6 +7876,7 @@
       <w:noProof/>
       <w:sz w:val="16"/>
       <w:szCs w:val="16"/>
+      <w:lang w:val="en-US" w:eastAsia="en-US"/>
     </w:rPr>
   </w:style>
   <w:style w:type="paragraph" w:customStyle="1" w:styleId="Keywords">
@@ -7072,6 +8056,7 @@
       <w:color w:val="000000"/>
       <w:sz w:val="24"/>
       <w:szCs w:val="24"/>
+      <w:lang w:val="en-US" w:eastAsia="en-US"/>
     </w:rPr>
   </w:style>
   <w:style w:type="character" w:customStyle="1" w:styleId="Heading1Char">
@@ -7091,6 +8076,14 @@
     <w:uiPriority w:val="37"/>
     <w:unhideWhenUsed/>
     <w:rsid w:val="00C44B0D"/>
+  </w:style>
+  <w:style w:type="character" w:styleId="FollowedHyperlink">
+    <w:name w:val="FollowedHyperlink"/>
+    <w:rsid w:val="00971A88"/>
+    <w:rPr>
+      <w:color w:val="954F72"/>
+      <w:u w:val="single"/>
+    </w:rPr>
   </w:style>
 </w:styles>
 </file>
@@ -7406,7 +8399,7 @@
       </b:Author>
     </b:Author>
     <b:URL>https://www.cortical.io/science/sparse-distributed-representations/</b:URL>
-    <b:RefOrder>2</b:RefOrder>
+    <b:RefOrder>1</b:RefOrder>
   </b:Source>
   <b:Source>
     <b:Tag>YCu17</b:Tag>
@@ -7426,7 +8419,7 @@
     <b:Title>The HTM Spatial Pooler—A Neocortical Algorithm for Online Sparse Distributed Coding</b:Title>
     <b:Year>November 2017,</b:Year>
     <b:Volume>11-2017</b:Volume>
-    <b:RefOrder>3</b:RefOrder>
+    <b:RefOrder>2</b:RefOrder>
   </b:Source>
   <b:Source>
     <b:Tag>Yuw17</b:Tag>
@@ -7448,7 +8441,7 @@
     <b:Month>November </b:Month>
     <b:Day>29</b:Day>
     <b:URL>https://www.frontiersin.org/articles/10.3389/fncom.2017.00111/full</b:URL>
-    <b:RefOrder>4</b:RefOrder>
+    <b:RefOrder>3</b:RefOrder>
   </b:Source>
   <b:Source>
     <b:Tag>Pec20</b:Tag>
@@ -7469,21 +8462,21 @@
     </b:Author>
     <b:JournalName>International Journal of Artificial Intelligence &amp; Applications</b:JournalName>
     <b:Volume>11</b:Volume>
-    <b:RefOrder>5</b:RefOrder>
+    <b:RefOrder>4</b:RefOrder>
   </b:Source>
   <b:Source>
     <b:Tag>htt3</b:Tag>
     <b:SourceType>InternetSite</b:SourceType>
     <b:Guid>{E6A138EC-41CB-4B3E-9CB5-8E7704DAD303}</b:Guid>
     <b:URL>https://github.com/pparaska/neocortexapi_Team_MSL/blob/Team_MSL/source/MySEProject/Accuracy_Testing.xlsx</b:URL>
-    <b:RefOrder>6</b:RefOrder>
+    <b:RefOrder>5</b:RefOrder>
   </b:Source>
   <b:Source>
     <b:Tag>htt4</b:Tag>
     <b:SourceType>InternetSite</b:SourceType>
     <b:Guid>{B7CA8088-D357-421A-B022-D892A95E4219}</b:Guid>
     <b:URL>https://github.com/pparaska/neocortexapi_Team_MSL/blob/Team_MSL/source/MySEProject/Performance%20Testing.xlsx</b:URL>
-    <b:RefOrder>7</b:RefOrder>
+    <b:RefOrder>6</b:RefOrder>
   </b:Source>
   <b:Source>
     <b:Tag>Par</b:Tag>
@@ -7504,13 +8497,27 @@
         </b:NameList>
       </b:Author>
     </b:Author>
-    <b:RefOrder>1</b:RefOrder>
+    <b:RefOrder>7</b:RefOrder>
+  </b:Source>
+  <b:Source>
+    <b:Tag>htt</b:Tag>
+    <b:SourceType>InternetSite</b:SourceType>
+    <b:Guid>{5C3C4651-107F-4CD6-BEEE-F5D5F18BD82D}</b:Guid>
+    <b:Title>https://github.com/pparaska/neocortexapi_Team_MSL/blob/Team_MSL/source/MySEProject/Accuracy_Testing.xlsx</b:Title>
+    <b:RefOrder>8</b:RefOrder>
+  </b:Source>
+  <b:Source>
+    <b:Tag>htt1</b:Tag>
+    <b:SourceType>InternetSite</b:SourceType>
+    <b:Guid>{174E5066-09EA-4CFD-A09C-5B99B0331403}</b:Guid>
+    <b:Title>https://github.com/pparaska/neocortexapi_Team_MSL/blob/Team_MSL/source/MySEProject/Performance%20Testing.xlsx</b:Title>
+    <b:RefOrder>9</b:RefOrder>
   </b:Source>
 </b:Sources>
 </file>
 
 <file path=customXml/itemProps1.xml><?xml version="1.0" encoding="utf-8"?>
-<ds:datastoreItem xmlns:ds="http://schemas.openxmlformats.org/officeDocument/2006/customXml" ds:itemID="{31C785CE-3F72-4B3B-881F-8AB47FDCAE40}">
+<ds:datastoreItem xmlns:ds="http://schemas.openxmlformats.org/officeDocument/2006/customXml" ds:itemID="{F5E20F61-3C55-407F-888F-262399E8934E}">
   <ds:schemaRefs>
     <ds:schemaRef ds:uri="http://schemas.openxmlformats.org/officeDocument/2006/bibliography"/>
   </ds:schemaRefs>

</xml_diff>

<commit_message>
Predictor Information added in introduction
</commit_message>
<xml_diff>
--- a/source/MySEProject/Documentation/ML2223_15 Approve Prediction of Multisequence Learning.docx
+++ b/source/MySEProject/Documentation/ML2223_15 Approve Prediction of Multisequence Learning.docx
@@ -510,6 +510,33 @@
     </w:p>
     <w:p>
       <w:pPr>
+        <w:numPr>
+          <w:ilvl w:val="0"/>
+          <w:numId w:val="43"/>
+        </w:numPr>
+        <w:jc w:val="both"/>
+      </w:pPr>
+      <w:r>
+        <w:t>Predictor</w:t>
+      </w:r>
+    </w:p>
+    <w:p>
+      <w:pPr>
+        <w:numPr>
+          <w:ilvl w:val="0"/>
+          <w:numId w:val="43"/>
+        </w:numPr>
+        <w:jc w:val="both"/>
+      </w:pPr>
+      <w:r>
+        <w:t xml:space="preserve">Result of </w:t>
+      </w:r>
+      <w:r>
+        <w:t>Training Phase.</w:t>
+      </w:r>
+    </w:p>
+    <w:p>
+      <w:pPr>
         <w:pStyle w:val="Heading2"/>
         <w:jc w:val="both"/>
       </w:pPr>
@@ -599,11 +626,11 @@
         </w:rPr>
       </w:pPr>
       <w:r>
-        <w:t xml:space="preserve">Information is transferred up the hierarchy in layers in the HTM design, with each layer producing progressively more intricate representations of the input. An HTM system typically receives its input as a stream of high-dimensional sensory data, such audio or video. Depending on the input, the output consists of several predictions or actions. Overall, the HTM architecture provides a solid and flexible framework for building intelligent systems that can adapt to and learn </w:t>
+        <w:t xml:space="preserve">Information is transferred up the hierarchy in layers in the HTM design, with each layer producing progressively more intricate representations of the input. An HTM system typically receives its input as a stream of high-dimensional sensory data, such audio or video. Depending on the input, the output consists of several predictions or actions. Overall, the HTM </w:t>
       </w:r>
       <w:r>
         <w:lastRenderedPageBreak/>
-        <w:t>from new data over time.</w:t>
+        <w:t>architecture provides a solid and flexible framework for building intelligent systems that can adapt to and learn from new data over time.</w:t>
       </w:r>
       <w:r>
         <w:t xml:space="preserve"> [4]</w:t>
@@ -709,6 +736,48 @@
           <w:lang w:val="en-IN"/>
         </w:rPr>
         <w:t xml:space="preserve"> [6]</w:t>
+      </w:r>
+    </w:p>
+    <w:p>
+      <w:pPr>
+        <w:pStyle w:val="Heading2"/>
+        <w:rPr>
+          <w:lang w:val="en-IN"/>
+        </w:rPr>
+      </w:pPr>
+      <w:r>
+        <w:rPr>
+          <w:b/>
+          <w:bCs/>
+          <w:i w:val="0"/>
+          <w:iCs w:val="0"/>
+          <w:lang w:val="en-IN"/>
+        </w:rPr>
+        <w:t>Predictor</w:t>
+      </w:r>
+      <w:r>
+        <w:rPr>
+          <w:b/>
+          <w:bCs/>
+          <w:i w:val="0"/>
+          <w:iCs w:val="0"/>
+          <w:lang w:val="en-IN"/>
+        </w:rPr>
+        <w:t>:</w:t>
+      </w:r>
+      <w:r>
+        <w:rPr>
+          <w:lang w:val="en-IN"/>
+        </w:rPr>
+        <w:t xml:space="preserve"> </w:t>
+      </w:r>
+      <w:r>
+        <w:rPr>
+          <w:i w:val="0"/>
+          <w:iCs w:val="0"/>
+          <w:lang w:val="en-IN"/>
+        </w:rPr>
+        <w:t>Predictor class aids in the computation of predictions used for sequence learning. The algorithm returns an instance of this class following the learning process. A method with a list of input components is provided by this class. The predictor tries to anticipate the following element for each input element that is displayed. The predictor responds with a greater score the more elements that are presented in a sequence.</w:t>
       </w:r>
     </w:p>
     <w:p>
@@ -1332,7 +1401,6 @@
         <w:t xml:space="preserve"> = </w:t>
       </w:r>
       <w:proofErr w:type="spellStart"/>
-      <w:proofErr w:type="gramStart"/>
       <w:r>
         <w:rPr>
           <w:i/>
@@ -1341,7 +1409,6 @@
         <w:t>string.Format</w:t>
       </w:r>
       <w:proofErr w:type="spellEnd"/>
-      <w:proofErr w:type="gramEnd"/>
       <w:r>
         <w:rPr>
           <w:i/>
@@ -1452,40 +1519,22 @@
       <w:r>
         <w:t xml:space="preserve">In learning phase input data sequences are getting passed to </w:t>
       </w:r>
-      <w:proofErr w:type="gramStart"/>
       <w:r>
         <w:rPr>
           <w:i/>
           <w:iCs/>
         </w:rPr>
-        <w:t>RunExperiment(</w:t>
-      </w:r>
-      <w:proofErr w:type="gramEnd"/>
+        <w:t>RunExperiment()</w:t>
+      </w:r>
+      <w:r>
+        <w:t xml:space="preserve"> method. In </w:t>
+      </w:r>
       <w:r>
         <w:rPr>
           <w:i/>
           <w:iCs/>
         </w:rPr>
-        <w:t>)</w:t>
-      </w:r>
-      <w:r>
-        <w:t xml:space="preserve"> method. In </w:t>
-      </w:r>
-      <w:proofErr w:type="gramStart"/>
-      <w:r>
-        <w:rPr>
-          <w:i/>
-          <w:iCs/>
-        </w:rPr>
-        <w:t>RunExperiment(</w:t>
-      </w:r>
-      <w:proofErr w:type="gramEnd"/>
-      <w:r>
-        <w:rPr>
-          <w:i/>
-          <w:iCs/>
-        </w:rPr>
-        <w:t>)</w:t>
+        <w:t>RunExperiment()</w:t>
       </w:r>
       <w:r>
         <w:t xml:space="preserve"> method training of input sequences is done using </w:t>
@@ -1676,21 +1725,12 @@
         </w:rPr>
         <w:t xml:space="preserve"> </w:t>
       </w:r>
-      <w:proofErr w:type="gramStart"/>
       <w:r>
         <w:rPr>
           <w:i/>
           <w:iCs/>
         </w:rPr>
-        <w:t>PredictNextElement(</w:t>
-      </w:r>
-      <w:proofErr w:type="gramEnd"/>
-      <w:r>
-        <w:rPr>
-          <w:i/>
-          <w:iCs/>
-        </w:rPr>
-        <w:t>)</w:t>
+        <w:t>PredictNextElement()</w:t>
       </w:r>
       <w:r>
         <w:t xml:space="preserve"> method and Predictor class is used for prediction.</w:t>
@@ -1913,7 +1953,7 @@
       <w:pPr>
         <w:numPr>
           <w:ilvl w:val="0"/>
-          <w:numId w:val="39"/>
+          <w:numId w:val="44"/>
         </w:numPr>
         <w:jc w:val="both"/>
       </w:pPr>
@@ -1925,7 +1965,7 @@
       <w:pPr>
         <w:numPr>
           <w:ilvl w:val="0"/>
-          <w:numId w:val="39"/>
+          <w:numId w:val="44"/>
         </w:numPr>
         <w:jc w:val="both"/>
       </w:pPr>
@@ -1937,7 +1977,7 @@
       <w:pPr>
         <w:numPr>
           <w:ilvl w:val="0"/>
-          <w:numId w:val="39"/>
+          <w:numId w:val="44"/>
         </w:numPr>
         <w:jc w:val="both"/>
       </w:pPr>
@@ -1949,7 +1989,7 @@
       <w:pPr>
         <w:numPr>
           <w:ilvl w:val="0"/>
-          <w:numId w:val="39"/>
+          <w:numId w:val="44"/>
         </w:numPr>
         <w:jc w:val="both"/>
       </w:pPr>
@@ -1961,7 +2001,7 @@
       <w:pPr>
         <w:numPr>
           <w:ilvl w:val="0"/>
-          <w:numId w:val="39"/>
+          <w:numId w:val="44"/>
         </w:numPr>
         <w:jc w:val="both"/>
       </w:pPr>
@@ -1973,7 +2013,7 @@
       <w:pPr>
         <w:numPr>
           <w:ilvl w:val="0"/>
-          <w:numId w:val="39"/>
+          <w:numId w:val="44"/>
         </w:numPr>
         <w:jc w:val="both"/>
       </w:pPr>
@@ -4662,12 +4702,12 @@
   <w:abstractNum w:abstractNumId="13" w15:restartNumberingAfterBreak="0">
     <w:nsid w:val="13567F6B"/>
     <w:multiLevelType w:val="hybridMultilevel"/>
-    <w:tmpl w:val="3288095C"/>
-    <w:lvl w:ilvl="0" w:tplc="40090013">
-      <w:start w:val="1"/>
-      <w:numFmt w:val="upperRoman"/>
+    <w:tmpl w:val="FB440548"/>
+    <w:lvl w:ilvl="0" w:tplc="4009000F">
+      <w:start w:val="1"/>
+      <w:numFmt w:val="decimal"/>
       <w:lvlText w:val="%1."/>
-      <w:lvlJc w:val="right"/>
+      <w:lvlJc w:val="left"/>
       <w:pPr>
         <w:ind w:left="720" w:hanging="360"/>
       </w:pPr>
@@ -6000,7 +6040,7 @@
   <w:abstractNum w:abstractNumId="27" w15:restartNumberingAfterBreak="0">
     <w:nsid w:val="4189603E"/>
     <w:multiLevelType w:val="multilevel"/>
-    <w:tmpl w:val="E72ADA42"/>
+    <w:tmpl w:val="CCD48B06"/>
     <w:lvl w:ilvl="0">
       <w:start w:val="1"/>
       <w:numFmt w:val="upperRoman"/>
@@ -6040,6 +6080,8 @@
       </w:pPr>
       <w:rPr>
         <w:rFonts w:ascii="Times New Roman" w:eastAsia="SimSun" w:hAnsi="Times New Roman" w:cs="Times New Roman"/>
+        <w:b w:val="0"/>
+        <w:bCs w:val="0"/>
       </w:rPr>
     </w:lvl>
     <w:lvl w:ilvl="2">
@@ -6370,6 +6412,92 @@
     </w:lvl>
   </w:abstractNum>
   <w:abstractNum w:abstractNumId="30" w15:restartNumberingAfterBreak="0">
+    <w:nsid w:val="4D952315"/>
+    <w:multiLevelType w:val="hybridMultilevel"/>
+    <w:tmpl w:val="C83C188E"/>
+    <w:lvl w:ilvl="0" w:tplc="4009000F">
+      <w:start w:val="1"/>
+      <w:numFmt w:val="decimal"/>
+      <w:lvlText w:val="%1."/>
+      <w:lvlJc w:val="left"/>
+      <w:pPr>
+        <w:ind w:left="720" w:hanging="360"/>
+      </w:pPr>
+    </w:lvl>
+    <w:lvl w:ilvl="1" w:tplc="FFFFFFFF" w:tentative="1">
+      <w:start w:val="1"/>
+      <w:numFmt w:val="lowerLetter"/>
+      <w:lvlText w:val="%2."/>
+      <w:lvlJc w:val="left"/>
+      <w:pPr>
+        <w:ind w:left="1440" w:hanging="360"/>
+      </w:pPr>
+    </w:lvl>
+    <w:lvl w:ilvl="2" w:tplc="FFFFFFFF" w:tentative="1">
+      <w:start w:val="1"/>
+      <w:numFmt w:val="lowerRoman"/>
+      <w:lvlText w:val="%3."/>
+      <w:lvlJc w:val="right"/>
+      <w:pPr>
+        <w:ind w:left="2160" w:hanging="180"/>
+      </w:pPr>
+    </w:lvl>
+    <w:lvl w:ilvl="3" w:tplc="FFFFFFFF" w:tentative="1">
+      <w:start w:val="1"/>
+      <w:numFmt w:val="decimal"/>
+      <w:lvlText w:val="%4."/>
+      <w:lvlJc w:val="left"/>
+      <w:pPr>
+        <w:ind w:left="2880" w:hanging="360"/>
+      </w:pPr>
+    </w:lvl>
+    <w:lvl w:ilvl="4" w:tplc="FFFFFFFF" w:tentative="1">
+      <w:start w:val="1"/>
+      <w:numFmt w:val="lowerLetter"/>
+      <w:lvlText w:val="%5."/>
+      <w:lvlJc w:val="left"/>
+      <w:pPr>
+        <w:ind w:left="3600" w:hanging="360"/>
+      </w:pPr>
+    </w:lvl>
+    <w:lvl w:ilvl="5" w:tplc="FFFFFFFF" w:tentative="1">
+      <w:start w:val="1"/>
+      <w:numFmt w:val="lowerRoman"/>
+      <w:lvlText w:val="%6."/>
+      <w:lvlJc w:val="right"/>
+      <w:pPr>
+        <w:ind w:left="4320" w:hanging="180"/>
+      </w:pPr>
+    </w:lvl>
+    <w:lvl w:ilvl="6" w:tplc="FFFFFFFF" w:tentative="1">
+      <w:start w:val="1"/>
+      <w:numFmt w:val="decimal"/>
+      <w:lvlText w:val="%7."/>
+      <w:lvlJc w:val="left"/>
+      <w:pPr>
+        <w:ind w:left="5040" w:hanging="360"/>
+      </w:pPr>
+    </w:lvl>
+    <w:lvl w:ilvl="7" w:tplc="FFFFFFFF" w:tentative="1">
+      <w:start w:val="1"/>
+      <w:numFmt w:val="lowerLetter"/>
+      <w:lvlText w:val="%8."/>
+      <w:lvlJc w:val="left"/>
+      <w:pPr>
+        <w:ind w:left="5760" w:hanging="360"/>
+      </w:pPr>
+    </w:lvl>
+    <w:lvl w:ilvl="8" w:tplc="FFFFFFFF" w:tentative="1">
+      <w:start w:val="1"/>
+      <w:numFmt w:val="lowerRoman"/>
+      <w:lvlText w:val="%9."/>
+      <w:lvlJc w:val="right"/>
+      <w:pPr>
+        <w:ind w:left="6480" w:hanging="180"/>
+      </w:pPr>
+    </w:lvl>
+  </w:abstractNum>
+  <w:abstractNum w:abstractNumId="31" w15:restartNumberingAfterBreak="0">
     <w:nsid w:val="52CA544A"/>
     <w:multiLevelType w:val="singleLevel"/>
     <w:tmpl w:val="AED6D67E"/>
@@ -6396,7 +6524,7 @@
       </w:rPr>
     </w:lvl>
   </w:abstractNum>
-  <w:abstractNum w:abstractNumId="31" w15:restartNumberingAfterBreak="0">
+  <w:abstractNum w:abstractNumId="32" w15:restartNumberingAfterBreak="0">
     <w:nsid w:val="5AC16C54"/>
     <w:multiLevelType w:val="hybridMultilevel"/>
     <w:tmpl w:val="EE805CCA"/>
@@ -6485,7 +6613,7 @@
       </w:pPr>
     </w:lvl>
   </w:abstractNum>
-  <w:abstractNum w:abstractNumId="32" w15:restartNumberingAfterBreak="0">
+  <w:abstractNum w:abstractNumId="33" w15:restartNumberingAfterBreak="0">
     <w:nsid w:val="63FE597F"/>
     <w:multiLevelType w:val="hybridMultilevel"/>
     <w:tmpl w:val="3AA42732"/>
@@ -6571,7 +6699,7 @@
       </w:pPr>
     </w:lvl>
   </w:abstractNum>
-  <w:abstractNum w:abstractNumId="33" w15:restartNumberingAfterBreak="0">
+  <w:abstractNum w:abstractNumId="34" w15:restartNumberingAfterBreak="0">
     <w:nsid w:val="69C02BAD"/>
     <w:multiLevelType w:val="hybridMultilevel"/>
     <w:tmpl w:val="D0420404"/>
@@ -6660,7 +6788,7 @@
       </w:pPr>
     </w:lvl>
   </w:abstractNum>
-  <w:abstractNum w:abstractNumId="34" w15:restartNumberingAfterBreak="0">
+  <w:abstractNum w:abstractNumId="35" w15:restartNumberingAfterBreak="0">
     <w:nsid w:val="6C402C58"/>
     <w:multiLevelType w:val="hybridMultilevel"/>
     <w:tmpl w:val="9A1CA078"/>
@@ -6805,7 +6933,7 @@
       </w:rPr>
     </w:lvl>
   </w:abstractNum>
-  <w:abstractNum w:abstractNumId="35" w15:restartNumberingAfterBreak="0">
+  <w:abstractNum w:abstractNumId="36" w15:restartNumberingAfterBreak="0">
     <w:nsid w:val="6CD32DA8"/>
     <w:multiLevelType w:val="singleLevel"/>
     <w:tmpl w:val="166470C2"/>
@@ -6831,7 +6959,7 @@
       </w:rPr>
     </w:lvl>
   </w:abstractNum>
-  <w:abstractNum w:abstractNumId="36" w15:restartNumberingAfterBreak="0">
+  <w:abstractNum w:abstractNumId="37" w15:restartNumberingAfterBreak="0">
     <w:nsid w:val="6F7A5B08"/>
     <w:multiLevelType w:val="hybridMultilevel"/>
     <w:tmpl w:val="3C8296FE"/>
@@ -6921,7 +7049,7 @@
     <w:abstractNumId w:val="23"/>
   </w:num>
   <w:num w:numId="2" w16cid:durableId="1976568514">
-    <w:abstractNumId w:val="34"/>
+    <w:abstractNumId w:val="35"/>
   </w:num>
   <w:num w:numId="3" w16cid:durableId="258217218">
     <w:abstractNumId w:val="20"/>
@@ -6939,10 +7067,10 @@
     <w:abstractNumId w:val="27"/>
   </w:num>
   <w:num w:numId="8" w16cid:durableId="1638026364">
-    <w:abstractNumId w:val="30"/>
+    <w:abstractNumId w:val="31"/>
   </w:num>
   <w:num w:numId="9" w16cid:durableId="86117543">
-    <w:abstractNumId w:val="35"/>
+    <w:abstractNumId w:val="36"/>
   </w:num>
   <w:num w:numId="10" w16cid:durableId="134374470">
     <w:abstractNumId w:val="24"/>
@@ -7008,7 +7136,7 @@
     <w:abstractNumId w:val="22"/>
   </w:num>
   <w:num w:numId="30" w16cid:durableId="44523519">
-    <w:abstractNumId w:val="31"/>
+    <w:abstractNumId w:val="32"/>
   </w:num>
   <w:num w:numId="31" w16cid:durableId="1889800197">
     <w:abstractNumId w:val="12"/>
@@ -7017,13 +7145,13 @@
     <w:abstractNumId w:val="25"/>
   </w:num>
   <w:num w:numId="33" w16cid:durableId="1081028713">
-    <w:abstractNumId w:val="32"/>
+    <w:abstractNumId w:val="33"/>
   </w:num>
   <w:num w:numId="34" w16cid:durableId="982350115">
     <w:abstractNumId w:val="13"/>
   </w:num>
   <w:num w:numId="35" w16cid:durableId="1902983224">
-    <w:abstractNumId w:val="36"/>
+    <w:abstractNumId w:val="37"/>
   </w:num>
   <w:num w:numId="36" w16cid:durableId="164976158">
     <w:abstractNumId w:val="27"/>
@@ -7059,7 +7187,7 @@
     <w:abstractNumId w:val="27"/>
   </w:num>
   <w:num w:numId="38" w16cid:durableId="1221596029">
-    <w:abstractNumId w:val="33"/>
+    <w:abstractNumId w:val="34"/>
   </w:num>
   <w:num w:numId="39" w16cid:durableId="158889408">
     <w:abstractNumId w:val="18"/>
@@ -7075,6 +7203,9 @@
   </w:num>
   <w:num w:numId="43" w16cid:durableId="1078404570">
     <w:abstractNumId w:val="28"/>
+  </w:num>
+  <w:num w:numId="44" w16cid:durableId="154106653">
+    <w:abstractNumId w:val="30"/>
   </w:num>
 </w:numbering>
 </file>

</xml_diff>

<commit_message>
Modified the abstract of project documentation
</commit_message>
<xml_diff>
--- a/source/MySEProject/Documentation/ML2223_15 Approve Prediction of Multisequence Learning.docx
+++ b/source/MySEProject/Documentation/ML2223_15 Approve Prediction of Multisequence Learning.docx
@@ -110,12 +110,14 @@
         <w:rPr>
           <w:sz w:val="18"/>
           <w:szCs w:val="18"/>
+          <w:lang w:val="de-DE"/>
         </w:rPr>
       </w:pPr>
       <w:r>
         <w:rPr>
           <w:sz w:val="18"/>
           <w:szCs w:val="18"/>
+          <w:lang w:val="en-IN"/>
         </w:rPr>
         <w:br w:type="column"/>
       </w:r>
@@ -123,6 +125,7 @@
         <w:rPr>
           <w:sz w:val="18"/>
           <w:szCs w:val="18"/>
+          <w:lang w:val="de-DE"/>
         </w:rPr>
         <w:t>Pratik Prakash Desai</w:t>
       </w:r>
@@ -130,6 +133,7 @@
         <w:rPr>
           <w:sz w:val="18"/>
           <w:szCs w:val="18"/>
+          <w:lang w:val="de-DE"/>
         </w:rPr>
         <w:br/>
       </w:r>
@@ -137,24 +141,19 @@
         <w:rPr>
           <w:sz w:val="18"/>
           <w:szCs w:val="18"/>
-        </w:rPr>
-        <w:t>pratik.desai</w:t>
-      </w:r>
-      <w:r>
+          <w:lang w:val="de-DE"/>
+        </w:rPr>
+        <w:t>pratik.desai@stud.fra-uas.de</w:t>
+      </w:r>
+    </w:p>
+    <w:p>
+      <w:pPr>
+        <w:pStyle w:val="Author"/>
+        <w:spacing w:before="100" w:beforeAutospacing="1"/>
         <w:rPr>
           <w:sz w:val="18"/>
           <w:szCs w:val="18"/>
-        </w:rPr>
-        <w:t>@stud.fra-uas.de</w:t>
-      </w:r>
-    </w:p>
-    <w:p>
-      <w:pPr>
-        <w:pStyle w:val="Author"/>
-        <w:spacing w:before="100" w:beforeAutospacing="1"/>
-        <w:rPr>
-          <w:sz w:val="18"/>
-          <w:szCs w:val="18"/>
+          <w:lang w:val="de-DE"/>
         </w:rPr>
         <w:sectPr>
           <w:type w:val="continuous"/>
@@ -168,6 +167,7 @@
         <w:rPr>
           <w:sz w:val="18"/>
           <w:szCs w:val="18"/>
+          <w:lang w:val="de-DE"/>
         </w:rPr>
         <w:br w:type="column"/>
       </w:r>
@@ -175,6 +175,7 @@
         <w:rPr>
           <w:sz w:val="18"/>
           <w:szCs w:val="18"/>
+          <w:lang w:val="de-DE"/>
         </w:rPr>
         <w:t>Ankita Talande</w:t>
       </w:r>
@@ -182,6 +183,7 @@
         <w:rPr>
           <w:sz w:val="18"/>
           <w:szCs w:val="18"/>
+          <w:lang w:val="de-DE"/>
         </w:rPr>
         <w:br/>
       </w:r>
@@ -189,6 +191,7 @@
         <w:rPr>
           <w:sz w:val="18"/>
           <w:szCs w:val="18"/>
+          <w:lang w:val="de-DE"/>
         </w:rPr>
         <w:t>ankita</w:t>
       </w:r>
@@ -196,6 +199,7 @@
         <w:rPr>
           <w:sz w:val="18"/>
           <w:szCs w:val="18"/>
+          <w:lang w:val="de-DE"/>
         </w:rPr>
         <w:t>.</w:t>
       </w:r>
@@ -203,6 +207,7 @@
         <w:rPr>
           <w:sz w:val="18"/>
           <w:szCs w:val="18"/>
+          <w:lang w:val="de-DE"/>
         </w:rPr>
         <w:t>talande</w:t>
       </w:r>
@@ -210,12 +215,18 @@
         <w:rPr>
           <w:sz w:val="18"/>
           <w:szCs w:val="18"/>
+          <w:lang w:val="de-DE"/>
         </w:rPr>
         <w:t>@stud.fra-uas.de</w:t>
       </w:r>
     </w:p>
     <w:p>
       <w:pPr>
+        <w:rPr>
+          <w:i/>
+          <w:iCs/>
+          <w:lang w:val="de-DE"/>
+        </w:rPr>
         <w:sectPr>
           <w:type w:val="continuous"/>
           <w:pgSz w:w="11906" w:h="16838" w:code="9"/>
@@ -225,6 +236,11 @@
         </w:sectPr>
       </w:pPr>
       <w:r>
+        <w:rPr>
+          <w:i/>
+          <w:iCs/>
+          <w:lang w:val="de-DE"/>
+        </w:rPr>
         <w:br w:type="column"/>
       </w:r>
     </w:p>
@@ -248,7 +264,38 @@
           <w:i/>
           <w:iCs/>
         </w:rPr>
-        <w:t xml:space="preserve"> A large number of industries including banking, communication, healthcare has seen a rise in machine learning. Supervised learning and unsupervised learning are two major algorithms of machine learning. Supervised learning is distinguished by the way it trains computers to accurately classify data or predict outcomes using labeled datasets. This paper focuses on multisequence learning which is a type of supervised learning and it's an approach used to investigate implicit learning, where the model designed to learn the pattern in a few iteration steps and to generate the Sparse Distributed Representation (SDR) of the input and provide the matching sequences as the predicted output using predictor.</w:t>
+        <w:t xml:space="preserve"> </w:t>
+      </w:r>
+      <w:r>
+        <w:rPr>
+          <w:i/>
+          <w:iCs/>
+        </w:rPr>
+        <w:t>This paper delves into Multisequence Learning, a technique designed for acquiring insights into sequence learning and prediction. An examination of the current Multisequence Learning implementation is conducted to comprehend the mechanisms involved in learning and predicting sequences.</w:t>
+      </w:r>
+      <w:r>
+        <w:rPr>
+          <w:i/>
+          <w:iCs/>
+        </w:rPr>
+        <w:t xml:space="preserve"> </w:t>
+      </w:r>
+      <w:r>
+        <w:rPr>
+          <w:i/>
+          <w:iCs/>
+        </w:rPr>
+        <w:t xml:space="preserve"> This </w:t>
+      </w:r>
+      <w:r>
+        <w:rPr>
+          <w:i/>
+          <w:iCs/>
+        </w:rPr>
+        <w:t>approach used to investigate implicit learning, where the model designed to learn the pattern in a few iteration steps and to generate the Sparse Distributed Representation (SDR) of the input and provide the matching sequences as the predicted output using predictor.</w:t>
+      </w:r>
+      <w:r>
+        <w:t xml:space="preserve"> </w:t>
       </w:r>
     </w:p>
     <w:p>
@@ -626,11 +673,11 @@
         </w:rPr>
       </w:pPr>
       <w:r>
-        <w:t xml:space="preserve">Information is transferred up the hierarchy in layers in the HTM design, with each layer producing progressively more intricate representations of the input. An HTM system typically receives its input as a stream of high-dimensional sensory data, such audio or video. Depending on the input, the output consists of several predictions or actions. Overall, the HTM </w:t>
+        <w:t xml:space="preserve">Information is transferred up the hierarchy in layers in the HTM design, with each layer producing progressively more intricate representations of the input. An HTM system typically receives its input as a stream of high-dimensional sensory data, such audio or video. Depending on the input, the output consists of several predictions or actions. Overall, the HTM architecture provides a solid and flexible framework for building intelligent systems that can adapt to and learn </w:t>
       </w:r>
       <w:r>
         <w:lastRenderedPageBreak/>
-        <w:t>architecture provides a solid and flexible framework for building intelligent systems that can adapt to and learn from new data over time.</w:t>
+        <w:t>from new data over time.</w:t>
       </w:r>
       <w:r>
         <w:t xml:space="preserve"> [4]</w:t>
@@ -785,7 +832,49 @@
         <w:rPr>
           <w:lang w:val="en-IN"/>
         </w:rPr>
-        <w:t>The Predictor object is returned by the Run() method of the MultiSequenceLearning class. This Predictor object is an instance of the PredictorBase abstract class defined in the NeoCortexApi library.</w:t>
+        <w:t xml:space="preserve">The Predictor object is returned by the Run() method of the </w:t>
+      </w:r>
+      <w:proofErr w:type="spellStart"/>
+      <w:r>
+        <w:rPr>
+          <w:lang w:val="en-IN"/>
+        </w:rPr>
+        <w:t>MultiSequenceLearning</w:t>
+      </w:r>
+      <w:proofErr w:type="spellEnd"/>
+      <w:r>
+        <w:rPr>
+          <w:lang w:val="en-IN"/>
+        </w:rPr>
+        <w:t xml:space="preserve"> class. This Predictor object is an instance of the </w:t>
+      </w:r>
+      <w:proofErr w:type="spellStart"/>
+      <w:r>
+        <w:rPr>
+          <w:lang w:val="en-IN"/>
+        </w:rPr>
+        <w:t>PredictorBase</w:t>
+      </w:r>
+      <w:proofErr w:type="spellEnd"/>
+      <w:r>
+        <w:rPr>
+          <w:lang w:val="en-IN"/>
+        </w:rPr>
+        <w:t xml:space="preserve"> abstract class defined in the </w:t>
+      </w:r>
+      <w:proofErr w:type="spellStart"/>
+      <w:r>
+        <w:rPr>
+          <w:lang w:val="en-IN"/>
+        </w:rPr>
+        <w:t>NeoCortexApi</w:t>
+      </w:r>
+      <w:proofErr w:type="spellEnd"/>
+      <w:r>
+        <w:rPr>
+          <w:lang w:val="en-IN"/>
+        </w:rPr>
+        <w:t xml:space="preserve"> library.</w:t>
       </w:r>
     </w:p>
     <w:p>
@@ -800,7 +889,35 @@
         <w:rPr>
           <w:lang w:val="en-IN"/>
         </w:rPr>
-        <w:t>The Predictor object returned by the Run() method is an instance of a specific subclass of PredictorBase, which is responsible for making predictions based on the input sequences that were used to train the model. The exact subclass of PredictorBase that is returned depends on the specific type of prediction task that is being performed.</w:t>
+        <w:t xml:space="preserve">The Predictor object returned by the Run() method is an instance of a specific subclass of </w:t>
+      </w:r>
+      <w:proofErr w:type="spellStart"/>
+      <w:r>
+        <w:rPr>
+          <w:lang w:val="en-IN"/>
+        </w:rPr>
+        <w:t>PredictorBase</w:t>
+      </w:r>
+      <w:proofErr w:type="spellEnd"/>
+      <w:r>
+        <w:rPr>
+          <w:lang w:val="en-IN"/>
+        </w:rPr>
+        <w:t xml:space="preserve">, which is responsible for making predictions based on the input sequences that were used to train the model. The exact subclass of </w:t>
+      </w:r>
+      <w:proofErr w:type="spellStart"/>
+      <w:r>
+        <w:rPr>
+          <w:lang w:val="en-IN"/>
+        </w:rPr>
+        <w:t>PredictorBase</w:t>
+      </w:r>
+      <w:proofErr w:type="spellEnd"/>
+      <w:r>
+        <w:rPr>
+          <w:lang w:val="en-IN"/>
+        </w:rPr>
+        <w:t xml:space="preserve"> that is returned depends on the specific type of prediction task that is being performed.</w:t>
       </w:r>
     </w:p>
     <w:p>
@@ -815,7 +932,35 @@
         <w:rPr>
           <w:lang w:val="en-IN"/>
         </w:rPr>
-        <w:t>The PredictorBase class provides a common interface for making predictions across different types of prediction tasks, such as classification, anomaly detection, or sequence prediction. It defines a Compute() method that takes an input vector and returns a list of predicted values. The specific implementation of Compute() depends on the subclass of PredictorBase.</w:t>
+        <w:t xml:space="preserve">The </w:t>
+      </w:r>
+      <w:proofErr w:type="spellStart"/>
+      <w:r>
+        <w:rPr>
+          <w:lang w:val="en-IN"/>
+        </w:rPr>
+        <w:t>PredictorBase</w:t>
+      </w:r>
+      <w:proofErr w:type="spellEnd"/>
+      <w:r>
+        <w:rPr>
+          <w:lang w:val="en-IN"/>
+        </w:rPr>
+        <w:t xml:space="preserve"> class provides a common interface for making predictions across different types of prediction tasks, such as classification, anomaly detection, or sequence prediction. It defines a Compute() method that takes an input vector and returns a list of predicted values. The specific implementation of Compute() depends on the subclass of </w:t>
+      </w:r>
+      <w:proofErr w:type="spellStart"/>
+      <w:r>
+        <w:rPr>
+          <w:lang w:val="en-IN"/>
+        </w:rPr>
+        <w:t>PredictorBase</w:t>
+      </w:r>
+      <w:proofErr w:type="spellEnd"/>
+      <w:r>
+        <w:rPr>
+          <w:lang w:val="en-IN"/>
+        </w:rPr>
+        <w:t>.</w:t>
       </w:r>
     </w:p>
     <w:p>
@@ -842,7 +987,13 @@
         <w:rPr>
           <w:lang w:val="en-IN"/>
         </w:rPr>
-        <w:t xml:space="preserve"> and is used to generate predictions by computing the most likely next value in the sequence based on the current input and the </w:t>
+        <w:t xml:space="preserve"> and </w:t>
+      </w:r>
+      <w:r>
+        <w:rPr>
+          <w:lang w:val="en-IN"/>
+        </w:rPr>
+        <w:t xml:space="preserve">is used to generate predictions by computing the most likely next value in the sequence based on the current input and the </w:t>
       </w:r>
       <w:r>
         <w:rPr>
@@ -1154,7 +1305,11 @@
         <w:t xml:space="preserve"> </w:t>
       </w:r>
       <w:r>
-        <w:t>The problem with CSV file is we need to add one non double character at end of each row to terminate the row/sequence and take the next sequence. This can cause an issue in real time working environment</w:t>
+        <w:t xml:space="preserve">The problem with CSV file is we need to add one non double character at end of each row to terminate </w:t>
+      </w:r>
+      <w:r>
+        <w:lastRenderedPageBreak/>
+        <w:t>the row/sequence and take the next sequence. This can cause an issue in real time working environment</w:t>
       </w:r>
       <w:r>
         <w:t>.</w:t>
@@ -1176,7 +1331,15 @@
         <w:t xml:space="preserve"> </w:t>
       </w:r>
       <w:r>
-        <w:t>In implemented method we are using .xlsx file type to take the input sequences. Which are referred as training data sequences. Here we overcame the issues of the previous methods where we need to add any non-double value to terminate the row/sequence and to jump to the next row/sequence and any special in case of text file to jump over the next input sequence. To implement this feature we used the string.IsNullOrWhiteSpace( ) property.</w:t>
+        <w:t xml:space="preserve">In implemented method we are using .xlsx file type to take the input sequences. Which are referred as training data sequences. Here we overcame the issues of the previous methods where we need to add any non-double value to terminate the row/sequence and to jump to the next row/sequence and any special in case of text file to jump over the next input sequence. To implement this feature we used the </w:t>
+      </w:r>
+      <w:proofErr w:type="spellStart"/>
+      <w:r>
+        <w:t>string.IsNullOrWhiteSpace</w:t>
+      </w:r>
+      <w:proofErr w:type="spellEnd"/>
+      <w:r>
+        <w:t>( ) property.</w:t>
       </w:r>
     </w:p>
     <w:p>
@@ -1276,7 +1439,39 @@
         <w:t>file. We</w:t>
       </w:r>
       <w:r>
-        <w:t xml:space="preserve"> are passing the TestSubSequences to the SubSequences list of type double. After reading all the TestSubSequences we are returning SubSequences.</w:t>
+        <w:t xml:space="preserve"> are passing the </w:t>
+      </w:r>
+      <w:proofErr w:type="spellStart"/>
+      <w:r>
+        <w:t>TestSubSequences</w:t>
+      </w:r>
+      <w:proofErr w:type="spellEnd"/>
+      <w:r>
+        <w:t xml:space="preserve"> to the </w:t>
+      </w:r>
+      <w:proofErr w:type="spellStart"/>
+      <w:r>
+        <w:t>SubSequences</w:t>
+      </w:r>
+      <w:proofErr w:type="spellEnd"/>
+      <w:r>
+        <w:t xml:space="preserve"> list of type double. After reading all the </w:t>
+      </w:r>
+      <w:proofErr w:type="spellStart"/>
+      <w:r>
+        <w:t>TestSubSequences</w:t>
+      </w:r>
+      <w:proofErr w:type="spellEnd"/>
+      <w:r>
+        <w:t xml:space="preserve"> we are returning </w:t>
+      </w:r>
+      <w:proofErr w:type="spellStart"/>
+      <w:r>
+        <w:t>SubSequences</w:t>
+      </w:r>
+      <w:proofErr w:type="spellEnd"/>
+      <w:r>
+        <w:t>.</w:t>
       </w:r>
     </w:p>
     <w:p>
@@ -1456,7 +1651,55 @@
           <w:i/>
           <w:iCs/>
         </w:rPr>
-        <w:t>string fileName = string.Format("Final Accuracy ({0:dd-MM-yyyy HH-mm-ss}).csv", DateTime.Now);</w:t>
+        <w:t xml:space="preserve">string </w:t>
+      </w:r>
+      <w:proofErr w:type="spellStart"/>
+      <w:r>
+        <w:rPr>
+          <w:i/>
+          <w:iCs/>
+        </w:rPr>
+        <w:t>fileName</w:t>
+      </w:r>
+      <w:proofErr w:type="spellEnd"/>
+      <w:r>
+        <w:rPr>
+          <w:i/>
+          <w:iCs/>
+        </w:rPr>
+        <w:t xml:space="preserve"> = </w:t>
+      </w:r>
+      <w:proofErr w:type="spellStart"/>
+      <w:r>
+        <w:rPr>
+          <w:i/>
+          <w:iCs/>
+        </w:rPr>
+        <w:t>string.Format</w:t>
+      </w:r>
+      <w:proofErr w:type="spellEnd"/>
+      <w:r>
+        <w:rPr>
+          <w:i/>
+          <w:iCs/>
+        </w:rPr>
+        <w:t xml:space="preserve">("Final Accuracy ({0:dd-MM-yyyy HH-mm-ss}).csv", </w:t>
+      </w:r>
+      <w:proofErr w:type="spellStart"/>
+      <w:r>
+        <w:rPr>
+          <w:i/>
+          <w:iCs/>
+        </w:rPr>
+        <w:t>DateTime.Now</w:t>
+      </w:r>
+      <w:proofErr w:type="spellEnd"/>
+      <w:r>
+        <w:rPr>
+          <w:i/>
+          <w:iCs/>
+        </w:rPr>
+        <w:t>);</w:t>
       </w:r>
     </w:p>
     <w:p>
@@ -1561,22 +1804,40 @@
       <w:r>
         <w:t xml:space="preserve">In learning phase input data sequences are getting passed to </w:t>
       </w:r>
-      <w:r>
-        <w:rPr>
-          <w:i/>
-          <w:iCs/>
-        </w:rPr>
-        <w:t>RunExperiment()</w:t>
+      <w:proofErr w:type="spellStart"/>
+      <w:r>
+        <w:rPr>
+          <w:i/>
+          <w:iCs/>
+        </w:rPr>
+        <w:t>RunExperiment</w:t>
+      </w:r>
+      <w:proofErr w:type="spellEnd"/>
+      <w:r>
+        <w:rPr>
+          <w:i/>
+          <w:iCs/>
+        </w:rPr>
+        <w:t>()</w:t>
       </w:r>
       <w:r>
         <w:t xml:space="preserve"> method. In </w:t>
       </w:r>
-      <w:r>
-        <w:rPr>
-          <w:i/>
-          <w:iCs/>
-        </w:rPr>
-        <w:t>RunExperiment()</w:t>
+      <w:proofErr w:type="spellStart"/>
+      <w:r>
+        <w:rPr>
+          <w:i/>
+          <w:iCs/>
+        </w:rPr>
+        <w:t>RunExperiment</w:t>
+      </w:r>
+      <w:proofErr w:type="spellEnd"/>
+      <w:r>
+        <w:rPr>
+          <w:i/>
+          <w:iCs/>
+        </w:rPr>
+        <w:t>()</w:t>
       </w:r>
       <w:r>
         <w:t xml:space="preserve"> method training of input sequences is done using </w:t>
@@ -1662,7 +1923,7 @@
       </w:pPr>
       <w:r>
         <w:pict w14:anchorId="3B0D7EE3">
-          <v:shape id="_x0000_i1026" type="#_x0000_t75" style="width:210.9pt;height:266.45pt">
+          <v:shape id="_x0000_i1026" type="#_x0000_t75" style="width:211pt;height:266.25pt">
             <v:imagedata r:id="rId12" o:title="Training Flow Chart"/>
           </v:shape>
         </w:pict>
@@ -1767,12 +2028,21 @@
         </w:rPr>
         <w:t xml:space="preserve"> </w:t>
       </w:r>
-      <w:r>
-        <w:rPr>
-          <w:i/>
-          <w:iCs/>
-        </w:rPr>
-        <w:t>PredictNextElement()</w:t>
+      <w:proofErr w:type="spellStart"/>
+      <w:r>
+        <w:rPr>
+          <w:i/>
+          <w:iCs/>
+        </w:rPr>
+        <w:t>PredictNextElement</w:t>
+      </w:r>
+      <w:proofErr w:type="spellEnd"/>
+      <w:r>
+        <w:rPr>
+          <w:i/>
+          <w:iCs/>
+        </w:rPr>
+        <w:t>()</w:t>
       </w:r>
       <w:r>
         <w:t xml:space="preserve"> method and Predictor class is used for prediction.</w:t>
@@ -1861,7 +2131,7 @@
       </w:pPr>
       <w:r>
         <w:pict w14:anchorId="1663CC29">
-          <v:shape id="_x0000_i1027" type="#_x0000_t75" style="width:200.9pt;height:309.4pt">
+          <v:shape id="_x0000_i1027" type="#_x0000_t75" style="width:201.05pt;height:309.3pt">
             <v:imagedata r:id="rId13" o:title=""/>
           </v:shape>
         </w:pict>
@@ -2106,7 +2376,15 @@
         <w:t xml:space="preserve"> </w:t>
       </w:r>
       <w:r>
-        <w:t xml:space="preserve">of MultiSequenceLearning experiment. </w:t>
+        <w:t xml:space="preserve">of </w:t>
+      </w:r>
+      <w:proofErr w:type="spellStart"/>
+      <w:r>
+        <w:t>MultiSequenceLearning</w:t>
+      </w:r>
+      <w:proofErr w:type="spellEnd"/>
+      <w:r>
+        <w:t xml:space="preserve"> experiment. </w:t>
       </w:r>
     </w:p>
     <w:p>
@@ -2142,7 +2420,10 @@
         <w:jc w:val="both"/>
       </w:pPr>
       <w:r>
-        <w:t>The last step is accuracy calculation phase, which has just been added as a part of new implementation and the final accuracy calculation results are being saved in an external file.</w:t>
+        <w:t xml:space="preserve">The last step is accuracy calculation phase, which has just been added as a part of new </w:t>
+      </w:r>
+      <w:r>
+        <w:t>implementation and the final accuracy calculation results are being saved in an external file.</w:t>
       </w:r>
     </w:p>
     <w:p>
@@ -2167,7 +2448,7 @@
           <w:lang w:val="en-US"/>
         </w:rPr>
         <w:pict w14:anchorId="3BBEE4A1">
-          <v:shape id="_x0000_i1028" type="#_x0000_t75" style="width:243.2pt;height:472.6pt">
+          <v:shape id="_x0000_i1028" type="#_x0000_t75" style="width:243.15pt;height:472.75pt">
             <v:imagedata r:id="rId14" o:title="Project Flow"/>
           </v:shape>
         </w:pict>
@@ -2390,6 +2671,7 @@
           <w:iCs/>
           <w:lang w:val="en-US"/>
         </w:rPr>
+        <w:lastRenderedPageBreak/>
         <w:t xml:space="preserve">Figure </w:t>
       </w:r>
       <w:r>
@@ -2608,7 +2890,21 @@
         <w:rPr>
           <w:lang w:val="en-US"/>
         </w:rPr>
-        <w:t xml:space="preserve">Accuracy is calculated by dividing matches with total number of sequenceKeyPair </w:t>
+        <w:t xml:space="preserve">Accuracy is calculated by dividing matches with total number of </w:t>
+      </w:r>
+      <w:proofErr w:type="spellStart"/>
+      <w:r>
+        <w:rPr>
+          <w:lang w:val="en-US"/>
+        </w:rPr>
+        <w:t>sequenceKeyPair</w:t>
+      </w:r>
+      <w:proofErr w:type="spellEnd"/>
+      <w:r>
+        <w:rPr>
+          <w:lang w:val="en-US"/>
+        </w:rPr>
+        <w:t xml:space="preserve"> </w:t>
       </w:r>
       <w:r>
         <w:rPr>
@@ -3641,7 +3937,15 @@
         <w:jc w:val="both"/>
       </w:pPr>
       <w:r>
-        <w:t xml:space="preserve">In MultiSequenceLearning.cs class accuracy is getting calculated by using formula </w:t>
+        <w:t xml:space="preserve">In </w:t>
+      </w:r>
+      <w:proofErr w:type="spellStart"/>
+      <w:r>
+        <w:t>MultiSequenceLearning.cs</w:t>
+      </w:r>
+      <w:proofErr w:type="spellEnd"/>
+      <w:r>
+        <w:t xml:space="preserve"> class accuracy is getting calculated by using formula </w:t>
       </w:r>
     </w:p>
     <w:p>
@@ -3658,7 +3962,23 @@
           <w:i/>
           <w:iCs/>
         </w:rPr>
-        <w:t>double accuracy = (double)matches / (double)sequenceKeyPair.Value.Count * 100.0;</w:t>
+        <w:t>double accuracy = (double)matches / (double)</w:t>
+      </w:r>
+      <w:proofErr w:type="spellStart"/>
+      <w:r>
+        <w:rPr>
+          <w:i/>
+          <w:iCs/>
+        </w:rPr>
+        <w:t>sequenceKeyPair.Value.Count</w:t>
+      </w:r>
+      <w:proofErr w:type="spellEnd"/>
+      <w:r>
+        <w:rPr>
+          <w:i/>
+          <w:iCs/>
+        </w:rPr>
+        <w:t xml:space="preserve"> * 100.0;</w:t>
       </w:r>
     </w:p>
     <w:p>
@@ -3669,8 +3989,13 @@
       <w:r>
         <w:t xml:space="preserve">This accuracy result we are exporting into csv file which is available in </w:t>
       </w:r>
-      <w:r>
-        <w:t>MySeProject.</w:t>
+      <w:proofErr w:type="spellStart"/>
+      <w:r>
+        <w:t>MySeProject</w:t>
+      </w:r>
+      <w:proofErr w:type="spellEnd"/>
+      <w:r>
+        <w:t>.</w:t>
       </w:r>
       <w:r>
         <w:rPr>
@@ -4161,7 +4486,7 @@
                 <v:path o:extrusionok="f" gradientshapeok="t" o:connecttype="rect"/>
                 <o:lock v:ext="edit" aspectratio="t"/>
               </v:shapetype>
-              <v:shape id="Grafik 4" o:spid="_x0000_i1025" type="#_x0000_t75" style="width:95.85pt;height:49.1pt;visibility:visible">
+              <v:shape id="Grafik 4" o:spid="_x0000_i1025" type="#_x0000_t75" style="width:96pt;height:48.9pt;visibility:visible">
                 <v:imagedata r:id="rId1" o:title=""/>
               </v:shape>
             </w:pict>

</xml_diff>

<commit_message>
Added dataset format in documentation
</commit_message>
<xml_diff>
--- a/source/MySEProject/Documentation/ML2223_15 Approve Prediction of Multisequence Learning.docx
+++ b/source/MySEProject/Documentation/ML2223_15 Approve Prediction of Multisequence Learning.docx
@@ -117,7 +117,7 @@
         <w:rPr>
           <w:sz w:val="18"/>
           <w:szCs w:val="18"/>
-          <w:lang w:val="en-IN"/>
+          <w:lang w:val="de-DE"/>
         </w:rPr>
         <w:br w:type="column"/>
       </w:r>
@@ -271,31 +271,41 @@
           <w:i/>
           <w:iCs/>
         </w:rPr>
-        <w:t>This paper delves into Multisequence Learning, a technique designed for acquiring insights into sequence learning and prediction. An examination of the current Multisequence Learning implementation is conducted to comprehend the mechanisms involved in learning and predicting sequences.</w:t>
+        <w:t xml:space="preserve">This paper delves into Multisequence Learning, a technique designed for acquiring insights into sequence learning and prediction. An examination of the current Multisequence Learning implementation is conducted to comprehend the mechanisms involved in learning and predicting sequences. </w:t>
       </w:r>
       <w:r>
         <w:rPr>
           <w:i/>
           <w:iCs/>
         </w:rPr>
-        <w:t xml:space="preserve"> </w:t>
+        <w:t xml:space="preserve"> This </w:t>
       </w:r>
       <w:r>
         <w:rPr>
           <w:i/>
           <w:iCs/>
         </w:rPr>
-        <w:t xml:space="preserve"> This </w:t>
-      </w:r>
-      <w:r>
+        <w:t>approach used to investigate implicit learning, where the model designed to learn the pattern in a few iteration steps and to generate the Sparse Distributed Representation (SDR) of the input and provide the matching sequences as the predicted output using predictor.</w:t>
+      </w:r>
+      <w:r>
+        <w:t xml:space="preserve"> </w:t>
+      </w:r>
+    </w:p>
+    <w:p>
+      <w:pPr>
+        <w:pStyle w:val="Abstract"/>
+        <w:ind w:firstLine="0"/>
         <w:rPr>
           <w:i/>
           <w:iCs/>
         </w:rPr>
-        <w:t>approach used to investigate implicit learning, where the model designed to learn the pattern in a few iteration steps and to generate the Sparse Distributed Representation (SDR) of the input and provide the matching sequences as the predicted output using predictor.</w:t>
-      </w:r>
-      <w:r>
-        <w:t xml:space="preserve"> </w:t>
+      </w:pPr>
+      <w:r>
+        <w:rPr>
+          <w:i/>
+          <w:iCs/>
+        </w:rPr>
+        <w:t>The existing implementation deals with training of input sequences but the process of reading input data was through hardcoded values in the codebase, whereas new implementation utilizes current working directory path for storing the input files and automates the input reading phase. This experiment has variety of industrial applications such as speech recognition, robotics natural language processing, time series prediction, financial engineering, and DNA sequencing.</w:t>
       </w:r>
     </w:p>
     <w:p>
@@ -312,7 +322,21 @@
           <w:i/>
           <w:iCs/>
         </w:rPr>
-        <w:t>The existing implementation deals with training of input sequences but the process of reading input data was through hardcoded values in the codebase, whereas new implementation utilizes current working directory path for storing the input files and automates the input reading phase. This experiment has variety of industrial applications such as speech recognition, robotics natural language processing, time series prediction, financial engineering, and DNA sequencing.</w:t>
+        <w:t xml:space="preserve">The paper highlights the new improvements made to existing application and newly introduced </w:t>
+      </w:r>
+      <w:r>
+        <w:rPr>
+          <w:i/>
+          <w:iCs/>
+        </w:rPr>
+        <w:t>accuracy</w:t>
+      </w:r>
+      <w:r>
+        <w:rPr>
+          <w:i/>
+          <w:iCs/>
+        </w:rPr>
+        <w:t xml:space="preserve"> calculation phase for the predicted sequence. Accuracy of the predicated sequence is calculated based on matching input digits with the predicted digit of the SDR and number predictions made. Accuracy can be defined as presence of specific value of test data in the given input dataset, and it is denoted in percentage. In general, the study offers insights into multi-sequence learning, introduces a novel technique that can be utilized to enhance the precision and effectiveness of sequence learning and prediction, and stores the final accuracy result in the external file.</w:t>
       </w:r>
     </w:p>
     <w:p>
@@ -329,37 +353,6 @@
           <w:i/>
           <w:iCs/>
         </w:rPr>
-        <w:t xml:space="preserve">The paper highlights the new improvements made to existing application and newly introduced </w:t>
-      </w:r>
-      <w:r>
-        <w:rPr>
-          <w:i/>
-          <w:iCs/>
-        </w:rPr>
-        <w:t>accuracy</w:t>
-      </w:r>
-      <w:r>
-        <w:rPr>
-          <w:i/>
-          <w:iCs/>
-        </w:rPr>
-        <w:t xml:space="preserve"> calculation phase for the predicted sequence. Accuracy of the predicated sequence is calculated based on matching input digits with the predicted digit of the SDR and number predictions made. Accuracy can be defined as presence of specific value of test data in the given input dataset, and it is denoted in percentage. In general, the study offers insights into multi-sequence learning, introduces a novel technique that can be utilized to enhance the precision and effectiveness of sequence learning and prediction, and stores the final accuracy result in the external file.</w:t>
-      </w:r>
-    </w:p>
-    <w:p>
-      <w:pPr>
-        <w:pStyle w:val="Abstract"/>
-        <w:ind w:firstLine="0"/>
-        <w:rPr>
-          <w:i/>
-          <w:iCs/>
-        </w:rPr>
-      </w:pPr>
-      <w:r>
-        <w:rPr>
-          <w:i/>
-          <w:iCs/>
-        </w:rPr>
         <w:t>Keywords—: Machine Learning, multisequence learning, SDR, Prediction, Accuracy.</w:t>
       </w:r>
     </w:p>
@@ -493,6 +486,45 @@
         </w:rPr>
         <w:t>]</w:t>
       </w:r>
+    </w:p>
+    <w:p>
+      <w:pPr>
+        <w:pStyle w:val="Heading1"/>
+        <w:rPr>
+          <w:lang w:val="en-IN"/>
+        </w:rPr>
+      </w:pPr>
+      <w:r>
+        <w:rPr>
+          <w:b/>
+          <w:bCs/>
+          <w:lang w:val="en-IN"/>
+        </w:rPr>
+        <w:t>LITERATURE</w:t>
+      </w:r>
+      <w:r>
+        <w:rPr>
+          <w:lang w:val="en-IN"/>
+        </w:rPr>
+        <w:t xml:space="preserve"> </w:t>
+      </w:r>
+      <w:r>
+        <w:rPr>
+          <w:b/>
+          <w:bCs/>
+          <w:lang w:val="en-IN"/>
+        </w:rPr>
+        <w:t>SURVEY</w:t>
+      </w:r>
+    </w:p>
+    <w:p>
+      <w:pPr>
+        <w:jc w:val="both"/>
+        <w:rPr>
+          <w:noProof/>
+          <w:lang w:val="en-IN"/>
+        </w:rPr>
+      </w:pPr>
     </w:p>
     <w:p>
       <w:pPr>
@@ -673,11 +705,11 @@
         </w:rPr>
       </w:pPr>
       <w:r>
-        <w:t xml:space="preserve">Information is transferred up the hierarchy in layers in the HTM design, with each layer producing progressively more intricate representations of the input. An HTM system typically receives its input as a stream of high-dimensional sensory data, such audio or video. Depending on the input, the output consists of several predictions or actions. Overall, the HTM architecture provides a solid and flexible framework for building intelligent systems that can adapt to and learn </w:t>
+        <w:t xml:space="preserve">Information is transferred up the hierarchy in layers in the HTM design, with each layer producing progressively more intricate representations of the input. An HTM system typically receives its input as a stream of high-dimensional sensory data, such audio or video. Depending on the input, the output consists of </w:t>
       </w:r>
       <w:r>
         <w:lastRenderedPageBreak/>
-        <w:t>from new data over time.</w:t>
+        <w:t>several predictions or actions. Overall, the HTM architecture provides a solid and flexible framework for building intelligent systems that can adapt to and learn from new data over time.</w:t>
       </w:r>
       <w:r>
         <w:t xml:space="preserve"> [4]</w:t>
@@ -832,168 +864,64 @@
         <w:rPr>
           <w:lang w:val="en-IN"/>
         </w:rPr>
-        <w:t xml:space="preserve">The Predictor object is returned by the Run() method of the </w:t>
-      </w:r>
-      <w:proofErr w:type="spellStart"/>
-      <w:r>
+        <w:t>The Predictor object is returned by the Run() method of the MultiSequenceLearning class. This Predictor object is an instance of the PredictorBase abstract class defined in the NeoCortexApi library.</w:t>
+      </w:r>
+    </w:p>
+    <w:p>
+      <w:pPr>
+        <w:ind w:left="360"/>
+        <w:jc w:val="both"/>
         <w:rPr>
           <w:lang w:val="en-IN"/>
         </w:rPr>
-        <w:t>MultiSequenceLearning</w:t>
-      </w:r>
-      <w:proofErr w:type="spellEnd"/>
+      </w:pPr>
       <w:r>
         <w:rPr>
           <w:lang w:val="en-IN"/>
         </w:rPr>
-        <w:t xml:space="preserve"> class. This Predictor object is an instance of the </w:t>
-      </w:r>
-      <w:proofErr w:type="spellStart"/>
-      <w:r>
+        <w:t>The Predictor object returned by the Run() method is an instance of a specific subclass of PredictorBase, which is responsible for making predictions based on the input sequences that were used to train the model. The exact subclass of PredictorBase that is returned depends on the specific type of prediction task that is being performed.</w:t>
+      </w:r>
+    </w:p>
+    <w:p>
+      <w:pPr>
+        <w:ind w:left="360"/>
+        <w:jc w:val="both"/>
         <w:rPr>
           <w:lang w:val="en-IN"/>
         </w:rPr>
-        <w:t>PredictorBase</w:t>
-      </w:r>
-      <w:proofErr w:type="spellEnd"/>
+      </w:pPr>
       <w:r>
         <w:rPr>
           <w:lang w:val="en-IN"/>
         </w:rPr>
-        <w:t xml:space="preserve"> abstract class defined in the </w:t>
-      </w:r>
-      <w:proofErr w:type="spellStart"/>
-      <w:r>
+        <w:t>The PredictorBase class provides a common interface for making predictions across different types of prediction tasks, such as classification, anomaly detection, or sequence prediction. It defines a Compute() method that takes an input vector and returns a list of predicted values. The specific implementation of Compute() depends on the subclass of PredictorBase.</w:t>
+      </w:r>
+    </w:p>
+    <w:p>
+      <w:pPr>
+        <w:ind w:left="360"/>
+        <w:jc w:val="both"/>
         <w:rPr>
           <w:lang w:val="en-IN"/>
         </w:rPr>
-        <w:t>NeoCortexApi</w:t>
-      </w:r>
-      <w:proofErr w:type="spellEnd"/>
+      </w:pPr>
       <w:r>
         <w:rPr>
           <w:lang w:val="en-IN"/>
         </w:rPr>
-        <w:t xml:space="preserve"> library.</w:t>
-      </w:r>
-    </w:p>
-    <w:p>
-      <w:pPr>
-        <w:ind w:left="360"/>
-        <w:jc w:val="both"/>
+        <w:t xml:space="preserve">The Predictor object is used to make predictions about future values in the input sequences after the Model has been trained on historical data. The Predictor object encapsulates the internal state of the trained </w:t>
+      </w:r>
+      <w:r>
         <w:rPr>
           <w:lang w:val="en-IN"/>
         </w:rPr>
-      </w:pPr>
+        <w:t>model</w:t>
+      </w:r>
       <w:r>
         <w:rPr>
           <w:lang w:val="en-IN"/>
         </w:rPr>
-        <w:t xml:space="preserve">The Predictor object returned by the Run() method is an instance of a specific subclass of </w:t>
-      </w:r>
-      <w:proofErr w:type="spellStart"/>
-      <w:r>
-        <w:rPr>
-          <w:lang w:val="en-IN"/>
-        </w:rPr>
-        <w:t>PredictorBase</w:t>
-      </w:r>
-      <w:proofErr w:type="spellEnd"/>
-      <w:r>
-        <w:rPr>
-          <w:lang w:val="en-IN"/>
-        </w:rPr>
-        <w:t xml:space="preserve">, which is responsible for making predictions based on the input sequences that were used to train the model. The exact subclass of </w:t>
-      </w:r>
-      <w:proofErr w:type="spellStart"/>
-      <w:r>
-        <w:rPr>
-          <w:lang w:val="en-IN"/>
-        </w:rPr>
-        <w:t>PredictorBase</w:t>
-      </w:r>
-      <w:proofErr w:type="spellEnd"/>
-      <w:r>
-        <w:rPr>
-          <w:lang w:val="en-IN"/>
-        </w:rPr>
-        <w:t xml:space="preserve"> that is returned depends on the specific type of prediction task that is being performed.</w:t>
-      </w:r>
-    </w:p>
-    <w:p>
-      <w:pPr>
-        <w:ind w:left="360"/>
-        <w:jc w:val="both"/>
-        <w:rPr>
-          <w:lang w:val="en-IN"/>
-        </w:rPr>
-      </w:pPr>
-      <w:r>
-        <w:rPr>
-          <w:lang w:val="en-IN"/>
-        </w:rPr>
-        <w:t xml:space="preserve">The </w:t>
-      </w:r>
-      <w:proofErr w:type="spellStart"/>
-      <w:r>
-        <w:rPr>
-          <w:lang w:val="en-IN"/>
-        </w:rPr>
-        <w:t>PredictorBase</w:t>
-      </w:r>
-      <w:proofErr w:type="spellEnd"/>
-      <w:r>
-        <w:rPr>
-          <w:lang w:val="en-IN"/>
-        </w:rPr>
-        <w:t xml:space="preserve"> class provides a common interface for making predictions across different types of prediction tasks, such as classification, anomaly detection, or sequence prediction. It defines a Compute() method that takes an input vector and returns a list of predicted values. The specific implementation of Compute() depends on the subclass of </w:t>
-      </w:r>
-      <w:proofErr w:type="spellStart"/>
-      <w:r>
-        <w:rPr>
-          <w:lang w:val="en-IN"/>
-        </w:rPr>
-        <w:t>PredictorBase</w:t>
-      </w:r>
-      <w:proofErr w:type="spellEnd"/>
-      <w:r>
-        <w:rPr>
-          <w:lang w:val="en-IN"/>
-        </w:rPr>
-        <w:t>.</w:t>
-      </w:r>
-    </w:p>
-    <w:p>
-      <w:pPr>
-        <w:ind w:left="360"/>
-        <w:jc w:val="both"/>
-        <w:rPr>
-          <w:lang w:val="en-IN"/>
-        </w:rPr>
-      </w:pPr>
-      <w:r>
-        <w:rPr>
-          <w:lang w:val="en-IN"/>
-        </w:rPr>
-        <w:t xml:space="preserve">The Predictor object is used to make predictions about future values in the input sequences after the Model has been trained on historical data. The Predictor object encapsulates the internal state of the trained </w:t>
-      </w:r>
-      <w:r>
-        <w:rPr>
-          <w:lang w:val="en-IN"/>
-        </w:rPr>
-        <w:t>model</w:t>
-      </w:r>
-      <w:r>
-        <w:rPr>
-          <w:lang w:val="en-IN"/>
-        </w:rPr>
-        <w:t xml:space="preserve"> and </w:t>
-      </w:r>
-      <w:r>
-        <w:rPr>
-          <w:lang w:val="en-IN"/>
-        </w:rPr>
-        <w:t xml:space="preserve">is used to generate predictions by computing the most likely next value in the sequence based on the current input and the </w:t>
+        <w:t xml:space="preserve"> and is used to generate predictions by computing the most likely next value in the sequence based on the current input and the </w:t>
       </w:r>
       <w:r>
         <w:rPr>
@@ -1133,50 +1061,257 @@
     </w:p>
     <w:p>
       <w:pPr>
+        <w:jc w:val="both"/>
+      </w:pPr>
+      <w:r>
+        <w:t xml:space="preserve">       </w:t>
+      </w:r>
+      <w:r>
+        <w:t xml:space="preserve">Before deep dive in the method first understand </w:t>
+      </w:r>
+    </w:p>
+    <w:p>
+      <w:pPr>
+        <w:jc w:val="both"/>
+      </w:pPr>
+      <w:r>
+        <w:t xml:space="preserve">       </w:t>
+      </w:r>
+      <w:r>
+        <w:t>datasets which are used for Multi Sequence Learning.</w:t>
+      </w:r>
+    </w:p>
+    <w:p>
+      <w:pPr>
         <w:pStyle w:val="Heading2"/>
-      </w:pPr>
-      <w:r>
-        <w:t xml:space="preserve">GetInputFromTextFile( </w:t>
-      </w:r>
-      <w:r>
-        <w:t>)</w:t>
-      </w:r>
-      <w:r>
-        <w:t>:</w:t>
-      </w:r>
-    </w:p>
-    <w:p>
-      <w:pPr>
-        <w:ind w:left="360"/>
-        <w:jc w:val="both"/>
-      </w:pPr>
-      <w:r>
+        <w:numPr>
+          <w:ilvl w:val="0"/>
+          <w:numId w:val="0"/>
+        </w:numPr>
+        <w:rPr>
+          <w:b/>
+          <w:bCs/>
+        </w:rPr>
+      </w:pPr>
+      <w:r>
+        <w:rPr>
+          <w:b/>
+          <w:bCs/>
+        </w:rPr>
+        <w:t xml:space="preserve">      </w:t>
+      </w:r>
+      <w:r>
+        <w:rPr>
+          <w:b/>
+          <w:bCs/>
+        </w:rPr>
+        <w:t>Datasets</w:t>
+      </w:r>
+    </w:p>
+    <w:p>
+      <w:pPr>
+        <w:jc w:val="both"/>
+      </w:pPr>
+      <w:r>
+        <w:t xml:space="preserve">      </w:t>
+      </w:r>
+      <w:r>
+        <w:t xml:space="preserve">Multiple </w:t>
+      </w:r>
+      <w:r>
+        <w:t>s</w:t>
+      </w:r>
+      <w:r>
+        <w:t xml:space="preserve">equence of </w:t>
+      </w:r>
+      <w:r>
+        <w:t>n</w:t>
+      </w:r>
+      <w:r>
+        <w:t>umbers in csv-file</w:t>
+      </w:r>
+      <w:r>
+        <w:t xml:space="preserve"> as below</w:t>
+      </w:r>
+      <w:r>
+        <w:t xml:space="preserve">: </w:t>
+      </w:r>
+    </w:p>
+    <w:p>
+      <w:pPr>
+        <w:jc w:val="both"/>
         <w:rPr>
           <w:i/>
           <w:iCs/>
-        </w:rPr>
-        <w:t>Issue:</w:t>
-      </w:r>
-      <w:r>
-        <w:t xml:space="preserve"> </w:t>
-      </w:r>
-      <w:r>
-        <w:t>In the existing</w:t>
-      </w:r>
-      <w:r>
-        <w:t xml:space="preserve"> </w:t>
-      </w:r>
-      <w:r>
-        <w:t xml:space="preserve">implementation of Multisequence learning project, in all the </w:t>
-      </w:r>
-      <w:r>
-        <w:t>method</w:t>
-      </w:r>
-      <w:r>
-        <w:t>s</w:t>
-      </w:r>
-      <w:r>
-        <w:t xml:space="preserve"> inputs were hardcoded so if user wants to change the input, then it’s necessary to change the input sequences from the code. so, to resolve the issue we have tested different methods to take the inputs from the file.</w:t>
+          <w:sz w:val="18"/>
+          <w:szCs w:val="18"/>
+          <w:lang w:val="en-IN"/>
+        </w:rPr>
+      </w:pPr>
+    </w:p>
+    <w:p>
+      <w:pPr>
+        <w:jc w:val="both"/>
+      </w:pPr>
+      <w:r>
+        <w:t xml:space="preserve">     </w:t>
+      </w:r>
+      <w:r>
+        <w:t>seq1: 2, 4,6,8,10,12,14,16</w:t>
+      </w:r>
+    </w:p>
+    <w:p>
+      <w:pPr>
+        <w:jc w:val="both"/>
+      </w:pPr>
+      <w:r>
+        <w:t xml:space="preserve">     </w:t>
+      </w:r>
+      <w:r>
+        <w:t xml:space="preserve">seq2: </w:t>
+      </w:r>
+      <w:r>
+        <w:t>3</w:t>
+      </w:r>
+      <w:r>
+        <w:t xml:space="preserve">, </w:t>
+      </w:r>
+      <w:r>
+        <w:t>7</w:t>
+      </w:r>
+      <w:r>
+        <w:t>, 1</w:t>
+      </w:r>
+      <w:r>
+        <w:t>4</w:t>
+      </w:r>
+      <w:r>
+        <w:t>, 16,2</w:t>
+      </w:r>
+      <w:r>
+        <w:t>2</w:t>
+      </w:r>
+      <w:r>
+        <w:t>,</w:t>
+      </w:r>
+      <w:r>
+        <w:t>2</w:t>
+      </w:r>
+      <w:r>
+        <w:t>5,3</w:t>
+      </w:r>
+      <w:r>
+        <w:t>0</w:t>
+      </w:r>
+    </w:p>
+    <w:p>
+      <w:pPr>
+        <w:jc w:val="both"/>
+      </w:pPr>
+      <w:r>
+        <w:t xml:space="preserve">     </w:t>
+      </w:r>
+      <w:r>
+        <w:t>seq3: 1, 2,3,4,5,6,7,8,</w:t>
+      </w:r>
+      <w:r>
+        <w:t>9</w:t>
+      </w:r>
+      <w:r>
+        <w:t>,1</w:t>
+      </w:r>
+      <w:r>
+        <w:t>2</w:t>
+      </w:r>
+    </w:p>
+    <w:p>
+      <w:pPr>
+        <w:jc w:val="both"/>
+      </w:pPr>
+      <w:r>
+        <w:t xml:space="preserve">    </w:t>
+      </w:r>
+      <w:r>
+        <w:t>.</w:t>
+      </w:r>
+    </w:p>
+    <w:p>
+      <w:pPr>
+        <w:jc w:val="both"/>
+      </w:pPr>
+      <w:r>
+        <w:t xml:space="preserve">    </w:t>
+      </w:r>
+      <w:r>
+        <w:rPr>
+          <w:lang w:val="en-IN"/>
+        </w:rPr>
+        <w:t>.</w:t>
+      </w:r>
+    </w:p>
+    <w:p>
+      <w:pPr>
+        <w:jc w:val="both"/>
+        <w:rPr>
+          <w:lang w:val="en-IN"/>
+        </w:rPr>
+      </w:pPr>
+      <w:r>
+        <w:rPr>
+          <w:lang w:val="en-IN"/>
+        </w:rPr>
+        <w:t xml:space="preserve">    </w:t>
+      </w:r>
+      <w:r>
+        <w:rPr>
+          <w:lang w:val="en-IN"/>
+        </w:rPr>
+        <w:t xml:space="preserve">Seqn: </w:t>
+      </w:r>
+      <w:r>
+        <w:rPr>
+          <w:lang w:val="en-IN"/>
+        </w:rPr>
+        <w:t>2</w:t>
+      </w:r>
+      <w:r>
+        <w:rPr>
+          <w:lang w:val="en-IN"/>
+        </w:rPr>
+        <w:t>,5,7,3,1,6,7,8,9</w:t>
+      </w:r>
+      <w:r>
+        <w:rPr>
+          <w:lang w:val="en-IN"/>
+        </w:rPr>
+        <w:t>,13</w:t>
+      </w:r>
+    </w:p>
+    <w:p>
+      <w:pPr>
+        <w:jc w:val="both"/>
+      </w:pPr>
+    </w:p>
+    <w:p>
+      <w:pPr>
+        <w:jc w:val="both"/>
+        <w:rPr>
+          <w:lang w:val="en-IN"/>
+        </w:rPr>
+      </w:pPr>
+    </w:p>
+    <w:p>
+      <w:pPr>
+        <w:pStyle w:val="Heading2"/>
+      </w:pPr>
+      <w:r>
+        <w:t xml:space="preserve">GetInputFromTextFile( </w:t>
+      </w:r>
+      <w:r>
+        <w:t>)</w:t>
+      </w:r>
+      <w:r>
+        <w:t>:</w:t>
       </w:r>
     </w:p>
     <w:p>
@@ -1189,33 +1324,28 @@
           <w:i/>
           <w:iCs/>
         </w:rPr>
-        <w:t>Solution:</w:t>
+        <w:t>Issue:</w:t>
       </w:r>
       <w:r>
         <w:t xml:space="preserve"> </w:t>
       </w:r>
       <w:r>
-        <w:t xml:space="preserve">Team has implemented </w:t>
-      </w:r>
-      <w:r>
-        <w:t>logic</w:t>
-      </w:r>
-      <w:r>
-        <w:t xml:space="preserve"> to take the inputs from the Text file. We have tried 2 approaches to split the multiple input sequences by using comma ‘,’ to separate each digit of the input sequence and using special character at the end of each sequence for splitting it from other input sequences. In this case we used semi-colon ‘;’ to split.</w:t>
-      </w:r>
-    </w:p>
-    <w:p>
-      <w:pPr>
-        <w:ind w:left="360"/>
-        <w:jc w:val="both"/>
-      </w:pPr>
-    </w:p>
-    <w:p>
-      <w:pPr>
-        <w:pStyle w:val="Heading2"/>
-      </w:pPr>
-      <w:r>
-        <w:t>GetInputFromCsvFile( ):</w:t>
+        <w:t>In the existing</w:t>
+      </w:r>
+      <w:r>
+        <w:t xml:space="preserve"> </w:t>
+      </w:r>
+      <w:r>
+        <w:t xml:space="preserve">implementation of Multisequence learning project, in all the </w:t>
+      </w:r>
+      <w:r>
+        <w:t>method</w:t>
+      </w:r>
+      <w:r>
+        <w:t>s</w:t>
+      </w:r>
+      <w:r>
+        <w:t xml:space="preserve"> inputs were hardcoded so if user wants to change the input, then it’s necessary to change the input sequences from the code. so, to resolve the issue we have tested different methods to take the inputs from the file.</w:t>
       </w:r>
     </w:p>
     <w:p>
@@ -1228,91 +1358,105 @@
           <w:i/>
           <w:iCs/>
         </w:rPr>
-        <w:t xml:space="preserve">Issue: </w:t>
-      </w:r>
-      <w:r>
-        <w:t>The</w:t>
-      </w:r>
-      <w:r>
-        <w:t xml:space="preserve"> significant issue we faced by using th</w:t>
-      </w:r>
-      <w:r>
-        <w:t xml:space="preserve">e </w:t>
-      </w:r>
-      <w:r>
-        <w:t>.</w:t>
-      </w:r>
-      <w:r>
-        <w:t>txt file</w:t>
-      </w:r>
-      <w:r>
-        <w:t xml:space="preserve"> approach is we had to add both comma ‘,’ and semi-colon ‘;’ at the end of each input sequence, which is not a feasible solution and by which text file also looks inappropriate.</w:t>
+        <w:t>Solution:</w:t>
+      </w:r>
+      <w:r>
+        <w:t xml:space="preserve"> </w:t>
+      </w:r>
+      <w:r>
+        <w:t xml:space="preserve">Team has implemented </w:t>
+      </w:r>
+      <w:r>
+        <w:t>logic</w:t>
+      </w:r>
+      <w:r>
+        <w:t xml:space="preserve"> to take the inputs from the Text file. We have tried 2 approaches to split the multiple input sequences by using comma ‘,’ to separate each digit of the input sequence and using special character at the end of each sequence for splitting it from other input sequences. In this case we used semi-colon ‘;’ to split.</w:t>
       </w:r>
     </w:p>
     <w:p>
       <w:pPr>
         <w:ind w:left="360"/>
         <w:jc w:val="both"/>
+      </w:pPr>
+    </w:p>
+    <w:p>
+      <w:pPr>
+        <w:pStyle w:val="Heading2"/>
+      </w:pPr>
+      <w:r>
+        <w:lastRenderedPageBreak/>
+        <w:t>GetInputFromCsvFile( ):</w:t>
+      </w:r>
+    </w:p>
+    <w:p>
+      <w:pPr>
+        <w:ind w:left="360"/>
+        <w:jc w:val="both"/>
+      </w:pPr>
+      <w:r>
         <w:rPr>
           <w:i/>
           <w:iCs/>
         </w:rPr>
-      </w:pPr>
-      <w:r>
+        <w:t xml:space="preserve">Issue: </w:t>
+      </w:r>
+      <w:r>
+        <w:t>The</w:t>
+      </w:r>
+      <w:r>
+        <w:t xml:space="preserve"> significant issue we faced by using th</w:t>
+      </w:r>
+      <w:r>
+        <w:t xml:space="preserve">e </w:t>
+      </w:r>
+      <w:r>
+        <w:t>.</w:t>
+      </w:r>
+      <w:r>
+        <w:t>txt file</w:t>
+      </w:r>
+      <w:r>
+        <w:t xml:space="preserve"> approach is we had to add both comma ‘,’ and semi-colon ‘;’ at the end of each input sequence, which is not a feasible solution and by which text file also looks inappropriate.</w:t>
+      </w:r>
+    </w:p>
+    <w:p>
+      <w:pPr>
+        <w:ind w:left="360"/>
+        <w:jc w:val="both"/>
         <w:rPr>
           <w:i/>
           <w:iCs/>
         </w:rPr>
-        <w:t>Solution:</w:t>
-      </w:r>
-      <w:r>
-        <w:t xml:space="preserve"> </w:t>
-      </w:r>
-      <w:r>
-        <w:t xml:space="preserve">We have </w:t>
-      </w:r>
-      <w:r>
-        <w:t xml:space="preserve">implemented </w:t>
-      </w:r>
-      <w:r>
-        <w:t xml:space="preserve">.csv file logic </w:t>
-      </w:r>
-      <w:r>
-        <w:t>to take the inputs from the CSV file. CSV stands for "Comma-Separated Values". It is a file format used for storing and exchanging tabular data, such as spreadsheets or databases. In a CSV file, each line represents a row of data and each field within a row is separated by a comma. CSV files are simple and widely supported, making them a popular choice for data exchange between different systems and applications.</w:t>
-      </w:r>
-    </w:p>
-    <w:p>
-      <w:pPr>
-        <w:pStyle w:val="Heading2"/>
-      </w:pPr>
-      <w:r>
-        <w:t>GetInputFromExcelFile():</w:t>
-      </w:r>
-    </w:p>
-    <w:p>
-      <w:pPr>
-        <w:ind w:left="360"/>
-        <w:jc w:val="both"/>
       </w:pPr>
       <w:r>
         <w:rPr>
           <w:i/>
           <w:iCs/>
         </w:rPr>
-        <w:t>Issue:</w:t>
+        <w:t>Solution:</w:t>
       </w:r>
       <w:r>
         <w:t xml:space="preserve"> </w:t>
       </w:r>
       <w:r>
-        <w:t xml:space="preserve">The problem with CSV file is we need to add one non double character at end of each row to terminate </w:t>
-      </w:r>
-      <w:r>
-        <w:lastRenderedPageBreak/>
-        <w:t>the row/sequence and take the next sequence. This can cause an issue in real time working environment</w:t>
-      </w:r>
-      <w:r>
-        <w:t>.</w:t>
+        <w:t xml:space="preserve">We have </w:t>
+      </w:r>
+      <w:r>
+        <w:t xml:space="preserve">implemented </w:t>
+      </w:r>
+      <w:r>
+        <w:t xml:space="preserve">.csv file logic </w:t>
+      </w:r>
+      <w:r>
+        <w:t>to take the inputs from the CSV file. CSV stands for "Comma-Separated Values". It is a file format used for storing and exchanging tabular data, such as spreadsheets or databases. In a CSV file, each line represents a row of data and each field within a row is separated by a comma. CSV files are simple and widely supported, making them a popular choice for data exchange between different systems and applications.</w:t>
+      </w:r>
+    </w:p>
+    <w:p>
+      <w:pPr>
+        <w:pStyle w:val="Heading2"/>
+      </w:pPr>
+      <w:r>
+        <w:t>GetInputFromExcelFile():</w:t>
       </w:r>
     </w:p>
     <w:p>
@@ -1325,38 +1469,16 @@
           <w:i/>
           <w:iCs/>
         </w:rPr>
-        <w:t>Solution:</w:t>
+        <w:t>Issue:</w:t>
       </w:r>
       <w:r>
         <w:t xml:space="preserve"> </w:t>
       </w:r>
       <w:r>
-        <w:t xml:space="preserve">In implemented method we are using .xlsx file type to take the input sequences. Which are referred as training data sequences. Here we overcame the issues of the previous methods where we need to add any non-double value to terminate the row/sequence and to jump to the next row/sequence and any special in case of text file to jump over the next input sequence. To implement this feature we used the </w:t>
-      </w:r>
-      <w:proofErr w:type="spellStart"/>
-      <w:r>
-        <w:t>string.IsNullOrWhiteSpace</w:t>
-      </w:r>
-      <w:proofErr w:type="spellEnd"/>
-      <w:r>
-        <w:t>( ) property.</w:t>
-      </w:r>
-    </w:p>
-    <w:p>
-      <w:pPr>
-        <w:pStyle w:val="Heading2"/>
-      </w:pPr>
-      <w:r>
-        <w:t>GetSubSequencesInputFromExcelFile(</w:t>
-      </w:r>
-      <w:r>
-        <w:t xml:space="preserve"> </w:t>
-      </w:r>
-      <w:r>
-        <w:t>)</w:t>
-      </w:r>
-      <w:r>
-        <w:t>:</w:t>
+        <w:t>The problem with CSV file is we need to add one non double character at end of each row to terminate the row/sequence and take the next sequence. This can cause an issue in real time working environment</w:t>
+      </w:r>
+      <w:r>
+        <w:t>.</w:t>
       </w:r>
     </w:p>
     <w:p>
@@ -1369,19 +1491,30 @@
           <w:i/>
           <w:iCs/>
         </w:rPr>
-        <w:t>Issue:</w:t>
+        <w:t>Solution:</w:t>
       </w:r>
       <w:r>
         <w:t xml:space="preserve"> </w:t>
       </w:r>
       <w:r>
-        <w:t>In the existing</w:t>
-      </w:r>
-      <w:r>
-        <w:t xml:space="preserve"> implementation </w:t>
-      </w:r>
-      <w:r>
-        <w:t xml:space="preserve">inputs were hardcoded so if user wants to change the input, then it’s necessary to change the input sequences from the code. </w:t>
+        <w:t>In implemented method we are using .xlsx file type to take the input sequences. Which are referred as training data sequences. Here we overcame the issues of the previous methods where we need to add any non-double value to terminate the row/sequence and to jump to the next row/sequence and any special in case of text file to jump over the next input sequence. To implement this feature we used the string.IsNullOrWhiteSpace( ) property.</w:t>
+      </w:r>
+    </w:p>
+    <w:p>
+      <w:pPr>
+        <w:pStyle w:val="Heading2"/>
+      </w:pPr>
+      <w:r>
+        <w:t>GetSubSequencesInputFromExcelFile(</w:t>
+      </w:r>
+      <w:r>
+        <w:t xml:space="preserve"> </w:t>
+      </w:r>
+      <w:r>
+        <w:t>)</w:t>
+      </w:r>
+      <w:r>
+        <w:t>:</w:t>
       </w:r>
     </w:p>
     <w:p>
@@ -1394,6 +1527,31 @@
           <w:i/>
           <w:iCs/>
         </w:rPr>
+        <w:t>Issue:</w:t>
+      </w:r>
+      <w:r>
+        <w:t xml:space="preserve"> </w:t>
+      </w:r>
+      <w:r>
+        <w:t>In the existing</w:t>
+      </w:r>
+      <w:r>
+        <w:t xml:space="preserve"> implementation </w:t>
+      </w:r>
+      <w:r>
+        <w:t xml:space="preserve">inputs were hardcoded so if user wants to change the input, then it’s necessary to change the input sequences from the code. </w:t>
+      </w:r>
+    </w:p>
+    <w:p>
+      <w:pPr>
+        <w:ind w:left="360"/>
+        <w:jc w:val="both"/>
+      </w:pPr>
+      <w:r>
+        <w:rPr>
+          <w:i/>
+          <w:iCs/>
+        </w:rPr>
         <w:t>Solution:</w:t>
       </w:r>
       <w:r>
@@ -1439,39 +1597,7 @@
         <w:t>file. We</w:t>
       </w:r>
       <w:r>
-        <w:t xml:space="preserve"> are passing the </w:t>
-      </w:r>
-      <w:proofErr w:type="spellStart"/>
-      <w:r>
-        <w:t>TestSubSequences</w:t>
-      </w:r>
-      <w:proofErr w:type="spellEnd"/>
-      <w:r>
-        <w:t xml:space="preserve"> to the </w:t>
-      </w:r>
-      <w:proofErr w:type="spellStart"/>
-      <w:r>
-        <w:t>SubSequences</w:t>
-      </w:r>
-      <w:proofErr w:type="spellEnd"/>
-      <w:r>
-        <w:t xml:space="preserve"> list of type double. After reading all the </w:t>
-      </w:r>
-      <w:proofErr w:type="spellStart"/>
-      <w:r>
-        <w:t>TestSubSequences</w:t>
-      </w:r>
-      <w:proofErr w:type="spellEnd"/>
-      <w:r>
-        <w:t xml:space="preserve"> we are returning </w:t>
-      </w:r>
-      <w:proofErr w:type="spellStart"/>
-      <w:r>
-        <w:t>SubSequences</w:t>
-      </w:r>
-      <w:proofErr w:type="spellEnd"/>
-      <w:r>
-        <w:t>.</w:t>
+        <w:t xml:space="preserve"> are passing the TestSubSequences to the SubSequences list of type double. After reading all the TestSubSequences we are returning SubSequences.</w:t>
       </w:r>
     </w:p>
     <w:p>
@@ -1651,55 +1777,7 @@
           <w:i/>
           <w:iCs/>
         </w:rPr>
-        <w:t xml:space="preserve">string </w:t>
-      </w:r>
-      <w:proofErr w:type="spellStart"/>
-      <w:r>
-        <w:rPr>
-          <w:i/>
-          <w:iCs/>
-        </w:rPr>
-        <w:t>fileName</w:t>
-      </w:r>
-      <w:proofErr w:type="spellEnd"/>
-      <w:r>
-        <w:rPr>
-          <w:i/>
-          <w:iCs/>
-        </w:rPr>
-        <w:t xml:space="preserve"> = </w:t>
-      </w:r>
-      <w:proofErr w:type="spellStart"/>
-      <w:r>
-        <w:rPr>
-          <w:i/>
-          <w:iCs/>
-        </w:rPr>
-        <w:t>string.Format</w:t>
-      </w:r>
-      <w:proofErr w:type="spellEnd"/>
-      <w:r>
-        <w:rPr>
-          <w:i/>
-          <w:iCs/>
-        </w:rPr>
-        <w:t xml:space="preserve">("Final Accuracy ({0:dd-MM-yyyy HH-mm-ss}).csv", </w:t>
-      </w:r>
-      <w:proofErr w:type="spellStart"/>
-      <w:r>
-        <w:rPr>
-          <w:i/>
-          <w:iCs/>
-        </w:rPr>
-        <w:t>DateTime.Now</w:t>
-      </w:r>
-      <w:proofErr w:type="spellEnd"/>
-      <w:r>
-        <w:rPr>
-          <w:i/>
-          <w:iCs/>
-        </w:rPr>
-        <w:t>);</w:t>
+        <w:t>string fileName = string.Format("Final Accuracy ({0:dd-MM-yyyy HH-mm-ss}).csv", DateTime.Now);</w:t>
       </w:r>
     </w:p>
     <w:p>
@@ -1804,40 +1882,22 @@
       <w:r>
         <w:t xml:space="preserve">In learning phase input data sequences are getting passed to </w:t>
       </w:r>
-      <w:proofErr w:type="spellStart"/>
       <w:r>
         <w:rPr>
           <w:i/>
           <w:iCs/>
         </w:rPr>
-        <w:t>RunExperiment</w:t>
-      </w:r>
-      <w:proofErr w:type="spellEnd"/>
+        <w:t>RunExperiment()</w:t>
+      </w:r>
+      <w:r>
+        <w:t xml:space="preserve"> method. In </w:t>
+      </w:r>
       <w:r>
         <w:rPr>
           <w:i/>
           <w:iCs/>
         </w:rPr>
-        <w:t>()</w:t>
-      </w:r>
-      <w:r>
-        <w:t xml:space="preserve"> method. In </w:t>
-      </w:r>
-      <w:proofErr w:type="spellStart"/>
-      <w:r>
-        <w:rPr>
-          <w:i/>
-          <w:iCs/>
-        </w:rPr>
-        <w:t>RunExperiment</w:t>
-      </w:r>
-      <w:proofErr w:type="spellEnd"/>
-      <w:r>
-        <w:rPr>
-          <w:i/>
-          <w:iCs/>
-        </w:rPr>
-        <w:t>()</w:t>
+        <w:t>RunExperiment()</w:t>
       </w:r>
       <w:r>
         <w:t xml:space="preserve"> method training of input sequences is done using </w:t>
@@ -1922,8 +1982,9 @@
         <w:jc w:val="both"/>
       </w:pPr>
       <w:r>
+        <w:lastRenderedPageBreak/>
         <w:pict w14:anchorId="3B0D7EE3">
-          <v:shape id="_x0000_i1026" type="#_x0000_t75" style="width:211pt;height:266.25pt">
+          <v:shape id="_x0000_i1026" type="#_x0000_t75" style="width:211.2pt;height:266.4pt">
             <v:imagedata r:id="rId12" o:title="Training Flow Chart"/>
           </v:shape>
         </w:pict>
@@ -2028,24 +2089,34 @@
         </w:rPr>
         <w:t xml:space="preserve"> </w:t>
       </w:r>
-      <w:proofErr w:type="spellStart"/>
       <w:r>
         <w:rPr>
           <w:i/>
           <w:iCs/>
         </w:rPr>
-        <w:t>PredictNextElement</w:t>
-      </w:r>
-      <w:proofErr w:type="spellEnd"/>
+        <w:t>PredictNextElement()</w:t>
+      </w:r>
+      <w:r>
+        <w:t xml:space="preserve"> method and Predictor class is used for prediction.</w:t>
+      </w:r>
+    </w:p>
+    <w:p>
+      <w:pPr>
+        <w:ind w:left="576"/>
+        <w:jc w:val="both"/>
+      </w:pPr>
+      <w:r>
+        <w:t xml:space="preserve">After the learning process, the algorithm returns the instance of Predictor class. This class provides </w:t>
+      </w:r>
       <w:r>
         <w:rPr>
           <w:i/>
           <w:iCs/>
         </w:rPr>
-        <w:t>()</w:t>
-      </w:r>
-      <w:r>
-        <w:t xml:space="preserve"> method and Predictor class is used for prediction.</w:t>
+        <w:t>Predict()</w:t>
+      </w:r>
+      <w:r>
+        <w:t xml:space="preserve"> method with a list of input elements.</w:t>
       </w:r>
     </w:p>
     <w:p>
@@ -2054,17 +2125,7 @@
         <w:jc w:val="both"/>
       </w:pPr>
       <w:r>
-        <w:t xml:space="preserve">After the learning process, the algorithm returns the instance of Predictor class. This class provides </w:t>
-      </w:r>
-      <w:r>
-        <w:rPr>
-          <w:i/>
-          <w:iCs/>
-        </w:rPr>
-        <w:t>Predict()</w:t>
-      </w:r>
-      <w:r>
-        <w:t xml:space="preserve"> method with a list of input elements.</w:t>
+        <w:t xml:space="preserve">For every presented input element, the predictor tries to predict the next element. </w:t>
       </w:r>
     </w:p>
     <w:p>
@@ -2073,7 +2134,7 @@
         <w:jc w:val="both"/>
       </w:pPr>
       <w:r>
-        <w:t xml:space="preserve">For every presented input element, the predictor tries to predict the next element. </w:t>
+        <w:t>The more element provided in a sequence the predictor returns with the higher score then model produces a similarity matrix for all the classes.</w:t>
       </w:r>
     </w:p>
     <w:p>
@@ -2082,8 +2143,14 @@
         <w:jc w:val="both"/>
       </w:pPr>
       <w:r>
-        <w:t>The more element provided in a sequence the predictor returns with the higher score then model produces a similarity matrix for all the classes.</w:t>
-      </w:r>
+        <w:t>After prediction of test sequence and next element, accuracy calculation is done.</w:t>
+      </w:r>
+    </w:p>
+    <w:p>
+      <w:pPr>
+        <w:ind w:left="216"/>
+        <w:jc w:val="both"/>
+      </w:pPr>
     </w:p>
     <w:p>
       <w:pPr>
@@ -2091,7 +2158,16 @@
         <w:jc w:val="both"/>
       </w:pPr>
       <w:r>
-        <w:t>After prediction of test sequence and next element, accuracy calculation is done.</w:t>
+        <w:t xml:space="preserve">The figure </w:t>
+      </w:r>
+      <w:r>
+        <w:t>1.</w:t>
+      </w:r>
+      <w:r>
+        <w:t>3</w:t>
+      </w:r>
+      <w:r>
+        <w:t xml:space="preserve"> explains how prediction phase is carried out:</w:t>
       </w:r>
     </w:p>
     <w:p>
@@ -2102,36 +2178,12 @@
     </w:p>
     <w:p>
       <w:pPr>
-        <w:ind w:left="576"/>
-        <w:jc w:val="both"/>
-      </w:pPr>
-      <w:r>
-        <w:t xml:space="preserve">The figure </w:t>
-      </w:r>
-      <w:r>
-        <w:t>1.</w:t>
-      </w:r>
-      <w:r>
-        <w:t>3</w:t>
-      </w:r>
-      <w:r>
-        <w:t xml:space="preserve"> explains how prediction phase is carried out:</w:t>
-      </w:r>
-    </w:p>
-    <w:p>
-      <w:pPr>
         <w:ind w:left="216"/>
         <w:jc w:val="both"/>
       </w:pPr>
-    </w:p>
-    <w:p>
-      <w:pPr>
-        <w:ind w:left="216"/>
-        <w:jc w:val="both"/>
-      </w:pPr>
       <w:r>
         <w:pict w14:anchorId="1663CC29">
-          <v:shape id="_x0000_i1027" type="#_x0000_t75" style="width:201.05pt;height:309.3pt">
+          <v:shape id="_x0000_i1027" type="#_x0000_t75" style="width:201pt;height:309.6pt">
             <v:imagedata r:id="rId13" o:title=""/>
           </v:shape>
         </w:pict>
@@ -2376,15 +2428,7 @@
         <w:t xml:space="preserve"> </w:t>
       </w:r>
       <w:r>
-        <w:t xml:space="preserve">of </w:t>
-      </w:r>
-      <w:proofErr w:type="spellStart"/>
-      <w:r>
-        <w:t>MultiSequenceLearning</w:t>
-      </w:r>
-      <w:proofErr w:type="spellEnd"/>
-      <w:r>
-        <w:t xml:space="preserve"> experiment. </w:t>
+        <w:t xml:space="preserve">of MultiSequenceLearning experiment. </w:t>
       </w:r>
     </w:p>
     <w:p>
@@ -2420,10 +2464,7 @@
         <w:jc w:val="both"/>
       </w:pPr>
       <w:r>
-        <w:t xml:space="preserve">The last step is accuracy calculation phase, which has just been added as a part of new </w:t>
-      </w:r>
-      <w:r>
-        <w:t>implementation and the final accuracy calculation results are being saved in an external file.</w:t>
+        <w:t>The last step is accuracy calculation phase, which has just been added as a part of new implementation and the final accuracy calculation results are being saved in an external file.</w:t>
       </w:r>
     </w:p>
     <w:p>
@@ -2447,8 +2488,9 @@
         <w:rPr>
           <w:lang w:val="en-US"/>
         </w:rPr>
+        <w:lastRenderedPageBreak/>
         <w:pict w14:anchorId="3BBEE4A1">
-          <v:shape id="_x0000_i1028" type="#_x0000_t75" style="width:243.15pt;height:472.75pt">
+          <v:shape id="_x0000_i1028" type="#_x0000_t75" style="width:243pt;height:472.8pt">
             <v:imagedata r:id="rId14" o:title="Project Flow"/>
           </v:shape>
         </w:pict>
@@ -2671,7 +2713,6 @@
           <w:iCs/>
           <w:lang w:val="en-US"/>
         </w:rPr>
-        <w:lastRenderedPageBreak/>
         <w:t xml:space="preserve">Figure </w:t>
       </w:r>
       <w:r>
@@ -2890,21 +2931,7 @@
         <w:rPr>
           <w:lang w:val="en-US"/>
         </w:rPr>
-        <w:t xml:space="preserve">Accuracy is calculated by dividing matches with total number of </w:t>
-      </w:r>
-      <w:proofErr w:type="spellStart"/>
-      <w:r>
-        <w:rPr>
-          <w:lang w:val="en-US"/>
-        </w:rPr>
-        <w:t>sequenceKeyPair</w:t>
-      </w:r>
-      <w:proofErr w:type="spellEnd"/>
-      <w:r>
-        <w:rPr>
-          <w:lang w:val="en-US"/>
-        </w:rPr>
-        <w:t xml:space="preserve"> </w:t>
+        <w:t xml:space="preserve">Accuracy is calculated by dividing matches with total number of sequenceKeyPair </w:t>
       </w:r>
       <w:r>
         <w:rPr>
@@ -3011,6 +3038,7 @@
                 <w:noProof/>
                 <w:sz w:val="20"/>
               </w:rPr>
+              <w:lastRenderedPageBreak/>
               <w:t xml:space="preserve">[1] </w:t>
             </w:r>
           </w:p>
@@ -3937,15 +3965,7 @@
         <w:jc w:val="both"/>
       </w:pPr>
       <w:r>
-        <w:t xml:space="preserve">In </w:t>
-      </w:r>
-      <w:proofErr w:type="spellStart"/>
-      <w:r>
-        <w:t>MultiSequenceLearning.cs</w:t>
-      </w:r>
-      <w:proofErr w:type="spellEnd"/>
-      <w:r>
-        <w:t xml:space="preserve"> class accuracy is getting calculated by using formula </w:t>
+        <w:t xml:space="preserve">In MultiSequenceLearning.cs class accuracy is getting calculated by using formula </w:t>
       </w:r>
     </w:p>
     <w:p>
@@ -3962,23 +3982,7 @@
           <w:i/>
           <w:iCs/>
         </w:rPr>
-        <w:t>double accuracy = (double)matches / (double)</w:t>
-      </w:r>
-      <w:proofErr w:type="spellStart"/>
-      <w:r>
-        <w:rPr>
-          <w:i/>
-          <w:iCs/>
-        </w:rPr>
-        <w:t>sequenceKeyPair.Value.Count</w:t>
-      </w:r>
-      <w:proofErr w:type="spellEnd"/>
-      <w:r>
-        <w:rPr>
-          <w:i/>
-          <w:iCs/>
-        </w:rPr>
-        <w:t xml:space="preserve"> * 100.0;</w:t>
+        <w:t>double accuracy = (double)matches / (double)sequenceKeyPair.Value.Count * 100.0;</w:t>
       </w:r>
     </w:p>
     <w:p>
@@ -3989,13 +3993,8 @@
       <w:r>
         <w:t xml:space="preserve">This accuracy result we are exporting into csv file which is available in </w:t>
       </w:r>
-      <w:proofErr w:type="spellStart"/>
-      <w:r>
-        <w:t>MySeProject</w:t>
-      </w:r>
-      <w:proofErr w:type="spellEnd"/>
-      <w:r>
-        <w:t>.</w:t>
+      <w:r>
+        <w:t>MySeProject.</w:t>
       </w:r>
       <w:r>
         <w:rPr>
@@ -4486,7 +4485,7 @@
                 <v:path o:extrusionok="f" gradientshapeok="t" o:connecttype="rect"/>
                 <o:lock v:ext="edit" aspectratio="t"/>
               </v:shapetype>
-              <v:shape id="Grafik 4" o:spid="_x0000_i1025" type="#_x0000_t75" style="width:96pt;height:48.9pt;visibility:visible">
+              <v:shape id="Grafik 4" o:spid="_x0000_i1025" type="#_x0000_t75" style="width:96pt;height:48.6pt;visibility:visible">
                 <v:imagedata r:id="rId1" o:title=""/>
               </v:shape>
             </w:pict>

</xml_diff>